<commit_message>
Adds description for auto-changes for gazebo
</commit_message>
<xml_diff>
--- a/Non-Books/HandyBot.docx
+++ b/Non-Books/HandyBot.docx
@@ -35,7 +35,7 @@
           <w:noProof/>
         </w:rPr>
         <w:drawing>
-          <wp:inline distT="0" distB="0" distL="0" distR="0" wp14:anchorId="21C245CF" wp14:editId="3DBBA2E8">
+          <wp:inline distT="0" distB="0" distL="0" distR="0" wp14:anchorId="21C245CF" wp14:editId="4460C660">
             <wp:extent cx="5342549" cy="3218495"/>
             <wp:effectExtent l="0" t="0" r="0" b="1270"/>
             <wp:docPr id="660968027" name="Picture 1" descr="System Architecture"/>
@@ -301,7 +301,15 @@
         </w:r>
       </w:hyperlink>
       <w:r>
-        <w:t> with the gripper, and successfully perform hand-eye calibration.</w:t>
+        <w:t xml:space="preserve"> with the </w:t>
+      </w:r>
+      <w:proofErr w:type="gramStart"/>
+      <w:r>
+        <w:t>gripper, and</w:t>
+      </w:r>
+      <w:proofErr w:type="gramEnd"/>
+      <w:r>
+        <w:t xml:space="preserve"> successfully perform hand-eye calibration.</w:t>
       </w:r>
     </w:p>
     <w:p/>
@@ -424,7 +432,6 @@
         <w:pStyle w:val="Code"/>
       </w:pPr>
       <w:r>
-        <w:lastRenderedPageBreak/>
         <w:t>pip install -r requirements.txt</w:t>
       </w:r>
     </w:p>
@@ -539,7 +546,15 @@
     </w:p>
     <w:p>
       <w:r>
-        <w:t xml:space="preserve">Yes, this code is definitely using both </w:t>
+        <w:t xml:space="preserve">Yes, this code is </w:t>
+      </w:r>
+      <w:proofErr w:type="gramStart"/>
+      <w:r>
+        <w:t>definitely using</w:t>
+      </w:r>
+      <w:proofErr w:type="gramEnd"/>
+      <w:r>
+        <w:t xml:space="preserve"> both </w:t>
       </w:r>
       <w:r>
         <w:rPr>
@@ -814,7 +829,6 @@
           <w:b/>
           <w:bCs/>
         </w:rPr>
-        <w:lastRenderedPageBreak/>
         <w:t>Where Segment Anything is Used</w:t>
       </w:r>
     </w:p>
@@ -1271,7 +1285,15 @@
         <w:t>what</w:t>
       </w:r>
       <w:r>
-        <w:t xml:space="preserve"> objects are semantically. It can look at a photo and say "this cluster of pixels is a cup, that cluster is a book." It's trained on millions of images and has learned to recognize object boundaries based on visual patterns, textures, and shapes.</w:t>
+        <w:t xml:space="preserve"> objects are semantically. It can look at a photo and </w:t>
+      </w:r>
+      <w:proofErr w:type="gramStart"/>
+      <w:r>
+        <w:t>say</w:t>
+      </w:r>
+      <w:proofErr w:type="gramEnd"/>
+      <w:r>
+        <w:t xml:space="preserve"> "this cluster of pixels is a cup, that cluster is a book." It's trained on millions of images and has learned to recognize object boundaries based on visual patterns, textures, and shapes.</w:t>
       </w:r>
     </w:p>
     <w:p>
@@ -1280,7 +1302,6 @@
           <w:b/>
           <w:bCs/>
         </w:rPr>
-        <w:lastRenderedPageBreak/>
         <w:t>Open3D</w:t>
       </w:r>
       <w:r>
@@ -1676,7 +1697,15 @@
         <w:t>Segment Anything</w:t>
       </w:r>
       <w:r>
-        <w:t xml:space="preserve"> provides intelligent, semantically-aware 2D segmentation</w:t>
+        <w:t xml:space="preserve"> provides intelligent, </w:t>
+      </w:r>
+      <w:proofErr w:type="gramStart"/>
+      <w:r>
+        <w:t>semantically-aware</w:t>
+      </w:r>
+      <w:proofErr w:type="gramEnd"/>
+      <w:r>
+        <w:t xml:space="preserve"> 2D segmentation</w:t>
       </w:r>
     </w:p>
     <w:p>
@@ -1704,7 +1733,15 @@
     </w:p>
     <w:p>
       <w:r>
-        <w:t>This is actually a common pattern in modern robotics - using AI models for perception and understanding, then using traditional geometric libraries for the precise mathematical calculations needed for physical manipulation. It's like having a smart assistant who can recognize what you're looking for, paired with a precise measuring tool that can tell you exactly where and how to grab it</w:t>
+        <w:t xml:space="preserve">This is </w:t>
+      </w:r>
+      <w:proofErr w:type="gramStart"/>
+      <w:r>
+        <w:t>actually a</w:t>
+      </w:r>
+      <w:proofErr w:type="gramEnd"/>
+      <w:r>
+        <w:t xml:space="preserve"> common pattern in modern robotics - using AI models for perception and understanding, then using traditional geometric libraries for the precise mathematical calculations needed for physical manipulation. It's like having a smart assistant who can recognize what you're looking for, paired with a precise measuring tool that can tell you exactly where and how to grab it</w:t>
       </w:r>
     </w:p>
     <w:p/>
@@ -1715,7 +1752,6 @@
         <w:pStyle w:val="Heading1"/>
       </w:pPr>
       <w:r>
-        <w:lastRenderedPageBreak/>
         <w:t>tabletop_handybot_node.py</w:t>
       </w:r>
     </w:p>
@@ -1762,7 +1798,15 @@
         <w:t>GroundingDINO</w:t>
       </w:r>
       <w:r>
-        <w:t xml:space="preserve"> serves as the "recognition" system - it can find objects in images based on text descriptions, much like how you might scan a cluttered desk looking for your keys after someone says "find the keys." Then </w:t>
+        <w:t xml:space="preserve"> serves as the "recognition" system - it can find objects in images based on text descriptions, much like how you might scan a cluttered desk looking for your keys after someone </w:t>
+      </w:r>
+      <w:proofErr w:type="gramStart"/>
+      <w:r>
+        <w:t>says</w:t>
+      </w:r>
+      <w:proofErr w:type="gramEnd"/>
+      <w:r>
+        <w:t xml:space="preserve"> "find the keys." Then </w:t>
       </w:r>
       <w:r>
         <w:rPr>
@@ -1772,7 +1816,15 @@
         <w:t>Segment Anything Model (SAM)</w:t>
       </w:r>
       <w:r>
-        <w:t xml:space="preserve"> acts like precise vision, creating pixel-perfect outlines of objects, similar to how your brain can distinguish exactly where one object ends and another begins.</w:t>
+        <w:t xml:space="preserve"> acts like precise vision, creating pixel-perfect outlines of objects, </w:t>
+      </w:r>
+      <w:proofErr w:type="gramStart"/>
+      <w:r>
+        <w:t>similar to</w:t>
+      </w:r>
+      <w:proofErr w:type="gramEnd"/>
+      <w:r>
+        <w:t xml:space="preserve"> how your brain can distinguish exactly where one object ends and another begins.</w:t>
       </w:r>
     </w:p>
     <w:p>
@@ -1782,7 +1834,15 @@
     </w:p>
     <w:p>
       <w:r>
-        <w:t>The grasp planning algorithm demonstrates real intelligence in its approach. Rather than using predetermined grasp patterns, it analyzes each object's unique shape to determine the optimal grasping strategy. It looks at the object from above, finds the smallest rectangle that can contain the object's outline, then decides whether to approach from the long side or short side based on which would provide a more stable grip. This is similar to how you might automatically adjust your grip when picking up a pencil versus a book - you intuitively know to grasp along the appropriate dimension.</w:t>
+        <w:t xml:space="preserve">The grasp planning algorithm demonstrates real intelligence in its approach. Rather than using predetermined grasp patterns, it analyzes each object's unique shape to determine the optimal grasping strategy. It looks at the object from above, finds the smallest rectangle that can contain the object's outline, then decides whether to approach from the long side or short side based on which would provide a more stable grip. This is </w:t>
+      </w:r>
+      <w:proofErr w:type="gramStart"/>
+      <w:r>
+        <w:t>similar to</w:t>
+      </w:r>
+      <w:proofErr w:type="gramEnd"/>
+      <w:r>
+        <w:t xml:space="preserve"> how you might automatically adjust your grip when picking up a pencil versus a book - you intuitively know to grasp along the appropriate dimension.</w:t>
       </w:r>
     </w:p>
     <w:p>
@@ -1792,7 +1852,15 @@
     </w:p>
     <w:p>
       <w:r>
-        <w:t>One of the most impressive aspects is how the system integrates natural language understanding with physical actions through OpenAI's Assistant API. When you give it a command, the AI assistant breaks down your request into specific robot functions. If you say "move the blue cup next to the red plate," the assistant understands this requires detecting both objects, picking up the cup, and placing it in the correct location relative to the plate.</w:t>
+        <w:t xml:space="preserve">One of the most impressive aspects is how the system integrates natural language understanding with physical actions through OpenAI's Assistant API. When you give it a command, the AI assistant breaks down your request into specific robot functions. If you </w:t>
+      </w:r>
+      <w:proofErr w:type="gramStart"/>
+      <w:r>
+        <w:t>say</w:t>
+      </w:r>
+      <w:proofErr w:type="gramEnd"/>
+      <w:r>
+        <w:t xml:space="preserve"> "move the blue cup next to the red plate," the assistant understands this requires detecting both objects, picking up the cup, and placing it in the correct location relative to the plate.</w:t>
       </w:r>
     </w:p>
     <w:p>
@@ -1818,7 +1886,6 @@
     </w:p>
     <w:p>
       <w:r>
-        <w:lastRenderedPageBreak/>
         <w:t>What's particularly elegant is how the system handles different types of manipulation. The basic "pick and place" operation is straightforward, but it also includes more sophisticated techniques like the "flick wrist while release" function, which can perform dynamic motions for tasks that require throwing or precisely positioning objects with momentum.</w:t>
       </w:r>
     </w:p>
@@ -2062,7 +2129,15 @@
         <w:t>OpenCV</w:t>
       </w:r>
       <w:r>
-        <w:t xml:space="preserve"> (Open Source Computer Vision</w:t>
+        <w:t xml:space="preserve"> (</w:t>
+      </w:r>
+      <w:proofErr w:type="gramStart"/>
+      <w:r>
+        <w:t>Open Source</w:t>
+      </w:r>
+      <w:proofErr w:type="gramEnd"/>
+      <w:r>
+        <w:t xml:space="preserve"> Computer Vision</w:t>
       </w:r>
       <w:r>
         <w:t>)</w:t>
@@ -2227,7 +2302,6 @@
         <w:pStyle w:val="Heading3"/>
       </w:pPr>
       <w:r>
-        <w:lastRenderedPageBreak/>
         <w:t>Key Design Insights</w:t>
       </w:r>
     </w:p>
@@ -2355,7 +2429,31 @@
         <w:t>PoseStamped</w:t>
       </w:r>
       <w:r>
-        <w:t xml:space="preserve"> concept is actually one of the most fundamental ideas in robotics communication, and understanding it will give you deep insight into how robotic systems handle the complexity of working in 3D space. Let me walk you through this step by step, because it touches on some really important concepts that apply throughout robotics.</w:t>
+        <w:t xml:space="preserve"> concept is </w:t>
+      </w:r>
+      <w:proofErr w:type="gramStart"/>
+      <w:r>
+        <w:t>actually one</w:t>
+      </w:r>
+      <w:proofErr w:type="gramEnd"/>
+      <w:r>
+        <w:t xml:space="preserve"> of the most fundamental ideas in robotics </w:t>
+      </w:r>
+      <w:proofErr w:type="gramStart"/>
+      <w:r>
+        <w:t>communication, and</w:t>
+      </w:r>
+      <w:proofErr w:type="gramEnd"/>
+      <w:r>
+        <w:t xml:space="preserve"> understanding it will give you deep insight into how robotic systems handle the complexity of working in 3D space. Let me walk you through this step by step, because it touches on some </w:t>
+      </w:r>
+      <w:proofErr w:type="gramStart"/>
+      <w:r>
+        <w:t>really important</w:t>
+      </w:r>
+      <w:proofErr w:type="gramEnd"/>
+      <w:r>
+        <w:t xml:space="preserve"> concepts that apply throughout robotics.</w:t>
       </w:r>
     </w:p>
     <w:p/>
@@ -2445,7 +2543,23 @@
     </w:p>
     <w:p>
       <w:r>
-        <w:t>The header.frame_id = "base_link" is doing something absolutely critical. It's explicitly stating "these coordinates should be interpreted relative to the robot's base coordinate system." This seemingly simple line prevents a whole category of catastrophic errors that could occur if the robot misunderstood which coordinate system you meant.</w:t>
+        <w:t xml:space="preserve">The header.frame_id = "base_link" is doing something </w:t>
+      </w:r>
+      <w:proofErr w:type="gramStart"/>
+      <w:r>
+        <w:t>absolutely critical</w:t>
+      </w:r>
+      <w:proofErr w:type="gramEnd"/>
+      <w:r>
+        <w:t xml:space="preserve">. It's explicitly </w:t>
+      </w:r>
+      <w:proofErr w:type="gramStart"/>
+      <w:r>
+        <w:t>stating</w:t>
+      </w:r>
+      <w:proofErr w:type="gramEnd"/>
+      <w:r>
+        <w:t xml:space="preserve"> "these coordinates should be interpreted relative to the robot's base coordinate system." This seemingly simple line prevents a whole category of catastrophic errors that could occur if the robot misunderstood which coordinate system you meant.</w:t>
       </w:r>
     </w:p>
     <w:p/>
@@ -2491,11 +2605,23 @@
     </w:p>
     <w:p>
       <w:r>
-        <w:t xml:space="preserve">The header actually contains more information than just the frame ID, though that's the most commonly used part. It also includes timestamp information, which can be crucial for systems that </w:t>
-      </w:r>
-      <w:r>
-        <w:lastRenderedPageBreak/>
-        <w:t>need to coordinate between sensors that might have slightly different timing, or for systems that need to account for the motion of objects over time.</w:t>
+        <w:t xml:space="preserve">The header </w:t>
+      </w:r>
+      <w:proofErr w:type="gramStart"/>
+      <w:r>
+        <w:t>actually contains</w:t>
+      </w:r>
+      <w:proofErr w:type="gramEnd"/>
+      <w:r>
+        <w:t xml:space="preserve"> more information than just the frame ID, though that's the </w:t>
+      </w:r>
+      <w:proofErr w:type="gramStart"/>
+      <w:r>
+        <w:t>most commonly used</w:t>
+      </w:r>
+      <w:proofErr w:type="gramEnd"/>
+      <w:r>
+        <w:t xml:space="preserve"> part. It also includes timestamp information, which can be crucial for systems that need to coordinate between sensors that might have slightly different timing, or for systems that need to account for the motion of objects over time.</w:t>
       </w:r>
     </w:p>
     <w:p>
@@ -2631,7 +2757,15 @@
         <w:t>PoseStamped</w:t>
       </w:r>
       <w:r>
-        <w:t xml:space="preserve"> message format ensures that all of these questions are answered explicitly, allowing the motion planner to do its job reliably.</w:t>
+        <w:t xml:space="preserve"> message format ensures that </w:t>
+      </w:r>
+      <w:proofErr w:type="gramStart"/>
+      <w:r>
+        <w:t>all of</w:t>
+      </w:r>
+      <w:proofErr w:type="gramEnd"/>
+      <w:r>
+        <w:t xml:space="preserve"> these questions are answered explicitly, allowing the motion planner to do its job reliably.</w:t>
       </w:r>
     </w:p>
     <w:p/>
@@ -2749,7 +2883,6 @@
         </w:numPr>
       </w:pPr>
       <w:r>
-        <w:lastRenderedPageBreak/>
         <w:t>Integrates well with Segment Anything Model (SAM)</w:t>
       </w:r>
     </w:p>
@@ -2918,7 +3051,15 @@
     </w:p>
     <w:p>
       <w:r>
-        <w:t>Imagine you're sitting at your desk and you want to pick up a coffee cup that's behind your computer monitor. Your brain instantly solves an incredibly complex problem without you even thinking about it. You need to figure out how to coordinate your shoulder, elbow, wrist, and finger joints to reach around the monitor, avoid knocking over your pen holder, and position your hand at exactly the right location and orientation to grasp the cup.</w:t>
+        <w:t xml:space="preserve">Imagine you're sitting at your </w:t>
+      </w:r>
+      <w:proofErr w:type="gramStart"/>
+      <w:r>
+        <w:t>desk</w:t>
+      </w:r>
+      <w:proofErr w:type="gramEnd"/>
+      <w:r>
+        <w:t xml:space="preserve"> and you want to pick up a coffee cup that's behind your computer monitor. Your brain instantly solves an incredibly complex problem without you even thinking about it. You need to figure out how to coordinate your shoulder, elbow, wrist, and finger joints to reach around the monitor, avoid knocking over your pen holder, and position your hand at exactly the right location and orientation to grasp the cup.</w:t>
       </w:r>
     </w:p>
     <w:p>
@@ -2980,7 +3121,6 @@
     </w:p>
     <w:p>
       <w:r>
-        <w:lastRenderedPageBreak/>
         <w:t>Here's where PyMoveIt2 comes in. While MoveIt is incredibly powerful, it's also quite complex to use directly. The original interfaces require deep knowledge of ROS concepts, message passing, action servers, and other advanced robotics programming concepts. PyMoveIt2 serves as a friendly, Pythonic wrapper that makes this power accessible to a much broader range of developers.</w:t>
       </w:r>
     </w:p>
@@ -3219,7 +3359,6 @@
         <w:pStyle w:val="Heading2"/>
       </w:pPr>
       <w:r>
-        <w:lastRenderedPageBreak/>
         <w:t>The Mathematics Behind the Magic</w:t>
       </w:r>
     </w:p>
@@ -3246,17 +3385,41 @@
     </w:p>
     <w:p>
       <w:r>
-        <w:t>Where the a values represent link lengths and the θ values are the joint angles you're trying to solve for. For a six-joint arm, this becomes a system of six equations with six unknowns, often with multiple valid solutions.</w:t>
-      </w:r>
-    </w:p>
-    <w:p>
-      <w:r>
-        <w:t>Path planning algorithms like RRT (Rapidly-exploring Random Trees) work by building tree structures in the robot's configuration space, randomly sampling new configurations and connecting them if a collision-free path exists. The algorithm gradually explores the space of possible robot configurations until it finds a path from start to goal.</w:t>
-      </w:r>
-    </w:p>
-    <w:p>
-      <w:r>
-        <w:t>PyMoveIt2 hides all this complexity behind simple method calls, but understanding what's happening underneath helps you appreciate why certain operations take time and why the system sometimes needs to try multiple approaches to solve difficult planning problems.</w:t>
+        <w:t xml:space="preserve">Where </w:t>
+      </w:r>
+      <w:proofErr w:type="gramStart"/>
+      <w:r>
+        <w:t>the a</w:t>
+      </w:r>
+      <w:proofErr w:type="gramEnd"/>
+      <w:r>
+        <w:t xml:space="preserve"> values represent link lengths and the θ values are the joint angles you're trying to solve for. For a six-joint arm, this becomes a system of six equations with six unknowns, often with multiple valid solutions.</w:t>
+      </w:r>
+    </w:p>
+    <w:p>
+      <w:r>
+        <w:t>Path planning algorithms like RRT (</w:t>
+      </w:r>
+      <w:proofErr w:type="gramStart"/>
+      <w:r>
+        <w:t>Rapidly-exploring</w:t>
+      </w:r>
+      <w:proofErr w:type="gramEnd"/>
+      <w:r>
+        <w:t xml:space="preserve"> Random Trees) work by building tree structures in the robot's configuration space, randomly sampling new configurations and connecting them if a collision-free path exists. The algorithm gradually explores the space of possible robot configurations until it finds a path from start to goal.</w:t>
+      </w:r>
+    </w:p>
+    <w:p>
+      <w:r>
+        <w:t xml:space="preserve">PyMoveIt2 hides all this complexity behind simple method </w:t>
+      </w:r>
+      <w:proofErr w:type="gramStart"/>
+      <w:r>
+        <w:t>calls, but</w:t>
+      </w:r>
+      <w:proofErr w:type="gramEnd"/>
+      <w:r>
+        <w:t xml:space="preserve"> understanding what's happening underneath helps you appreciate why certain operations take time and why the system sometimes needs to try multiple approaches to solve difficult planning problems.</w:t>
       </w:r>
     </w:p>
     <w:p/>
@@ -3282,7 +3445,15 @@
     </w:p>
     <w:p>
       <w:r>
-        <w:t>PyMoveIt2 incorporates all of these real-world constraints into its planning process. When it generates a trajectory, that trajectory is guaranteed to respect the robot's physical limitations. The </w:t>
+        <w:t xml:space="preserve">PyMoveIt2 incorporates </w:t>
+      </w:r>
+      <w:proofErr w:type="gramStart"/>
+      <w:r>
+        <w:t>all of</w:t>
+      </w:r>
+      <w:proofErr w:type="gramEnd"/>
+      <w:r>
+        <w:t xml:space="preserve"> these real-world constraints into its planning process. When it generates a trajectory, that trajectory is guaranteed to respect the robot's physical limitations. The </w:t>
       </w:r>
       <w:r>
         <w:rPr>
@@ -3388,11 +3559,7 @@
     </w:p>
     <w:p>
       <w:r>
-        <w:t xml:space="preserve">Does this help you understand both the power and the elegance of PyMoveIt2? It's essentially providing a high-level interface to some of the most sophisticated motion planning technology available, making it possible for developers to create complex manipulation behaviors without needing </w:t>
-      </w:r>
-      <w:r>
-        <w:lastRenderedPageBreak/>
-        <w:t>to become experts in computational geometry, optimal control theory, or real-time systems programming.</w:t>
+        <w:t>Does this help you understand both the power and the elegance of PyMoveIt2? It's essentially providing a high-level interface to some of the most sophisticated motion planning technology available, making it possible for developers to create complex manipulation behaviors without needing to become experts in computational geometry, optimal control theory, or real-time systems programming.</w:t>
       </w:r>
     </w:p>
     <w:p/>
@@ -3404,6 +3571,18 @@
       <w:r>
         <w:t>Changes for using gazebo</w:t>
       </w:r>
+      <w:r>
+        <w:t xml:space="preserve"> – 1</w:t>
+      </w:r>
+      <w:r>
+        <w:rPr>
+          <w:vertAlign w:val="superscript"/>
+        </w:rPr>
+        <w:t>st</w:t>
+      </w:r>
+      <w:r>
+        <w:t xml:space="preserve"> suggestion</w:t>
+      </w:r>
     </w:p>
     <w:p>
       <w:pPr>
@@ -3437,7 +3616,15 @@
     </w:p>
     <w:p>
       <w:r>
-        <w:t>The HandyBot system currently expects to receive real camera data from physical sensors and send commands to actual robot hardware. In Gazebo simulation, we need to replace these physical interfaces with simulated equivalents while keeping all the intelligent processing - the AI decision making, computer vision, and motion planning - exactly the same.</w:t>
+        <w:t xml:space="preserve">The HandyBot system currently expects to receive real camera data from physical sensors and send commands to actual robot hardware. In Gazebo simulation, we need to replace these physical interfaces with simulated equivalents while keeping all the intelligent processing - the AI decision making, computer vision, and motion planning - </w:t>
+      </w:r>
+      <w:proofErr w:type="gramStart"/>
+      <w:r>
+        <w:t>exactly the same</w:t>
+      </w:r>
+      <w:proofErr w:type="gramEnd"/>
+      <w:r>
+        <w:t>.</w:t>
       </w:r>
     </w:p>
     <w:p>
@@ -3575,7 +3762,15 @@
         <w:t>depth_callback</w:t>
       </w:r>
       <w:r>
-        <w:t> methods don't need to change at all. They're already designed to process ROS Image messages, and simulated camera data uses exactly the same message format as real camera data. This demonstrates the power of standardized interfaces in robotics.</w:t>
+        <w:t xml:space="preserve"> methods don't need to change at all. They're already designed to process ROS Image messages, and simulated camera data uses </w:t>
+      </w:r>
+      <w:proofErr w:type="gramStart"/>
+      <w:r>
+        <w:t>exactly the same</w:t>
+      </w:r>
+      <w:proofErr w:type="gramEnd"/>
+      <w:r>
+        <w:t xml:space="preserve"> message format as real camera data. This demonstrates the power of standardized interfaces in robotics.</w:t>
       </w:r>
     </w:p>
     <w:p/>
@@ -3658,11 +3853,15 @@
     </w:p>
     <w:p>
       <w:r>
-        <w:t xml:space="preserve">In Gazebo simulation, your camera frame might have a different name depending on how you've configured your robot model. You'll need to verify what your simulated camera frame is actually called </w:t>
-      </w:r>
-      <w:r>
-        <w:lastRenderedPageBreak/>
-        <w:t>by examining your robot's URDF (Unified Robot Description Format) file or by using ROS tools to list available transforms.</w:t>
+        <w:t xml:space="preserve">In Gazebo simulation, your camera frame might have a different name depending on how you've configured your robot model. You'll need to verify what your simulated camera frame is </w:t>
+      </w:r>
+      <w:proofErr w:type="gramStart"/>
+      <w:r>
+        <w:t>actually called</w:t>
+      </w:r>
+      <w:proofErr w:type="gramEnd"/>
+      <w:r>
+        <w:t xml:space="preserve"> by examining your robot's URDF (Unified Robot Description Format) file or by using ROS tools to list available transforms.</w:t>
       </w:r>
     </w:p>
     <w:p>
@@ -3965,8 +4164,15 @@
     </w:p>
     <w:p>
       <w:r>
-        <w:lastRenderedPageBreak/>
-        <w:t>This is actually an excellent learning opportunity to understand robot calibration. You can experiment with different offset values and immediately see their effects in simulation, helping you understand how these parameters affect manipulation accuracy.</w:t>
+        <w:t xml:space="preserve">This is </w:t>
+      </w:r>
+      <w:proofErr w:type="gramStart"/>
+      <w:r>
+        <w:t>actually an</w:t>
+      </w:r>
+      <w:proofErr w:type="gramEnd"/>
+      <w:r>
+        <w:t xml:space="preserve"> excellent learning opportunity to understand robot calibration. You can experiment with different offset values and immediately see their effects in simulation, helping you understand how these parameters affect manipulation accuracy.</w:t>
       </w:r>
     </w:p>
     <w:p/>
@@ -3980,7 +4186,15 @@
     </w:p>
     <w:p>
       <w:r>
-        <w:t>Converting to simulation also opens up new possibilities that aren't available with physical hardware. For example, you could add ground truth object pose information to help validate your computer vision algorithms, or you could introduce controlled variations in lighting, object properties, or camera noise to test your system's robustness.</w:t>
+        <w:t xml:space="preserve">Converting to simulation also </w:t>
+      </w:r>
+      <w:proofErr w:type="gramStart"/>
+      <w:r>
+        <w:t>opens up</w:t>
+      </w:r>
+      <w:proofErr w:type="gramEnd"/>
+      <w:r>
+        <w:t xml:space="preserve"> new possibilities that aren't available with physical hardware. For example, you could add ground truth object pose information to help validate your computer vision algorithms, or you could introduce controlled variations in lighting, object properties, or camera noise to test your system's robustness.</w:t>
       </w:r>
     </w:p>
     <w:p>
@@ -4014,7 +4228,15 @@
     </w:p>
     <w:p>
       <w:r>
-        <w:t>Would you like me to help you think through any specific aspect of this conversion in more detail? For example, we could explore how to set up the Gazebo world file with appropriate cameras and robot models, or dive deeper into the MoveIt2 configuration changes you'll need to make. Each of these areas offers rich learning opportunities that will enhance your understanding of robotics system architecture.</w:t>
+        <w:t xml:space="preserve">Would you like me to help you think through any specific aspect of this conversion in more detail? For example, we could explore how to set up the Gazebo world file with appropriate cameras and robot </w:t>
+      </w:r>
+      <w:proofErr w:type="gramStart"/>
+      <w:r>
+        <w:t>models, or</w:t>
+      </w:r>
+      <w:proofErr w:type="gramEnd"/>
+      <w:r>
+        <w:t xml:space="preserve"> dive deeper into the MoveIt2 configuration changes you'll need to make. Each of these areas offers rich learning opportunities that will enhance your understanding of robotics system architecture.</w:t>
       </w:r>
     </w:p>
     <w:p/>
@@ -4042,7 +4264,15 @@
     </w:p>
     <w:p>
       <w:r>
-        <w:t>Before we dive into the technical implementation, let's establish what we're actually trying to recreate in simulation. Real depth-sensing cameras like the Intel RealSense or Azure Kinect use various technologies - structured light, time-of-flight, or stereo vision - to measure the distance from the camera to every pixel in the scene. The result is a depth image where each pixel contains not just color information, but also the distance to that point in 3D space.</w:t>
+        <w:t xml:space="preserve">Before we dive into the technical implementation, let's establish what we're </w:t>
+      </w:r>
+      <w:proofErr w:type="gramStart"/>
+      <w:r>
+        <w:t>actually trying</w:t>
+      </w:r>
+      <w:proofErr w:type="gramEnd"/>
+      <w:r>
+        <w:t xml:space="preserve"> to recreate in simulation. Real depth-sensing cameras like the Intel RealSense or Azure Kinect use various technologies - structured light, time-of-flight, or stereo vision - to measure the distance from the camera to every pixel in the scene. The result is a depth image where each pixel contains not just color information, but also the distance to that point in 3D space.</w:t>
       </w:r>
     </w:p>
     <w:p>
@@ -4052,7 +4282,15 @@
     </w:p>
     <w:p>
       <w:r>
-        <w:t>Think of it this way: real depth cameras have to work hard to figure out 3D information from the physical world, dealing with noise, reflective surfaces, and lighting conditions. Simulated depth cameras get to "cheat" by asking the physics engine directly for this information, then optionally adding realistic noise and artifacts to match real sensor behavior.</w:t>
+        <w:t xml:space="preserve">Think of it this way: real depth cameras </w:t>
+      </w:r>
+      <w:proofErr w:type="gramStart"/>
+      <w:r>
+        <w:t>have to</w:t>
+      </w:r>
+      <w:proofErr w:type="gramEnd"/>
+      <w:r>
+        <w:t xml:space="preserve"> work hard to figure out 3D information from the physical world, dealing with noise, reflective surfaces, and lighting conditions. Simulated depth cameras get to "cheat" by asking the physics engine directly for this information, then optionally adding realistic noise and artifacts to match real sensor behavior.</w:t>
       </w:r>
     </w:p>
     <w:p/>
@@ -4061,7 +4299,6 @@
         <w:pStyle w:val="Heading2"/>
       </w:pPr>
       <w:r>
-        <w:lastRenderedPageBreak/>
         <w:t>The Fundamental Gazebo Camera Plugin Architecture</w:t>
       </w:r>
     </w:p>
@@ -4544,7 +4781,6 @@
         <w:pStyle w:val="Code"/>
       </w:pPr>
       <w:r>
-        <w:lastRenderedPageBreak/>
         <w:t xml:space="preserve">      &lt;!-- ROS topic configuration --&gt;</w:t>
       </w:r>
     </w:p>
@@ -4653,7 +4889,15 @@
     </w:p>
     <w:p>
       <w:r>
-        <w:t>The parameters in this configuration aren't just arbitrary numbers - they fundamentally determine how your simulated camera "sees" the world, and getting them right is crucial for realistic simulation. Let me walk you through the most important ones and how they affect your results.</w:t>
+        <w:t xml:space="preserve">The parameters in this configuration aren't just arbitrary numbers - they fundamentally determine how your simulated camera "sees" the </w:t>
+      </w:r>
+      <w:proofErr w:type="gramStart"/>
+      <w:r>
+        <w:t>world, and</w:t>
+      </w:r>
+      <w:proofErr w:type="gramEnd"/>
+      <w:r>
+        <w:t xml:space="preserve"> getting them right is crucial for realistic simulation. Let me walk you through the most important ones and how they affect your results.</w:t>
       </w:r>
     </w:p>
     <w:p>
@@ -4663,7 +4907,15 @@
     </w:p>
     <w:p>
       <w:r>
-        <w:t>The depth range parameters, near and far, define the sensing volume of your camera. Real depth cameras have similar limitations - they can't measure distances that are too close (usually because of the baseline between projector and sensor) or too far (because of power and resolution limitations). Setting these values appropriately helps your simulation match real sensor behavior and also optimizes rendering performance.</w:t>
+        <w:t xml:space="preserve">The depth range parameters, near and far, define the sensing volume of your camera. Real depth cameras have similar limitations - they can't measure distances that are too close (usually because of the baseline between projector and sensor) or too far (because of power and resolution limitations). Setting these values appropriately helps your simulation match real sensor behavior </w:t>
+      </w:r>
+      <w:proofErr w:type="gramStart"/>
+      <w:r>
+        <w:t>and also</w:t>
+      </w:r>
+      <w:proofErr w:type="gramEnd"/>
+      <w:r>
+        <w:t xml:space="preserve"> optimizes rendering performance.</w:t>
       </w:r>
     </w:p>
     <w:p>
@@ -4852,7 +5104,6 @@
         <w:pStyle w:val="Code"/>
       </w:pPr>
       <w:r>
-        <w:lastRenderedPageBreak/>
         <w:t xml:space="preserve">          &lt;stddev&gt;0.01&lt;/stddev&gt;  </w:t>
       </w:r>
       <w:r>
@@ -5470,7 +5721,15 @@
     </w:p>
     <w:p>
       <w:r>
-        <w:t>Next, test with objects similar to those in your manipulation tasks. If you're planning to manipulate household objects, populate your simulated environment with similar items and verify that your depth camera can distinguish between them clearly.</w:t>
+        <w:t xml:space="preserve">Next, test with objects </w:t>
+      </w:r>
+      <w:proofErr w:type="gramStart"/>
+      <w:r>
+        <w:t>similar to</w:t>
+      </w:r>
+      <w:proofErr w:type="gramEnd"/>
+      <w:r>
+        <w:t xml:space="preserve"> those in your manipulation tasks. If you're planning to manipulate household objects, populate your simulated environment with similar items and verify that your depth camera can distinguish between them clearly.</w:t>
       </w:r>
     </w:p>
     <w:p>
@@ -5489,7 +5748,15 @@
     </w:p>
     <w:p>
       <w:r>
-        <w:t>When you integrate this depth camera simulation with your HandyBot system, the beauty is that most of your existing code should work unchanged. Your image_callback and depth_callback methods will receive exactly the same types of ROS messages, just generated from simulation instead of physical sensors.</w:t>
+        <w:t xml:space="preserve">When you integrate this depth camera simulation with your HandyBot system, the beauty is that most of your existing code should work unchanged. Your image_callback and depth_callback methods will receive </w:t>
+      </w:r>
+      <w:proofErr w:type="gramStart"/>
+      <w:r>
+        <w:t>exactly the same</w:t>
+      </w:r>
+      <w:proofErr w:type="gramEnd"/>
+      <w:r>
+        <w:t xml:space="preserve"> types of ROS messages, just generated from simulation instead of physical sensors.</w:t>
       </w:r>
     </w:p>
     <w:p>
@@ -5501,6 +5768,2512 @@
       <w:r>
         <w:t>This simulation approach gives you a powerful development environment where you can test complex manipulation scenarios, experiment with different camera positions and parameters, and develop robust algorithms before moving to expensive physical hardware.</w:t>
       </w:r>
+    </w:p>
+    <w:p/>
+    <w:p/>
+    <w:p>
+      <w:pPr>
+        <w:pStyle w:val="Heading1"/>
+      </w:pPr>
+      <w:r>
+        <w:t>Changes for using gazebo –</w:t>
+      </w:r>
+      <w:r>
+        <w:t xml:space="preserve"> </w:t>
+      </w:r>
+      <w:r>
+        <w:t>Refactoring summary</w:t>
+      </w:r>
+    </w:p>
+    <w:p>
+      <w:pPr>
+        <w:pStyle w:val="Heading2"/>
+        <w:rPr>
+          <w:lang w:val="en-US"/>
+        </w:rPr>
+      </w:pPr>
+      <w:r>
+        <w:rPr>
+          <w:lang w:val="en-US"/>
+        </w:rPr>
+        <w:t>What Was Changed</w:t>
+      </w:r>
+    </w:p>
+    <w:p>
+      <w:pPr>
+        <w:rPr>
+          <w:lang w:val="en-US"/>
+        </w:rPr>
+      </w:pPr>
+      <w:r>
+        <w:rPr>
+          <w:lang w:val="en-US"/>
+        </w:rPr>
+        <w:t xml:space="preserve">The </w:t>
+      </w:r>
+      <w:r>
+        <w:rPr>
+          <w:rStyle w:val="CodeChar"/>
+          <w:lang w:val="en-US"/>
+        </w:rPr>
+        <w:t>tabletop_handybot</w:t>
+      </w:r>
+      <w:r>
+        <w:rPr>
+          <w:lang w:val="en-US"/>
+        </w:rPr>
+        <w:t xml:space="preserve"> package has been refactored to support both </w:t>
+      </w:r>
+      <w:r>
+        <w:rPr>
+          <w:b/>
+          <w:bCs/>
+          <w:lang w:val="en-US"/>
+        </w:rPr>
+        <w:t>physical AR4 robot operation</w:t>
+      </w:r>
+      <w:r>
+        <w:rPr>
+          <w:lang w:val="en-US"/>
+        </w:rPr>
+        <w:t xml:space="preserve"> and </w:t>
+      </w:r>
+      <w:r>
+        <w:rPr>
+          <w:b/>
+          <w:bCs/>
+          <w:lang w:val="en-US"/>
+        </w:rPr>
+        <w:t>Gazebo simulation</w:t>
+      </w:r>
+      <w:r>
+        <w:rPr>
+          <w:lang w:val="en-US"/>
+        </w:rPr>
+        <w:t xml:space="preserve"> without modifying any external packages.</w:t>
+      </w:r>
+    </w:p>
+    <w:p>
+      <w:pPr>
+        <w:rPr>
+          <w:lang w:val="en-US"/>
+        </w:rPr>
+      </w:pPr>
+    </w:p>
+    <w:p>
+      <w:pPr>
+        <w:rPr>
+          <w:b/>
+          <w:bCs/>
+          <w:lang w:val="en-US"/>
+        </w:rPr>
+      </w:pPr>
+      <w:r>
+        <w:rPr>
+          <w:b/>
+          <w:bCs/>
+          <w:lang w:val="en-US"/>
+        </w:rPr>
+        <w:t>Key Changes Made:</w:t>
+      </w:r>
+    </w:p>
+    <w:p>
+      <w:pPr>
+        <w:numPr>
+          <w:ilvl w:val="0"/>
+          <w:numId w:val="57"/>
+        </w:numPr>
+        <w:rPr>
+          <w:lang w:val="en-US"/>
+        </w:rPr>
+      </w:pPr>
+      <w:r>
+        <w:rPr>
+          <w:b/>
+          <w:bCs/>
+          <w:lang w:val="en-US"/>
+        </w:rPr>
+        <w:t>Fixed Package Dependencies</w:t>
+      </w:r>
+    </w:p>
+    <w:p>
+      <w:pPr>
+        <w:numPr>
+          <w:ilvl w:val="1"/>
+          <w:numId w:val="58"/>
+        </w:numPr>
+        <w:rPr>
+          <w:lang w:val="en-US"/>
+        </w:rPr>
+      </w:pPr>
+      <w:r>
+        <w:rPr>
+          <w:lang w:val="en-US"/>
+        </w:rPr>
+        <w:t xml:space="preserve">Updated </w:t>
+      </w:r>
+      <w:r>
+        <w:rPr>
+          <w:rStyle w:val="CodeChar"/>
+          <w:lang w:val="en-US"/>
+        </w:rPr>
+        <w:t>package.xml</w:t>
+      </w:r>
+      <w:r>
+        <w:rPr>
+          <w:lang w:val="en-US"/>
+        </w:rPr>
+        <w:t xml:space="preserve"> to reference correct AR4 packages</w:t>
+      </w:r>
+    </w:p>
+    <w:p>
+      <w:pPr>
+        <w:numPr>
+          <w:ilvl w:val="1"/>
+          <w:numId w:val="58"/>
+        </w:numPr>
+        <w:rPr>
+          <w:lang w:val="en-US"/>
+        </w:rPr>
+      </w:pPr>
+      <w:r>
+        <w:rPr>
+          <w:lang w:val="en-US"/>
+        </w:rPr>
+        <w:t>Removed incorrect reference to ar_moveit_config</w:t>
+      </w:r>
+    </w:p>
+    <w:p>
+      <w:pPr>
+        <w:numPr>
+          <w:ilvl w:val="1"/>
+          <w:numId w:val="58"/>
+        </w:numPr>
+        <w:rPr>
+          <w:lang w:val="en-US"/>
+        </w:rPr>
+      </w:pPr>
+      <w:r>
+        <w:rPr>
+          <w:lang w:val="en-US"/>
+        </w:rPr>
+        <w:t xml:space="preserve">Added proper dependencies: </w:t>
+      </w:r>
+      <w:r>
+        <w:rPr>
+          <w:rStyle w:val="CodeChar"/>
+          <w:lang w:val="en-US"/>
+        </w:rPr>
+        <w:t>annin_ar4_driver</w:t>
+      </w:r>
+      <w:r>
+        <w:rPr>
+          <w:lang w:val="en-US"/>
+        </w:rPr>
+        <w:t xml:space="preserve">, </w:t>
+      </w:r>
+      <w:r>
+        <w:rPr>
+          <w:rStyle w:val="CodeChar"/>
+          <w:lang w:val="en-US"/>
+        </w:rPr>
+        <w:t>annin_ar4_gazebo</w:t>
+      </w:r>
+      <w:r>
+        <w:rPr>
+          <w:lang w:val="en-US"/>
+        </w:rPr>
+        <w:t xml:space="preserve">, </w:t>
+      </w:r>
+      <w:r>
+        <w:rPr>
+          <w:rStyle w:val="CodeChar"/>
+          <w:lang w:val="en-US"/>
+        </w:rPr>
+        <w:t>annin_ar4_description</w:t>
+      </w:r>
+    </w:p>
+    <w:p>
+      <w:pPr>
+        <w:numPr>
+          <w:ilvl w:val="0"/>
+          <w:numId w:val="57"/>
+        </w:numPr>
+        <w:rPr>
+          <w:lang w:val="en-US"/>
+        </w:rPr>
+      </w:pPr>
+      <w:r>
+        <w:rPr>
+          <w:b/>
+          <w:bCs/>
+          <w:lang w:val="en-US"/>
+        </w:rPr>
+        <w:t>Enhanced Launch System</w:t>
+      </w:r>
+    </w:p>
+    <w:p>
+      <w:pPr>
+        <w:numPr>
+          <w:ilvl w:val="1"/>
+          <w:numId w:val="58"/>
+        </w:numPr>
+        <w:rPr>
+          <w:lang w:val="en-US"/>
+        </w:rPr>
+      </w:pPr>
+      <w:r>
+        <w:rPr>
+          <w:b/>
+          <w:bCs/>
+          <w:lang w:val="en-US"/>
+        </w:rPr>
+        <w:t>tabletop_handybot.launch.py</w:t>
+      </w:r>
+      <w:r>
+        <w:rPr>
+          <w:lang w:val="en-US"/>
+        </w:rPr>
+        <w:t xml:space="preserve"> - Main launch file with full configurability</w:t>
+      </w:r>
+    </w:p>
+    <w:p>
+      <w:pPr>
+        <w:numPr>
+          <w:ilvl w:val="1"/>
+          <w:numId w:val="58"/>
+        </w:numPr>
+        <w:rPr>
+          <w:lang w:val="en-US"/>
+        </w:rPr>
+      </w:pPr>
+      <w:r>
+        <w:rPr>
+          <w:b/>
+          <w:bCs/>
+          <w:lang w:val="en-US"/>
+        </w:rPr>
+        <w:t>run.launch.py</w:t>
+      </w:r>
+      <w:r>
+        <w:rPr>
+          <w:lang w:val="en-US"/>
+        </w:rPr>
+        <w:t xml:space="preserve"> - Updated original launch file with simulation support</w:t>
+      </w:r>
+    </w:p>
+    <w:p>
+      <w:pPr>
+        <w:numPr>
+          <w:ilvl w:val="1"/>
+          <w:numId w:val="58"/>
+        </w:numPr>
+        <w:rPr>
+          <w:lang w:val="en-US"/>
+        </w:rPr>
+      </w:pPr>
+      <w:r>
+        <w:rPr>
+          <w:b/>
+          <w:bCs/>
+          <w:lang w:val="en-US"/>
+        </w:rPr>
+        <w:t>sim_only.launch.py</w:t>
+      </w:r>
+      <w:r>
+        <w:rPr>
+          <w:lang w:val="en-US"/>
+        </w:rPr>
+        <w:t xml:space="preserve"> - Simple Gazebo simulation only</w:t>
+      </w:r>
+    </w:p>
+    <w:p>
+      <w:pPr>
+        <w:numPr>
+          <w:ilvl w:val="1"/>
+          <w:numId w:val="58"/>
+        </w:numPr>
+        <w:rPr>
+          <w:lang w:val="en-US"/>
+        </w:rPr>
+      </w:pPr>
+      <w:r>
+        <w:rPr>
+          <w:b/>
+          <w:bCs/>
+          <w:lang w:val="en-US"/>
+        </w:rPr>
+        <w:t>robot_only.launch.py</w:t>
+      </w:r>
+      <w:r>
+        <w:rPr>
+          <w:lang w:val="en-US"/>
+        </w:rPr>
+        <w:t xml:space="preserve"> - Physical robot minimal setup</w:t>
+      </w:r>
+    </w:p>
+    <w:p>
+      <w:pPr>
+        <w:numPr>
+          <w:ilvl w:val="0"/>
+          <w:numId w:val="57"/>
+        </w:numPr>
+        <w:rPr>
+          <w:lang w:val="en-US"/>
+        </w:rPr>
+      </w:pPr>
+      <w:r>
+        <w:rPr>
+          <w:b/>
+          <w:bCs/>
+          <w:lang w:val="en-US"/>
+        </w:rPr>
+        <w:t>Modified Application Node</w:t>
+      </w:r>
+    </w:p>
+    <w:p>
+      <w:pPr>
+        <w:numPr>
+          <w:ilvl w:val="1"/>
+          <w:numId w:val="58"/>
+        </w:numPr>
+        <w:rPr>
+          <w:lang w:val="en-US"/>
+        </w:rPr>
+      </w:pPr>
+      <w:r>
+        <w:rPr>
+          <w:lang w:val="en-US"/>
+        </w:rPr>
+        <w:t>Added parameter-based simulation detection</w:t>
+      </w:r>
+    </w:p>
+    <w:p>
+      <w:pPr>
+        <w:numPr>
+          <w:ilvl w:val="1"/>
+          <w:numId w:val="58"/>
+        </w:numPr>
+        <w:rPr>
+          <w:lang w:val="en-US"/>
+        </w:rPr>
+      </w:pPr>
+      <w:r>
+        <w:rPr>
+          <w:lang w:val="en-US"/>
+        </w:rPr>
+        <w:t>Conditional camera initialization (only when available)</w:t>
+      </w:r>
+    </w:p>
+    <w:p>
+      <w:pPr>
+        <w:numPr>
+          <w:ilvl w:val="1"/>
+          <w:numId w:val="58"/>
+        </w:numPr>
+        <w:rPr>
+          <w:lang w:val="en-US"/>
+        </w:rPr>
+      </w:pPr>
+      <w:r>
+        <w:rPr>
+          <w:lang w:val="en-US"/>
+        </w:rPr>
+        <w:t>Graceful degradation without vision components</w:t>
+      </w:r>
+    </w:p>
+    <w:p>
+      <w:pPr>
+        <w:numPr>
+          <w:ilvl w:val="1"/>
+          <w:numId w:val="58"/>
+        </w:numPr>
+        <w:rPr>
+          <w:lang w:val="en-US"/>
+        </w:rPr>
+      </w:pPr>
+      <w:r>
+        <w:rPr>
+          <w:lang w:val="en-US"/>
+        </w:rPr>
+        <w:t>Basic motion commands for simulation mode</w:t>
+      </w:r>
+    </w:p>
+    <w:p>
+      <w:pPr>
+        <w:numPr>
+          <w:ilvl w:val="0"/>
+          <w:numId w:val="57"/>
+        </w:numPr>
+        <w:rPr>
+          <w:lang w:val="en-US"/>
+        </w:rPr>
+      </w:pPr>
+      <w:r>
+        <w:rPr>
+          <w:b/>
+          <w:bCs/>
+          <w:lang w:val="en-US"/>
+        </w:rPr>
+        <w:t>No External Changes</w:t>
+      </w:r>
+    </w:p>
+    <w:p>
+      <w:pPr>
+        <w:numPr>
+          <w:ilvl w:val="1"/>
+          <w:numId w:val="58"/>
+        </w:numPr>
+        <w:rPr>
+          <w:lang w:val="en-US"/>
+        </w:rPr>
+      </w:pPr>
+      <w:r>
+        <w:rPr>
+          <w:b/>
+          <w:bCs/>
+          <w:lang w:val="en-US"/>
+        </w:rPr>
+        <w:t>No modifications to annin_ar4_multi_arm</w:t>
+      </w:r>
+      <w:r>
+        <w:rPr>
+          <w:lang w:val="en-US"/>
+        </w:rPr>
+        <w:t xml:space="preserve"> - This was only used for reference</w:t>
+      </w:r>
+    </w:p>
+    <w:p>
+      <w:pPr>
+        <w:numPr>
+          <w:ilvl w:val="1"/>
+          <w:numId w:val="58"/>
+        </w:numPr>
+        <w:rPr>
+          <w:lang w:val="en-US"/>
+        </w:rPr>
+      </w:pPr>
+      <w:r>
+        <w:rPr>
+          <w:b/>
+          <w:bCs/>
+          <w:lang w:val="en-US"/>
+        </w:rPr>
+        <w:t>No changes to AR4 packages</w:t>
+      </w:r>
+      <w:r>
+        <w:rPr>
+          <w:lang w:val="en-US"/>
+        </w:rPr>
+        <w:t xml:space="preserve"> - Uses existing annin_ar4_* packages as-is</w:t>
+      </w:r>
+    </w:p>
+    <w:p>
+      <w:pPr>
+        <w:numPr>
+          <w:ilvl w:val="1"/>
+          <w:numId w:val="58"/>
+        </w:numPr>
+        <w:rPr>
+          <w:lang w:val="en-US"/>
+        </w:rPr>
+      </w:pPr>
+      <w:r>
+        <w:rPr>
+          <w:b/>
+          <w:bCs/>
+          <w:lang w:val="en-US"/>
+        </w:rPr>
+        <w:t>Backwards compatible</w:t>
+      </w:r>
+      <w:r>
+        <w:rPr>
+          <w:lang w:val="en-US"/>
+        </w:rPr>
+        <w:t xml:space="preserve"> - Original functionality preserved</w:t>
+      </w:r>
+    </w:p>
+    <w:p>
+      <w:pPr>
+        <w:rPr>
+          <w:b/>
+          <w:bCs/>
+          <w:lang w:val="en-US"/>
+        </w:rPr>
+      </w:pPr>
+      <w:bookmarkStart w:id="0" w:name="key-changes-made"/>
+      <w:bookmarkStart w:id="1" w:name="what-was-changed"/>
+      <w:bookmarkEnd w:id="0"/>
+      <w:bookmarkEnd w:id="1"/>
+    </w:p>
+    <w:p>
+      <w:pPr>
+        <w:pStyle w:val="Heading2"/>
+        <w:rPr>
+          <w:lang w:val="en-US"/>
+        </w:rPr>
+      </w:pPr>
+      <w:r>
+        <w:rPr>
+          <w:lang w:val="en-US"/>
+        </w:rPr>
+        <w:t>How It Works</w:t>
+      </w:r>
+    </w:p>
+    <w:p>
+      <w:pPr>
+        <w:pStyle w:val="Heading3"/>
+        <w:rPr>
+          <w:lang w:val="en-US"/>
+        </w:rPr>
+      </w:pPr>
+      <w:bookmarkStart w:id="2" w:name="architecture"/>
+      <w:r>
+        <w:rPr>
+          <w:lang w:val="en-US"/>
+        </w:rPr>
+        <w:t>Architecture</w:t>
+      </w:r>
+    </w:p>
+    <w:p>
+      <w:pPr>
+        <w:pStyle w:val="Code"/>
+      </w:pPr>
+      <w:r>
+        <w:t>┌─────────────────────┐    ┌──────────────────────┐</w:t>
+      </w:r>
+    </w:p>
+    <w:p>
+      <w:pPr>
+        <w:pStyle w:val="Code"/>
+      </w:pPr>
+      <w:r>
+        <w:t>│   Physical Mode     │    │   Simulation Mode    │</w:t>
+      </w:r>
+    </w:p>
+    <w:p>
+      <w:pPr>
+        <w:pStyle w:val="Code"/>
+      </w:pPr>
+      <w:r>
+        <w:t>├─────────────────────┤    ├──────────────────────┤</w:t>
+      </w:r>
+    </w:p>
+    <w:p>
+      <w:pPr>
+        <w:pStyle w:val="Code"/>
+      </w:pPr>
+      <w:r>
+        <w:t>│ • annin_ar4_driver  │    │ • annin_ar4_gazebo   │</w:t>
+      </w:r>
+    </w:p>
+    <w:p>
+      <w:pPr>
+        <w:pStyle w:val="Code"/>
+      </w:pPr>
+      <w:r>
+        <w:t xml:space="preserve">│ • realsense2_camera │    │ • Gazebo physics     │ </w:t>
+      </w:r>
+    </w:p>
+    <w:p>
+      <w:pPr>
+        <w:pStyle w:val="Code"/>
+      </w:pPr>
+      <w:r>
+        <w:t>│ • easy_handeye2     │    │ • Simulated sensors  │</w:t>
+      </w:r>
+    </w:p>
+    <w:p>
+      <w:pPr>
+        <w:pStyle w:val="Code"/>
+      </w:pPr>
+      <w:r>
+        <w:t>│ • Real hardware     │    │ • ros2_control sim   │</w:t>
+      </w:r>
+    </w:p>
+    <w:p>
+      <w:pPr>
+        <w:pStyle w:val="Code"/>
+      </w:pPr>
+      <w:r>
+        <w:t>└─────────────────────┘    └──────────────────────┘</w:t>
+      </w:r>
+    </w:p>
+    <w:p>
+      <w:pPr>
+        <w:pStyle w:val="Code"/>
+      </w:pPr>
+      <w:r>
+        <w:t xml:space="preserve">           │                         │</w:t>
+      </w:r>
+    </w:p>
+    <w:p>
+      <w:pPr>
+        <w:pStyle w:val="Code"/>
+      </w:pPr>
+      <w:r>
+        <w:t xml:space="preserve">           └──────────┬──────────────┘</w:t>
+      </w:r>
+    </w:p>
+    <w:p>
+      <w:pPr>
+        <w:pStyle w:val="Code"/>
+      </w:pPr>
+      <w:r>
+        <w:t xml:space="preserve">                      │</w:t>
+      </w:r>
+    </w:p>
+    <w:p>
+      <w:pPr>
+        <w:pStyle w:val="Code"/>
+      </w:pPr>
+      <w:r>
+        <w:t xml:space="preserve">         ┌─────────────────────────────┐</w:t>
+      </w:r>
+    </w:p>
+    <w:p>
+      <w:pPr>
+        <w:pStyle w:val="Code"/>
+      </w:pPr>
+      <w:r>
+        <w:t xml:space="preserve">         │     Common Components       │</w:t>
+      </w:r>
+    </w:p>
+    <w:p>
+      <w:pPr>
+        <w:pStyle w:val="Code"/>
+      </w:pPr>
+      <w:r>
+        <w:t xml:space="preserve">         ├─────────────────────────────┤</w:t>
+      </w:r>
+    </w:p>
+    <w:p>
+      <w:pPr>
+        <w:pStyle w:val="Code"/>
+      </w:pPr>
+      <w:r>
+        <w:t xml:space="preserve">         │ • annin_ar4_moveit_config   │</w:t>
+      </w:r>
+    </w:p>
+    <w:p>
+      <w:pPr>
+        <w:pStyle w:val="Code"/>
+      </w:pPr>
+      <w:r>
+        <w:t xml:space="preserve">         │ • MoveIt motion planning    │</w:t>
+      </w:r>
+    </w:p>
+    <w:p>
+      <w:pPr>
+        <w:pStyle w:val="Code"/>
+      </w:pPr>
+      <w:r>
+        <w:t xml:space="preserve">         │ • RViz visualization        │</w:t>
+      </w:r>
+    </w:p>
+    <w:p>
+      <w:pPr>
+        <w:pStyle w:val="Code"/>
+      </w:pPr>
+      <w:r>
+        <w:t xml:space="preserve">         │ • tabletop_handybot nodes   │</w:t>
+      </w:r>
+    </w:p>
+    <w:p>
+      <w:pPr>
+        <w:pStyle w:val="Code"/>
+      </w:pPr>
+      <w:r>
+        <w:t xml:space="preserve">         └─────────────────────────────┘</w:t>
+      </w:r>
+    </w:p>
+    <w:bookmarkEnd w:id="2"/>
+    <w:p>
+      <w:pPr>
+        <w:pStyle w:val="Heading3"/>
+        <w:rPr>
+          <w:lang w:val="en-US"/>
+        </w:rPr>
+      </w:pPr>
+      <w:r>
+        <w:rPr>
+          <w:lang w:val="en-US"/>
+        </w:rPr>
+        <w:t>Parameter System</w:t>
+      </w:r>
+    </w:p>
+    <w:p>
+      <w:pPr>
+        <w:rPr>
+          <w:lang w:val="en-US"/>
+        </w:rPr>
+      </w:pPr>
+      <w:r>
+        <w:rPr>
+          <w:lang w:val="en-US"/>
+        </w:rPr>
+        <w:t>The system uses ROS parameters to detect and adapt to the operating mode:</w:t>
+      </w:r>
+    </w:p>
+    <w:p>
+      <w:pPr>
+        <w:numPr>
+          <w:ilvl w:val="0"/>
+          <w:numId w:val="58"/>
+        </w:numPr>
+        <w:rPr>
+          <w:lang w:val="en-US"/>
+        </w:rPr>
+      </w:pPr>
+      <w:r>
+        <w:rPr>
+          <w:rStyle w:val="CodeBoldChar"/>
+          <w:lang w:val="en-US"/>
+        </w:rPr>
+        <w:t>simulation_mode</w:t>
+      </w:r>
+      <w:r>
+        <w:rPr>
+          <w:lang w:val="en-US"/>
+        </w:rPr>
+        <w:t xml:space="preserve"> - Detected automatically based on launch arguments</w:t>
+      </w:r>
+    </w:p>
+    <w:p>
+      <w:pPr>
+        <w:numPr>
+          <w:ilvl w:val="0"/>
+          <w:numId w:val="58"/>
+        </w:numPr>
+        <w:rPr>
+          <w:lang w:val="en-US"/>
+        </w:rPr>
+      </w:pPr>
+      <w:r>
+        <w:rPr>
+          <w:rStyle w:val="CodeBoldChar"/>
+          <w:lang w:val="en-US"/>
+        </w:rPr>
+        <w:t>enable_camera</w:t>
+      </w:r>
+      <w:r>
+        <w:rPr>
+          <w:lang w:val="en-US"/>
+        </w:rPr>
+        <w:t xml:space="preserve"> - Controls camera-dependent features</w:t>
+      </w:r>
+    </w:p>
+    <w:p>
+      <w:pPr>
+        <w:numPr>
+          <w:ilvl w:val="0"/>
+          <w:numId w:val="58"/>
+        </w:numPr>
+        <w:rPr>
+          <w:lang w:val="en-US"/>
+        </w:rPr>
+      </w:pPr>
+      <w:r>
+        <w:rPr>
+          <w:rStyle w:val="CodeBoldChar"/>
+          <w:lang w:val="en-US"/>
+        </w:rPr>
+        <w:t>use_sim_time</w:t>
+      </w:r>
+      <w:r>
+        <w:rPr>
+          <w:lang w:val="en-US"/>
+        </w:rPr>
+        <w:t xml:space="preserve"> - Synchronizes timing with simulation</w:t>
+      </w:r>
+    </w:p>
+    <w:p>
+      <w:pPr>
+        <w:rPr>
+          <w:b/>
+          <w:bCs/>
+          <w:lang w:val="en-US"/>
+        </w:rPr>
+      </w:pPr>
+      <w:bookmarkStart w:id="3" w:name="parameter-system"/>
+      <w:bookmarkEnd w:id="3"/>
+    </w:p>
+    <w:p>
+      <w:pPr>
+        <w:pStyle w:val="Heading3"/>
+        <w:rPr>
+          <w:lang w:val="en-US"/>
+        </w:rPr>
+      </w:pPr>
+      <w:r>
+        <w:rPr>
+          <w:lang w:val="en-US"/>
+        </w:rPr>
+        <w:t>Conditional Loading</w:t>
+      </w:r>
+    </w:p>
+    <w:p>
+      <w:pPr>
+        <w:rPr>
+          <w:lang w:val="en-US"/>
+        </w:rPr>
+      </w:pPr>
+      <w:r>
+        <w:rPr>
+          <w:lang w:val="en-US"/>
+        </w:rPr>
+        <w:t>Components are loaded conditionally based on the mode:</w:t>
+      </w:r>
+    </w:p>
+    <w:p>
+      <w:pPr>
+        <w:numPr>
+          <w:ilvl w:val="0"/>
+          <w:numId w:val="58"/>
+        </w:numPr>
+        <w:rPr>
+          <w:lang w:val="en-US"/>
+        </w:rPr>
+      </w:pPr>
+      <w:r>
+        <w:rPr>
+          <w:b/>
+          <w:bCs/>
+          <w:lang w:val="en-US"/>
+        </w:rPr>
+        <w:t>Camera components</w:t>
+      </w:r>
+      <w:r>
+        <w:rPr>
+          <w:lang w:val="en-US"/>
+        </w:rPr>
+        <w:t xml:space="preserve"> - Only in physical mode</w:t>
+      </w:r>
+    </w:p>
+    <w:p>
+      <w:pPr>
+        <w:numPr>
+          <w:ilvl w:val="0"/>
+          <w:numId w:val="58"/>
+        </w:numPr>
+        <w:rPr>
+          <w:lang w:val="en-US"/>
+        </w:rPr>
+      </w:pPr>
+      <w:r>
+        <w:rPr>
+          <w:b/>
+          <w:bCs/>
+          <w:lang w:val="en-US"/>
+        </w:rPr>
+        <w:t>Hardware drivers</w:t>
+      </w:r>
+      <w:r>
+        <w:rPr>
+          <w:lang w:val="en-US"/>
+        </w:rPr>
+        <w:t xml:space="preserve"> - Only in physical mode</w:t>
+      </w:r>
+    </w:p>
+    <w:p>
+      <w:pPr>
+        <w:numPr>
+          <w:ilvl w:val="0"/>
+          <w:numId w:val="58"/>
+        </w:numPr>
+        <w:rPr>
+          <w:lang w:val="en-US"/>
+        </w:rPr>
+      </w:pPr>
+      <w:r>
+        <w:rPr>
+          <w:b/>
+          <w:bCs/>
+          <w:lang w:val="en-US"/>
+        </w:rPr>
+        <w:t>Gazebo simulation</w:t>
+      </w:r>
+      <w:r>
+        <w:rPr>
+          <w:lang w:val="en-US"/>
+        </w:rPr>
+        <w:t xml:space="preserve"> - Only in simulation mode</w:t>
+      </w:r>
+    </w:p>
+    <w:p>
+      <w:pPr>
+        <w:numPr>
+          <w:ilvl w:val="0"/>
+          <w:numId w:val="58"/>
+        </w:numPr>
+        <w:rPr>
+          <w:lang w:val="en-US"/>
+        </w:rPr>
+      </w:pPr>
+      <w:r>
+        <w:rPr>
+          <w:b/>
+          <w:bCs/>
+          <w:lang w:val="en-US"/>
+        </w:rPr>
+        <w:t>MoveIt &amp; core nodes</w:t>
+      </w:r>
+      <w:r>
+        <w:rPr>
+          <w:lang w:val="en-US"/>
+        </w:rPr>
+        <w:t xml:space="preserve"> - Always loaded</w:t>
+      </w:r>
+    </w:p>
+    <w:p>
+      <w:pPr>
+        <w:rPr>
+          <w:lang w:val="en-US"/>
+        </w:rPr>
+      </w:pPr>
+    </w:p>
+    <w:p>
+      <w:pPr>
+        <w:pStyle w:val="Heading2"/>
+        <w:rPr>
+          <w:lang w:val="en-US"/>
+        </w:rPr>
+      </w:pPr>
+      <w:bookmarkStart w:id="4" w:name="conditional-loading"/>
+      <w:bookmarkStart w:id="5" w:name="how-it-works"/>
+      <w:bookmarkEnd w:id="4"/>
+      <w:bookmarkEnd w:id="5"/>
+      <w:r>
+        <w:rPr>
+          <w:lang w:val="en-US"/>
+        </w:rPr>
+        <w:t>Usage Examples</w:t>
+      </w:r>
+    </w:p>
+    <w:p>
+      <w:pPr>
+        <w:pStyle w:val="Heading3"/>
+        <w:rPr>
+          <w:lang w:val="en-US"/>
+        </w:rPr>
+      </w:pPr>
+      <w:r>
+        <w:rPr>
+          <w:lang w:val="en-US"/>
+        </w:rPr>
+        <w:t>1. Gazebo Simulation (Development/Testing)</w:t>
+      </w:r>
+    </w:p>
+    <w:p>
+      <w:pPr>
+        <w:pStyle w:val="Code"/>
+        <w:rPr>
+          <w:lang w:val="en-US"/>
+        </w:rPr>
+      </w:pPr>
+      <w:bookmarkStart w:id="6" w:name="gazebo-simulation-developmenttesting"/>
+      <w:bookmarkEnd w:id="6"/>
+      <w:r>
+        <w:rPr>
+          <w:lang w:val="en-US"/>
+        </w:rPr>
+        <w:t># Simple simulation with robot and MoveIt</w:t>
+      </w:r>
+    </w:p>
+    <w:p>
+      <w:pPr>
+        <w:pStyle w:val="Code"/>
+        <w:rPr>
+          <w:lang w:val="en-US"/>
+        </w:rPr>
+      </w:pPr>
+      <w:r>
+        <w:rPr>
+          <w:lang w:val="en-US"/>
+        </w:rPr>
+        <w:t>ros2 launch tabletop_handybot sim_only.launch.py</w:t>
+      </w:r>
+    </w:p>
+    <w:p>
+      <w:pPr>
+        <w:pStyle w:val="Code"/>
+        <w:rPr>
+          <w:lang w:val="en-US"/>
+        </w:rPr>
+      </w:pPr>
+    </w:p>
+    <w:p>
+      <w:pPr>
+        <w:pStyle w:val="Code"/>
+        <w:rPr>
+          <w:lang w:val="en-US"/>
+        </w:rPr>
+      </w:pPr>
+      <w:r>
+        <w:rPr>
+          <w:lang w:val="en-US"/>
+        </w:rPr>
+        <w:t xml:space="preserve"># Full simulation with application nodes (vision disabled)  </w:t>
+      </w:r>
+    </w:p>
+    <w:p>
+      <w:pPr>
+        <w:pStyle w:val="Code"/>
+        <w:rPr>
+          <w:lang w:val="en-US"/>
+        </w:rPr>
+      </w:pPr>
+      <w:r>
+        <w:rPr>
+          <w:lang w:val="en-US"/>
+        </w:rPr>
+        <w:t xml:space="preserve">ros2 launch tabletop_handybot tabletop_handybot.launch.py </w:t>
+      </w:r>
+      <w:proofErr w:type="gramStart"/>
+      <w:r>
+        <w:rPr>
+          <w:lang w:val="en-US"/>
+        </w:rPr>
+        <w:t>simulation:=</w:t>
+      </w:r>
+      <w:proofErr w:type="gramEnd"/>
+      <w:r>
+        <w:rPr>
+          <w:lang w:val="en-US"/>
+        </w:rPr>
+        <w:t>true use_sim_</w:t>
+      </w:r>
+      <w:proofErr w:type="gramStart"/>
+      <w:r>
+        <w:rPr>
+          <w:lang w:val="en-US"/>
+        </w:rPr>
+        <w:t>time:=</w:t>
+      </w:r>
+      <w:proofErr w:type="gramEnd"/>
+      <w:r>
+        <w:rPr>
+          <w:lang w:val="en-US"/>
+        </w:rPr>
+        <w:t>true</w:t>
+      </w:r>
+    </w:p>
+    <w:p>
+      <w:pPr>
+        <w:pStyle w:val="Code"/>
+        <w:rPr>
+          <w:lang w:val="en-US"/>
+        </w:rPr>
+      </w:pPr>
+    </w:p>
+    <w:p>
+      <w:pPr>
+        <w:pStyle w:val="Code"/>
+        <w:rPr>
+          <w:lang w:val="en-US"/>
+        </w:rPr>
+      </w:pPr>
+      <w:r>
+        <w:rPr>
+          <w:lang w:val="en-US"/>
+        </w:rPr>
+        <w:t># Test basic motion commands</w:t>
+      </w:r>
+    </w:p>
+    <w:p>
+      <w:pPr>
+        <w:pStyle w:val="Code"/>
+        <w:rPr>
+          <w:lang w:val="en-US"/>
+        </w:rPr>
+      </w:pPr>
+      <w:r>
+        <w:rPr>
+          <w:lang w:val="en-US"/>
+        </w:rPr>
+        <w:t>ros2 topic pub --once /prompt std_msgs/String 'data: "go home"'</w:t>
+      </w:r>
+    </w:p>
+    <w:p>
+      <w:pPr>
+        <w:pStyle w:val="Code"/>
+        <w:rPr>
+          <w:lang w:val="en-US"/>
+        </w:rPr>
+      </w:pPr>
+      <w:r>
+        <w:rPr>
+          <w:lang w:val="en-US"/>
+        </w:rPr>
+        <w:t>ros2 topic pub --once /prompt std_msgs/String 'data: "open gripper"'</w:t>
+      </w:r>
+    </w:p>
+    <w:p>
+      <w:pPr>
+        <w:pStyle w:val="Code"/>
+        <w:rPr>
+          <w:lang w:val="en-US"/>
+        </w:rPr>
+      </w:pPr>
+      <w:r>
+        <w:rPr>
+          <w:lang w:val="en-US"/>
+        </w:rPr>
+        <w:t>ros2 topic pub --once /prompt std_msgs/String 'data: "move up"'</w:t>
+      </w:r>
+    </w:p>
+    <w:p>
+      <w:pPr>
+        <w:rPr>
+          <w:b/>
+          <w:bCs/>
+          <w:lang w:val="en-US"/>
+        </w:rPr>
+      </w:pPr>
+    </w:p>
+    <w:p>
+      <w:pPr>
+        <w:pStyle w:val="Heading3"/>
+        <w:rPr>
+          <w:lang w:val="en-US"/>
+        </w:rPr>
+      </w:pPr>
+      <w:r>
+        <w:rPr>
+          <w:lang w:val="en-US"/>
+        </w:rPr>
+        <w:t>2. Physical Robot (Production)</w:t>
+      </w:r>
+    </w:p>
+    <w:p>
+      <w:pPr>
+        <w:pStyle w:val="Code"/>
+        <w:rPr>
+          <w:lang w:val="en-US"/>
+        </w:rPr>
+      </w:pPr>
+      <w:bookmarkStart w:id="7" w:name="physical-robot-production"/>
+      <w:bookmarkEnd w:id="7"/>
+      <w:r>
+        <w:rPr>
+          <w:lang w:val="en-US"/>
+        </w:rPr>
+        <w:t># Full system with camera and calibration</w:t>
+      </w:r>
+    </w:p>
+    <w:p>
+      <w:pPr>
+        <w:pStyle w:val="Code"/>
+        <w:rPr>
+          <w:lang w:val="en-US"/>
+        </w:rPr>
+      </w:pPr>
+      <w:r>
+        <w:rPr>
+          <w:lang w:val="en-US"/>
+        </w:rPr>
+        <w:t>ros2 launch tabletop_handybot tabletop_handybot.launch.py</w:t>
+      </w:r>
+    </w:p>
+    <w:p>
+      <w:pPr>
+        <w:pStyle w:val="Code"/>
+        <w:rPr>
+          <w:lang w:val="en-US"/>
+        </w:rPr>
+      </w:pPr>
+    </w:p>
+    <w:p>
+      <w:pPr>
+        <w:pStyle w:val="Code"/>
+        <w:rPr>
+          <w:lang w:val="en-US"/>
+        </w:rPr>
+      </w:pPr>
+      <w:r>
+        <w:rPr>
+          <w:lang w:val="en-US"/>
+        </w:rPr>
+        <w:t># Minimal hardware setup (no camera dependencies)</w:t>
+      </w:r>
+    </w:p>
+    <w:p>
+      <w:pPr>
+        <w:pStyle w:val="Code"/>
+        <w:rPr>
+          <w:lang w:val="en-US"/>
+        </w:rPr>
+      </w:pPr>
+      <w:r>
+        <w:rPr>
+          <w:lang w:val="en-US"/>
+        </w:rPr>
+        <w:t>ros2 launch tabletop_handybot robot_only.launch.py</w:t>
+      </w:r>
+    </w:p>
+    <w:p>
+      <w:pPr>
+        <w:pStyle w:val="Code"/>
+        <w:rPr>
+          <w:lang w:val="en-US"/>
+        </w:rPr>
+      </w:pPr>
+    </w:p>
+    <w:p>
+      <w:pPr>
+        <w:pStyle w:val="Code"/>
+        <w:rPr>
+          <w:lang w:val="en-US"/>
+        </w:rPr>
+      </w:pPr>
+      <w:r>
+        <w:rPr>
+          <w:lang w:val="en-US"/>
+        </w:rPr>
+        <w:t># Custom hardware configuration</w:t>
+      </w:r>
+    </w:p>
+    <w:p>
+      <w:pPr>
+        <w:pStyle w:val="Code"/>
+        <w:rPr>
+          <w:lang w:val="en-US"/>
+        </w:rPr>
+      </w:pPr>
+      <w:r>
+        <w:rPr>
+          <w:lang w:val="en-US"/>
+        </w:rPr>
+        <w:t>ros2 launch tabletop_handybot robot_only.launch.py \</w:t>
+      </w:r>
+    </w:p>
+    <w:p>
+      <w:pPr>
+        <w:pStyle w:val="Code"/>
+        <w:rPr>
+          <w:lang w:val="en-US"/>
+        </w:rPr>
+      </w:pPr>
+      <w:r>
+        <w:rPr>
+          <w:lang w:val="en-US"/>
+        </w:rPr>
+        <w:t xml:space="preserve">  serial_</w:t>
+      </w:r>
+      <w:proofErr w:type="gramStart"/>
+      <w:r>
+        <w:rPr>
+          <w:lang w:val="en-US"/>
+        </w:rPr>
+        <w:t>port:=</w:t>
+      </w:r>
+      <w:proofErr w:type="gramEnd"/>
+      <w:r>
+        <w:rPr>
+          <w:lang w:val="en-US"/>
+        </w:rPr>
+        <w:t>/dev/ttyACM1 \</w:t>
+      </w:r>
+    </w:p>
+    <w:p>
+      <w:pPr>
+        <w:pStyle w:val="Code"/>
+        <w:rPr>
+          <w:lang w:val="en-US"/>
+        </w:rPr>
+      </w:pPr>
+      <w:r>
+        <w:rPr>
+          <w:lang w:val="en-US"/>
+        </w:rPr>
+        <w:t xml:space="preserve">  arduino_serial_</w:t>
+      </w:r>
+      <w:proofErr w:type="gramStart"/>
+      <w:r>
+        <w:rPr>
+          <w:lang w:val="en-US"/>
+        </w:rPr>
+        <w:t>port:=</w:t>
+      </w:r>
+      <w:proofErr w:type="gramEnd"/>
+      <w:r>
+        <w:rPr>
+          <w:lang w:val="en-US"/>
+        </w:rPr>
+        <w:t>/dev/ttyUSB1 \</w:t>
+      </w:r>
+    </w:p>
+    <w:p>
+      <w:pPr>
+        <w:pStyle w:val="Code"/>
+        <w:rPr>
+          <w:lang w:val="en-US"/>
+        </w:rPr>
+      </w:pPr>
+      <w:r>
+        <w:rPr>
+          <w:lang w:val="en-US"/>
+        </w:rPr>
+        <w:t xml:space="preserve">  ar_</w:t>
+      </w:r>
+      <w:proofErr w:type="gramStart"/>
+      <w:r>
+        <w:rPr>
+          <w:lang w:val="en-US"/>
+        </w:rPr>
+        <w:t>model:=</w:t>
+      </w:r>
+      <w:proofErr w:type="gramEnd"/>
+      <w:r>
+        <w:rPr>
+          <w:lang w:val="en-US"/>
+        </w:rPr>
+        <w:t>mk2</w:t>
+      </w:r>
+    </w:p>
+    <w:p>
+      <w:pPr>
+        <w:rPr>
+          <w:b/>
+          <w:bCs/>
+          <w:lang w:val="en-US"/>
+        </w:rPr>
+      </w:pPr>
+    </w:p>
+    <w:p>
+      <w:pPr>
+        <w:pStyle w:val="Heading3"/>
+        <w:rPr>
+          <w:lang w:val="en-US"/>
+        </w:rPr>
+      </w:pPr>
+      <w:r>
+        <w:rPr>
+          <w:lang w:val="en-US"/>
+        </w:rPr>
+        <w:t>3. Development/Testing Modes</w:t>
+      </w:r>
+    </w:p>
+    <w:p>
+      <w:pPr>
+        <w:pStyle w:val="Code"/>
+        <w:rPr>
+          <w:lang w:val="en-US"/>
+        </w:rPr>
+      </w:pPr>
+      <w:bookmarkStart w:id="8" w:name="developmenttesting-modes"/>
+      <w:bookmarkStart w:id="9" w:name="usage-examples"/>
+      <w:bookmarkEnd w:id="8"/>
+      <w:bookmarkEnd w:id="9"/>
+      <w:r>
+        <w:rPr>
+          <w:lang w:val="en-US"/>
+        </w:rPr>
+        <w:t># Physical robot without camera (useful when camera not available)</w:t>
+      </w:r>
+    </w:p>
+    <w:p>
+      <w:pPr>
+        <w:pStyle w:val="Code"/>
+        <w:rPr>
+          <w:lang w:val="en-US"/>
+        </w:rPr>
+      </w:pPr>
+      <w:r>
+        <w:rPr>
+          <w:lang w:val="en-US"/>
+        </w:rPr>
+        <w:t>ros2 launch tabletop_handybot tabletop_handybot.launch.py \</w:t>
+      </w:r>
+    </w:p>
+    <w:p>
+      <w:pPr>
+        <w:pStyle w:val="Code"/>
+        <w:rPr>
+          <w:lang w:val="en-US"/>
+        </w:rPr>
+      </w:pPr>
+      <w:r>
+        <w:rPr>
+          <w:lang w:val="en-US"/>
+        </w:rPr>
+        <w:t xml:space="preserve">  enable_</w:t>
+      </w:r>
+      <w:proofErr w:type="gramStart"/>
+      <w:r>
+        <w:rPr>
+          <w:lang w:val="en-US"/>
+        </w:rPr>
+        <w:t>camera:=</w:t>
+      </w:r>
+      <w:proofErr w:type="gramEnd"/>
+      <w:r>
+        <w:rPr>
+          <w:lang w:val="en-US"/>
+        </w:rPr>
+        <w:t>false enable_</w:t>
+      </w:r>
+      <w:proofErr w:type="gramStart"/>
+      <w:r>
+        <w:rPr>
+          <w:lang w:val="en-US"/>
+        </w:rPr>
+        <w:t>calibration:=</w:t>
+      </w:r>
+      <w:proofErr w:type="gramEnd"/>
+      <w:r>
+        <w:rPr>
+          <w:lang w:val="en-US"/>
+        </w:rPr>
+        <w:t>false</w:t>
+      </w:r>
+    </w:p>
+    <w:p>
+      <w:pPr>
+        <w:pStyle w:val="Code"/>
+        <w:rPr>
+          <w:lang w:val="en-US"/>
+        </w:rPr>
+      </w:pPr>
+    </w:p>
+    <w:p>
+      <w:pPr>
+        <w:pStyle w:val="Code"/>
+        <w:rPr>
+          <w:lang w:val="en-US"/>
+        </w:rPr>
+      </w:pPr>
+      <w:r>
+        <w:rPr>
+          <w:lang w:val="en-US"/>
+        </w:rPr>
+        <w:t># Headless mode (no RViz, useful for servers)</w:t>
+      </w:r>
+    </w:p>
+    <w:p>
+      <w:pPr>
+        <w:pStyle w:val="Code"/>
+        <w:rPr>
+          <w:lang w:val="en-US"/>
+        </w:rPr>
+      </w:pPr>
+      <w:r>
+        <w:rPr>
+          <w:lang w:val="en-US"/>
+        </w:rPr>
+        <w:t>ros2 launch tabletop_handybot tabletop_handybot.launch.py \</w:t>
+      </w:r>
+    </w:p>
+    <w:p>
+      <w:pPr>
+        <w:pStyle w:val="Code"/>
+        <w:rPr>
+          <w:lang w:val="en-US"/>
+        </w:rPr>
+      </w:pPr>
+      <w:r>
+        <w:rPr>
+          <w:lang w:val="en-US"/>
+        </w:rPr>
+        <w:t xml:space="preserve">  enable_</w:t>
+      </w:r>
+      <w:proofErr w:type="gramStart"/>
+      <w:r>
+        <w:rPr>
+          <w:lang w:val="en-US"/>
+        </w:rPr>
+        <w:t>rviz:=</w:t>
+      </w:r>
+      <w:proofErr w:type="gramEnd"/>
+      <w:r>
+        <w:rPr>
+          <w:lang w:val="en-US"/>
+        </w:rPr>
+        <w:t>false</w:t>
+      </w:r>
+    </w:p>
+    <w:p>
+      <w:pPr>
+        <w:pStyle w:val="Code"/>
+        <w:rPr>
+          <w:lang w:val="en-US"/>
+        </w:rPr>
+      </w:pPr>
+    </w:p>
+    <w:p>
+      <w:pPr>
+        <w:pStyle w:val="Code"/>
+        <w:rPr>
+          <w:lang w:val="en-US"/>
+        </w:rPr>
+      </w:pPr>
+      <w:r>
+        <w:rPr>
+          <w:lang w:val="en-US"/>
+        </w:rPr>
+        <w:t># Audio disabled (quiet testing)</w:t>
+      </w:r>
+    </w:p>
+    <w:p>
+      <w:pPr>
+        <w:pStyle w:val="Code"/>
+        <w:rPr>
+          <w:lang w:val="en-US"/>
+        </w:rPr>
+      </w:pPr>
+      <w:r>
+        <w:rPr>
+          <w:lang w:val="en-US"/>
+        </w:rPr>
+        <w:t>ros2 launch tabletop_handybot tabletop_handybot.launch.py \</w:t>
+      </w:r>
+    </w:p>
+    <w:p>
+      <w:pPr>
+        <w:pStyle w:val="Code"/>
+        <w:rPr>
+          <w:lang w:val="en-US"/>
+        </w:rPr>
+      </w:pPr>
+      <w:r>
+        <w:rPr>
+          <w:lang w:val="en-US"/>
+        </w:rPr>
+        <w:t xml:space="preserve">  enable_</w:t>
+      </w:r>
+      <w:proofErr w:type="gramStart"/>
+      <w:r>
+        <w:rPr>
+          <w:lang w:val="en-US"/>
+        </w:rPr>
+        <w:t>audio:=</w:t>
+      </w:r>
+      <w:proofErr w:type="gramEnd"/>
+      <w:r>
+        <w:rPr>
+          <w:lang w:val="en-US"/>
+        </w:rPr>
+        <w:t>false</w:t>
+      </w:r>
+    </w:p>
+    <w:p>
+      <w:pPr>
+        <w:pStyle w:val="Code"/>
+        <w:rPr>
+          <w:lang w:val="en-US"/>
+        </w:rPr>
+      </w:pPr>
+    </w:p>
+    <w:p>
+      <w:pPr>
+        <w:pStyle w:val="Heading2"/>
+        <w:rPr>
+          <w:lang w:val="en-US"/>
+        </w:rPr>
+      </w:pPr>
+      <w:r>
+        <w:rPr>
+          <w:lang w:val="en-US"/>
+        </w:rPr>
+        <w:t>Available Commands in Simulation</w:t>
+      </w:r>
+    </w:p>
+    <w:p>
+      <w:pPr>
+        <w:rPr>
+          <w:lang w:val="en-US"/>
+        </w:rPr>
+      </w:pPr>
+      <w:r>
+        <w:rPr>
+          <w:lang w:val="en-US"/>
+        </w:rPr>
+        <w:t>Since vision is not available in simulation mode, the system supports these basic commands:</w:t>
+      </w:r>
+    </w:p>
+    <w:p>
+      <w:pPr>
+        <w:numPr>
+          <w:ilvl w:val="0"/>
+          <w:numId w:val="58"/>
+        </w:numPr>
+        <w:rPr>
+          <w:lang w:val="en-US"/>
+        </w:rPr>
+      </w:pPr>
+      <w:r>
+        <w:rPr>
+          <w:lang w:val="en-US"/>
+        </w:rPr>
+        <w:t>"</w:t>
+      </w:r>
+      <w:proofErr w:type="gramStart"/>
+      <w:r>
+        <w:rPr>
+          <w:lang w:val="en-US"/>
+        </w:rPr>
+        <w:t>go</w:t>
+      </w:r>
+      <w:proofErr w:type="gramEnd"/>
+      <w:r>
+        <w:rPr>
+          <w:lang w:val="en-US"/>
+        </w:rPr>
+        <w:t xml:space="preserve"> home" - Return to home position</w:t>
+      </w:r>
+    </w:p>
+    <w:p>
+      <w:pPr>
+        <w:numPr>
+          <w:ilvl w:val="0"/>
+          <w:numId w:val="58"/>
+        </w:numPr>
+        <w:rPr>
+          <w:lang w:val="en-US"/>
+        </w:rPr>
+      </w:pPr>
+      <w:r>
+        <w:rPr>
+          <w:lang w:val="en-US"/>
+        </w:rPr>
+        <w:t>"</w:t>
+      </w:r>
+      <w:proofErr w:type="gramStart"/>
+      <w:r>
+        <w:rPr>
+          <w:lang w:val="en-US"/>
+        </w:rPr>
+        <w:t>open</w:t>
+      </w:r>
+      <w:proofErr w:type="gramEnd"/>
+      <w:r>
+        <w:rPr>
+          <w:lang w:val="en-US"/>
+        </w:rPr>
+        <w:t xml:space="preserve"> gripper" / "open" - Open gripper</w:t>
+      </w:r>
+    </w:p>
+    <w:p>
+      <w:pPr>
+        <w:numPr>
+          <w:ilvl w:val="0"/>
+          <w:numId w:val="58"/>
+        </w:numPr>
+        <w:rPr>
+          <w:lang w:val="en-US"/>
+        </w:rPr>
+      </w:pPr>
+      <w:r>
+        <w:rPr>
+          <w:lang w:val="en-US"/>
+        </w:rPr>
+        <w:t>"</w:t>
+      </w:r>
+      <w:proofErr w:type="gramStart"/>
+      <w:r>
+        <w:rPr>
+          <w:lang w:val="en-US"/>
+        </w:rPr>
+        <w:t>close</w:t>
+      </w:r>
+      <w:proofErr w:type="gramEnd"/>
+      <w:r>
+        <w:rPr>
+          <w:lang w:val="en-US"/>
+        </w:rPr>
+        <w:t xml:space="preserve"> gripper" / "close" - Close gripper</w:t>
+      </w:r>
+    </w:p>
+    <w:p>
+      <w:pPr>
+        <w:numPr>
+          <w:ilvl w:val="0"/>
+          <w:numId w:val="58"/>
+        </w:numPr>
+        <w:rPr>
+          <w:lang w:val="en-US"/>
+        </w:rPr>
+      </w:pPr>
+      <w:r>
+        <w:rPr>
+          <w:lang w:val="en-US"/>
+        </w:rPr>
+        <w:t>"</w:t>
+      </w:r>
+      <w:proofErr w:type="gramStart"/>
+      <w:r>
+        <w:rPr>
+          <w:lang w:val="en-US"/>
+        </w:rPr>
+        <w:t>move</w:t>
+      </w:r>
+      <w:proofErr w:type="gramEnd"/>
+      <w:r>
+        <w:rPr>
+          <w:lang w:val="en-US"/>
+        </w:rPr>
+        <w:t xml:space="preserve"> up" / "move down" - Vertical movement</w:t>
+      </w:r>
+    </w:p>
+    <w:p>
+      <w:pPr>
+        <w:numPr>
+          <w:ilvl w:val="0"/>
+          <w:numId w:val="58"/>
+        </w:numPr>
+        <w:rPr>
+          <w:lang w:val="en-US"/>
+        </w:rPr>
+      </w:pPr>
+      <w:r>
+        <w:rPr>
+          <w:lang w:val="en-US"/>
+        </w:rPr>
+        <w:t>"</w:t>
+      </w:r>
+      <w:proofErr w:type="gramStart"/>
+      <w:r>
+        <w:rPr>
+          <w:lang w:val="en-US"/>
+        </w:rPr>
+        <w:t>move</w:t>
+      </w:r>
+      <w:proofErr w:type="gramEnd"/>
+      <w:r>
+        <w:rPr>
+          <w:lang w:val="en-US"/>
+        </w:rPr>
+        <w:t xml:space="preserve"> forward" / "move back" - Forward/backward movement</w:t>
+      </w:r>
+    </w:p>
+    <w:p>
+      <w:pPr>
+        <w:numPr>
+          <w:ilvl w:val="0"/>
+          <w:numId w:val="58"/>
+        </w:numPr>
+        <w:rPr>
+          <w:lang w:val="en-US"/>
+        </w:rPr>
+      </w:pPr>
+      <w:r>
+        <w:rPr>
+          <w:lang w:val="en-US"/>
+        </w:rPr>
+        <w:t>"</w:t>
+      </w:r>
+      <w:proofErr w:type="gramStart"/>
+      <w:r>
+        <w:rPr>
+          <w:lang w:val="en-US"/>
+        </w:rPr>
+        <w:t>move</w:t>
+      </w:r>
+      <w:proofErr w:type="gramEnd"/>
+      <w:r>
+        <w:rPr>
+          <w:lang w:val="en-US"/>
+        </w:rPr>
+        <w:t xml:space="preserve"> left" / "move right" - Lateral movement</w:t>
+      </w:r>
+    </w:p>
+    <w:p>
+      <w:pPr>
+        <w:rPr>
+          <w:lang w:val="en-US"/>
+        </w:rPr>
+      </w:pPr>
+    </w:p>
+    <w:p>
+      <w:pPr>
+        <w:pStyle w:val="Heading2"/>
+        <w:rPr>
+          <w:lang w:val="en-US"/>
+        </w:rPr>
+      </w:pPr>
+      <w:bookmarkStart w:id="10" w:name="available-commands-in-simulation"/>
+      <w:bookmarkEnd w:id="10"/>
+      <w:r>
+        <w:rPr>
+          <w:lang w:val="en-US"/>
+        </w:rPr>
+        <w:t>Build Instructions</w:t>
+      </w:r>
+    </w:p>
+    <w:p>
+      <w:pPr>
+        <w:pStyle w:val="Code"/>
+      </w:pPr>
+      <w:r>
+        <w:t># Build only the required packages</w:t>
+      </w:r>
+    </w:p>
+    <w:p>
+      <w:pPr>
+        <w:pStyle w:val="Code"/>
+      </w:pPr>
+      <w:r>
+        <w:t>colcon build --packages-select \</w:t>
+      </w:r>
+    </w:p>
+    <w:p>
+      <w:pPr>
+        <w:pStyle w:val="Code"/>
+      </w:pPr>
+      <w:r>
+        <w:t xml:space="preserve">  annin_ar4_driver \</w:t>
+      </w:r>
+    </w:p>
+    <w:p>
+      <w:pPr>
+        <w:pStyle w:val="Code"/>
+      </w:pPr>
+      <w:r>
+        <w:t xml:space="preserve">  annin_ar4_gazebo \</w:t>
+      </w:r>
+    </w:p>
+    <w:p>
+      <w:pPr>
+        <w:pStyle w:val="Code"/>
+      </w:pPr>
+      <w:r>
+        <w:t xml:space="preserve">  annin_ar4_moveit_config \</w:t>
+      </w:r>
+    </w:p>
+    <w:p>
+      <w:pPr>
+        <w:pStyle w:val="Code"/>
+      </w:pPr>
+      <w:r>
+        <w:t xml:space="preserve">  annin_ar4_description \</w:t>
+      </w:r>
+    </w:p>
+    <w:p>
+      <w:pPr>
+        <w:pStyle w:val="Code"/>
+      </w:pPr>
+      <w:r>
+        <w:t xml:space="preserve">  tabletop_handybot</w:t>
+      </w:r>
+    </w:p>
+    <w:p>
+      <w:pPr>
+        <w:pStyle w:val="Code"/>
+      </w:pPr>
+    </w:p>
+    <w:p>
+      <w:pPr>
+        <w:pStyle w:val="Code"/>
+      </w:pPr>
+      <w:r>
+        <w:t># Source the workspace</w:t>
+      </w:r>
+    </w:p>
+    <w:p>
+      <w:pPr>
+        <w:pStyle w:val="Code"/>
+      </w:pPr>
+      <w:r>
+        <w:t>source install/setup.bash  # Linux/macOS</w:t>
+      </w:r>
+    </w:p>
+    <w:p>
+      <w:pPr>
+        <w:pStyle w:val="Code"/>
+      </w:pPr>
+      <w:r>
+        <w:t>call install/setup.bat     # Windows</w:t>
+      </w:r>
+    </w:p>
+    <w:p>
+      <w:pPr>
+        <w:pStyle w:val="Code"/>
+      </w:pPr>
+    </w:p>
+    <w:p>
+      <w:pPr>
+        <w:pStyle w:val="Heading2"/>
+        <w:rPr>
+          <w:lang w:val="en-US"/>
+        </w:rPr>
+      </w:pPr>
+      <w:bookmarkStart w:id="11" w:name="build-instructions"/>
+      <w:bookmarkStart w:id="12" w:name="troubleshooting"/>
+      <w:bookmarkEnd w:id="11"/>
+      <w:r>
+        <w:rPr>
+          <w:lang w:val="en-US"/>
+        </w:rPr>
+        <w:t>Troubleshooting</w:t>
+      </w:r>
+    </w:p>
+    <w:p>
+      <w:pPr>
+        <w:pStyle w:val="Heading3"/>
+        <w:rPr>
+          <w:lang w:val="en-US"/>
+        </w:rPr>
+      </w:pPr>
+      <w:r>
+        <w:rPr>
+          <w:lang w:val="en-US"/>
+        </w:rPr>
+        <w:t>Common Issues:</w:t>
+      </w:r>
+    </w:p>
+    <w:p>
+      <w:pPr>
+        <w:numPr>
+          <w:ilvl w:val="0"/>
+          <w:numId w:val="59"/>
+        </w:numPr>
+        <w:rPr>
+          <w:lang w:val="en-US"/>
+        </w:rPr>
+      </w:pPr>
+      <w:r>
+        <w:rPr>
+          <w:lang w:val="en-US"/>
+        </w:rPr>
+        <w:t xml:space="preserve">**“Package ’annin_ar4_*’ not </w:t>
+      </w:r>
+      <w:proofErr w:type="gramStart"/>
+      <w:r>
+        <w:rPr>
+          <w:lang w:val="en-US"/>
+        </w:rPr>
+        <w:t>found”*</w:t>
+      </w:r>
+      <w:proofErr w:type="gramEnd"/>
+      <w:r>
+        <w:rPr>
+          <w:lang w:val="en-US"/>
+        </w:rPr>
+        <w:t>*</w:t>
+      </w:r>
+    </w:p>
+    <w:p>
+      <w:pPr>
+        <w:numPr>
+          <w:ilvl w:val="1"/>
+          <w:numId w:val="58"/>
+        </w:numPr>
+        <w:rPr>
+          <w:lang w:val="en-US"/>
+        </w:rPr>
+      </w:pPr>
+      <w:r>
+        <w:rPr>
+          <w:lang w:val="en-US"/>
+        </w:rPr>
+        <w:t>Make sure all AR4 packages are built: colcon build --packages-select annin_ar4_*</w:t>
+      </w:r>
+    </w:p>
+    <w:p>
+      <w:pPr>
+        <w:numPr>
+          <w:ilvl w:val="0"/>
+          <w:numId w:val="59"/>
+        </w:numPr>
+        <w:rPr>
+          <w:lang w:val="en-US"/>
+        </w:rPr>
+      </w:pPr>
+      <w:r>
+        <w:rPr>
+          <w:b/>
+          <w:bCs/>
+          <w:lang w:val="en-US"/>
+        </w:rPr>
+        <w:t>Camera not working in physical mode</w:t>
+      </w:r>
+    </w:p>
+    <w:p>
+      <w:pPr>
+        <w:numPr>
+          <w:ilvl w:val="1"/>
+          <w:numId w:val="58"/>
+        </w:numPr>
+        <w:rPr>
+          <w:lang w:val="en-US"/>
+        </w:rPr>
+      </w:pPr>
+      <w:r>
+        <w:rPr>
+          <w:lang w:val="en-US"/>
+        </w:rPr>
+        <w:t>Check camera connection: lsusb | grep Intel</w:t>
+      </w:r>
+    </w:p>
+    <w:p>
+      <w:pPr>
+        <w:numPr>
+          <w:ilvl w:val="1"/>
+          <w:numId w:val="58"/>
+        </w:numPr>
+        <w:rPr>
+          <w:lang w:val="en-US"/>
+        </w:rPr>
+      </w:pPr>
+      <w:r>
+        <w:rPr>
+          <w:lang w:val="en-US"/>
+        </w:rPr>
+        <w:t>Disable camera: enable_</w:t>
+      </w:r>
+      <w:proofErr w:type="gramStart"/>
+      <w:r>
+        <w:rPr>
+          <w:lang w:val="en-US"/>
+        </w:rPr>
+        <w:t>camera:=</w:t>
+      </w:r>
+      <w:proofErr w:type="gramEnd"/>
+      <w:r>
+        <w:rPr>
+          <w:lang w:val="en-US"/>
+        </w:rPr>
+        <w:t>false</w:t>
+      </w:r>
+    </w:p>
+    <w:p>
+      <w:pPr>
+        <w:numPr>
+          <w:ilvl w:val="0"/>
+          <w:numId w:val="59"/>
+        </w:numPr>
+        <w:rPr>
+          <w:lang w:val="en-US"/>
+        </w:rPr>
+      </w:pPr>
+      <w:r>
+        <w:rPr>
+          <w:b/>
+          <w:bCs/>
+          <w:lang w:val="en-US"/>
+        </w:rPr>
+        <w:t xml:space="preserve">Gazebo </w:t>
+      </w:r>
+      <w:proofErr w:type="gramStart"/>
+      <w:r>
+        <w:rPr>
+          <w:b/>
+          <w:bCs/>
+          <w:lang w:val="en-US"/>
+        </w:rPr>
+        <w:t>not</w:t>
+      </w:r>
+      <w:proofErr w:type="gramEnd"/>
+      <w:r>
+        <w:rPr>
+          <w:b/>
+          <w:bCs/>
+          <w:lang w:val="en-US"/>
+        </w:rPr>
+        <w:t xml:space="preserve"> starting</w:t>
+      </w:r>
+    </w:p>
+    <w:p>
+      <w:pPr>
+        <w:numPr>
+          <w:ilvl w:val="1"/>
+          <w:numId w:val="58"/>
+        </w:numPr>
+        <w:rPr>
+          <w:lang w:val="en-US"/>
+        </w:rPr>
+      </w:pPr>
+      <w:r>
+        <w:rPr>
+          <w:lang w:val="en-US"/>
+        </w:rPr>
+        <w:t>Install Gazebo Garden: sudo apt install ros-humble-gazebo-*</w:t>
+      </w:r>
+    </w:p>
+    <w:p>
+      <w:pPr>
+        <w:numPr>
+          <w:ilvl w:val="1"/>
+          <w:numId w:val="58"/>
+        </w:numPr>
+        <w:rPr>
+          <w:lang w:val="en-US"/>
+        </w:rPr>
+      </w:pPr>
+      <w:r>
+        <w:rPr>
+          <w:lang w:val="en-US"/>
+        </w:rPr>
+        <w:t>Check Gazebo installation: gazebo --version</w:t>
+      </w:r>
+    </w:p>
+    <w:p>
+      <w:pPr>
+        <w:numPr>
+          <w:ilvl w:val="0"/>
+          <w:numId w:val="59"/>
+        </w:numPr>
+        <w:rPr>
+          <w:lang w:val="en-US"/>
+        </w:rPr>
+      </w:pPr>
+      <w:r>
+        <w:rPr>
+          <w:b/>
+          <w:bCs/>
+          <w:lang w:val="en-US"/>
+        </w:rPr>
+        <w:t>MoveIt not planning in simulation</w:t>
+      </w:r>
+    </w:p>
+    <w:p>
+      <w:pPr>
+        <w:numPr>
+          <w:ilvl w:val="1"/>
+          <w:numId w:val="58"/>
+        </w:numPr>
+        <w:rPr>
+          <w:lang w:val="en-US"/>
+        </w:rPr>
+      </w:pPr>
+      <w:r>
+        <w:rPr>
+          <w:lang w:val="en-US"/>
+        </w:rPr>
+        <w:t>Ensure use_sim_</w:t>
+      </w:r>
+      <w:proofErr w:type="gramStart"/>
+      <w:r>
+        <w:rPr>
+          <w:lang w:val="en-US"/>
+        </w:rPr>
+        <w:t>time:=</w:t>
+      </w:r>
+      <w:proofErr w:type="gramEnd"/>
+      <w:r>
+        <w:rPr>
+          <w:lang w:val="en-US"/>
+        </w:rPr>
+        <w:t>true is set</w:t>
+      </w:r>
+    </w:p>
+    <w:p>
+      <w:pPr>
+        <w:numPr>
+          <w:ilvl w:val="1"/>
+          <w:numId w:val="58"/>
+        </w:numPr>
+        <w:rPr>
+          <w:lang w:val="en-US"/>
+        </w:rPr>
+      </w:pPr>
+      <w:r>
+        <w:rPr>
+          <w:lang w:val="en-US"/>
+        </w:rPr>
+        <w:t>Check joint states: ros2 topic echo /joint_states</w:t>
+      </w:r>
+    </w:p>
+    <w:p>
+      <w:pPr>
+        <w:pStyle w:val="Heading3"/>
+        <w:rPr>
+          <w:lang w:val="en-US"/>
+        </w:rPr>
+      </w:pPr>
+      <w:bookmarkStart w:id="13" w:name="common-issues"/>
+      <w:bookmarkStart w:id="14" w:name="verification"/>
+      <w:bookmarkEnd w:id="13"/>
+      <w:r>
+        <w:rPr>
+          <w:lang w:val="en-US"/>
+        </w:rPr>
+        <w:t>Verification:</w:t>
+      </w:r>
+    </w:p>
+    <w:p>
+      <w:pPr>
+        <w:pStyle w:val="Code"/>
+      </w:pPr>
+      <w:r>
+        <w:t># Test launch file syntax</w:t>
+      </w:r>
+    </w:p>
+    <w:p>
+      <w:pPr>
+        <w:pStyle w:val="Code"/>
+      </w:pPr>
+      <w:r>
+        <w:t>python3 verify_launch_files.py</w:t>
+      </w:r>
+    </w:p>
+    <w:p>
+      <w:pPr>
+        <w:pStyle w:val="Code"/>
+      </w:pPr>
+    </w:p>
+    <w:p>
+      <w:pPr>
+        <w:pStyle w:val="Code"/>
+      </w:pPr>
+      <w:r>
+        <w:t># Check available topics</w:t>
+      </w:r>
+    </w:p>
+    <w:p>
+      <w:pPr>
+        <w:pStyle w:val="Code"/>
+      </w:pPr>
+      <w:r>
+        <w:t>ros2 topic list</w:t>
+      </w:r>
+    </w:p>
+    <w:p>
+      <w:pPr>
+        <w:pStyle w:val="Code"/>
+      </w:pPr>
+    </w:p>
+    <w:p>
+      <w:pPr>
+        <w:pStyle w:val="Code"/>
+      </w:pPr>
+      <w:r>
+        <w:t># Check controller status</w:t>
+      </w:r>
+    </w:p>
+    <w:p>
+      <w:pPr>
+        <w:pStyle w:val="Code"/>
+      </w:pPr>
+      <w:r>
+        <w:t>ros2 control list_controllers</w:t>
+      </w:r>
+    </w:p>
+    <w:p>
+      <w:pPr>
+        <w:pStyle w:val="Code"/>
+      </w:pPr>
+    </w:p>
+    <w:p>
+      <w:pPr>
+        <w:pStyle w:val="Code"/>
+      </w:pPr>
+      <w:r>
+        <w:t xml:space="preserve"># Visualize TF tree  </w:t>
+      </w:r>
+    </w:p>
+    <w:p>
+      <w:pPr>
+        <w:pStyle w:val="Code"/>
+      </w:pPr>
+      <w:r>
+        <w:t>ros2 run tf2_tools view_frames</w:t>
+      </w:r>
+    </w:p>
+    <w:p>
+      <w:pPr>
+        <w:pStyle w:val="Code"/>
+      </w:pPr>
+    </w:p>
+    <w:bookmarkEnd w:id="12"/>
+    <w:bookmarkEnd w:id="14"/>
+    <w:p>
+      <w:pPr>
+        <w:pStyle w:val="Heading2"/>
+        <w:rPr>
+          <w:lang w:val="en-US"/>
+        </w:rPr>
+      </w:pPr>
+      <w:r>
+        <w:rPr>
+          <w:lang w:val="en-US"/>
+        </w:rPr>
+        <w:t>Benefits of This Approach</w:t>
+      </w:r>
+    </w:p>
+    <w:p>
+      <w:pPr>
+        <w:numPr>
+          <w:ilvl w:val="0"/>
+          <w:numId w:val="60"/>
+        </w:numPr>
+        <w:rPr>
+          <w:lang w:val="en-US"/>
+        </w:rPr>
+      </w:pPr>
+      <w:r>
+        <w:rPr>
+          <w:b/>
+          <w:bCs/>
+          <w:lang w:val="en-US"/>
+        </w:rPr>
+        <w:t>Non-invasive</w:t>
+      </w:r>
+      <w:r>
+        <w:rPr>
+          <w:lang w:val="en-US"/>
+        </w:rPr>
+        <w:t xml:space="preserve"> - No changes to existing AR4 packages</w:t>
+      </w:r>
+    </w:p>
+    <w:p>
+      <w:pPr>
+        <w:numPr>
+          <w:ilvl w:val="0"/>
+          <w:numId w:val="60"/>
+        </w:numPr>
+        <w:rPr>
+          <w:lang w:val="en-US"/>
+        </w:rPr>
+      </w:pPr>
+      <w:r>
+        <w:rPr>
+          <w:b/>
+          <w:bCs/>
+          <w:lang w:val="en-US"/>
+        </w:rPr>
+        <w:t>Flexible</w:t>
+      </w:r>
+      <w:r>
+        <w:rPr>
+          <w:lang w:val="en-US"/>
+        </w:rPr>
+        <w:t xml:space="preserve"> - Works in multiple configurations</w:t>
+      </w:r>
+    </w:p>
+    <w:p>
+      <w:pPr>
+        <w:numPr>
+          <w:ilvl w:val="0"/>
+          <w:numId w:val="60"/>
+        </w:numPr>
+        <w:rPr>
+          <w:lang w:val="en-US"/>
+        </w:rPr>
+      </w:pPr>
+      <w:r>
+        <w:rPr>
+          <w:b/>
+          <w:bCs/>
+          <w:lang w:val="en-US"/>
+        </w:rPr>
+        <w:t>Development-friendly</w:t>
+      </w:r>
+      <w:r>
+        <w:rPr>
+          <w:lang w:val="en-US"/>
+        </w:rPr>
+        <w:t xml:space="preserve"> - Easy simulation testing</w:t>
+      </w:r>
+    </w:p>
+    <w:p>
+      <w:pPr>
+        <w:numPr>
+          <w:ilvl w:val="0"/>
+          <w:numId w:val="60"/>
+        </w:numPr>
+        <w:rPr>
+          <w:lang w:val="en-US"/>
+        </w:rPr>
+      </w:pPr>
+      <w:r>
+        <w:rPr>
+          <w:b/>
+          <w:bCs/>
+          <w:lang w:val="en-US"/>
+        </w:rPr>
+        <w:t>Production-</w:t>
+      </w:r>
+      <w:proofErr w:type="gramStart"/>
+      <w:r>
+        <w:rPr>
+          <w:b/>
+          <w:bCs/>
+          <w:lang w:val="en-US"/>
+        </w:rPr>
+        <w:t>ready</w:t>
+      </w:r>
+      <w:proofErr w:type="gramEnd"/>
+      <w:r>
+        <w:rPr>
+          <w:lang w:val="en-US"/>
+        </w:rPr>
+        <w:t xml:space="preserve"> - Full hardware support maintained</w:t>
+      </w:r>
+    </w:p>
+    <w:p>
+      <w:pPr>
+        <w:numPr>
+          <w:ilvl w:val="0"/>
+          <w:numId w:val="60"/>
+        </w:numPr>
+        <w:rPr>
+          <w:lang w:val="en-US"/>
+        </w:rPr>
+      </w:pPr>
+      <w:r>
+        <w:rPr>
+          <w:b/>
+          <w:bCs/>
+          <w:lang w:val="en-US"/>
+        </w:rPr>
+        <w:t>Backwards compatible</w:t>
+      </w:r>
+      <w:r>
+        <w:rPr>
+          <w:lang w:val="en-US"/>
+        </w:rPr>
+        <w:t xml:space="preserve"> - Existing workflows preserved</w:t>
+      </w:r>
+    </w:p>
+    <w:p>
+      <w:pPr>
+        <w:numPr>
+          <w:ilvl w:val="0"/>
+          <w:numId w:val="60"/>
+        </w:numPr>
+        <w:rPr>
+          <w:lang w:val="en-US"/>
+        </w:rPr>
+      </w:pPr>
+      <w:r>
+        <w:rPr>
+          <w:b/>
+          <w:bCs/>
+          <w:lang w:val="en-US"/>
+        </w:rPr>
+        <w:t>Well-documented</w:t>
+      </w:r>
+      <w:r>
+        <w:rPr>
+          <w:lang w:val="en-US"/>
+        </w:rPr>
+        <w:t xml:space="preserve"> - Clear usage examples and troubleshooting</w:t>
+      </w:r>
+    </w:p>
+    <w:p>
+      <w:pPr>
+        <w:rPr>
+          <w:lang w:val="en-US"/>
+        </w:rPr>
+      </w:pPr>
+      <w:bookmarkStart w:id="15" w:name="benefits-of-this-approach"/>
+      <w:bookmarkStart w:id="16" w:name="tabletop-handybot-refactoring-summary"/>
+      <w:r>
+        <w:rPr>
+          <w:lang w:val="en-US"/>
+        </w:rPr>
+        <w:t>This refactoring enables seamless development and testing workflows while maintaining full compatibility with the physical robot system.</w:t>
+      </w:r>
+      <w:bookmarkEnd w:id="15"/>
+      <w:bookmarkEnd w:id="16"/>
+    </w:p>
+    <w:p>
+      <w:pPr>
+        <w:rPr>
+          <w:lang w:val="en-US"/>
+        </w:rPr>
+      </w:pPr>
     </w:p>
     <w:p/>
     <w:sectPr>
@@ -5516,6 +8289,83 @@
 <file path=word/numbering.xml><?xml version="1.0" encoding="utf-8"?>
 <w:numbering xmlns:wpc="http://schemas.microsoft.com/office/word/2010/wordprocessingCanvas" xmlns:cx="http://schemas.microsoft.com/office/drawing/2014/chartex" xmlns:cx1="http://schemas.microsoft.com/office/drawing/2015/9/8/chartex" xmlns:cx2="http://schemas.microsoft.com/office/drawing/2015/10/21/chartex" xmlns:cx3="http://schemas.microsoft.com/office/drawing/2016/5/9/chartex" xmlns:cx4="http://schemas.microsoft.com/office/drawing/2016/5/10/chartex" xmlns:cx5="http://schemas.microsoft.com/office/drawing/2016/5/11/chartex" xmlns:cx6="http://schemas.microsoft.com/office/drawing/2016/5/12/chartex" xmlns:cx7="http://schemas.microsoft.com/office/drawing/2016/5/13/chartex" xmlns:cx8="http://schemas.microsoft.com/office/drawing/2016/5/14/chartex" xmlns:mc="http://schemas.openxmlformats.org/markup-compatibility/2006" xmlns:aink="http://schemas.microsoft.com/office/drawing/2016/ink" xmlns:am3d="http://schemas.microsoft.com/office/drawing/2017/model3d" xmlns:o="urn:schemas-microsoft-com:office:office" xmlns:oel="http://schemas.microsoft.com/office/2019/extlst" xmlns:r="http://schemas.openxmlformats.org/officeDocument/2006/relationships" xmlns:m="http://schemas.openxmlformats.org/officeDocument/2006/math" xmlns:v="urn:schemas-microsoft-com:vml" xmlns:wp14="http://schemas.microsoft.com/office/word/2010/wordprocessingDrawing" xmlns:wp="http://schemas.openxmlformats.org/drawingml/2006/wordprocessingDrawing" xmlns:w10="urn:schemas-microsoft-com:office:word" xmlns:w="http://schemas.openxmlformats.org/wordprocessingml/2006/main" xmlns:w14="http://schemas.microsoft.com/office/word/2010/wordml" xmlns:w15="http://schemas.microsoft.com/office/word/2012/wordml" xmlns:w16cex="http://schemas.microsoft.com/office/word/2018/wordml/cex" xmlns:w16cid="http://schemas.microsoft.com/office/word/2016/wordml/cid" xmlns:w16="http://schemas.microsoft.com/office/word/2018/wordml" xmlns:w16du="http://schemas.microsoft.com/office/word/2023/wordml/word16du" xmlns:w16sdtdh="http://schemas.microsoft.com/office/word/2020/wordml/sdtdatahash" xmlns:w16sdtfl="http://schemas.microsoft.com/office/word/2024/wordml/sdtformatlock" xmlns:w16se="http://schemas.microsoft.com/office/word/2015/wordml/symex" xmlns:wpg="http://schemas.microsoft.com/office/word/2010/wordprocessingGroup" xmlns:wpi="http://schemas.microsoft.com/office/word/2010/wordprocessingInk" xmlns:wne="http://schemas.microsoft.com/office/word/2006/wordml" xmlns:wps="http://schemas.microsoft.com/office/word/2010/wordprocessingShape" mc:Ignorable="w14 w15 w16se w16cid w16 w16cex w16sdtdh w16sdtfl w16du wp14">
   <w:abstractNum w:abstractNumId="0" w15:restartNumberingAfterBreak="0">
+    <w:nsid w:val="0000A991"/>
+    <w:multiLevelType w:val="multilevel"/>
+    <w:tmpl w:val="54C8014A"/>
+    <w:lvl w:ilvl="0">
+      <w:numFmt w:val="bullet"/>
+      <w:lvlText w:val="•"/>
+      <w:lvlJc w:val="left"/>
+      <w:pPr>
+        <w:ind w:left="720" w:hanging="480"/>
+      </w:pPr>
+    </w:lvl>
+    <w:lvl w:ilvl="1">
+      <w:numFmt w:val="bullet"/>
+      <w:lvlText w:val="–"/>
+      <w:lvlJc w:val="left"/>
+      <w:pPr>
+        <w:ind w:left="1440" w:hanging="480"/>
+      </w:pPr>
+    </w:lvl>
+    <w:lvl w:ilvl="2">
+      <w:numFmt w:val="bullet"/>
+      <w:lvlText w:val="•"/>
+      <w:lvlJc w:val="left"/>
+      <w:pPr>
+        <w:ind w:left="2160" w:hanging="480"/>
+      </w:pPr>
+    </w:lvl>
+    <w:lvl w:ilvl="3">
+      <w:numFmt w:val="bullet"/>
+      <w:lvlText w:val="–"/>
+      <w:lvlJc w:val="left"/>
+      <w:pPr>
+        <w:ind w:left="2880" w:hanging="480"/>
+      </w:pPr>
+    </w:lvl>
+    <w:lvl w:ilvl="4">
+      <w:numFmt w:val="bullet"/>
+      <w:lvlText w:val="•"/>
+      <w:lvlJc w:val="left"/>
+      <w:pPr>
+        <w:ind w:left="3600" w:hanging="480"/>
+      </w:pPr>
+    </w:lvl>
+    <w:lvl w:ilvl="5">
+      <w:numFmt w:val="bullet"/>
+      <w:lvlText w:val="–"/>
+      <w:lvlJc w:val="left"/>
+      <w:pPr>
+        <w:ind w:left="4320" w:hanging="480"/>
+      </w:pPr>
+    </w:lvl>
+    <w:lvl w:ilvl="6">
+      <w:numFmt w:val="bullet"/>
+      <w:lvlText w:val="•"/>
+      <w:lvlJc w:val="left"/>
+      <w:pPr>
+        <w:ind w:left="5040" w:hanging="480"/>
+      </w:pPr>
+    </w:lvl>
+    <w:lvl w:ilvl="7">
+      <w:numFmt w:val="bullet"/>
+      <w:lvlText w:val="–"/>
+      <w:lvlJc w:val="left"/>
+      <w:pPr>
+        <w:ind w:left="5760" w:hanging="480"/>
+      </w:pPr>
+    </w:lvl>
+    <w:lvl w:ilvl="8">
+      <w:numFmt w:val="bullet"/>
+      <w:lvlText w:val="•"/>
+      <w:lvlJc w:val="left"/>
+      <w:pPr>
+        <w:ind w:left="6480" w:hanging="480"/>
+      </w:pPr>
+    </w:lvl>
+  </w:abstractNum>
+  <w:abstractNum w:abstractNumId="1" w15:restartNumberingAfterBreak="0">
     <w:nsid w:val="00364A72"/>
     <w:multiLevelType w:val="multilevel"/>
     <w:tmpl w:val="9CF61802"/>
@@ -5664,7 +8514,7 @@
       </w:rPr>
     </w:lvl>
   </w:abstractNum>
-  <w:abstractNum w:abstractNumId="1" w15:restartNumberingAfterBreak="0">
+  <w:abstractNum w:abstractNumId="2" w15:restartNumberingAfterBreak="0">
     <w:nsid w:val="008056CC"/>
     <w:multiLevelType w:val="hybridMultilevel"/>
     <w:tmpl w:val="3AA66BF8"/>
@@ -5777,7 +8627,93 @@
       </w:rPr>
     </w:lvl>
   </w:abstractNum>
-  <w:abstractNum w:abstractNumId="2" w15:restartNumberingAfterBreak="0">
+  <w:abstractNum w:abstractNumId="3" w15:restartNumberingAfterBreak="0">
+    <w:nsid w:val="00A99411"/>
+    <w:multiLevelType w:val="multilevel"/>
+    <w:tmpl w:val="166C9994"/>
+    <w:lvl w:ilvl="0">
+      <w:start w:val="1"/>
+      <w:numFmt w:val="decimal"/>
+      <w:lvlText w:val="%1."/>
+      <w:lvlJc w:val="left"/>
+      <w:pPr>
+        <w:ind w:left="720" w:hanging="480"/>
+      </w:pPr>
+    </w:lvl>
+    <w:lvl w:ilvl="1">
+      <w:start w:val="1"/>
+      <w:numFmt w:val="decimal"/>
+      <w:lvlText w:val="%2."/>
+      <w:lvlJc w:val="left"/>
+      <w:pPr>
+        <w:ind w:left="1440" w:hanging="480"/>
+      </w:pPr>
+    </w:lvl>
+    <w:lvl w:ilvl="2">
+      <w:start w:val="1"/>
+      <w:numFmt w:val="decimal"/>
+      <w:lvlText w:val="%3."/>
+      <w:lvlJc w:val="left"/>
+      <w:pPr>
+        <w:ind w:left="2160" w:hanging="480"/>
+      </w:pPr>
+    </w:lvl>
+    <w:lvl w:ilvl="3">
+      <w:start w:val="1"/>
+      <w:numFmt w:val="decimal"/>
+      <w:lvlText w:val="%4."/>
+      <w:lvlJc w:val="left"/>
+      <w:pPr>
+        <w:ind w:left="2880" w:hanging="480"/>
+      </w:pPr>
+    </w:lvl>
+    <w:lvl w:ilvl="4">
+      <w:start w:val="1"/>
+      <w:numFmt w:val="decimal"/>
+      <w:lvlText w:val="%5."/>
+      <w:lvlJc w:val="left"/>
+      <w:pPr>
+        <w:ind w:left="3600" w:hanging="480"/>
+      </w:pPr>
+    </w:lvl>
+    <w:lvl w:ilvl="5">
+      <w:start w:val="1"/>
+      <w:numFmt w:val="decimal"/>
+      <w:lvlText w:val="%6."/>
+      <w:lvlJc w:val="left"/>
+      <w:pPr>
+        <w:ind w:left="4320" w:hanging="480"/>
+      </w:pPr>
+    </w:lvl>
+    <w:lvl w:ilvl="6">
+      <w:start w:val="1"/>
+      <w:numFmt w:val="decimal"/>
+      <w:lvlText w:val="%7."/>
+      <w:lvlJc w:val="left"/>
+      <w:pPr>
+        <w:ind w:left="5040" w:hanging="480"/>
+      </w:pPr>
+    </w:lvl>
+    <w:lvl w:ilvl="7">
+      <w:start w:val="1"/>
+      <w:numFmt w:val="decimal"/>
+      <w:lvlText w:val="%8."/>
+      <w:lvlJc w:val="left"/>
+      <w:pPr>
+        <w:ind w:left="5760" w:hanging="480"/>
+      </w:pPr>
+    </w:lvl>
+    <w:lvl w:ilvl="8">
+      <w:start w:val="1"/>
+      <w:numFmt w:val="decimal"/>
+      <w:lvlText w:val="%9."/>
+      <w:lvlJc w:val="left"/>
+      <w:pPr>
+        <w:ind w:left="6480" w:hanging="480"/>
+      </w:pPr>
+    </w:lvl>
+  </w:abstractNum>
+  <w:abstractNum w:abstractNumId="4" w15:restartNumberingAfterBreak="0">
     <w:nsid w:val="02367072"/>
     <w:multiLevelType w:val="hybridMultilevel"/>
     <w:tmpl w:val="0BAAE046"/>
@@ -5863,7 +8799,7 @@
       </w:pPr>
     </w:lvl>
   </w:abstractNum>
-  <w:abstractNum w:abstractNumId="3" w15:restartNumberingAfterBreak="0">
+  <w:abstractNum w:abstractNumId="5" w15:restartNumberingAfterBreak="0">
     <w:nsid w:val="05F11CFE"/>
     <w:multiLevelType w:val="multilevel"/>
     <w:tmpl w:val="F82C6238"/>
@@ -6012,7 +8948,7 @@
       </w:rPr>
     </w:lvl>
   </w:abstractNum>
-  <w:abstractNum w:abstractNumId="4" w15:restartNumberingAfterBreak="0">
+  <w:abstractNum w:abstractNumId="6" w15:restartNumberingAfterBreak="0">
     <w:nsid w:val="06410B27"/>
     <w:multiLevelType w:val="multilevel"/>
     <w:tmpl w:val="14F67286"/>
@@ -6161,7 +9097,7 @@
       </w:rPr>
     </w:lvl>
   </w:abstractNum>
-  <w:abstractNum w:abstractNumId="5" w15:restartNumberingAfterBreak="0">
+  <w:abstractNum w:abstractNumId="7" w15:restartNumberingAfterBreak="0">
     <w:nsid w:val="08611167"/>
     <w:multiLevelType w:val="multilevel"/>
     <w:tmpl w:val="AF8890AE"/>
@@ -6278,7 +9214,7 @@
       </w:pPr>
     </w:lvl>
   </w:abstractNum>
-  <w:abstractNum w:abstractNumId="6" w15:restartNumberingAfterBreak="0">
+  <w:abstractNum w:abstractNumId="8" w15:restartNumberingAfterBreak="0">
     <w:nsid w:val="09BC23A2"/>
     <w:multiLevelType w:val="multilevel"/>
     <w:tmpl w:val="90629B82"/>
@@ -6427,7 +9363,7 @@
       </w:rPr>
     </w:lvl>
   </w:abstractNum>
-  <w:abstractNum w:abstractNumId="7" w15:restartNumberingAfterBreak="0">
+  <w:abstractNum w:abstractNumId="9" w15:restartNumberingAfterBreak="0">
     <w:nsid w:val="0AFF1B09"/>
     <w:multiLevelType w:val="hybridMultilevel"/>
     <w:tmpl w:val="A2EA6FD0"/>
@@ -6513,7 +9449,7 @@
       </w:pPr>
     </w:lvl>
   </w:abstractNum>
-  <w:abstractNum w:abstractNumId="8" w15:restartNumberingAfterBreak="0">
+  <w:abstractNum w:abstractNumId="10" w15:restartNumberingAfterBreak="0">
     <w:nsid w:val="0C7C2D74"/>
     <w:multiLevelType w:val="multilevel"/>
     <w:tmpl w:val="EB863CF4"/>
@@ -6662,7 +9598,7 @@
       </w:rPr>
     </w:lvl>
   </w:abstractNum>
-  <w:abstractNum w:abstractNumId="9" w15:restartNumberingAfterBreak="0">
+  <w:abstractNum w:abstractNumId="11" w15:restartNumberingAfterBreak="0">
     <w:nsid w:val="0E574164"/>
     <w:multiLevelType w:val="hybridMultilevel"/>
     <w:tmpl w:val="9454FB60"/>
@@ -6748,7 +9684,7 @@
       </w:pPr>
     </w:lvl>
   </w:abstractNum>
-  <w:abstractNum w:abstractNumId="10" w15:restartNumberingAfterBreak="0">
+  <w:abstractNum w:abstractNumId="12" w15:restartNumberingAfterBreak="0">
     <w:nsid w:val="0F6960FE"/>
     <w:multiLevelType w:val="multilevel"/>
     <w:tmpl w:val="80BAF12E"/>
@@ -6897,7 +9833,7 @@
       </w:rPr>
     </w:lvl>
   </w:abstractNum>
-  <w:abstractNum w:abstractNumId="11" w15:restartNumberingAfterBreak="0">
+  <w:abstractNum w:abstractNumId="13" w15:restartNumberingAfterBreak="0">
     <w:nsid w:val="1138511A"/>
     <w:multiLevelType w:val="multilevel"/>
     <w:tmpl w:val="33A6EF22"/>
@@ -7010,7 +9946,7 @@
       </w:pPr>
     </w:lvl>
   </w:abstractNum>
-  <w:abstractNum w:abstractNumId="12" w15:restartNumberingAfterBreak="0">
+  <w:abstractNum w:abstractNumId="14" w15:restartNumberingAfterBreak="0">
     <w:nsid w:val="11506ED0"/>
     <w:multiLevelType w:val="multilevel"/>
     <w:tmpl w:val="E200B072"/>
@@ -7159,7 +10095,7 @@
       </w:rPr>
     </w:lvl>
   </w:abstractNum>
-  <w:abstractNum w:abstractNumId="13" w15:restartNumberingAfterBreak="0">
+  <w:abstractNum w:abstractNumId="15" w15:restartNumberingAfterBreak="0">
     <w:nsid w:val="1210321F"/>
     <w:multiLevelType w:val="multilevel"/>
     <w:tmpl w:val="05FCFA8E"/>
@@ -7308,7 +10244,7 @@
       </w:rPr>
     </w:lvl>
   </w:abstractNum>
-  <w:abstractNum w:abstractNumId="14" w15:restartNumberingAfterBreak="0">
+  <w:abstractNum w:abstractNumId="16" w15:restartNumberingAfterBreak="0">
     <w:nsid w:val="14204BE5"/>
     <w:multiLevelType w:val="multilevel"/>
     <w:tmpl w:val="870AE97E"/>
@@ -7421,7 +10357,7 @@
       </w:pPr>
     </w:lvl>
   </w:abstractNum>
-  <w:abstractNum w:abstractNumId="15" w15:restartNumberingAfterBreak="0">
+  <w:abstractNum w:abstractNumId="17" w15:restartNumberingAfterBreak="0">
     <w:nsid w:val="173D310C"/>
     <w:multiLevelType w:val="multilevel"/>
     <w:tmpl w:val="CB2CF52A"/>
@@ -7570,7 +10506,7 @@
       </w:rPr>
     </w:lvl>
   </w:abstractNum>
-  <w:abstractNum w:abstractNumId="16" w15:restartNumberingAfterBreak="0">
+  <w:abstractNum w:abstractNumId="18" w15:restartNumberingAfterBreak="0">
     <w:nsid w:val="18813256"/>
     <w:multiLevelType w:val="multilevel"/>
     <w:tmpl w:val="9F6C7F52"/>
@@ -7719,7 +10655,7 @@
       </w:rPr>
     </w:lvl>
   </w:abstractNum>
-  <w:abstractNum w:abstractNumId="17" w15:restartNumberingAfterBreak="0">
+  <w:abstractNum w:abstractNumId="19" w15:restartNumberingAfterBreak="0">
     <w:nsid w:val="1B2E7946"/>
     <w:multiLevelType w:val="multilevel"/>
     <w:tmpl w:val="88BAB818"/>
@@ -7868,7 +10804,7 @@
       </w:rPr>
     </w:lvl>
   </w:abstractNum>
-  <w:abstractNum w:abstractNumId="18" w15:restartNumberingAfterBreak="0">
+  <w:abstractNum w:abstractNumId="20" w15:restartNumberingAfterBreak="0">
     <w:nsid w:val="1EBA7B45"/>
     <w:multiLevelType w:val="multilevel"/>
     <w:tmpl w:val="AFD27D6C"/>
@@ -8017,7 +10953,7 @@
       </w:rPr>
     </w:lvl>
   </w:abstractNum>
-  <w:abstractNum w:abstractNumId="19" w15:restartNumberingAfterBreak="0">
+  <w:abstractNum w:abstractNumId="21" w15:restartNumberingAfterBreak="0">
     <w:nsid w:val="21AF6CC7"/>
     <w:multiLevelType w:val="hybridMultilevel"/>
     <w:tmpl w:val="E0141500"/>
@@ -8130,7 +11066,7 @@
       </w:rPr>
     </w:lvl>
   </w:abstractNum>
-  <w:abstractNum w:abstractNumId="20" w15:restartNumberingAfterBreak="0">
+  <w:abstractNum w:abstractNumId="22" w15:restartNumberingAfterBreak="0">
     <w:nsid w:val="22E852D1"/>
     <w:multiLevelType w:val="multilevel"/>
     <w:tmpl w:val="E496CB9A"/>
@@ -8243,7 +11179,7 @@
       </w:pPr>
     </w:lvl>
   </w:abstractNum>
-  <w:abstractNum w:abstractNumId="21" w15:restartNumberingAfterBreak="0">
+  <w:abstractNum w:abstractNumId="23" w15:restartNumberingAfterBreak="0">
     <w:nsid w:val="25BA7CEF"/>
     <w:multiLevelType w:val="hybridMultilevel"/>
     <w:tmpl w:val="4CEA3230"/>
@@ -8329,7 +11265,7 @@
       </w:pPr>
     </w:lvl>
   </w:abstractNum>
-  <w:abstractNum w:abstractNumId="22" w15:restartNumberingAfterBreak="0">
+  <w:abstractNum w:abstractNumId="24" w15:restartNumberingAfterBreak="0">
     <w:nsid w:val="27BD3BDA"/>
     <w:multiLevelType w:val="multilevel"/>
     <w:tmpl w:val="B2D0831C"/>
@@ -8442,7 +11378,7 @@
       </w:pPr>
     </w:lvl>
   </w:abstractNum>
-  <w:abstractNum w:abstractNumId="23" w15:restartNumberingAfterBreak="0">
+  <w:abstractNum w:abstractNumId="25" w15:restartNumberingAfterBreak="0">
     <w:nsid w:val="295154F8"/>
     <w:multiLevelType w:val="hybridMultilevel"/>
     <w:tmpl w:val="E6BEC1A2"/>
@@ -8555,7 +11491,7 @@
       </w:rPr>
     </w:lvl>
   </w:abstractNum>
-  <w:abstractNum w:abstractNumId="24" w15:restartNumberingAfterBreak="0">
+  <w:abstractNum w:abstractNumId="26" w15:restartNumberingAfterBreak="0">
     <w:nsid w:val="2AE83B7F"/>
     <w:multiLevelType w:val="hybridMultilevel"/>
     <w:tmpl w:val="61266A42"/>
@@ -8668,7 +11604,7 @@
       </w:rPr>
     </w:lvl>
   </w:abstractNum>
-  <w:abstractNum w:abstractNumId="25" w15:restartNumberingAfterBreak="0">
+  <w:abstractNum w:abstractNumId="27" w15:restartNumberingAfterBreak="0">
     <w:nsid w:val="2D141406"/>
     <w:multiLevelType w:val="hybridMultilevel"/>
     <w:tmpl w:val="CDCCB18A"/>
@@ -8754,7 +11690,7 @@
       </w:pPr>
     </w:lvl>
   </w:abstractNum>
-  <w:abstractNum w:abstractNumId="26" w15:restartNumberingAfterBreak="0">
+  <w:abstractNum w:abstractNumId="28" w15:restartNumberingAfterBreak="0">
     <w:nsid w:val="2D6771A1"/>
     <w:multiLevelType w:val="multilevel"/>
     <w:tmpl w:val="154426F8"/>
@@ -8867,7 +11803,7 @@
       </w:pPr>
     </w:lvl>
   </w:abstractNum>
-  <w:abstractNum w:abstractNumId="27" w15:restartNumberingAfterBreak="0">
+  <w:abstractNum w:abstractNumId="29" w15:restartNumberingAfterBreak="0">
     <w:nsid w:val="2F64526F"/>
     <w:multiLevelType w:val="multilevel"/>
     <w:tmpl w:val="5066E7C2"/>
@@ -8980,7 +11916,7 @@
       </w:pPr>
     </w:lvl>
   </w:abstractNum>
-  <w:abstractNum w:abstractNumId="28" w15:restartNumberingAfterBreak="0">
+  <w:abstractNum w:abstractNumId="30" w15:restartNumberingAfterBreak="0">
     <w:nsid w:val="30D8133A"/>
     <w:multiLevelType w:val="multilevel"/>
     <w:tmpl w:val="859407CA"/>
@@ -9129,7 +12065,7 @@
       </w:rPr>
     </w:lvl>
   </w:abstractNum>
-  <w:abstractNum w:abstractNumId="29" w15:restartNumberingAfterBreak="0">
+  <w:abstractNum w:abstractNumId="31" w15:restartNumberingAfterBreak="0">
     <w:nsid w:val="396877C5"/>
     <w:multiLevelType w:val="hybridMultilevel"/>
     <w:tmpl w:val="45729772"/>
@@ -9242,7 +12178,7 @@
       </w:rPr>
     </w:lvl>
   </w:abstractNum>
-  <w:abstractNum w:abstractNumId="30" w15:restartNumberingAfterBreak="0">
+  <w:abstractNum w:abstractNumId="32" w15:restartNumberingAfterBreak="0">
     <w:nsid w:val="39FA5F5A"/>
     <w:multiLevelType w:val="multilevel"/>
     <w:tmpl w:val="9EEC7102"/>
@@ -9391,7 +12327,7 @@
       </w:rPr>
     </w:lvl>
   </w:abstractNum>
-  <w:abstractNum w:abstractNumId="31" w15:restartNumberingAfterBreak="0">
+  <w:abstractNum w:abstractNumId="33" w15:restartNumberingAfterBreak="0">
     <w:nsid w:val="3B5E3E19"/>
     <w:multiLevelType w:val="multilevel"/>
     <w:tmpl w:val="28E0A51E"/>
@@ -9540,7 +12476,7 @@
       </w:rPr>
     </w:lvl>
   </w:abstractNum>
-  <w:abstractNum w:abstractNumId="32" w15:restartNumberingAfterBreak="0">
+  <w:abstractNum w:abstractNumId="34" w15:restartNumberingAfterBreak="0">
     <w:nsid w:val="3F2F266F"/>
     <w:multiLevelType w:val="multilevel"/>
     <w:tmpl w:val="47029B42"/>
@@ -9689,7 +12625,7 @@
       </w:rPr>
     </w:lvl>
   </w:abstractNum>
-  <w:abstractNum w:abstractNumId="33" w15:restartNumberingAfterBreak="0">
+  <w:abstractNum w:abstractNumId="35" w15:restartNumberingAfterBreak="0">
     <w:nsid w:val="45406291"/>
     <w:multiLevelType w:val="multilevel"/>
     <w:tmpl w:val="67189F14"/>
@@ -9802,7 +12738,7 @@
       </w:pPr>
     </w:lvl>
   </w:abstractNum>
-  <w:abstractNum w:abstractNumId="34" w15:restartNumberingAfterBreak="0">
+  <w:abstractNum w:abstractNumId="36" w15:restartNumberingAfterBreak="0">
     <w:nsid w:val="475000FB"/>
     <w:multiLevelType w:val="multilevel"/>
     <w:tmpl w:val="8F203504"/>
@@ -9915,7 +12851,7 @@
       </w:pPr>
     </w:lvl>
   </w:abstractNum>
-  <w:abstractNum w:abstractNumId="35" w15:restartNumberingAfterBreak="0">
+  <w:abstractNum w:abstractNumId="37" w15:restartNumberingAfterBreak="0">
     <w:nsid w:val="4BCF0105"/>
     <w:multiLevelType w:val="multilevel"/>
     <w:tmpl w:val="A23424DC"/>
@@ -10028,7 +12964,7 @@
       </w:pPr>
     </w:lvl>
   </w:abstractNum>
-  <w:abstractNum w:abstractNumId="36" w15:restartNumberingAfterBreak="0">
+  <w:abstractNum w:abstractNumId="38" w15:restartNumberingAfterBreak="0">
     <w:nsid w:val="4CD261DD"/>
     <w:multiLevelType w:val="multilevel"/>
     <w:tmpl w:val="35882B02"/>
@@ -10177,7 +13113,7 @@
       </w:rPr>
     </w:lvl>
   </w:abstractNum>
-  <w:abstractNum w:abstractNumId="37" w15:restartNumberingAfterBreak="0">
+  <w:abstractNum w:abstractNumId="39" w15:restartNumberingAfterBreak="0">
     <w:nsid w:val="51266028"/>
     <w:multiLevelType w:val="multilevel"/>
     <w:tmpl w:val="4D0AD1CA"/>
@@ -10326,7 +13262,7 @@
       </w:rPr>
     </w:lvl>
   </w:abstractNum>
-  <w:abstractNum w:abstractNumId="38" w15:restartNumberingAfterBreak="0">
+  <w:abstractNum w:abstractNumId="40" w15:restartNumberingAfterBreak="0">
     <w:nsid w:val="52B65317"/>
     <w:multiLevelType w:val="multilevel"/>
     <w:tmpl w:val="B63CCAA4"/>
@@ -10475,7 +13411,7 @@
       </w:rPr>
     </w:lvl>
   </w:abstractNum>
-  <w:abstractNum w:abstractNumId="39" w15:restartNumberingAfterBreak="0">
+  <w:abstractNum w:abstractNumId="41" w15:restartNumberingAfterBreak="0">
     <w:nsid w:val="569E2440"/>
     <w:multiLevelType w:val="multilevel"/>
     <w:tmpl w:val="D4EAC738"/>
@@ -10624,7 +13560,7 @@
       </w:rPr>
     </w:lvl>
   </w:abstractNum>
-  <w:abstractNum w:abstractNumId="40" w15:restartNumberingAfterBreak="0">
+  <w:abstractNum w:abstractNumId="42" w15:restartNumberingAfterBreak="0">
     <w:nsid w:val="5D02688A"/>
     <w:multiLevelType w:val="multilevel"/>
     <w:tmpl w:val="8F68F4B6"/>
@@ -10773,7 +13709,7 @@
       </w:rPr>
     </w:lvl>
   </w:abstractNum>
-  <w:abstractNum w:abstractNumId="41" w15:restartNumberingAfterBreak="0">
+  <w:abstractNum w:abstractNumId="43" w15:restartNumberingAfterBreak="0">
     <w:nsid w:val="64FC7313"/>
     <w:multiLevelType w:val="multilevel"/>
     <w:tmpl w:val="C4801A56"/>
@@ -10922,7 +13858,7 @@
       </w:rPr>
     </w:lvl>
   </w:abstractNum>
-  <w:abstractNum w:abstractNumId="42" w15:restartNumberingAfterBreak="0">
+  <w:abstractNum w:abstractNumId="44" w15:restartNumberingAfterBreak="0">
     <w:nsid w:val="65C33011"/>
     <w:multiLevelType w:val="multilevel"/>
     <w:tmpl w:val="7D2ED3A2"/>
@@ -11071,7 +14007,7 @@
       </w:rPr>
     </w:lvl>
   </w:abstractNum>
-  <w:abstractNum w:abstractNumId="43" w15:restartNumberingAfterBreak="0">
+  <w:abstractNum w:abstractNumId="45" w15:restartNumberingAfterBreak="0">
     <w:nsid w:val="663554AB"/>
     <w:multiLevelType w:val="multilevel"/>
     <w:tmpl w:val="C1241928"/>
@@ -11220,7 +14156,7 @@
       </w:rPr>
     </w:lvl>
   </w:abstractNum>
-  <w:abstractNum w:abstractNumId="44" w15:restartNumberingAfterBreak="0">
+  <w:abstractNum w:abstractNumId="46" w15:restartNumberingAfterBreak="0">
     <w:nsid w:val="68066F23"/>
     <w:multiLevelType w:val="hybridMultilevel"/>
     <w:tmpl w:val="BFE65050"/>
@@ -11309,7 +14245,7 @@
       </w:pPr>
     </w:lvl>
   </w:abstractNum>
-  <w:abstractNum w:abstractNumId="45" w15:restartNumberingAfterBreak="0">
+  <w:abstractNum w:abstractNumId="47" w15:restartNumberingAfterBreak="0">
     <w:nsid w:val="69860B36"/>
     <w:multiLevelType w:val="hybridMultilevel"/>
     <w:tmpl w:val="A4EA3F4A"/>
@@ -11422,7 +14358,7 @@
       </w:rPr>
     </w:lvl>
   </w:abstractNum>
-  <w:abstractNum w:abstractNumId="46" w15:restartNumberingAfterBreak="0">
+  <w:abstractNum w:abstractNumId="48" w15:restartNumberingAfterBreak="0">
     <w:nsid w:val="6A2C74D7"/>
     <w:multiLevelType w:val="multilevel"/>
     <w:tmpl w:val="5662792E"/>
@@ -11571,7 +14507,7 @@
       </w:rPr>
     </w:lvl>
   </w:abstractNum>
-  <w:abstractNum w:abstractNumId="47" w15:restartNumberingAfterBreak="0">
+  <w:abstractNum w:abstractNumId="49" w15:restartNumberingAfterBreak="0">
     <w:nsid w:val="6A6B4F62"/>
     <w:multiLevelType w:val="multilevel"/>
     <w:tmpl w:val="704464DA"/>
@@ -11684,7 +14620,7 @@
       </w:pPr>
     </w:lvl>
   </w:abstractNum>
-  <w:abstractNum w:abstractNumId="48" w15:restartNumberingAfterBreak="0">
+  <w:abstractNum w:abstractNumId="50" w15:restartNumberingAfterBreak="0">
     <w:nsid w:val="6B78229D"/>
     <w:multiLevelType w:val="multilevel"/>
     <w:tmpl w:val="389625CC"/>
@@ -11833,7 +14769,7 @@
       </w:rPr>
     </w:lvl>
   </w:abstractNum>
-  <w:abstractNum w:abstractNumId="49" w15:restartNumberingAfterBreak="0">
+  <w:abstractNum w:abstractNumId="51" w15:restartNumberingAfterBreak="0">
     <w:nsid w:val="6C026746"/>
     <w:multiLevelType w:val="multilevel"/>
     <w:tmpl w:val="83C0F918"/>
@@ -11982,7 +14918,7 @@
       </w:rPr>
     </w:lvl>
   </w:abstractNum>
-  <w:abstractNum w:abstractNumId="50" w15:restartNumberingAfterBreak="0">
+  <w:abstractNum w:abstractNumId="52" w15:restartNumberingAfterBreak="0">
     <w:nsid w:val="6E53332F"/>
     <w:multiLevelType w:val="multilevel"/>
     <w:tmpl w:val="B8BEFA66"/>
@@ -12095,7 +15031,7 @@
       </w:pPr>
     </w:lvl>
   </w:abstractNum>
-  <w:abstractNum w:abstractNumId="51" w15:restartNumberingAfterBreak="0">
+  <w:abstractNum w:abstractNumId="53" w15:restartNumberingAfterBreak="0">
     <w:nsid w:val="6E661D08"/>
     <w:multiLevelType w:val="multilevel"/>
     <w:tmpl w:val="F8428F20"/>
@@ -12208,7 +15144,7 @@
       </w:pPr>
     </w:lvl>
   </w:abstractNum>
-  <w:abstractNum w:abstractNumId="52" w15:restartNumberingAfterBreak="0">
+  <w:abstractNum w:abstractNumId="54" w15:restartNumberingAfterBreak="0">
     <w:nsid w:val="706233DF"/>
     <w:multiLevelType w:val="hybridMultilevel"/>
     <w:tmpl w:val="048CBACE"/>
@@ -12297,7 +15233,7 @@
       </w:pPr>
     </w:lvl>
   </w:abstractNum>
-  <w:abstractNum w:abstractNumId="53" w15:restartNumberingAfterBreak="0">
+  <w:abstractNum w:abstractNumId="55" w15:restartNumberingAfterBreak="0">
     <w:nsid w:val="77252636"/>
     <w:multiLevelType w:val="multilevel"/>
     <w:tmpl w:val="5504CEEA"/>
@@ -12446,7 +15382,7 @@
       </w:rPr>
     </w:lvl>
   </w:abstractNum>
-  <w:abstractNum w:abstractNumId="54" w15:restartNumberingAfterBreak="0">
+  <w:abstractNum w:abstractNumId="56" w15:restartNumberingAfterBreak="0">
     <w:nsid w:val="7A4152B6"/>
     <w:multiLevelType w:val="multilevel"/>
     <w:tmpl w:val="CA4070AE"/>
@@ -12559,7 +15495,7 @@
       </w:pPr>
     </w:lvl>
   </w:abstractNum>
-  <w:abstractNum w:abstractNumId="55" w15:restartNumberingAfterBreak="0">
+  <w:abstractNum w:abstractNumId="57" w15:restartNumberingAfterBreak="0">
     <w:nsid w:val="7FA41006"/>
     <w:multiLevelType w:val="multilevel"/>
     <w:tmpl w:val="F822BBCE"/>
@@ -12709,172 +15645,274 @@
     </w:lvl>
   </w:abstractNum>
   <w:num w:numId="1" w16cid:durableId="1894272890">
+    <w:abstractNumId w:val="31"/>
+  </w:num>
+  <w:num w:numId="2" w16cid:durableId="356272126">
+    <w:abstractNumId w:val="21"/>
+  </w:num>
+  <w:num w:numId="3" w16cid:durableId="446317955">
+    <w:abstractNumId w:val="2"/>
+  </w:num>
+  <w:num w:numId="4" w16cid:durableId="1127510031">
+    <w:abstractNumId w:val="1"/>
+  </w:num>
+  <w:num w:numId="5" w16cid:durableId="181894275">
+    <w:abstractNumId w:val="4"/>
+  </w:num>
+  <w:num w:numId="6" w16cid:durableId="579873076">
+    <w:abstractNumId w:val="46"/>
+  </w:num>
+  <w:num w:numId="7" w16cid:durableId="489835939">
+    <w:abstractNumId w:val="27"/>
+  </w:num>
+  <w:num w:numId="8" w16cid:durableId="301928088">
+    <w:abstractNumId w:val="54"/>
+  </w:num>
+  <w:num w:numId="9" w16cid:durableId="345642637">
+    <w:abstractNumId w:val="41"/>
+  </w:num>
+  <w:num w:numId="10" w16cid:durableId="1798254941">
+    <w:abstractNumId w:val="47"/>
+  </w:num>
+  <w:num w:numId="11" w16cid:durableId="459223895">
+    <w:abstractNumId w:val="56"/>
+  </w:num>
+  <w:num w:numId="12" w16cid:durableId="1248928026">
+    <w:abstractNumId w:val="11"/>
+  </w:num>
+  <w:num w:numId="13" w16cid:durableId="395663341">
+    <w:abstractNumId w:val="30"/>
+  </w:num>
+  <w:num w:numId="14" w16cid:durableId="506791240">
+    <w:abstractNumId w:val="48"/>
+  </w:num>
+  <w:num w:numId="15" w16cid:durableId="1522278532">
+    <w:abstractNumId w:val="13"/>
+  </w:num>
+  <w:num w:numId="16" w16cid:durableId="366566512">
+    <w:abstractNumId w:val="9"/>
+  </w:num>
+  <w:num w:numId="17" w16cid:durableId="372584111">
+    <w:abstractNumId w:val="20"/>
+  </w:num>
+  <w:num w:numId="18" w16cid:durableId="1735085585">
+    <w:abstractNumId w:val="23"/>
+  </w:num>
+  <w:num w:numId="19" w16cid:durableId="1509562716">
+    <w:abstractNumId w:val="10"/>
+  </w:num>
+  <w:num w:numId="20" w16cid:durableId="824249328">
+    <w:abstractNumId w:val="25"/>
+  </w:num>
+  <w:num w:numId="21" w16cid:durableId="1696079408">
+    <w:abstractNumId w:val="18"/>
+  </w:num>
+  <w:num w:numId="22" w16cid:durableId="524901185">
+    <w:abstractNumId w:val="38"/>
+  </w:num>
+  <w:num w:numId="23" w16cid:durableId="1438596296">
+    <w:abstractNumId w:val="15"/>
+  </w:num>
+  <w:num w:numId="24" w16cid:durableId="1450053227">
     <w:abstractNumId w:val="29"/>
   </w:num>
-  <w:num w:numId="2" w16cid:durableId="356272126">
+  <w:num w:numId="25" w16cid:durableId="1392731588">
+    <w:abstractNumId w:val="52"/>
+  </w:num>
+  <w:num w:numId="26" w16cid:durableId="1527521105">
+    <w:abstractNumId w:val="51"/>
+  </w:num>
+  <w:num w:numId="27" w16cid:durableId="808941208">
+    <w:abstractNumId w:val="37"/>
+  </w:num>
+  <w:num w:numId="28" w16cid:durableId="1291012284">
+    <w:abstractNumId w:val="45"/>
+  </w:num>
+  <w:num w:numId="29" w16cid:durableId="828323597">
+    <w:abstractNumId w:val="5"/>
+  </w:num>
+  <w:num w:numId="30" w16cid:durableId="1769696725">
+    <w:abstractNumId w:val="32"/>
+  </w:num>
+  <w:num w:numId="31" w16cid:durableId="1422877152">
+    <w:abstractNumId w:val="39"/>
+  </w:num>
+  <w:num w:numId="32" w16cid:durableId="999190078">
+    <w:abstractNumId w:val="8"/>
+  </w:num>
+  <w:num w:numId="33" w16cid:durableId="1871725709">
+    <w:abstractNumId w:val="7"/>
+  </w:num>
+  <w:num w:numId="34" w16cid:durableId="1715497700">
+    <w:abstractNumId w:val="17"/>
+  </w:num>
+  <w:num w:numId="35" w16cid:durableId="1112941112">
+    <w:abstractNumId w:val="57"/>
+  </w:num>
+  <w:num w:numId="36" w16cid:durableId="1076903386">
+    <w:abstractNumId w:val="55"/>
+  </w:num>
+  <w:num w:numId="37" w16cid:durableId="1923639868">
     <w:abstractNumId w:val="19"/>
   </w:num>
-  <w:num w:numId="3" w16cid:durableId="446317955">
-    <w:abstractNumId w:val="1"/>
+  <w:num w:numId="38" w16cid:durableId="1515683471">
+    <w:abstractNumId w:val="42"/>
   </w:num>
-  <w:num w:numId="4" w16cid:durableId="1127510031">
-    <w:abstractNumId w:val="0"/>
+  <w:num w:numId="39" w16cid:durableId="980574975">
+    <w:abstractNumId w:val="14"/>
   </w:num>
-  <w:num w:numId="5" w16cid:durableId="181894275">
-    <w:abstractNumId w:val="2"/>
+  <w:num w:numId="40" w16cid:durableId="897399920">
+    <w:abstractNumId w:val="22"/>
   </w:num>
-  <w:num w:numId="6" w16cid:durableId="579873076">
+  <w:num w:numId="41" w16cid:durableId="514072396">
+    <w:abstractNumId w:val="28"/>
+  </w:num>
+  <w:num w:numId="42" w16cid:durableId="2044675514">
+    <w:abstractNumId w:val="12"/>
+  </w:num>
+  <w:num w:numId="43" w16cid:durableId="371226037">
+    <w:abstractNumId w:val="36"/>
+  </w:num>
+  <w:num w:numId="44" w16cid:durableId="725690593">
+    <w:abstractNumId w:val="24"/>
+  </w:num>
+  <w:num w:numId="45" w16cid:durableId="1203522794">
+    <w:abstractNumId w:val="50"/>
+  </w:num>
+  <w:num w:numId="46" w16cid:durableId="807478367">
+    <w:abstractNumId w:val="35"/>
+  </w:num>
+  <w:num w:numId="47" w16cid:durableId="489103024">
+    <w:abstractNumId w:val="16"/>
+  </w:num>
+  <w:num w:numId="48" w16cid:durableId="1446802229">
+    <w:abstractNumId w:val="43"/>
+  </w:num>
+  <w:num w:numId="49" w16cid:durableId="119612121">
+    <w:abstractNumId w:val="33"/>
+  </w:num>
+  <w:num w:numId="50" w16cid:durableId="676541054">
+    <w:abstractNumId w:val="53"/>
+  </w:num>
+  <w:num w:numId="51" w16cid:durableId="1513839183">
+    <w:abstractNumId w:val="40"/>
+  </w:num>
+  <w:num w:numId="52" w16cid:durableId="1620145582">
+    <w:abstractNumId w:val="34"/>
+  </w:num>
+  <w:num w:numId="53" w16cid:durableId="1319844497">
+    <w:abstractNumId w:val="49"/>
+  </w:num>
+  <w:num w:numId="54" w16cid:durableId="1820418717">
+    <w:abstractNumId w:val="6"/>
+  </w:num>
+  <w:num w:numId="55" w16cid:durableId="1403529754">
     <w:abstractNumId w:val="44"/>
   </w:num>
-  <w:num w:numId="7" w16cid:durableId="489835939">
-    <w:abstractNumId w:val="25"/>
-  </w:num>
-  <w:num w:numId="8" w16cid:durableId="301928088">
-    <w:abstractNumId w:val="52"/>
-  </w:num>
-  <w:num w:numId="9" w16cid:durableId="345642637">
-    <w:abstractNumId w:val="39"/>
-  </w:num>
-  <w:num w:numId="10" w16cid:durableId="1798254941">
-    <w:abstractNumId w:val="45"/>
-  </w:num>
-  <w:num w:numId="11" w16cid:durableId="459223895">
-    <w:abstractNumId w:val="54"/>
-  </w:num>
-  <w:num w:numId="12" w16cid:durableId="1248928026">
-    <w:abstractNumId w:val="9"/>
-  </w:num>
-  <w:num w:numId="13" w16cid:durableId="395663341">
-    <w:abstractNumId w:val="28"/>
-  </w:num>
-  <w:num w:numId="14" w16cid:durableId="506791240">
-    <w:abstractNumId w:val="46"/>
-  </w:num>
-  <w:num w:numId="15" w16cid:durableId="1522278532">
-    <w:abstractNumId w:val="11"/>
-  </w:num>
-  <w:num w:numId="16" w16cid:durableId="366566512">
-    <w:abstractNumId w:val="7"/>
-  </w:num>
-  <w:num w:numId="17" w16cid:durableId="372584111">
-    <w:abstractNumId w:val="18"/>
-  </w:num>
-  <w:num w:numId="18" w16cid:durableId="1735085585">
-    <w:abstractNumId w:val="21"/>
-  </w:num>
-  <w:num w:numId="19" w16cid:durableId="1509562716">
-    <w:abstractNumId w:val="8"/>
-  </w:num>
-  <w:num w:numId="20" w16cid:durableId="824249328">
-    <w:abstractNumId w:val="23"/>
-  </w:num>
-  <w:num w:numId="21" w16cid:durableId="1696079408">
-    <w:abstractNumId w:val="16"/>
-  </w:num>
-  <w:num w:numId="22" w16cid:durableId="524901185">
-    <w:abstractNumId w:val="36"/>
-  </w:num>
-  <w:num w:numId="23" w16cid:durableId="1438596296">
-    <w:abstractNumId w:val="13"/>
-  </w:num>
-  <w:num w:numId="24" w16cid:durableId="1450053227">
-    <w:abstractNumId w:val="27"/>
-  </w:num>
-  <w:num w:numId="25" w16cid:durableId="1392731588">
-    <w:abstractNumId w:val="50"/>
-  </w:num>
-  <w:num w:numId="26" w16cid:durableId="1527521105">
-    <w:abstractNumId w:val="49"/>
-  </w:num>
-  <w:num w:numId="27" w16cid:durableId="808941208">
-    <w:abstractNumId w:val="35"/>
-  </w:num>
-  <w:num w:numId="28" w16cid:durableId="1291012284">
-    <w:abstractNumId w:val="43"/>
-  </w:num>
-  <w:num w:numId="29" w16cid:durableId="828323597">
-    <w:abstractNumId w:val="3"/>
-  </w:num>
-  <w:num w:numId="30" w16cid:durableId="1769696725">
-    <w:abstractNumId w:val="30"/>
-  </w:num>
-  <w:num w:numId="31" w16cid:durableId="1422877152">
-    <w:abstractNumId w:val="37"/>
-  </w:num>
-  <w:num w:numId="32" w16cid:durableId="999190078">
-    <w:abstractNumId w:val="6"/>
-  </w:num>
-  <w:num w:numId="33" w16cid:durableId="1871725709">
-    <w:abstractNumId w:val="5"/>
-  </w:num>
-  <w:num w:numId="34" w16cid:durableId="1715497700">
-    <w:abstractNumId w:val="15"/>
-  </w:num>
-  <w:num w:numId="35" w16cid:durableId="1112941112">
-    <w:abstractNumId w:val="55"/>
-  </w:num>
-  <w:num w:numId="36" w16cid:durableId="1076903386">
-    <w:abstractNumId w:val="53"/>
-  </w:num>
-  <w:num w:numId="37" w16cid:durableId="1923639868">
-    <w:abstractNumId w:val="17"/>
-  </w:num>
-  <w:num w:numId="38" w16cid:durableId="1515683471">
-    <w:abstractNumId w:val="40"/>
-  </w:num>
-  <w:num w:numId="39" w16cid:durableId="980574975">
-    <w:abstractNumId w:val="12"/>
-  </w:num>
-  <w:num w:numId="40" w16cid:durableId="897399920">
-    <w:abstractNumId w:val="20"/>
-  </w:num>
-  <w:num w:numId="41" w16cid:durableId="514072396">
+  <w:num w:numId="56" w16cid:durableId="1737707899">
     <w:abstractNumId w:val="26"/>
   </w:num>
-  <w:num w:numId="42" w16cid:durableId="2044675514">
-    <w:abstractNumId w:val="10"/>
+  <w:num w:numId="57" w16cid:durableId="1577472938">
+    <w:abstractNumId w:val="3"/>
+    <w:lvlOverride w:ilvl="0">
+      <w:startOverride w:val="1"/>
+    </w:lvlOverride>
+    <w:lvlOverride w:ilvl="1">
+      <w:startOverride w:val="1"/>
+    </w:lvlOverride>
+    <w:lvlOverride w:ilvl="2">
+      <w:startOverride w:val="1"/>
+    </w:lvlOverride>
+    <w:lvlOverride w:ilvl="3">
+      <w:startOverride w:val="1"/>
+    </w:lvlOverride>
+    <w:lvlOverride w:ilvl="4">
+      <w:startOverride w:val="1"/>
+    </w:lvlOverride>
+    <w:lvlOverride w:ilvl="5">
+      <w:startOverride w:val="1"/>
+    </w:lvlOverride>
+    <w:lvlOverride w:ilvl="6">
+      <w:startOverride w:val="1"/>
+    </w:lvlOverride>
+    <w:lvlOverride w:ilvl="7">
+      <w:startOverride w:val="1"/>
+    </w:lvlOverride>
+    <w:lvlOverride w:ilvl="8">
+      <w:startOverride w:val="1"/>
+    </w:lvlOverride>
   </w:num>
-  <w:num w:numId="43" w16cid:durableId="371226037">
-    <w:abstractNumId w:val="34"/>
+  <w:num w:numId="58" w16cid:durableId="1164008276">
+    <w:abstractNumId w:val="0"/>
+    <w:lvlOverride w:ilvl="0"/>
+    <w:lvlOverride w:ilvl="1"/>
+    <w:lvlOverride w:ilvl="2"/>
+    <w:lvlOverride w:ilvl="3"/>
+    <w:lvlOverride w:ilvl="4"/>
+    <w:lvlOverride w:ilvl="5"/>
+    <w:lvlOverride w:ilvl="6"/>
+    <w:lvlOverride w:ilvl="7"/>
+    <w:lvlOverride w:ilvl="8"/>
   </w:num>
-  <w:num w:numId="44" w16cid:durableId="725690593">
-    <w:abstractNumId w:val="22"/>
+  <w:num w:numId="59" w16cid:durableId="1978610590">
+    <w:abstractNumId w:val="3"/>
+    <w:lvlOverride w:ilvl="0">
+      <w:startOverride w:val="1"/>
+    </w:lvlOverride>
+    <w:lvlOverride w:ilvl="1">
+      <w:startOverride w:val="1"/>
+    </w:lvlOverride>
+    <w:lvlOverride w:ilvl="2">
+      <w:startOverride w:val="1"/>
+    </w:lvlOverride>
+    <w:lvlOverride w:ilvl="3">
+      <w:startOverride w:val="1"/>
+    </w:lvlOverride>
+    <w:lvlOverride w:ilvl="4">
+      <w:startOverride w:val="1"/>
+    </w:lvlOverride>
+    <w:lvlOverride w:ilvl="5">
+      <w:startOverride w:val="1"/>
+    </w:lvlOverride>
+    <w:lvlOverride w:ilvl="6">
+      <w:startOverride w:val="1"/>
+    </w:lvlOverride>
+    <w:lvlOverride w:ilvl="7">
+      <w:startOverride w:val="1"/>
+    </w:lvlOverride>
+    <w:lvlOverride w:ilvl="8">
+      <w:startOverride w:val="1"/>
+    </w:lvlOverride>
   </w:num>
-  <w:num w:numId="45" w16cid:durableId="1203522794">
-    <w:abstractNumId w:val="48"/>
-  </w:num>
-  <w:num w:numId="46" w16cid:durableId="807478367">
-    <w:abstractNumId w:val="33"/>
-  </w:num>
-  <w:num w:numId="47" w16cid:durableId="489103024">
-    <w:abstractNumId w:val="14"/>
-  </w:num>
-  <w:num w:numId="48" w16cid:durableId="1446802229">
-    <w:abstractNumId w:val="41"/>
-  </w:num>
-  <w:num w:numId="49" w16cid:durableId="119612121">
-    <w:abstractNumId w:val="31"/>
-  </w:num>
-  <w:num w:numId="50" w16cid:durableId="676541054">
-    <w:abstractNumId w:val="51"/>
-  </w:num>
-  <w:num w:numId="51" w16cid:durableId="1513839183">
-    <w:abstractNumId w:val="38"/>
-  </w:num>
-  <w:num w:numId="52" w16cid:durableId="1620145582">
-    <w:abstractNumId w:val="32"/>
-  </w:num>
-  <w:num w:numId="53" w16cid:durableId="1319844497">
-    <w:abstractNumId w:val="47"/>
-  </w:num>
-  <w:num w:numId="54" w16cid:durableId="1820418717">
-    <w:abstractNumId w:val="4"/>
-  </w:num>
-  <w:num w:numId="55" w16cid:durableId="1403529754">
-    <w:abstractNumId w:val="42"/>
-  </w:num>
-  <w:num w:numId="56" w16cid:durableId="1737707899">
-    <w:abstractNumId w:val="24"/>
+  <w:num w:numId="60" w16cid:durableId="74863640">
+    <w:abstractNumId w:val="3"/>
+    <w:lvlOverride w:ilvl="0">
+      <w:startOverride w:val="1"/>
+    </w:lvlOverride>
+    <w:lvlOverride w:ilvl="1">
+      <w:startOverride w:val="1"/>
+    </w:lvlOverride>
+    <w:lvlOverride w:ilvl="2">
+      <w:startOverride w:val="1"/>
+    </w:lvlOverride>
+    <w:lvlOverride w:ilvl="3">
+      <w:startOverride w:val="1"/>
+    </w:lvlOverride>
+    <w:lvlOverride w:ilvl="4">
+      <w:startOverride w:val="1"/>
+    </w:lvlOverride>
+    <w:lvlOverride w:ilvl="5">
+      <w:startOverride w:val="1"/>
+    </w:lvlOverride>
+    <w:lvlOverride w:ilvl="6">
+      <w:startOverride w:val="1"/>
+    </w:lvlOverride>
+    <w:lvlOverride w:ilvl="7">
+      <w:startOverride w:val="1"/>
+    </w:lvlOverride>
+    <w:lvlOverride w:ilvl="8">
+      <w:startOverride w:val="1"/>
+    </w:lvlOverride>
   </w:num>
   <w:numIdMacAtCleanup w:val="3"/>
 </w:numbering>
@@ -13433,7 +16471,6 @@
   <w:style w:type="character" w:default="1" w:styleId="DefaultParagraphFont">
     <w:name w:val="Default Paragraph Font"/>
     <w:uiPriority w:val="1"/>
-    <w:semiHidden/>
     <w:unhideWhenUsed/>
   </w:style>
   <w:style w:type="table" w:default="1" w:styleId="TableNormal">
@@ -13899,6 +16936,25 @@
       <w:lang w:val="en-GB"/>
     </w:rPr>
   </w:style>
+  <w:style w:type="table" w:styleId="TableGrid">
+    <w:name w:val="Table Grid"/>
+    <w:basedOn w:val="TableNormal"/>
+    <w:uiPriority w:val="39"/>
+    <w:rsid w:val="00401CCA"/>
+    <w:pPr>
+      <w:spacing w:after="0" w:line="240" w:lineRule="auto"/>
+    </w:pPr>
+    <w:tblPr>
+      <w:tblBorders>
+        <w:top w:val="single" w:sz="4" w:space="0" w:color="auto"/>
+        <w:left w:val="single" w:sz="4" w:space="0" w:color="auto"/>
+        <w:bottom w:val="single" w:sz="4" w:space="0" w:color="auto"/>
+        <w:right w:val="single" w:sz="4" w:space="0" w:color="auto"/>
+        <w:insideH w:val="single" w:sz="4" w:space="0" w:color="auto"/>
+        <w:insideV w:val="single" w:sz="4" w:space="0" w:color="auto"/>
+      </w:tblBorders>
+    </w:tblPr>
+  </w:style>
 </w:styles>
 </file>
 

</xml_diff>

<commit_message>
New version of doc with camera simulation.
</commit_message>
<xml_diff>
--- a/Non-Books/HandyBot.docx
+++ b/Non-Books/HandyBot.docx
@@ -35,7 +35,7 @@
           <w:noProof/>
         </w:rPr>
         <w:drawing>
-          <wp:inline distT="0" distB="0" distL="0" distR="0" wp14:anchorId="21C245CF" wp14:editId="4E921A98">
+          <wp:inline distT="0" distB="0" distL="0" distR="0" wp14:anchorId="21C245CF" wp14:editId="47781932">
             <wp:extent cx="5342549" cy="3218495"/>
             <wp:effectExtent l="0" t="0" r="0" b="1270"/>
             <wp:docPr id="660968027" name="Picture 1" descr="System Architecture"/>
@@ -7587,12 +7587,14 @@
     </w:p>
     <w:p>
       <w:pPr>
-        <w:pStyle w:val="ListParagraph"/>
         <w:numPr>
           <w:ilvl w:val="0"/>
-          <w:numId w:val="63"/>
+          <w:numId w:val="64"/>
         </w:numPr>
         <w:rPr>
+          <w:rFonts w:ascii="Consolas" w:hAnsi="Consolas"/>
+          <w:sz w:val="18"/>
+          <w:szCs w:val="18"/>
           <w:lang w:val="en-US"/>
         </w:rPr>
       </w:pPr>
@@ -7605,42 +7607,70 @@
       </w:r>
       <w:r>
         <w:rPr>
-          <w:lang w:val="en-US"/>
-        </w:rPr>
-        <w:t xml:space="preserve"> - RGB camera feed </w:t>
-      </w:r>
-    </w:p>
-    <w:p>
-      <w:pPr>
-        <w:pStyle w:val="ListParagraph"/>
+          <w:rFonts w:ascii="Consolas" w:hAnsi="Consolas"/>
+          <w:sz w:val="18"/>
+          <w:szCs w:val="18"/>
+          <w:lang w:val="en-US"/>
+        </w:rPr>
+        <w:t xml:space="preserve"> - </w:t>
+      </w:r>
+      <w:r>
+        <w:rPr>
+          <w:b/>
+          <w:bCs/>
+          <w:lang w:val="en-US"/>
+        </w:rPr>
+        <w:t>RGB image pixels</w:t>
+      </w:r>
+      <w:r>
+        <w:rPr>
+          <w:lang w:val="en-US"/>
+        </w:rPr>
+        <w:t xml:space="preserve"> (from Gazebo camera sensor)</w:t>
+      </w:r>
+    </w:p>
+    <w:p>
+      <w:pPr>
         <w:numPr>
           <w:ilvl w:val="0"/>
-          <w:numId w:val="63"/>
+          <w:numId w:val="64"/>
         </w:numPr>
         <w:rPr>
-          <w:lang w:val="en-US"/>
-        </w:rPr>
-      </w:pPr>
-      <w:r>
-        <w:rPr>
-          <w:rStyle w:val="CodeChar"/>
-          <w:lang w:val="en-US"/>
-        </w:rPr>
-        <w:t>/camera/camera/depth/image_rect_raw</w:t>
-      </w:r>
-      <w:r>
-        <w:rPr>
-          <w:lang w:val="en-US"/>
-        </w:rPr>
-        <w:t xml:space="preserve"> - Depth camera feed</w:t>
-      </w:r>
-    </w:p>
-    <w:p>
-      <w:pPr>
-        <w:pStyle w:val="ListParagraph"/>
+          <w:rFonts w:ascii="Consolas" w:hAnsi="Consolas"/>
+          <w:sz w:val="18"/>
+          <w:szCs w:val="18"/>
+          <w:lang w:val="en-US"/>
+        </w:rPr>
+      </w:pPr>
+      <w:r>
+        <w:rPr>
+          <w:rFonts w:ascii="Consolas" w:hAnsi="Consolas"/>
+          <w:sz w:val="18"/>
+          <w:szCs w:val="18"/>
+          <w:lang w:val="en-US"/>
+        </w:rPr>
+        <w:t xml:space="preserve">/camera/camera/depth/image_rect_raw - </w:t>
+      </w:r>
+      <w:r>
+        <w:rPr>
+          <w:b/>
+          <w:bCs/>
+          <w:lang w:val="en-US"/>
+        </w:rPr>
+        <w:t>Depth image data</w:t>
+      </w:r>
+      <w:r>
+        <w:rPr>
+          <w:lang w:val="en-US"/>
+        </w:rPr>
+        <w:t xml:space="preserve"> (from Gazebo depth sensor)</w:t>
+      </w:r>
+    </w:p>
+    <w:p>
+      <w:pPr>
         <w:numPr>
           <w:ilvl w:val="0"/>
-          <w:numId w:val="63"/>
+          <w:numId w:val="64"/>
         </w:numPr>
         <w:rPr>
           <w:lang w:val="en-US"/>
@@ -7648,41 +7678,69 @@
       </w:pPr>
       <w:r>
         <w:rPr>
+          <w:rFonts w:ascii="Consolas" w:hAnsi="Consolas"/>
+          <w:sz w:val="18"/>
+          <w:szCs w:val="18"/>
+          <w:lang w:val="en-US"/>
+        </w:rPr>
+        <w:t xml:space="preserve">/camera/camera/color/camera_info </w:t>
+      </w:r>
+      <w:r>
+        <w:rPr>
+          <w:lang w:val="en-US"/>
+        </w:rPr>
+        <w:t xml:space="preserve">- Camera calibration info (from </w:t>
+      </w:r>
+      <w:r>
+        <w:rPr>
           <w:rStyle w:val="CodeChar"/>
           <w:lang w:val="en-US"/>
         </w:rPr>
-        <w:t>/camera/camera/color/camera_info</w:t>
-      </w:r>
-      <w:r>
-        <w:rPr>
-          <w:lang w:val="en-US"/>
-        </w:rPr>
-        <w:t xml:space="preserve"> - Camera calibration info </w:t>
-      </w:r>
-    </w:p>
-    <w:p>
-      <w:pPr>
-        <w:pStyle w:val="ListParagraph"/>
+        <w:t>sim_camera_info_publisher.py</w:t>
+      </w:r>
+      <w:r>
+        <w:rPr>
+          <w:lang w:val="en-US"/>
+        </w:rPr>
+        <w:t>)</w:t>
+      </w:r>
+    </w:p>
+    <w:p>
+      <w:pPr>
         <w:numPr>
           <w:ilvl w:val="0"/>
-          <w:numId w:val="63"/>
+          <w:numId w:val="64"/>
         </w:numPr>
         <w:rPr>
-          <w:lang w:val="en-US"/>
-        </w:rPr>
-      </w:pPr>
-      <w:r>
-        <w:rPr>
-          <w:rStyle w:val="CodeChar"/>
-          <w:lang w:val="en-US"/>
-        </w:rPr>
-        <w:t>/camera/camera/depth/camera_info</w:t>
-      </w:r>
-      <w:r>
-        <w:rPr>
-          <w:lang w:val="en-US"/>
-        </w:rPr>
-        <w:t xml:space="preserve"> - Depth camera calibration info</w:t>
+          <w:rFonts w:ascii="Consolas" w:hAnsi="Consolas"/>
+          <w:sz w:val="18"/>
+          <w:szCs w:val="18"/>
+          <w:lang w:val="en-US"/>
+        </w:rPr>
+      </w:pPr>
+      <w:r>
+        <w:rPr>
+          <w:rFonts w:ascii="Consolas" w:hAnsi="Consolas"/>
+          <w:sz w:val="18"/>
+          <w:szCs w:val="18"/>
+          <w:lang w:val="en-US"/>
+        </w:rPr>
+        <w:t xml:space="preserve">/camera/camera/depth/camera_info - </w:t>
+      </w:r>
+      <w:r>
+        <w:rPr>
+          <w:lang w:val="en-US"/>
+        </w:rPr>
+        <w:t>Depth camera calibration info</w:t>
+      </w:r>
+      <w:r>
+        <w:rPr>
+          <w:rFonts w:ascii="Consolas" w:hAnsi="Consolas"/>
+          <w:sz w:val="18"/>
+          <w:szCs w:val="18"/>
+          <w:lang w:val="en-US"/>
+        </w:rPr>
+        <w:t xml:space="preserve"> (from sim_camera_info_publisher.py)</w:t>
       </w:r>
     </w:p>
     <w:p>
@@ -8050,6 +8108,7 @@
         <w:rPr>
           <w:lang w:val="en-US"/>
         </w:rPr>
+        <w:lastRenderedPageBreak/>
         <w:t>Provide realistic occlusion and depth relationships</w:t>
       </w:r>
     </w:p>
@@ -8066,7 +8125,6 @@
         <w:rPr>
           <w:lang w:val="en-US"/>
         </w:rPr>
-        <w:lastRenderedPageBreak/>
         <w:t>Data Flow</w:t>
       </w:r>
     </w:p>
@@ -8248,6 +8306,1440 @@
     </w:p>
     <w:p>
       <w:pPr>
+        <w:rPr>
+          <w:lang w:val="fr-FR"/>
+        </w:rPr>
+      </w:pPr>
+    </w:p>
+    <w:p>
+      <w:pPr>
+        <w:pStyle w:val="Heading2"/>
+        <w:rPr>
+          <w:lang w:val="en-US"/>
+        </w:rPr>
+      </w:pPr>
+      <w:r>
+        <w:rPr>
+          <w:lang w:val="en-US"/>
+        </w:rPr>
+        <w:t>Camera Image Data Flow - Technical Architecture</w:t>
+      </w:r>
+    </w:p>
+    <w:p>
+      <w:pPr>
+        <w:rPr>
+          <w:lang w:val="en-US"/>
+        </w:rPr>
+      </w:pPr>
+      <w:r>
+        <w:rPr>
+          <w:lang w:val="en-US"/>
+        </w:rPr>
+        <w:t xml:space="preserve">The camera system has </w:t>
+      </w:r>
+      <w:r>
+        <w:rPr>
+          <w:b/>
+          <w:bCs/>
+          <w:lang w:val="en-US"/>
+        </w:rPr>
+        <w:t>three distinct components</w:t>
+      </w:r>
+      <w:r>
+        <w:rPr>
+          <w:lang w:val="en-US"/>
+        </w:rPr>
+        <w:t xml:space="preserve"> that work together to provide complete camera simulation:</w:t>
+      </w:r>
+    </w:p>
+    <w:p>
+      <w:pPr>
+        <w:pStyle w:val="Heading3"/>
+        <w:rPr>
+          <w:lang w:val="en-US"/>
+        </w:rPr>
+      </w:pPr>
+      <w:bookmarkStart w:id="13" w:name="Xe7e7fb8946d7a6da6545493fa606a0f37c93285"/>
+      <w:r>
+        <w:rPr>
+          <w:lang w:val="en-US"/>
+        </w:rPr>
+        <w:t>1. Image Source (Gazebo World)</w:t>
+      </w:r>
+    </w:p>
+    <w:p>
+      <w:pPr>
+        <w:rPr>
+          <w:lang w:val="en-US"/>
+        </w:rPr>
+      </w:pPr>
+      <w:r>
+        <w:rPr>
+          <w:b/>
+          <w:bCs/>
+          <w:lang w:val="en-US"/>
+        </w:rPr>
+        <w:t>Location:</w:t>
+      </w:r>
+      <w:r>
+        <w:rPr>
+          <w:lang w:val="en-US"/>
+        </w:rPr>
+        <w:t xml:space="preserve"> tabletop_handybot/resource/worlds/tabletop_with_camera.world</w:t>
+      </w:r>
+    </w:p>
+    <w:p>
+      <w:pPr>
+        <w:pStyle w:val="Code"/>
+      </w:pPr>
+      <w:r>
+        <w:t>&lt;!-- RGB Camera Plugin --&gt;</w:t>
+      </w:r>
+    </w:p>
+    <w:p>
+      <w:pPr>
+        <w:pStyle w:val="Code"/>
+      </w:pPr>
+      <w:r>
+        <w:t>&lt;sensor name="camera" type="camera"&gt;</w:t>
+      </w:r>
+    </w:p>
+    <w:p>
+      <w:pPr>
+        <w:pStyle w:val="Code"/>
+      </w:pPr>
+      <w:r>
+        <w:t xml:space="preserve">  &lt;plugin filename="gz-sim-camera-system" name="gz::sim::systems::Camera"&gt;</w:t>
+      </w:r>
+    </w:p>
+    <w:p>
+      <w:pPr>
+        <w:pStyle w:val="Code"/>
+      </w:pPr>
+      <w:r>
+        <w:t xml:space="preserve">    &lt;topic&gt;/camera/camera/color/image_raw&lt;/topic&gt;  &lt;!-- Gazebo topic --&gt;</w:t>
+      </w:r>
+    </w:p>
+    <w:p>
+      <w:pPr>
+        <w:pStyle w:val="Code"/>
+      </w:pPr>
+      <w:r>
+        <w:t xml:space="preserve">    &lt;frame_id&gt;camera_color_optical_frame&lt;/frame_id&gt;</w:t>
+      </w:r>
+    </w:p>
+    <w:p>
+      <w:pPr>
+        <w:pStyle w:val="Code"/>
+      </w:pPr>
+      <w:r>
+        <w:t xml:space="preserve">  &lt;/plugin&gt;</w:t>
+      </w:r>
+    </w:p>
+    <w:p>
+      <w:pPr>
+        <w:pStyle w:val="Code"/>
+      </w:pPr>
+      <w:r>
+        <w:t>&lt;/sensor&gt;</w:t>
+      </w:r>
+    </w:p>
+    <w:p>
+      <w:pPr>
+        <w:pStyle w:val="Code"/>
+      </w:pPr>
+    </w:p>
+    <w:p>
+      <w:pPr>
+        <w:pStyle w:val="Code"/>
+      </w:pPr>
+      <w:r>
+        <w:t xml:space="preserve">&lt;!-- Depth Camera Plugin --&gt;  </w:t>
+      </w:r>
+    </w:p>
+    <w:p>
+      <w:pPr>
+        <w:pStyle w:val="Code"/>
+      </w:pPr>
+      <w:r>
+        <w:t>&lt;sensor name="depth_camera" type="depth_camera"&gt;</w:t>
+      </w:r>
+    </w:p>
+    <w:p>
+      <w:pPr>
+        <w:pStyle w:val="Code"/>
+      </w:pPr>
+      <w:r>
+        <w:t xml:space="preserve">  &lt;plugin filename="gz-sim-depth-camera-system" name="gz::sim::systems::DepthCamera"&gt;</w:t>
+      </w:r>
+    </w:p>
+    <w:p>
+      <w:pPr>
+        <w:pStyle w:val="Code"/>
+      </w:pPr>
+      <w:r>
+        <w:t xml:space="preserve">    &lt;topic&gt;/camera/camera/depth/image_rect_raw&lt;/topic&gt;  &lt;!-- Gazebo topic --&gt;</w:t>
+      </w:r>
+    </w:p>
+    <w:p>
+      <w:pPr>
+        <w:pStyle w:val="Code"/>
+      </w:pPr>
+      <w:r>
+        <w:t xml:space="preserve">    &lt;frame_id&gt;camera_depth_optical_frame&lt;/frame_id&gt;</w:t>
+      </w:r>
+    </w:p>
+    <w:p>
+      <w:pPr>
+        <w:pStyle w:val="Code"/>
+      </w:pPr>
+      <w:r>
+        <w:t xml:space="preserve">  &lt;/plugin&gt;</w:t>
+      </w:r>
+    </w:p>
+    <w:p>
+      <w:pPr>
+        <w:pStyle w:val="Code"/>
+      </w:pPr>
+      <w:r>
+        <w:t>&lt;/sensor&gt;</w:t>
+      </w:r>
+    </w:p>
+    <w:p>
+      <w:pPr>
+        <w:pStyle w:val="Code"/>
+      </w:pPr>
+    </w:p>
+    <w:p>
+      <w:pPr>
+        <w:pStyle w:val="Heading3"/>
+      </w:pPr>
+      <w:r>
+        <w:t>2. Image Bridge (Gazebo → ROS)</w:t>
+      </w:r>
+    </w:p>
+    <w:p>
+      <w:r>
+        <w:t>Location: tabletop_handybot/launch/sim_only.launch.py</w:t>
+      </w:r>
+    </w:p>
+    <w:p>
+      <w:pPr>
+        <w:pStyle w:val="Code"/>
+      </w:pPr>
+      <w:r>
+        <w:t># Camera image bridge (only when camera simulation is enabled)</w:t>
+      </w:r>
+    </w:p>
+    <w:p>
+      <w:pPr>
+        <w:pStyle w:val="Code"/>
+      </w:pPr>
+      <w:r>
+        <w:t>camera_bridge = Node(</w:t>
+      </w:r>
+    </w:p>
+    <w:p>
+      <w:pPr>
+        <w:pStyle w:val="Code"/>
+      </w:pPr>
+      <w:r>
+        <w:t xml:space="preserve">    package='ros_gz_bridge',</w:t>
+      </w:r>
+    </w:p>
+    <w:p>
+      <w:pPr>
+        <w:pStyle w:val="Code"/>
+      </w:pPr>
+      <w:r>
+        <w:t xml:space="preserve">    executable='parameter_bridge',</w:t>
+      </w:r>
+    </w:p>
+    <w:p>
+      <w:pPr>
+        <w:pStyle w:val="Code"/>
+      </w:pPr>
+      <w:r>
+        <w:t xml:space="preserve">    arguments=[</w:t>
+      </w:r>
+    </w:p>
+    <w:p>
+      <w:pPr>
+        <w:pStyle w:val="Code"/>
+      </w:pPr>
+      <w:r>
+        <w:t xml:space="preserve">        # RGB camera image: Gazebo → ROS</w:t>
+      </w:r>
+    </w:p>
+    <w:p>
+      <w:pPr>
+        <w:pStyle w:val="Code"/>
+      </w:pPr>
+      <w:r>
+        <w:t xml:space="preserve">        "/camera/camera/color/image_raw@sensor_msgs/msg/Image[gz.msgs.Image",</w:t>
+      </w:r>
+    </w:p>
+    <w:p>
+      <w:pPr>
+        <w:pStyle w:val="Code"/>
+      </w:pPr>
+      <w:r>
+        <w:t xml:space="preserve">        # Depth camera image: Gazebo → ROS  </w:t>
+      </w:r>
+    </w:p>
+    <w:p>
+      <w:pPr>
+        <w:pStyle w:val="Code"/>
+      </w:pPr>
+      <w:r>
+        <w:t xml:space="preserve">        "/camera/camera/depth/image_rect_raw@sensor_msgs/msg/Image[gz.msgs.Image",</w:t>
+      </w:r>
+    </w:p>
+    <w:p>
+      <w:pPr>
+        <w:pStyle w:val="Code"/>
+      </w:pPr>
+      <w:r>
+        <w:t xml:space="preserve">    ],</w:t>
+      </w:r>
+    </w:p>
+    <w:p>
+      <w:pPr>
+        <w:pStyle w:val="Code"/>
+      </w:pPr>
+      <w:r>
+        <w:t xml:space="preserve">    condition=IfCondition(enable_sim_camera)</w:t>
+      </w:r>
+    </w:p>
+    <w:p>
+      <w:pPr>
+        <w:pStyle w:val="Code"/>
+      </w:pPr>
+      <w:r>
+        <w:t>)</w:t>
+      </w:r>
+    </w:p>
+    <w:p>
+      <w:pPr>
+        <w:pStyle w:val="Code"/>
+      </w:pPr>
+    </w:p>
+    <w:p>
+      <w:pPr>
+        <w:pStyle w:val="Heading3"/>
+        <w:rPr>
+          <w:lang w:val="en-US"/>
+        </w:rPr>
+      </w:pPr>
+      <w:bookmarkStart w:id="14" w:name="X65c38d6f40e88a8bc0029c47eb80db2bb19838f"/>
+      <w:bookmarkEnd w:id="13"/>
+      <w:r>
+        <w:rPr>
+          <w:lang w:val="en-US"/>
+        </w:rPr>
+        <w:t>3. Camera Info Publisher (ROS Node)</w:t>
+      </w:r>
+    </w:p>
+    <w:p>
+      <w:pPr>
+        <w:rPr>
+          <w:lang w:val="en-US"/>
+        </w:rPr>
+      </w:pPr>
+      <w:r>
+        <w:rPr>
+          <w:b/>
+          <w:bCs/>
+          <w:lang w:val="en-US"/>
+        </w:rPr>
+        <w:t>Location:</w:t>
+      </w:r>
+      <w:r>
+        <w:rPr>
+          <w:lang w:val="en-US"/>
+        </w:rPr>
+        <w:t xml:space="preserve"> tabletop_handybot/tabletop_handybot/sim_camera_info_publisher.py</w:t>
+      </w:r>
+    </w:p>
+    <w:p>
+      <w:pPr>
+        <w:pStyle w:val="Code"/>
+      </w:pPr>
+      <w:r>
+        <w:t># Publishes camera calibration info (NOT images)</w:t>
+      </w:r>
+    </w:p>
+    <w:p>
+      <w:pPr>
+        <w:pStyle w:val="Code"/>
+      </w:pPr>
+      <w:r>
+        <w:t>self.color_info_pub = self.create_publisher(</w:t>
+      </w:r>
+    </w:p>
+    <w:p>
+      <w:pPr>
+        <w:pStyle w:val="Code"/>
+      </w:pPr>
+      <w:r>
+        <w:t xml:space="preserve">    CameraInfo, '/camera/camera/color/camera_info', 10</w:t>
+      </w:r>
+    </w:p>
+    <w:p>
+      <w:pPr>
+        <w:pStyle w:val="Code"/>
+      </w:pPr>
+      <w:r>
+        <w:t>)</w:t>
+      </w:r>
+    </w:p>
+    <w:p>
+      <w:pPr>
+        <w:pStyle w:val="Code"/>
+      </w:pPr>
+      <w:r>
+        <w:t>self.depth_info_pub = self.create_publisher(</w:t>
+      </w:r>
+    </w:p>
+    <w:p>
+      <w:pPr>
+        <w:pStyle w:val="Code"/>
+      </w:pPr>
+      <w:r>
+        <w:t xml:space="preserve">    CameraInfo, '/camera/camera/depth/camera_info', 10  </w:t>
+      </w:r>
+    </w:p>
+    <w:p>
+      <w:pPr>
+        <w:pStyle w:val="Code"/>
+      </w:pPr>
+      <w:r>
+        <w:t>)</w:t>
+      </w:r>
+    </w:p>
+    <w:p>
+      <w:pPr>
+        <w:pStyle w:val="Code"/>
+      </w:pPr>
+    </w:p>
+    <w:bookmarkEnd w:id="14"/>
+    <w:p>
+      <w:pPr>
+        <w:pStyle w:val="Heading3"/>
+        <w:rPr>
+          <w:lang w:val="en-US"/>
+        </w:rPr>
+      </w:pPr>
+      <w:r>
+        <w:rPr>
+          <w:lang w:val="en-US"/>
+        </w:rPr>
+        <w:lastRenderedPageBreak/>
+        <w:t>Complete Topic Structure</w:t>
+      </w:r>
+    </w:p>
+    <w:tbl>
+      <w:tblPr>
+        <w:tblW w:w="9200" w:type="dxa"/>
+        <w:tblLook w:val="04A0" w:firstRow="1" w:lastRow="0" w:firstColumn="1" w:lastColumn="0" w:noHBand="0" w:noVBand="1"/>
+      </w:tblPr>
+      <w:tblGrid>
+        <w:gridCol w:w="3209"/>
+        <w:gridCol w:w="2202"/>
+        <w:gridCol w:w="2476"/>
+        <w:gridCol w:w="1313"/>
+      </w:tblGrid>
+      <w:tr>
+        <w:trPr>
+          <w:trHeight w:val="300"/>
+        </w:trPr>
+        <w:tc>
+          <w:tcPr>
+            <w:tcW w:w="3160" w:type="dxa"/>
+            <w:tcBorders>
+              <w:top w:val="single" w:sz="4" w:space="0" w:color="auto"/>
+              <w:left w:val="single" w:sz="4" w:space="0" w:color="auto"/>
+              <w:bottom w:val="single" w:sz="4" w:space="0" w:color="auto"/>
+              <w:right w:val="single" w:sz="4" w:space="0" w:color="auto"/>
+            </w:tcBorders>
+            <w:vAlign w:val="center"/>
+            <w:hideMark/>
+          </w:tcPr>
+          <w:p>
+            <w:pPr>
+              <w:spacing w:before="0" w:after="0"/>
+              <w:ind w:right="0"/>
+              <w:jc w:val="left"/>
+              <w:rPr>
+                <w:rFonts w:ascii="Calibri" w:eastAsia="Times New Roman" w:hAnsi="Calibri" w:cs="Calibri"/>
+                <w:color w:val="000000"/>
+                <w:sz w:val="18"/>
+                <w:szCs w:val="18"/>
+                <w:lang w:eastAsia="en-GB"/>
+              </w:rPr>
+            </w:pPr>
+            <w:r>
+              <w:rPr>
+                <w:rFonts w:ascii="Calibri" w:eastAsia="Times New Roman" w:hAnsi="Calibri" w:cs="Calibri"/>
+                <w:color w:val="000000"/>
+                <w:sz w:val="18"/>
+                <w:szCs w:val="18"/>
+                <w:lang w:val="en-US" w:eastAsia="en-GB"/>
+              </w:rPr>
+              <w:t>Topic</w:t>
+            </w:r>
+          </w:p>
+        </w:tc>
+        <w:tc>
+          <w:tcPr>
+            <w:tcW w:w="2220" w:type="dxa"/>
+            <w:tcBorders>
+              <w:top w:val="single" w:sz="4" w:space="0" w:color="auto"/>
+              <w:left w:val="nil"/>
+              <w:bottom w:val="single" w:sz="4" w:space="0" w:color="auto"/>
+              <w:right w:val="single" w:sz="4" w:space="0" w:color="auto"/>
+            </w:tcBorders>
+            <w:vAlign w:val="center"/>
+            <w:hideMark/>
+          </w:tcPr>
+          <w:p>
+            <w:pPr>
+              <w:spacing w:before="0" w:after="0"/>
+              <w:ind w:right="0"/>
+              <w:jc w:val="left"/>
+              <w:rPr>
+                <w:rFonts w:ascii="Calibri" w:eastAsia="Times New Roman" w:hAnsi="Calibri" w:cs="Calibri"/>
+                <w:color w:val="000000"/>
+                <w:sz w:val="18"/>
+                <w:szCs w:val="18"/>
+                <w:lang w:eastAsia="en-GB"/>
+              </w:rPr>
+            </w:pPr>
+            <w:r>
+              <w:rPr>
+                <w:rFonts w:ascii="Calibri" w:eastAsia="Times New Roman" w:hAnsi="Calibri" w:cs="Calibri"/>
+                <w:color w:val="000000"/>
+                <w:sz w:val="18"/>
+                <w:szCs w:val="18"/>
+                <w:lang w:val="en-US" w:eastAsia="en-GB"/>
+              </w:rPr>
+              <w:t>Message Type</w:t>
+            </w:r>
+          </w:p>
+        </w:tc>
+        <w:tc>
+          <w:tcPr>
+            <w:tcW w:w="2460" w:type="dxa"/>
+            <w:tcBorders>
+              <w:top w:val="single" w:sz="4" w:space="0" w:color="auto"/>
+              <w:left w:val="nil"/>
+              <w:bottom w:val="single" w:sz="4" w:space="0" w:color="auto"/>
+              <w:right w:val="single" w:sz="4" w:space="0" w:color="auto"/>
+            </w:tcBorders>
+            <w:vAlign w:val="center"/>
+            <w:hideMark/>
+          </w:tcPr>
+          <w:p>
+            <w:pPr>
+              <w:spacing w:before="0" w:after="0"/>
+              <w:ind w:right="0"/>
+              <w:jc w:val="left"/>
+              <w:rPr>
+                <w:rFonts w:ascii="Calibri" w:eastAsia="Times New Roman" w:hAnsi="Calibri" w:cs="Calibri"/>
+                <w:color w:val="000000"/>
+                <w:sz w:val="18"/>
+                <w:szCs w:val="18"/>
+                <w:lang w:eastAsia="en-GB"/>
+              </w:rPr>
+            </w:pPr>
+            <w:r>
+              <w:rPr>
+                <w:rFonts w:ascii="Calibri" w:eastAsia="Times New Roman" w:hAnsi="Calibri" w:cs="Calibri"/>
+                <w:color w:val="000000"/>
+                <w:sz w:val="18"/>
+                <w:szCs w:val="18"/>
+                <w:lang w:val="en-US" w:eastAsia="en-GB"/>
+              </w:rPr>
+              <w:t>Publisher</w:t>
+            </w:r>
+          </w:p>
+        </w:tc>
+        <w:tc>
+          <w:tcPr>
+            <w:tcW w:w="1360" w:type="dxa"/>
+            <w:tcBorders>
+              <w:top w:val="single" w:sz="4" w:space="0" w:color="auto"/>
+              <w:left w:val="nil"/>
+              <w:bottom w:val="single" w:sz="4" w:space="0" w:color="auto"/>
+              <w:right w:val="single" w:sz="4" w:space="0" w:color="auto"/>
+            </w:tcBorders>
+            <w:vAlign w:val="center"/>
+            <w:hideMark/>
+          </w:tcPr>
+          <w:p>
+            <w:pPr>
+              <w:spacing w:before="0" w:after="0"/>
+              <w:ind w:right="0"/>
+              <w:jc w:val="left"/>
+              <w:rPr>
+                <w:rFonts w:ascii="Calibri" w:eastAsia="Times New Roman" w:hAnsi="Calibri" w:cs="Calibri"/>
+                <w:color w:val="000000"/>
+                <w:sz w:val="18"/>
+                <w:szCs w:val="18"/>
+                <w:lang w:eastAsia="en-GB"/>
+              </w:rPr>
+            </w:pPr>
+            <w:r>
+              <w:rPr>
+                <w:rFonts w:ascii="Calibri" w:eastAsia="Times New Roman" w:hAnsi="Calibri" w:cs="Calibri"/>
+                <w:color w:val="000000"/>
+                <w:sz w:val="18"/>
+                <w:szCs w:val="18"/>
+                <w:lang w:val="en-US" w:eastAsia="en-GB"/>
+              </w:rPr>
+              <w:t>Purpose</w:t>
+            </w:r>
+          </w:p>
+        </w:tc>
+      </w:tr>
+      <w:tr>
+        <w:trPr>
+          <w:trHeight w:val="810"/>
+        </w:trPr>
+        <w:tc>
+          <w:tcPr>
+            <w:tcW w:w="3160" w:type="dxa"/>
+            <w:tcBorders>
+              <w:top w:val="nil"/>
+              <w:left w:val="single" w:sz="4" w:space="0" w:color="auto"/>
+              <w:bottom w:val="single" w:sz="4" w:space="0" w:color="auto"/>
+              <w:right w:val="single" w:sz="4" w:space="0" w:color="auto"/>
+            </w:tcBorders>
+            <w:vAlign w:val="center"/>
+            <w:hideMark/>
+          </w:tcPr>
+          <w:p>
+            <w:pPr>
+              <w:spacing w:before="0" w:after="0"/>
+              <w:ind w:right="0"/>
+              <w:jc w:val="left"/>
+              <w:rPr>
+                <w:rFonts w:ascii="Calibri" w:eastAsia="Times New Roman" w:hAnsi="Calibri" w:cs="Calibri"/>
+                <w:color w:val="000000"/>
+                <w:sz w:val="18"/>
+                <w:szCs w:val="18"/>
+                <w:lang w:eastAsia="en-GB"/>
+              </w:rPr>
+            </w:pPr>
+            <w:r>
+              <w:rPr>
+                <w:rFonts w:ascii="Calibri" w:eastAsia="Times New Roman" w:hAnsi="Calibri" w:cs="Calibri"/>
+                <w:color w:val="000000"/>
+                <w:sz w:val="18"/>
+                <w:szCs w:val="24"/>
+                <w:lang w:val="en-US" w:eastAsia="en-GB"/>
+              </w:rPr>
+              <w:t>/camera/camera/color/image_raw</w:t>
+            </w:r>
+          </w:p>
+        </w:tc>
+        <w:tc>
+          <w:tcPr>
+            <w:tcW w:w="2220" w:type="dxa"/>
+            <w:tcBorders>
+              <w:top w:val="nil"/>
+              <w:left w:val="nil"/>
+              <w:bottom w:val="single" w:sz="4" w:space="0" w:color="auto"/>
+              <w:right w:val="single" w:sz="4" w:space="0" w:color="auto"/>
+            </w:tcBorders>
+            <w:vAlign w:val="center"/>
+            <w:hideMark/>
+          </w:tcPr>
+          <w:p>
+            <w:pPr>
+              <w:spacing w:before="0" w:after="0"/>
+              <w:ind w:right="0"/>
+              <w:jc w:val="left"/>
+              <w:rPr>
+                <w:rFonts w:ascii="Calibri" w:eastAsia="Times New Roman" w:hAnsi="Calibri" w:cs="Calibri"/>
+                <w:color w:val="000000"/>
+                <w:sz w:val="18"/>
+                <w:szCs w:val="18"/>
+                <w:lang w:eastAsia="en-GB"/>
+              </w:rPr>
+            </w:pPr>
+            <w:r>
+              <w:rPr>
+                <w:rFonts w:ascii="Calibri" w:eastAsia="Times New Roman" w:hAnsi="Calibri" w:cs="Calibri"/>
+                <w:color w:val="000000"/>
+                <w:sz w:val="18"/>
+                <w:szCs w:val="24"/>
+                <w:lang w:val="en-US" w:eastAsia="en-GB"/>
+              </w:rPr>
+              <w:t>sensor_msgs/Image</w:t>
+            </w:r>
+          </w:p>
+        </w:tc>
+        <w:tc>
+          <w:tcPr>
+            <w:tcW w:w="2460" w:type="dxa"/>
+            <w:tcBorders>
+              <w:top w:val="nil"/>
+              <w:left w:val="nil"/>
+              <w:bottom w:val="single" w:sz="4" w:space="0" w:color="auto"/>
+              <w:right w:val="single" w:sz="4" w:space="0" w:color="auto"/>
+            </w:tcBorders>
+            <w:vAlign w:val="center"/>
+            <w:hideMark/>
+          </w:tcPr>
+          <w:p>
+            <w:pPr>
+              <w:spacing w:before="0" w:after="0"/>
+              <w:ind w:right="0"/>
+              <w:jc w:val="left"/>
+              <w:rPr>
+                <w:rFonts w:ascii="Calibri" w:eastAsia="Times New Roman" w:hAnsi="Calibri" w:cs="Calibri"/>
+                <w:b/>
+                <w:bCs/>
+                <w:color w:val="000000"/>
+                <w:sz w:val="18"/>
+                <w:szCs w:val="18"/>
+                <w:lang w:val="pt-PT" w:eastAsia="en-GB"/>
+              </w:rPr>
+            </w:pPr>
+            <w:r>
+              <w:rPr>
+                <w:rFonts w:ascii="Calibri" w:eastAsia="Times New Roman" w:hAnsi="Calibri" w:cs="Calibri"/>
+                <w:b/>
+                <w:bCs/>
+                <w:color w:val="000000"/>
+                <w:sz w:val="18"/>
+                <w:szCs w:val="18"/>
+                <w:lang w:val="pt-PT" w:eastAsia="en-GB"/>
+              </w:rPr>
+              <w:t>Gazebo Camera Plugin</w:t>
+            </w:r>
+            <w:r>
+              <w:rPr>
+                <w:rFonts w:ascii="Calibri" w:eastAsia="Times New Roman" w:hAnsi="Calibri" w:cs="Calibri"/>
+                <w:color w:val="000000"/>
+                <w:sz w:val="18"/>
+                <w:szCs w:val="18"/>
+                <w:lang w:val="pt-PT" w:eastAsia="en-GB"/>
+              </w:rPr>
+              <w:t xml:space="preserve"> (via bridge)</w:t>
+            </w:r>
+          </w:p>
+        </w:tc>
+        <w:tc>
+          <w:tcPr>
+            <w:tcW w:w="1360" w:type="dxa"/>
+            <w:tcBorders>
+              <w:top w:val="nil"/>
+              <w:left w:val="nil"/>
+              <w:bottom w:val="single" w:sz="4" w:space="0" w:color="auto"/>
+              <w:right w:val="single" w:sz="4" w:space="0" w:color="auto"/>
+            </w:tcBorders>
+            <w:vAlign w:val="center"/>
+            <w:hideMark/>
+          </w:tcPr>
+          <w:p>
+            <w:pPr>
+              <w:spacing w:before="0" w:after="0"/>
+              <w:ind w:right="0"/>
+              <w:jc w:val="left"/>
+              <w:rPr>
+                <w:rFonts w:ascii="Calibri" w:eastAsia="Times New Roman" w:hAnsi="Calibri" w:cs="Calibri"/>
+                <w:color w:val="000000"/>
+                <w:sz w:val="18"/>
+                <w:szCs w:val="18"/>
+                <w:lang w:eastAsia="en-GB"/>
+              </w:rPr>
+            </w:pPr>
+            <w:r>
+              <w:rPr>
+                <w:rFonts w:ascii="Segoe UI Emoji" w:eastAsia="Times New Roman" w:hAnsi="Segoe UI Emoji" w:cs="Segoe UI Emoji"/>
+                <w:color w:val="000000"/>
+                <w:sz w:val="18"/>
+                <w:szCs w:val="18"/>
+                <w:lang w:val="en-US" w:eastAsia="en-GB"/>
+              </w:rPr>
+              <w:t>🎯</w:t>
+            </w:r>
+            <w:r>
+              <w:rPr>
+                <w:rFonts w:ascii="Calibri" w:eastAsia="Times New Roman" w:hAnsi="Calibri" w:cs="Calibri"/>
+                <w:color w:val="000000"/>
+                <w:sz w:val="18"/>
+                <w:szCs w:val="18"/>
+                <w:lang w:val="en-US" w:eastAsia="en-GB"/>
+              </w:rPr>
+              <w:t xml:space="preserve"> </w:t>
+            </w:r>
+            <w:r>
+              <w:rPr>
+                <w:rFonts w:ascii="Calibri" w:eastAsia="Times New Roman" w:hAnsi="Calibri" w:cs="Calibri"/>
+                <w:b/>
+                <w:bCs/>
+                <w:color w:val="000000"/>
+                <w:sz w:val="18"/>
+                <w:szCs w:val="18"/>
+                <w:lang w:val="en-US" w:eastAsia="en-GB"/>
+              </w:rPr>
+              <w:t>Actual RGB pixels</w:t>
+            </w:r>
+          </w:p>
+        </w:tc>
+      </w:tr>
+      <w:tr>
+        <w:trPr>
+          <w:trHeight w:val="810"/>
+        </w:trPr>
+        <w:tc>
+          <w:tcPr>
+            <w:tcW w:w="3160" w:type="dxa"/>
+            <w:tcBorders>
+              <w:top w:val="nil"/>
+              <w:left w:val="single" w:sz="4" w:space="0" w:color="auto"/>
+              <w:bottom w:val="single" w:sz="4" w:space="0" w:color="auto"/>
+              <w:right w:val="single" w:sz="4" w:space="0" w:color="auto"/>
+            </w:tcBorders>
+            <w:vAlign w:val="center"/>
+            <w:hideMark/>
+          </w:tcPr>
+          <w:p>
+            <w:pPr>
+              <w:spacing w:before="0" w:after="0"/>
+              <w:ind w:right="0"/>
+              <w:jc w:val="left"/>
+              <w:rPr>
+                <w:rFonts w:ascii="Calibri" w:eastAsia="Times New Roman" w:hAnsi="Calibri" w:cs="Calibri"/>
+                <w:color w:val="000000"/>
+                <w:sz w:val="18"/>
+                <w:szCs w:val="18"/>
+                <w:lang w:eastAsia="en-GB"/>
+              </w:rPr>
+            </w:pPr>
+            <w:r>
+              <w:rPr>
+                <w:rFonts w:ascii="Calibri" w:eastAsia="Times New Roman" w:hAnsi="Calibri" w:cs="Calibri"/>
+                <w:color w:val="000000"/>
+                <w:sz w:val="18"/>
+                <w:szCs w:val="24"/>
+                <w:lang w:val="en-US" w:eastAsia="en-GB"/>
+              </w:rPr>
+              <w:t>/camera/camera/depth/image_rect_raw</w:t>
+            </w:r>
+          </w:p>
+        </w:tc>
+        <w:tc>
+          <w:tcPr>
+            <w:tcW w:w="2220" w:type="dxa"/>
+            <w:tcBorders>
+              <w:top w:val="nil"/>
+              <w:left w:val="nil"/>
+              <w:bottom w:val="single" w:sz="4" w:space="0" w:color="auto"/>
+              <w:right w:val="single" w:sz="4" w:space="0" w:color="auto"/>
+            </w:tcBorders>
+            <w:vAlign w:val="center"/>
+            <w:hideMark/>
+          </w:tcPr>
+          <w:p>
+            <w:pPr>
+              <w:spacing w:before="0" w:after="0"/>
+              <w:ind w:right="0"/>
+              <w:jc w:val="left"/>
+              <w:rPr>
+                <w:rFonts w:ascii="Calibri" w:eastAsia="Times New Roman" w:hAnsi="Calibri" w:cs="Calibri"/>
+                <w:color w:val="000000"/>
+                <w:sz w:val="18"/>
+                <w:szCs w:val="18"/>
+                <w:lang w:eastAsia="en-GB"/>
+              </w:rPr>
+            </w:pPr>
+            <w:r>
+              <w:rPr>
+                <w:rFonts w:ascii="Calibri" w:eastAsia="Times New Roman" w:hAnsi="Calibri" w:cs="Calibri"/>
+                <w:color w:val="000000"/>
+                <w:sz w:val="18"/>
+                <w:szCs w:val="24"/>
+                <w:lang w:val="en-US" w:eastAsia="en-GB"/>
+              </w:rPr>
+              <w:t>sensor_msgs/Image</w:t>
+            </w:r>
+          </w:p>
+        </w:tc>
+        <w:tc>
+          <w:tcPr>
+            <w:tcW w:w="2460" w:type="dxa"/>
+            <w:tcBorders>
+              <w:top w:val="nil"/>
+              <w:left w:val="nil"/>
+              <w:bottom w:val="single" w:sz="4" w:space="0" w:color="auto"/>
+              <w:right w:val="single" w:sz="4" w:space="0" w:color="auto"/>
+            </w:tcBorders>
+            <w:vAlign w:val="center"/>
+            <w:hideMark/>
+          </w:tcPr>
+          <w:p>
+            <w:pPr>
+              <w:spacing w:before="0" w:after="0"/>
+              <w:ind w:right="0"/>
+              <w:jc w:val="left"/>
+              <w:rPr>
+                <w:rFonts w:ascii="Calibri" w:eastAsia="Times New Roman" w:hAnsi="Calibri" w:cs="Calibri"/>
+                <w:b/>
+                <w:bCs/>
+                <w:color w:val="000000"/>
+                <w:sz w:val="18"/>
+                <w:szCs w:val="18"/>
+                <w:lang w:val="pt-PT" w:eastAsia="en-GB"/>
+              </w:rPr>
+            </w:pPr>
+            <w:r>
+              <w:rPr>
+                <w:rFonts w:ascii="Calibri" w:eastAsia="Times New Roman" w:hAnsi="Calibri" w:cs="Calibri"/>
+                <w:b/>
+                <w:bCs/>
+                <w:color w:val="000000"/>
+                <w:sz w:val="18"/>
+                <w:szCs w:val="18"/>
+                <w:lang w:val="pt-PT" w:eastAsia="en-GB"/>
+              </w:rPr>
+              <w:t>Gazebo Depth Plugin</w:t>
+            </w:r>
+            <w:r>
+              <w:rPr>
+                <w:rFonts w:ascii="Calibri" w:eastAsia="Times New Roman" w:hAnsi="Calibri" w:cs="Calibri"/>
+                <w:color w:val="000000"/>
+                <w:sz w:val="18"/>
+                <w:szCs w:val="18"/>
+                <w:lang w:val="pt-PT" w:eastAsia="en-GB"/>
+              </w:rPr>
+              <w:t xml:space="preserve"> (via bridge)</w:t>
+            </w:r>
+          </w:p>
+        </w:tc>
+        <w:tc>
+          <w:tcPr>
+            <w:tcW w:w="1360" w:type="dxa"/>
+            <w:tcBorders>
+              <w:top w:val="nil"/>
+              <w:left w:val="nil"/>
+              <w:bottom w:val="single" w:sz="4" w:space="0" w:color="auto"/>
+              <w:right w:val="single" w:sz="4" w:space="0" w:color="auto"/>
+            </w:tcBorders>
+            <w:vAlign w:val="center"/>
+            <w:hideMark/>
+          </w:tcPr>
+          <w:p>
+            <w:pPr>
+              <w:spacing w:before="0" w:after="0"/>
+              <w:ind w:right="0"/>
+              <w:jc w:val="left"/>
+              <w:rPr>
+                <w:rFonts w:ascii="Calibri" w:eastAsia="Times New Roman" w:hAnsi="Calibri" w:cs="Calibri"/>
+                <w:color w:val="000000"/>
+                <w:sz w:val="18"/>
+                <w:szCs w:val="18"/>
+                <w:lang w:eastAsia="en-GB"/>
+              </w:rPr>
+            </w:pPr>
+            <w:r>
+              <w:rPr>
+                <w:rFonts w:ascii="Segoe UI Emoji" w:eastAsia="Times New Roman" w:hAnsi="Segoe UI Emoji" w:cs="Segoe UI Emoji"/>
+                <w:color w:val="000000"/>
+                <w:sz w:val="18"/>
+                <w:szCs w:val="18"/>
+                <w:lang w:val="en-US" w:eastAsia="en-GB"/>
+              </w:rPr>
+              <w:t>🎯</w:t>
+            </w:r>
+            <w:r>
+              <w:rPr>
+                <w:rFonts w:ascii="Calibri" w:eastAsia="Times New Roman" w:hAnsi="Calibri" w:cs="Calibri"/>
+                <w:color w:val="000000"/>
+                <w:sz w:val="18"/>
+                <w:szCs w:val="18"/>
+                <w:lang w:val="en-US" w:eastAsia="en-GB"/>
+              </w:rPr>
+              <w:t xml:space="preserve"> </w:t>
+            </w:r>
+            <w:r>
+              <w:rPr>
+                <w:rFonts w:ascii="Calibri" w:eastAsia="Times New Roman" w:hAnsi="Calibri" w:cs="Calibri"/>
+                <w:b/>
+                <w:bCs/>
+                <w:color w:val="000000"/>
+                <w:sz w:val="18"/>
+                <w:szCs w:val="18"/>
+                <w:lang w:val="en-US" w:eastAsia="en-GB"/>
+              </w:rPr>
+              <w:t>Actual depth data</w:t>
+            </w:r>
+          </w:p>
+        </w:tc>
+      </w:tr>
+      <w:tr>
+        <w:trPr>
+          <w:trHeight w:val="810"/>
+        </w:trPr>
+        <w:tc>
+          <w:tcPr>
+            <w:tcW w:w="3160" w:type="dxa"/>
+            <w:tcBorders>
+              <w:top w:val="nil"/>
+              <w:left w:val="single" w:sz="4" w:space="0" w:color="auto"/>
+              <w:bottom w:val="single" w:sz="4" w:space="0" w:color="auto"/>
+              <w:right w:val="single" w:sz="4" w:space="0" w:color="auto"/>
+            </w:tcBorders>
+            <w:vAlign w:val="center"/>
+            <w:hideMark/>
+          </w:tcPr>
+          <w:p>
+            <w:pPr>
+              <w:spacing w:before="0" w:after="0"/>
+              <w:ind w:right="0"/>
+              <w:jc w:val="left"/>
+              <w:rPr>
+                <w:rFonts w:ascii="Calibri" w:eastAsia="Times New Roman" w:hAnsi="Calibri" w:cs="Calibri"/>
+                <w:color w:val="000000"/>
+                <w:sz w:val="18"/>
+                <w:szCs w:val="18"/>
+                <w:lang w:val="pt-PT" w:eastAsia="en-GB"/>
+              </w:rPr>
+            </w:pPr>
+            <w:r>
+              <w:rPr>
+                <w:rFonts w:ascii="Calibri" w:eastAsia="Times New Roman" w:hAnsi="Calibri" w:cs="Calibri"/>
+                <w:color w:val="000000"/>
+                <w:sz w:val="18"/>
+                <w:szCs w:val="24"/>
+                <w:lang w:val="pt-PT" w:eastAsia="en-GB"/>
+              </w:rPr>
+              <w:t>/camera/camera/color/camera_info</w:t>
+            </w:r>
+          </w:p>
+        </w:tc>
+        <w:tc>
+          <w:tcPr>
+            <w:tcW w:w="2220" w:type="dxa"/>
+            <w:tcBorders>
+              <w:top w:val="nil"/>
+              <w:left w:val="nil"/>
+              <w:bottom w:val="single" w:sz="4" w:space="0" w:color="auto"/>
+              <w:right w:val="single" w:sz="4" w:space="0" w:color="auto"/>
+            </w:tcBorders>
+            <w:vAlign w:val="center"/>
+            <w:hideMark/>
+          </w:tcPr>
+          <w:p>
+            <w:pPr>
+              <w:spacing w:before="0" w:after="0"/>
+              <w:ind w:right="0"/>
+              <w:jc w:val="left"/>
+              <w:rPr>
+                <w:rFonts w:ascii="Calibri" w:eastAsia="Times New Roman" w:hAnsi="Calibri" w:cs="Calibri"/>
+                <w:color w:val="000000"/>
+                <w:sz w:val="18"/>
+                <w:szCs w:val="18"/>
+                <w:lang w:eastAsia="en-GB"/>
+              </w:rPr>
+            </w:pPr>
+            <w:r>
+              <w:rPr>
+                <w:rFonts w:ascii="Calibri" w:eastAsia="Times New Roman" w:hAnsi="Calibri" w:cs="Calibri"/>
+                <w:color w:val="000000"/>
+                <w:sz w:val="18"/>
+                <w:szCs w:val="24"/>
+                <w:lang w:val="en-US" w:eastAsia="en-GB"/>
+              </w:rPr>
+              <w:t>sensor_msgs/CameraInfo</w:t>
+            </w:r>
+          </w:p>
+        </w:tc>
+        <w:tc>
+          <w:tcPr>
+            <w:tcW w:w="2460" w:type="dxa"/>
+            <w:tcBorders>
+              <w:top w:val="nil"/>
+              <w:left w:val="nil"/>
+              <w:bottom w:val="single" w:sz="4" w:space="0" w:color="auto"/>
+              <w:right w:val="single" w:sz="4" w:space="0" w:color="auto"/>
+            </w:tcBorders>
+            <w:vAlign w:val="center"/>
+            <w:hideMark/>
+          </w:tcPr>
+          <w:p>
+            <w:pPr>
+              <w:spacing w:before="0" w:after="0"/>
+              <w:ind w:right="0"/>
+              <w:jc w:val="left"/>
+              <w:rPr>
+                <w:rFonts w:ascii="Calibri" w:eastAsia="Times New Roman" w:hAnsi="Calibri" w:cs="Calibri"/>
+                <w:color w:val="000000"/>
+                <w:sz w:val="18"/>
+                <w:szCs w:val="18"/>
+                <w:lang w:val="pt-PT" w:eastAsia="en-GB"/>
+              </w:rPr>
+            </w:pPr>
+            <w:r>
+              <w:rPr>
+                <w:rFonts w:ascii="Calibri" w:eastAsia="Times New Roman" w:hAnsi="Calibri" w:cs="Calibri"/>
+                <w:color w:val="000000"/>
+                <w:sz w:val="18"/>
+                <w:szCs w:val="24"/>
+                <w:lang w:val="pt-PT" w:eastAsia="en-GB"/>
+              </w:rPr>
+              <w:t>sim_camera_info_publisher.py</w:t>
+            </w:r>
+          </w:p>
+        </w:tc>
+        <w:tc>
+          <w:tcPr>
+            <w:tcW w:w="1360" w:type="dxa"/>
+            <w:tcBorders>
+              <w:top w:val="nil"/>
+              <w:left w:val="nil"/>
+              <w:bottom w:val="single" w:sz="4" w:space="0" w:color="auto"/>
+              <w:right w:val="single" w:sz="4" w:space="0" w:color="auto"/>
+            </w:tcBorders>
+            <w:vAlign w:val="center"/>
+            <w:hideMark/>
+          </w:tcPr>
+          <w:p>
+            <w:pPr>
+              <w:spacing w:before="0" w:after="0"/>
+              <w:ind w:right="0"/>
+              <w:jc w:val="left"/>
+              <w:rPr>
+                <w:rFonts w:ascii="Calibri" w:eastAsia="Times New Roman" w:hAnsi="Calibri" w:cs="Calibri"/>
+                <w:color w:val="000000"/>
+                <w:sz w:val="18"/>
+                <w:szCs w:val="18"/>
+                <w:lang w:eastAsia="en-GB"/>
+              </w:rPr>
+            </w:pPr>
+            <w:r>
+              <w:rPr>
+                <w:rFonts w:ascii="Calibri" w:eastAsia="Times New Roman" w:hAnsi="Calibri" w:cs="Calibri"/>
+                <w:color w:val="000000"/>
+                <w:sz w:val="18"/>
+                <w:szCs w:val="18"/>
+                <w:lang w:val="en-US" w:eastAsia="en-GB"/>
+              </w:rPr>
+              <w:t>Camera calibration</w:t>
+            </w:r>
+          </w:p>
+        </w:tc>
+      </w:tr>
+      <w:tr>
+        <w:trPr>
+          <w:trHeight w:val="810"/>
+        </w:trPr>
+        <w:tc>
+          <w:tcPr>
+            <w:tcW w:w="3160" w:type="dxa"/>
+            <w:tcBorders>
+              <w:top w:val="nil"/>
+              <w:left w:val="single" w:sz="4" w:space="0" w:color="auto"/>
+              <w:bottom w:val="single" w:sz="4" w:space="0" w:color="auto"/>
+              <w:right w:val="single" w:sz="4" w:space="0" w:color="auto"/>
+            </w:tcBorders>
+            <w:vAlign w:val="center"/>
+            <w:hideMark/>
+          </w:tcPr>
+          <w:p>
+            <w:pPr>
+              <w:spacing w:before="0" w:after="0"/>
+              <w:ind w:right="0"/>
+              <w:jc w:val="left"/>
+              <w:rPr>
+                <w:rFonts w:ascii="Calibri" w:eastAsia="Times New Roman" w:hAnsi="Calibri" w:cs="Calibri"/>
+                <w:color w:val="000000"/>
+                <w:sz w:val="18"/>
+                <w:szCs w:val="18"/>
+                <w:lang w:val="pt-PT" w:eastAsia="en-GB"/>
+              </w:rPr>
+            </w:pPr>
+            <w:r>
+              <w:rPr>
+                <w:rFonts w:ascii="Calibri" w:eastAsia="Times New Roman" w:hAnsi="Calibri" w:cs="Calibri"/>
+                <w:color w:val="000000"/>
+                <w:sz w:val="18"/>
+                <w:szCs w:val="24"/>
+                <w:lang w:val="pt-PT" w:eastAsia="en-GB"/>
+              </w:rPr>
+              <w:t>/camera/camera/depth/camera_info</w:t>
+            </w:r>
+          </w:p>
+        </w:tc>
+        <w:tc>
+          <w:tcPr>
+            <w:tcW w:w="2220" w:type="dxa"/>
+            <w:tcBorders>
+              <w:top w:val="nil"/>
+              <w:left w:val="nil"/>
+              <w:bottom w:val="single" w:sz="4" w:space="0" w:color="auto"/>
+              <w:right w:val="single" w:sz="4" w:space="0" w:color="auto"/>
+            </w:tcBorders>
+            <w:vAlign w:val="center"/>
+            <w:hideMark/>
+          </w:tcPr>
+          <w:p>
+            <w:pPr>
+              <w:spacing w:before="0" w:after="0"/>
+              <w:ind w:right="0"/>
+              <w:jc w:val="left"/>
+              <w:rPr>
+                <w:rFonts w:ascii="Calibri" w:eastAsia="Times New Roman" w:hAnsi="Calibri" w:cs="Calibri"/>
+                <w:color w:val="000000"/>
+                <w:sz w:val="18"/>
+                <w:szCs w:val="18"/>
+                <w:lang w:eastAsia="en-GB"/>
+              </w:rPr>
+            </w:pPr>
+            <w:r>
+              <w:rPr>
+                <w:rFonts w:ascii="Calibri" w:eastAsia="Times New Roman" w:hAnsi="Calibri" w:cs="Calibri"/>
+                <w:color w:val="000000"/>
+                <w:sz w:val="18"/>
+                <w:szCs w:val="24"/>
+                <w:lang w:val="en-US" w:eastAsia="en-GB"/>
+              </w:rPr>
+              <w:t>sensor_msgs/CameraInfo</w:t>
+            </w:r>
+          </w:p>
+        </w:tc>
+        <w:tc>
+          <w:tcPr>
+            <w:tcW w:w="2460" w:type="dxa"/>
+            <w:tcBorders>
+              <w:top w:val="nil"/>
+              <w:left w:val="nil"/>
+              <w:bottom w:val="single" w:sz="4" w:space="0" w:color="auto"/>
+              <w:right w:val="single" w:sz="4" w:space="0" w:color="auto"/>
+            </w:tcBorders>
+            <w:vAlign w:val="center"/>
+            <w:hideMark/>
+          </w:tcPr>
+          <w:p>
+            <w:pPr>
+              <w:spacing w:before="0" w:after="0"/>
+              <w:ind w:right="0"/>
+              <w:jc w:val="left"/>
+              <w:rPr>
+                <w:rFonts w:ascii="Calibri" w:eastAsia="Times New Roman" w:hAnsi="Calibri" w:cs="Calibri"/>
+                <w:color w:val="000000"/>
+                <w:sz w:val="18"/>
+                <w:szCs w:val="18"/>
+                <w:lang w:val="pt-PT" w:eastAsia="en-GB"/>
+              </w:rPr>
+            </w:pPr>
+            <w:r>
+              <w:rPr>
+                <w:rFonts w:ascii="Calibri" w:eastAsia="Times New Roman" w:hAnsi="Calibri" w:cs="Calibri"/>
+                <w:color w:val="000000"/>
+                <w:sz w:val="18"/>
+                <w:szCs w:val="24"/>
+                <w:lang w:val="pt-PT" w:eastAsia="en-GB"/>
+              </w:rPr>
+              <w:t>sim_camera_info_publisher.py</w:t>
+            </w:r>
+          </w:p>
+        </w:tc>
+        <w:tc>
+          <w:tcPr>
+            <w:tcW w:w="1360" w:type="dxa"/>
+            <w:tcBorders>
+              <w:top w:val="nil"/>
+              <w:left w:val="nil"/>
+              <w:bottom w:val="single" w:sz="4" w:space="0" w:color="auto"/>
+              <w:right w:val="single" w:sz="4" w:space="0" w:color="auto"/>
+            </w:tcBorders>
+            <w:vAlign w:val="center"/>
+            <w:hideMark/>
+          </w:tcPr>
+          <w:p>
+            <w:pPr>
+              <w:spacing w:before="0" w:after="0"/>
+              <w:ind w:right="0"/>
+              <w:jc w:val="left"/>
+              <w:rPr>
+                <w:rFonts w:ascii="Calibri" w:eastAsia="Times New Roman" w:hAnsi="Calibri" w:cs="Calibri"/>
+                <w:color w:val="000000"/>
+                <w:sz w:val="18"/>
+                <w:szCs w:val="18"/>
+                <w:lang w:eastAsia="en-GB"/>
+              </w:rPr>
+            </w:pPr>
+            <w:r>
+              <w:rPr>
+                <w:rFonts w:ascii="Calibri" w:eastAsia="Times New Roman" w:hAnsi="Calibri" w:cs="Calibri"/>
+                <w:color w:val="000000"/>
+                <w:sz w:val="18"/>
+                <w:szCs w:val="18"/>
+                <w:lang w:val="en-US" w:eastAsia="en-GB"/>
+              </w:rPr>
+              <w:t>Camera calibration</w:t>
+            </w:r>
+          </w:p>
+        </w:tc>
+      </w:tr>
+    </w:tbl>
+    <w:p>
+      <w:pPr>
+        <w:rPr>
+          <w:b/>
+          <w:bCs/>
+          <w:lang w:val="en-US"/>
+        </w:rPr>
+      </w:pPr>
+    </w:p>
+    <w:p>
+      <w:pPr>
+        <w:pStyle w:val="Heading3"/>
+        <w:rPr>
+          <w:lang w:val="en-US"/>
+        </w:rPr>
+      </w:pPr>
+      <w:r>
+        <w:rPr>
+          <w:lang w:val="en-US"/>
+        </w:rPr>
+        <w:t>Testing the Camera Data</w:t>
+      </w:r>
+    </w:p>
+    <w:p>
+      <w:pPr>
+        <w:pStyle w:val="Code"/>
+      </w:pPr>
+      <w:r>
+        <w:t># Check if camera image topics are available</w:t>
+      </w:r>
+    </w:p>
+    <w:p>
+      <w:pPr>
+        <w:pStyle w:val="Code"/>
+      </w:pPr>
+      <w:r>
+        <w:t>ros2 topic list | grep camera</w:t>
+      </w:r>
+    </w:p>
+    <w:p>
+      <w:pPr>
+        <w:pStyle w:val="Code"/>
+      </w:pPr>
+    </w:p>
+    <w:p>
+      <w:pPr>
+        <w:pStyle w:val="Code"/>
+      </w:pPr>
+      <w:r>
+        <w:t xml:space="preserve"># View the actual camera images  </w:t>
+      </w:r>
+    </w:p>
+    <w:p>
+      <w:pPr>
+        <w:pStyle w:val="Code"/>
+      </w:pPr>
+      <w:r>
+        <w:t>ros2 run rqt_image_view rqt_image_view /camera/camera/color/image_raw</w:t>
+      </w:r>
+    </w:p>
+    <w:p>
+      <w:pPr>
+        <w:pStyle w:val="Code"/>
+      </w:pPr>
+      <w:r>
+        <w:t>ros2 run rqt_image_view rqt_image_view /camera/camera/depth/image_rect_raw</w:t>
+      </w:r>
+    </w:p>
+    <w:p>
+      <w:pPr>
+        <w:pStyle w:val="Code"/>
+      </w:pPr>
+    </w:p>
+    <w:p>
+      <w:pPr>
+        <w:pStyle w:val="Code"/>
+        <w:rPr>
+          <w:lang w:val="pt-PT"/>
+        </w:rPr>
+      </w:pPr>
+      <w:r>
+        <w:rPr>
+          <w:lang w:val="pt-PT"/>
+        </w:rPr>
+        <w:t># Check camera info</w:t>
+      </w:r>
+    </w:p>
+    <w:p>
+      <w:pPr>
+        <w:pStyle w:val="Code"/>
+        <w:rPr>
+          <w:lang w:val="pt-PT"/>
+        </w:rPr>
+      </w:pPr>
+      <w:r>
+        <w:rPr>
+          <w:lang w:val="pt-PT"/>
+        </w:rPr>
+        <w:t>ros2 topic echo /camera/camera/color/camera_info</w:t>
+      </w:r>
+    </w:p>
+    <w:p>
+      <w:pPr>
+        <w:rPr>
+          <w:lang w:val="pt-PT"/>
+        </w:rPr>
+      </w:pPr>
+    </w:p>
+    <w:p>
+      <w:pPr>
+        <w:rPr>
+          <w:lang w:val="en-US"/>
+        </w:rPr>
+      </w:pPr>
+      <w:r>
+        <w:rPr>
+          <w:b/>
+          <w:bCs/>
+          <w:lang w:val="en-US"/>
+        </w:rPr>
+        <w:t>Key Point:</w:t>
+      </w:r>
+      <w:r>
+        <w:rPr>
+          <w:lang w:val="en-US"/>
+        </w:rPr>
+        <w:t xml:space="preserve"> The </w:t>
+      </w:r>
+      <w:bookmarkStart w:id="15" w:name="testing-the-camera-data"/>
+      <w:r>
+        <w:rPr>
+          <w:lang w:val="en-US"/>
+        </w:rPr>
+        <w:t>sim_camera_info_publisher.py only publishes camera calibration info. The actual image pixels come directly from Gazebo’s camera sensors via the ros_gz_bridge.</w:t>
+      </w:r>
+      <w:bookmarkEnd w:id="15"/>
+    </w:p>
+    <w:p>
+      <w:pPr>
+        <w:rPr>
+          <w:lang w:val="en-US"/>
+        </w:rPr>
+      </w:pPr>
+    </w:p>
+    <w:p>
+      <w:pPr>
+        <w:rPr>
+          <w:lang w:val="en-US"/>
+        </w:rPr>
+      </w:pPr>
+    </w:p>
+    <w:p>
+      <w:pPr>
         <w:pStyle w:val="Heading3"/>
       </w:pPr>
       <w:r>
@@ -8390,8 +9882,8 @@
           <w:lang w:val="en-US"/>
         </w:rPr>
       </w:pPr>
-      <w:bookmarkStart w:id="13" w:name="what-you-can-test"/>
-      <w:bookmarkEnd w:id="13"/>
+      <w:bookmarkStart w:id="16" w:name="what-you-can-test"/>
+      <w:bookmarkEnd w:id="16"/>
       <w:r>
         <w:rPr>
           <w:b/>
@@ -8408,16 +9900,16 @@
           <w:lang w:val="en-US"/>
         </w:rPr>
       </w:pPr>
-      <w:bookmarkStart w:id="14" w:name="benefits-vs-alternatives"/>
-      <w:bookmarkStart w:id="15" w:name="how-the-simulated-camera-works"/>
+      <w:bookmarkStart w:id="17" w:name="benefits-vs-alternatives"/>
+      <w:bookmarkStart w:id="18" w:name="how-the-simulated-camera-works"/>
       <w:r>
         <w:rPr>
           <w:lang w:val="en-US"/>
         </w:rPr>
         <w:t>This approach provides a realistic testing environment for computer vision algorithms while maintaining the same ROS topic interface as the physical RealSense camera.</w:t>
       </w:r>
-      <w:bookmarkEnd w:id="14"/>
-      <w:bookmarkEnd w:id="15"/>
+      <w:bookmarkEnd w:id="17"/>
+      <w:bookmarkEnd w:id="18"/>
     </w:p>
     <w:p>
       <w:pPr>
@@ -8434,8 +9926,8 @@
           <w:lang w:val="en-US"/>
         </w:rPr>
       </w:pPr>
-      <w:bookmarkStart w:id="16" w:name="available-commands-in-simulation"/>
-      <w:bookmarkEnd w:id="16"/>
+      <w:bookmarkStart w:id="19" w:name="available-commands-in-simulation"/>
+      <w:bookmarkEnd w:id="19"/>
       <w:r>
         <w:rPr>
           <w:lang w:val="en-US"/>
@@ -8447,9 +9939,9 @@
       <w:pPr>
         <w:pStyle w:val="Code"/>
       </w:pPr>
-      <w:bookmarkStart w:id="17" w:name="build-instructions"/>
-      <w:bookmarkStart w:id="18" w:name="troubleshooting"/>
-      <w:bookmarkEnd w:id="17"/>
+      <w:bookmarkStart w:id="20" w:name="build-instructions"/>
+      <w:bookmarkStart w:id="21" w:name="troubleshooting"/>
+      <w:bookmarkEnd w:id="20"/>
       <w:r>
         <w:t># Build only the required packages</w:t>
       </w:r>
@@ -8512,6 +10004,7 @@
         <w:pStyle w:val="Code"/>
       </w:pPr>
       <w:r>
+        <w:lastRenderedPageBreak/>
         <w:t># Source the workspace</w:t>
       </w:r>
     </w:p>
@@ -8794,19 +10287,18 @@
           <w:lang w:val="en-US"/>
         </w:rPr>
       </w:pPr>
-      <w:bookmarkStart w:id="19" w:name="common-issues"/>
-      <w:bookmarkStart w:id="20" w:name="verification"/>
-      <w:bookmarkEnd w:id="19"/>
-      <w:r>
-        <w:rPr>
-          <w:lang w:val="en-US"/>
-        </w:rPr>
-        <w:lastRenderedPageBreak/>
+      <w:bookmarkStart w:id="22" w:name="common-issues"/>
+      <w:bookmarkStart w:id="23" w:name="verification"/>
+      <w:bookmarkEnd w:id="22"/>
+      <w:r>
+        <w:rPr>
+          <w:lang w:val="en-US"/>
+        </w:rPr>
         <w:t>Verification:</w:t>
       </w:r>
     </w:p>
-    <w:bookmarkEnd w:id="18"/>
-    <w:bookmarkEnd w:id="20"/>
+    <w:bookmarkEnd w:id="21"/>
+    <w:bookmarkEnd w:id="23"/>
     <w:p>
       <w:pPr>
         <w:pStyle w:val="Code"/>
@@ -9216,8 +10708,8 @@
           <w:lang w:val="en-US"/>
         </w:rPr>
       </w:pPr>
-      <w:bookmarkStart w:id="21" w:name="launch-files"/>
-      <w:bookmarkEnd w:id="21"/>
+      <w:bookmarkStart w:id="24" w:name="launch-files"/>
+      <w:bookmarkEnd w:id="24"/>
       <w:r>
         <w:rPr>
           <w:b/>
@@ -9296,9 +10788,9 @@
           <w:lang w:val="en-US"/>
         </w:rPr>
       </w:pPr>
-      <w:bookmarkStart w:id="22" w:name="application-code"/>
-      <w:bookmarkStart w:id="23" w:name="configuration"/>
-      <w:bookmarkEnd w:id="22"/>
+      <w:bookmarkStart w:id="25" w:name="application-code"/>
+      <w:bookmarkStart w:id="26" w:name="configuration"/>
+      <w:bookmarkEnd w:id="25"/>
       <w:r>
         <w:rPr>
           <w:b/>
@@ -9324,6 +10816,7 @@
           <w:bCs/>
           <w:lang w:val="en-US"/>
         </w:rPr>
+        <w:lastRenderedPageBreak/>
         <w:t>package.xml</w:t>
       </w:r>
       <w:r>
@@ -9344,7 +10837,7 @@
         </w:rPr>
       </w:pPr>
     </w:p>
-    <w:bookmarkEnd w:id="23"/>
+    <w:bookmarkEnd w:id="26"/>
     <w:p>
       <w:pPr>
         <w:rPr>
@@ -9372,7 +10865,7 @@
           <w:lang w:val="en-US"/>
         </w:rPr>
       </w:pPr>
-      <w:bookmarkStart w:id="24" w:name="simulation-assets"/>
+      <w:bookmarkStart w:id="27" w:name="simulation-assets"/>
       <w:r>
         <w:rPr>
           <w:b/>
@@ -9395,7 +10888,56 @@
         </w:rPr>
         <w:t xml:space="preserve"> - Enhanced Gazebo world with simulated camera and test objects</w:t>
       </w:r>
-      <w:bookmarkEnd w:id="24"/>
+      <w:bookmarkEnd w:id="27"/>
+    </w:p>
+    <w:p>
+      <w:pPr>
+        <w:pStyle w:val="Compact"/>
+        <w:numPr>
+          <w:ilvl w:val="0"/>
+          <w:numId w:val="61"/>
+        </w:numPr>
+        <w:rPr>
+          <w:sz w:val="22"/>
+          <w:szCs w:val="22"/>
+        </w:rPr>
+      </w:pPr>
+      <w:r>
+        <w:rPr>
+          <w:b/>
+          <w:bCs/>
+          <w:sz w:val="22"/>
+          <w:szCs w:val="22"/>
+        </w:rPr>
+        <w:t>Camera image bridge</w:t>
+      </w:r>
+      <w:r>
+        <w:t xml:space="preserve"> - </w:t>
+      </w:r>
+      <w:r>
+        <w:rPr>
+          <w:rStyle w:val="CodeChar"/>
+        </w:rPr>
+        <w:t>ros_gz_bridge</w:t>
+      </w:r>
+      <w:r>
+        <w:t xml:space="preserve"> </w:t>
+      </w:r>
+      <w:r>
+        <w:rPr>
+          <w:sz w:val="22"/>
+          <w:szCs w:val="22"/>
+        </w:rPr>
+        <w:t>configuration to bridge Gazebo camera images to ROS topics</w:t>
+      </w:r>
+    </w:p>
+    <w:p>
+      <w:pPr>
+        <w:ind w:left="720"/>
+        <w:rPr>
+          <w:lang w:val="en-US"/>
+        </w:rPr>
+      </w:pPr>
     </w:p>
     <w:p>
       <w:pPr>
@@ -9450,36 +10992,30 @@
         <w:pStyle w:val="Code"/>
       </w:pPr>
       <w:r>
-        <w:t>|---</w:t>
-      </w:r>
-      <w:r>
-        <w:t>-----------</w:t>
+        <w:t>|--------------</w:t>
       </w:r>
       <w:r>
         <w:t>----</w:t>
       </w:r>
       <w:r>
+        <w:t>----|----</w:t>
+      </w:r>
+      <w:r>
+        <w:t>--------------</w:t>
+      </w:r>
+      <w:r>
+        <w:t>-----|--------------</w:t>
+      </w:r>
+      <w:r>
+        <w:t>----</w:t>
+      </w:r>
+      <w:r>
         <w:t>-</w:t>
       </w:r>
       <w:r>
-        <w:t>---|----</w:t>
-      </w:r>
-      <w:r>
-        <w:t>--------------</w:t>
-      </w:r>
-      <w:r>
-        <w:t>-----|--------------</w:t>
-      </w:r>
-      <w:r>
-        <w:t>----</w:t>
-      </w:r>
-      <w:r>
         <w:t>-</w:t>
       </w:r>
       <w:r>
-        <w:t>-</w:t>
-      </w:r>
-      <w:r>
         <w:t>-|--</w:t>
       </w:r>
       <w:r>
@@ -9494,13 +11030,7 @@
         <w:pStyle w:val="Code"/>
       </w:pPr>
       <w:r>
-        <w:t>| run.launch.py</w:t>
-      </w:r>
-      <w:r>
-        <w:t xml:space="preserve">       </w:t>
-      </w:r>
-      <w:r>
-        <w:t xml:space="preserve"> | Main dual-mode launch | Physical or simulated | Most use cases </w:t>
+        <w:t xml:space="preserve">| run.launch.py        | Main dual-mode launch | Physical or simulated | Most use cases </w:t>
       </w:r>
     </w:p>
     <w:p>
@@ -9528,13 +11058,7 @@
         <w:pStyle w:val="Code"/>
       </w:pPr>
       <w:r>
-        <w:t xml:space="preserve">| sim_only.launch.py </w:t>
-      </w:r>
-      <w:r>
-        <w:t xml:space="preserve">  </w:t>
-      </w:r>
-      <w:r>
-        <w:t xml:space="preserve">| Simulation only </w:t>
+        <w:t xml:space="preserve">| sim_only.launch.py   | Simulation only </w:t>
       </w:r>
       <w:r>
         <w:t xml:space="preserve">      </w:t>
@@ -9555,6 +11079,861 @@
         <w:t>/Vision test</w:t>
       </w:r>
     </w:p>
+    <w:p/>
+    <w:p>
+      <w:pPr>
+        <w:pStyle w:val="Heading2"/>
+      </w:pPr>
+      <w:r>
+        <w:t>More about the camera bridge</w:t>
+      </w:r>
+    </w:p>
+    <w:p/>
+    <w:p>
+      <w:r>
+        <w:rPr>
+          <w:b/>
+          <w:bCs/>
+        </w:rPr>
+        <w:t>Found the issue!</w:t>
+      </w:r>
+      <w:r>
+        <w:t> The current </w:t>
+      </w:r>
+      <w:hyperlink r:id="rId17" w:history="1">
+        <w:r>
+          <w:rPr>
+            <w:rStyle w:val="Hyperlink"/>
+          </w:rPr>
+          <w:t>gazebo_bridge</w:t>
+        </w:r>
+      </w:hyperlink>
+      <w:r>
+        <w:t> only bridges the /clock topic, but it's </w:t>
+      </w:r>
+      <w:r>
+        <w:rPr>
+          <w:b/>
+          <w:bCs/>
+        </w:rPr>
+        <w:t>missing the camera image topics</w:t>
+      </w:r>
+      <w:r>
+        <w:t>. This is why you don't see any actual camera images in simulation mode.</w:t>
+      </w:r>
+    </w:p>
+    <w:p>
+      <w:r>
+        <w:t>In Gazebo, the camera sensors publish to Gazebo topics:</w:t>
+      </w:r>
+    </w:p>
+    <w:p>
+      <w:pPr>
+        <w:numPr>
+          <w:ilvl w:val="0"/>
+          <w:numId w:val="65"/>
+        </w:numPr>
+        <w:spacing w:before="0" w:after="160" w:line="259" w:lineRule="auto"/>
+        <w:ind w:right="0"/>
+        <w:jc w:val="left"/>
+      </w:pPr>
+      <w:r>
+        <w:t>RGB images: </w:t>
+      </w:r>
+      <w:r>
+        <w:rPr>
+          <w:rStyle w:val="CodeChar"/>
+        </w:rPr>
+        <w:t>/camera/camera/color/image_raw</w:t>
+      </w:r>
+      <w:r>
+        <w:t> (Gazebo topic)</w:t>
+      </w:r>
+    </w:p>
+    <w:p>
+      <w:pPr>
+        <w:numPr>
+          <w:ilvl w:val="0"/>
+          <w:numId w:val="65"/>
+        </w:numPr>
+        <w:spacing w:before="0" w:after="160" w:line="259" w:lineRule="auto"/>
+        <w:ind w:right="0"/>
+        <w:jc w:val="left"/>
+      </w:pPr>
+      <w:r>
+        <w:t>Depth images: </w:t>
+      </w:r>
+      <w:r>
+        <w:rPr>
+          <w:rStyle w:val="CodeChar"/>
+        </w:rPr>
+        <w:t>/camera/camera/depth/image_rect_raw</w:t>
+      </w:r>
+      <w:r>
+        <w:t> (Gazebo topic)</w:t>
+      </w:r>
+    </w:p>
+    <w:p>
+      <w:r>
+        <w:t>But we need to bridge these to ROS topics so that ROS nodes can receive the actual camera images.</w:t>
+      </w:r>
+    </w:p>
+    <w:p>
+      <w:r>
+        <w:t>Let me create the missing camera image bridge configuration:</w:t>
+      </w:r>
+    </w:p>
+    <w:p>
+      <w:r>
+        <w:t>sim_only.launch.py</w:t>
+      </w:r>
+      <w:r>
+        <w:rPr>
+          <w:b/>
+          <w:bCs/>
+        </w:rPr>
+        <w:t>+19-1</w:t>
+      </w:r>
+    </w:p>
+    <w:p>
+      <w:r>
+        <w:t>Now I need to add the camera bridge to the initialization and launch description. Let me find where the nodes are initialized:</w:t>
+      </w:r>
+    </w:p>
+    <w:p>
+      <w:r>
+        <w:t>Read </w:t>
+      </w:r>
+      <w:hyperlink r:id="rId18" w:history="1">
+        <w:r>
+          <w:rPr>
+            <w:rStyle w:val="Hyperlink"/>
+          </w:rPr>
+          <w:t>sim_only.launch.py</w:t>
+        </w:r>
+      </w:hyperlink>
+      <w:r>
+        <w:t>, lines 30 to 50</w:t>
+      </w:r>
+    </w:p>
+    <w:p>
+      <w:r>
+        <w:t>sim_only.launch.py</w:t>
+      </w:r>
+      <w:r>
+        <w:rPr>
+          <w:b/>
+          <w:bCs/>
+        </w:rPr>
+        <w:t>+1-0</w:t>
+      </w:r>
+    </w:p>
+    <w:p>
+      <w:r>
+        <w:t>Now I need to add the camera_bridge to the return statement. Let me find where the return statement is:</w:t>
+      </w:r>
+    </w:p>
+    <w:p>
+      <w:r>
+        <w:t>Read </w:t>
+      </w:r>
+      <w:hyperlink r:id="rId19" w:history="1">
+        <w:r>
+          <w:rPr>
+            <w:rStyle w:val="Hyperlink"/>
+          </w:rPr>
+          <w:t>sim_only.launch.py</w:t>
+        </w:r>
+      </w:hyperlink>
+      <w:r>
+        <w:t>, lines 55 to 75</w:t>
+      </w:r>
+    </w:p>
+    <w:p>
+      <w:r>
+        <w:t>sim_only.launch.py</w:t>
+      </w:r>
+      <w:r>
+        <w:rPr>
+          <w:b/>
+          <w:bCs/>
+        </w:rPr>
+        <w:t>+1-0</w:t>
+      </w:r>
+    </w:p>
+    <w:p>
+      <w:r>
+        <w:t>Perfect! Now let me create a summary of exactly where the camera image data comes from in simulation mode:</w:t>
+      </w:r>
+    </w:p>
+    <w:p>
+      <w:pPr>
+        <w:rPr>
+          <w:b/>
+          <w:bCs/>
+        </w:rPr>
+      </w:pPr>
+      <w:r>
+        <w:rPr>
+          <w:rFonts w:ascii="Segoe UI Emoji" w:hAnsi="Segoe UI Emoji" w:cs="Segoe UI Emoji"/>
+          <w:b/>
+          <w:bCs/>
+        </w:rPr>
+        <w:t>🎯</w:t>
+      </w:r>
+      <w:r>
+        <w:rPr>
+          <w:b/>
+          <w:bCs/>
+        </w:rPr>
+        <w:t> Camera Image Publisher Location - Complete Analysis</w:t>
+      </w:r>
+    </w:p>
+    <w:p>
+      <w:pPr>
+        <w:rPr>
+          <w:b/>
+          <w:bCs/>
+        </w:rPr>
+      </w:pPr>
+      <w:r>
+        <w:rPr>
+          <w:b/>
+          <w:bCs/>
+        </w:rPr>
+        <w:t>Answer: The camera image data comes from Gazebo's built-in camera plugins, bridged to ROS via ros_gz_bridge</w:t>
+      </w:r>
+    </w:p>
+    <w:p/>
+    <w:p>
+      <w:r>
+        <w:t>Here's the complete data flow:</w:t>
+      </w:r>
+    </w:p>
+    <w:p>
+      <w:pPr>
+        <w:pStyle w:val="Heading3"/>
+      </w:pPr>
+      <w:r>
+        <w:t>1. Image Source (Gazebo World File)</w:t>
+      </w:r>
+    </w:p>
+    <w:p>
+      <w:r>
+        <w:rPr>
+          <w:b/>
+          <w:bCs/>
+        </w:rPr>
+        <w:t>Location:</w:t>
+      </w:r>
+      <w:r>
+        <w:t> </w:t>
+      </w:r>
+      <w:hyperlink r:id="rId20" w:history="1">
+        <w:r>
+          <w:rPr>
+            <w:rStyle w:val="Hyperlink"/>
+          </w:rPr>
+          <w:t>tabletop_with_camera.world</w:t>
+        </w:r>
+      </w:hyperlink>
+    </w:p>
+    <w:p>
+      <w:pPr>
+        <w:pStyle w:val="Code"/>
+      </w:pPr>
+      <w:r>
+        <w:t>&lt;!-- RGB Camera Plugin --&gt;</w:t>
+      </w:r>
+    </w:p>
+    <w:p>
+      <w:pPr>
+        <w:pStyle w:val="Code"/>
+      </w:pPr>
+      <w:r>
+        <w:t>&lt;sensor name="camera" type="camera"&gt;</w:t>
+      </w:r>
+    </w:p>
+    <w:p>
+      <w:pPr>
+        <w:pStyle w:val="Code"/>
+      </w:pPr>
+      <w:r>
+        <w:t xml:space="preserve">  &lt;plugin filename="gz-sim-camera-system" name="gz::sim::systems::Camera"&gt;</w:t>
+      </w:r>
+    </w:p>
+    <w:p>
+      <w:pPr>
+        <w:pStyle w:val="Code"/>
+      </w:pPr>
+      <w:r>
+        <w:t xml:space="preserve">    &lt;topic&gt;/camera/camera/color/image_raw&lt;/topic&gt;  &lt;!-- Gazebo topic --&gt;</w:t>
+      </w:r>
+    </w:p>
+    <w:p>
+      <w:pPr>
+        <w:pStyle w:val="Code"/>
+      </w:pPr>
+      <w:r>
+        <w:t xml:space="preserve">    &lt;frame_id&gt;camera_color_optical_frame&lt;/frame_id&gt;</w:t>
+      </w:r>
+    </w:p>
+    <w:p>
+      <w:pPr>
+        <w:pStyle w:val="Code"/>
+      </w:pPr>
+      <w:r>
+        <w:t xml:space="preserve">  &lt;/plugin&gt;</w:t>
+      </w:r>
+    </w:p>
+    <w:p>
+      <w:pPr>
+        <w:pStyle w:val="Code"/>
+      </w:pPr>
+      <w:r>
+        <w:t>&lt;/sensor&gt;</w:t>
+      </w:r>
+    </w:p>
+    <w:p>
+      <w:pPr>
+        <w:pStyle w:val="Code"/>
+      </w:pPr>
+    </w:p>
+    <w:p>
+      <w:pPr>
+        <w:pStyle w:val="Code"/>
+      </w:pPr>
+      <w:r>
+        <w:t>&lt;!-- Depth Camera Plugin --&gt;</w:t>
+      </w:r>
+    </w:p>
+    <w:p>
+      <w:pPr>
+        <w:pStyle w:val="Code"/>
+      </w:pPr>
+      <w:r>
+        <w:t>&lt;sensor name="depth_camera" type="depth_camera"&gt;</w:t>
+      </w:r>
+    </w:p>
+    <w:p>
+      <w:pPr>
+        <w:pStyle w:val="Code"/>
+      </w:pPr>
+      <w:r>
+        <w:t xml:space="preserve">  &lt;plugin filename="gz-sim-depth-camera-system" name="gz::sim::systems::DepthCamera"&gt;</w:t>
+      </w:r>
+    </w:p>
+    <w:p>
+      <w:pPr>
+        <w:pStyle w:val="Code"/>
+      </w:pPr>
+      <w:r>
+        <w:t xml:space="preserve">    &lt;topic&gt;/camera/camera/depth/image_rect_raw&lt;/topic&gt;  &lt;!-- Gazebo topic --&gt;</w:t>
+      </w:r>
+    </w:p>
+    <w:p>
+      <w:pPr>
+        <w:pStyle w:val="Code"/>
+      </w:pPr>
+      <w:r>
+        <w:t xml:space="preserve">    &lt;frame_id&gt;camera_depth_optical_frame&lt;/frame_id&gt;</w:t>
+      </w:r>
+    </w:p>
+    <w:p>
+      <w:pPr>
+        <w:pStyle w:val="Code"/>
+      </w:pPr>
+      <w:r>
+        <w:lastRenderedPageBreak/>
+        <w:t xml:space="preserve">  &lt;/plugin&gt;</w:t>
+      </w:r>
+    </w:p>
+    <w:p>
+      <w:pPr>
+        <w:pStyle w:val="Code"/>
+      </w:pPr>
+      <w:r>
+        <w:t>&lt;/sensor&gt;</w:t>
+      </w:r>
+    </w:p>
+    <w:p/>
+    <w:p>
+      <w:pPr>
+        <w:pStyle w:val="Heading3"/>
+      </w:pPr>
+      <w:r>
+        <w:t>2. Bridge to ROS (ros_gz_bridge)</w:t>
+      </w:r>
+    </w:p>
+    <w:p>
+      <w:r>
+        <w:rPr>
+          <w:b/>
+          <w:bCs/>
+        </w:rPr>
+        <w:t>Location:</w:t>
+      </w:r>
+      <w:r>
+        <w:t> </w:t>
+      </w:r>
+      <w:hyperlink r:id="rId21" w:history="1">
+        <w:r>
+          <w:rPr>
+            <w:rStyle w:val="Hyperlink"/>
+          </w:rPr>
+          <w:t>sim_only.launch.py</w:t>
+        </w:r>
+      </w:hyperlink>
+      <w:r>
+        <w:t> (just fixed!)</w:t>
+      </w:r>
+    </w:p>
+    <w:p>
+      <w:pPr>
+        <w:pStyle w:val="Code"/>
+      </w:pPr>
+      <w:r>
+        <w:t># Camera image bridge (only when camera simulation is enabled)</w:t>
+      </w:r>
+    </w:p>
+    <w:p>
+      <w:pPr>
+        <w:pStyle w:val="Code"/>
+      </w:pPr>
+      <w:r>
+        <w:t>camera_bridge = Node(</w:t>
+      </w:r>
+    </w:p>
+    <w:p>
+      <w:pPr>
+        <w:pStyle w:val="Code"/>
+      </w:pPr>
+      <w:r>
+        <w:t xml:space="preserve">    package='ros_gz_bridge',</w:t>
+      </w:r>
+    </w:p>
+    <w:p>
+      <w:pPr>
+        <w:pStyle w:val="Code"/>
+      </w:pPr>
+      <w:r>
+        <w:t xml:space="preserve">    executable='parameter_bridge',</w:t>
+      </w:r>
+    </w:p>
+    <w:p>
+      <w:pPr>
+        <w:pStyle w:val="Code"/>
+      </w:pPr>
+      <w:r>
+        <w:t xml:space="preserve">    arguments=[</w:t>
+      </w:r>
+    </w:p>
+    <w:p>
+      <w:pPr>
+        <w:pStyle w:val="Code"/>
+      </w:pPr>
+      <w:r>
+        <w:t xml:space="preserve">        # RGB camera image: Gazebo → ROS</w:t>
+      </w:r>
+    </w:p>
+    <w:p>
+      <w:pPr>
+        <w:pStyle w:val="Code"/>
+      </w:pPr>
+      <w:r>
+        <w:t xml:space="preserve">        "/camera/camera/color/image_raw@sensor_msgs/msg/Image[gz.msgs.Image",</w:t>
+      </w:r>
+    </w:p>
+    <w:p>
+      <w:pPr>
+        <w:pStyle w:val="Code"/>
+      </w:pPr>
+      <w:r>
+        <w:t xml:space="preserve">        # Depth camera image: Gazebo → ROS  </w:t>
+      </w:r>
+    </w:p>
+    <w:p>
+      <w:pPr>
+        <w:pStyle w:val="Code"/>
+      </w:pPr>
+      <w:r>
+        <w:t xml:space="preserve">        "/camera/camera/depth/image_rect_raw@sensor_msgs/msg/Image[gz.msgs.Image",</w:t>
+      </w:r>
+    </w:p>
+    <w:p>
+      <w:pPr>
+        <w:pStyle w:val="Code"/>
+      </w:pPr>
+      <w:r>
+        <w:t xml:space="preserve">    ],</w:t>
+      </w:r>
+    </w:p>
+    <w:p>
+      <w:pPr>
+        <w:pStyle w:val="Code"/>
+      </w:pPr>
+      <w:r>
+        <w:t xml:space="preserve">    output='screen',</w:t>
+      </w:r>
+    </w:p>
+    <w:p>
+      <w:pPr>
+        <w:pStyle w:val="Code"/>
+      </w:pPr>
+      <w:r>
+        <w:t xml:space="preserve">    condition=IfCondition(enable_sim_camera)</w:t>
+      </w:r>
+    </w:p>
+    <w:p>
+      <w:pPr>
+        <w:pStyle w:val="Code"/>
+      </w:pPr>
+      <w:r>
+        <w:t>)</w:t>
+      </w:r>
+    </w:p>
+    <w:p>
+      <w:pPr>
+        <w:pStyle w:val="Code"/>
+      </w:pPr>
+    </w:p>
+    <w:p>
+      <w:pPr>
+        <w:pStyle w:val="Heading3"/>
+      </w:pPr>
+      <w:r>
+        <w:t>3. Camera Info Publisher (Your Node)</w:t>
+      </w:r>
+    </w:p>
+    <w:p>
+      <w:r>
+        <w:rPr>
+          <w:b/>
+          <w:bCs/>
+        </w:rPr>
+        <w:t>Location:</w:t>
+      </w:r>
+      <w:r>
+        <w:t> </w:t>
+      </w:r>
+      <w:hyperlink r:id="rId22" w:history="1">
+        <w:r>
+          <w:rPr>
+            <w:rStyle w:val="Hyperlink"/>
+          </w:rPr>
+          <w:t>sim_camera_info_publisher.py</w:t>
+        </w:r>
+      </w:hyperlink>
+    </w:p>
+    <w:p>
+      <w:pPr>
+        <w:pStyle w:val="Code"/>
+      </w:pPr>
+      <w:r>
+        <w:t># Publishes camera calibration info (NOT images)</w:t>
+      </w:r>
+    </w:p>
+    <w:p>
+      <w:pPr>
+        <w:pStyle w:val="Code"/>
+      </w:pPr>
+      <w:r>
+        <w:t>self.color_info_pub = self.create_publisher(</w:t>
+      </w:r>
+    </w:p>
+    <w:p>
+      <w:pPr>
+        <w:pStyle w:val="Code"/>
+        <w:rPr>
+          <w:lang w:val="pt-PT"/>
+        </w:rPr>
+      </w:pPr>
+      <w:r>
+        <w:t xml:space="preserve">    </w:t>
+      </w:r>
+      <w:r>
+        <w:rPr>
+          <w:lang w:val="pt-PT"/>
+        </w:rPr>
+        <w:t>CameraInfo, '/camera/camera/color/camera_info', 10</w:t>
+      </w:r>
+    </w:p>
+    <w:p>
+      <w:pPr>
+        <w:pStyle w:val="Code"/>
+      </w:pPr>
+      <w:r>
+        <w:t>)</w:t>
+      </w:r>
+    </w:p>
+    <w:p>
+      <w:pPr>
+        <w:pStyle w:val="Code"/>
+      </w:pPr>
+      <w:r>
+        <w:t>self.depth_info_pub = self.create_publisher(</w:t>
+      </w:r>
+    </w:p>
+    <w:p>
+      <w:pPr>
+        <w:pStyle w:val="Code"/>
+        <w:rPr>
+          <w:lang w:val="pt-PT"/>
+        </w:rPr>
+      </w:pPr>
+      <w:r>
+        <w:t xml:space="preserve">    </w:t>
+      </w:r>
+      <w:r>
+        <w:rPr>
+          <w:lang w:val="pt-PT"/>
+        </w:rPr>
+        <w:t>CameraInfo, '/camera/camera/depth/camera_info', 10  </w:t>
+      </w:r>
+    </w:p>
+    <w:p>
+      <w:pPr>
+        <w:pStyle w:val="Code"/>
+      </w:pPr>
+      <w:r>
+        <w:t>)</w:t>
+      </w:r>
+    </w:p>
+    <w:p>
+      <w:pPr>
+        <w:ind w:left="720"/>
+      </w:pPr>
+    </w:p>
+    <w:p>
+      <w:pPr>
+        <w:pStyle w:val="Heading3"/>
+      </w:pPr>
+      <w:r>
+        <w:t>4. Complete Topic Structure</w:t>
+      </w:r>
+    </w:p>
+    <w:p>
+      <w:pPr>
+        <w:rPr>
+          <w:b/>
+          <w:bCs/>
+        </w:rPr>
+      </w:pPr>
+      <w:r>
+        <w:rPr>
+          <w:b/>
+          <w:bCs/>
+        </w:rPr>
+        <w:t>(see above)</w:t>
+      </w:r>
+    </w:p>
+    <w:p>
+      <w:pPr>
+        <w:rPr>
+          <w:b/>
+          <w:bCs/>
+        </w:rPr>
+      </w:pPr>
+    </w:p>
+    <w:p>
+      <w:pPr>
+        <w:pStyle w:val="Heading3"/>
+      </w:pPr>
+      <w:r>
+        <w:t>5. The Missing Piece (Now Fixed!)</w:t>
+      </w:r>
+    </w:p>
+    <w:p>
+      <w:r>
+        <w:rPr>
+          <w:b/>
+          <w:bCs/>
+        </w:rPr>
+        <w:t>Before:</w:t>
+      </w:r>
+      <w:r>
+        <w:t> The </w:t>
+      </w:r>
+      <w:hyperlink r:id="rId23" w:history="1">
+        <w:r>
+          <w:rPr>
+            <w:rStyle w:val="Hyperlink"/>
+          </w:rPr>
+          <w:t>camera_bridge</w:t>
+        </w:r>
+      </w:hyperlink>
+      <w:r>
+        <w:t> was missing, so Gazebo was generating images but they weren't being bridged to ROS.</w:t>
+      </w:r>
+    </w:p>
+    <w:p>
+      <w:r>
+        <w:rPr>
+          <w:b/>
+          <w:bCs/>
+        </w:rPr>
+        <w:t>After:</w:t>
+      </w:r>
+      <w:r>
+        <w:t> With the new </w:t>
+      </w:r>
+      <w:hyperlink r:id="rId24" w:history="1">
+        <w:r>
+          <w:rPr>
+            <w:rStyle w:val="Hyperlink"/>
+          </w:rPr>
+          <w:t>camera_bridge</w:t>
+        </w:r>
+      </w:hyperlink>
+      <w:r>
+        <w:t> node, the actual image data now flows:</w:t>
+      </w:r>
+    </w:p>
+    <w:p>
+      <w:pPr>
+        <w:pStyle w:val="Code"/>
+      </w:pPr>
+      <w:r>
+        <w:t>Gazebo Camera Sensors → ros_gz_bridge → ROS Topics → Your Application</w:t>
+      </w:r>
+    </w:p>
+    <w:p>
+      <w:pPr>
+        <w:rPr>
+          <w:b/>
+          <w:bCs/>
+        </w:rPr>
+      </w:pPr>
+    </w:p>
+    <w:p>
+      <w:pPr>
+        <w:pStyle w:val="Heading3"/>
+      </w:pPr>
+      <w:r>
+        <w:t>6. How to Test</w:t>
+      </w:r>
+    </w:p>
+    <w:p>
+      <w:r>
+        <w:t>Once you run with </w:t>
+      </w:r>
+      <w:hyperlink r:id="rId25" w:history="1">
+        <w:r>
+          <w:rPr>
+            <w:rStyle w:val="Hyperlink"/>
+          </w:rPr>
+          <w:t>enable_sim_camera:=true</w:t>
+        </w:r>
+      </w:hyperlink>
+      <w:r>
+        <w:t>, you should now see:</w:t>
+      </w:r>
+    </w:p>
+    <w:p>
+      <w:pPr>
+        <w:pStyle w:val="Code"/>
+      </w:pPr>
+      <w:r>
+        <w:t># Check if camera image topics are available</w:t>
+      </w:r>
+    </w:p>
+    <w:p>
+      <w:pPr>
+        <w:pStyle w:val="Code"/>
+      </w:pPr>
+      <w:r>
+        <w:t>ros2 topic list | grep camera</w:t>
+      </w:r>
+    </w:p>
+    <w:p>
+      <w:pPr>
+        <w:pStyle w:val="Code"/>
+      </w:pPr>
+    </w:p>
+    <w:p>
+      <w:pPr>
+        <w:pStyle w:val="Code"/>
+      </w:pPr>
+      <w:r>
+        <w:t xml:space="preserve"># View the actual camera images  </w:t>
+      </w:r>
+    </w:p>
+    <w:p>
+      <w:pPr>
+        <w:pStyle w:val="Code"/>
+      </w:pPr>
+      <w:r>
+        <w:t>ros2 run rqt_image_view rqt_image_view /camera/camera/color/image_raw</w:t>
+      </w:r>
+    </w:p>
+    <w:p>
+      <w:pPr>
+        <w:pStyle w:val="Code"/>
+      </w:pPr>
+      <w:r>
+        <w:t>ros2 run rqt_image_view rqt_image_view /camera/camera/depth/image_rect_raw</w:t>
+      </w:r>
+    </w:p>
+    <w:p>
+      <w:pPr>
+        <w:pStyle w:val="Code"/>
+      </w:pPr>
+    </w:p>
+    <w:p>
+      <w:pPr>
+        <w:pStyle w:val="Code"/>
+        <w:rPr>
+          <w:lang w:val="pt-PT"/>
+        </w:rPr>
+      </w:pPr>
+      <w:r>
+        <w:rPr>
+          <w:lang w:val="pt-PT"/>
+        </w:rPr>
+        <w:t># Check camera info</w:t>
+      </w:r>
+    </w:p>
+    <w:p>
+      <w:pPr>
+        <w:pStyle w:val="Code"/>
+        <w:rPr>
+          <w:lang w:val="pt-PT"/>
+        </w:rPr>
+      </w:pPr>
+      <w:r>
+        <w:rPr>
+          <w:lang w:val="pt-PT"/>
+        </w:rPr>
+        <w:t>ros2 topic echo /camera/camera/color/camera_info</w:t>
+      </w:r>
+    </w:p>
+    <w:p>
+      <w:pPr>
+        <w:rPr>
+          <w:lang w:val="pt-PT"/>
+        </w:rPr>
+      </w:pPr>
+    </w:p>
+    <w:p>
+      <w:r>
+        <w:rPr>
+          <w:b/>
+          <w:bCs/>
+        </w:rPr>
+        <w:t>The fix I just implemented ensures that Gazebo's camera images are properly bridged to ROS, so your application can now receive actual pixel data from the simulated camera!</w:t>
+      </w:r>
+      <w:r>
+        <w:t> </w:t>
+      </w:r>
+      <w:r>
+        <w:rPr>
+          <w:rFonts w:ascii="Segoe UI Emoji" w:hAnsi="Segoe UI Emoji" w:cs="Segoe UI Emoji"/>
+        </w:rPr>
+        <w:t>🎯📸</w:t>
+      </w:r>
+    </w:p>
+    <w:p/>
+    <w:p/>
     <w:p/>
     <w:sectPr>
       <w:pgSz w:w="11906" w:h="16838"/>
@@ -14805,6 +17184,155 @@
     </w:lvl>
   </w:abstractNum>
   <w:abstractNum w:abstractNumId="42" w15:restartNumberingAfterBreak="0">
+    <w:nsid w:val="530243E8"/>
+    <w:multiLevelType w:val="multilevel"/>
+    <w:tmpl w:val="A3C0881A"/>
+    <w:lvl w:ilvl="0">
+      <w:start w:val="1"/>
+      <w:numFmt w:val="bullet"/>
+      <w:lvlText w:val=""/>
+      <w:lvlJc w:val="left"/>
+      <w:pPr>
+        <w:tabs>
+          <w:tab w:val="num" w:pos="720"/>
+        </w:tabs>
+        <w:ind w:left="720" w:hanging="360"/>
+      </w:pPr>
+      <w:rPr>
+        <w:rFonts w:ascii="Symbol" w:hAnsi="Symbol" w:hint="default"/>
+        <w:sz w:val="20"/>
+      </w:rPr>
+    </w:lvl>
+    <w:lvl w:ilvl="1" w:tentative="1">
+      <w:start w:val="1"/>
+      <w:numFmt w:val="bullet"/>
+      <w:lvlText w:val="o"/>
+      <w:lvlJc w:val="left"/>
+      <w:pPr>
+        <w:tabs>
+          <w:tab w:val="num" w:pos="1440"/>
+        </w:tabs>
+        <w:ind w:left="1440" w:hanging="360"/>
+      </w:pPr>
+      <w:rPr>
+        <w:rFonts w:ascii="Courier New" w:hAnsi="Courier New" w:hint="default"/>
+        <w:sz w:val="20"/>
+      </w:rPr>
+    </w:lvl>
+    <w:lvl w:ilvl="2" w:tentative="1">
+      <w:start w:val="1"/>
+      <w:numFmt w:val="bullet"/>
+      <w:lvlText w:val=""/>
+      <w:lvlJc w:val="left"/>
+      <w:pPr>
+        <w:tabs>
+          <w:tab w:val="num" w:pos="2160"/>
+        </w:tabs>
+        <w:ind w:left="2160" w:hanging="360"/>
+      </w:pPr>
+      <w:rPr>
+        <w:rFonts w:ascii="Wingdings" w:hAnsi="Wingdings" w:hint="default"/>
+        <w:sz w:val="20"/>
+      </w:rPr>
+    </w:lvl>
+    <w:lvl w:ilvl="3" w:tentative="1">
+      <w:start w:val="1"/>
+      <w:numFmt w:val="bullet"/>
+      <w:lvlText w:val=""/>
+      <w:lvlJc w:val="left"/>
+      <w:pPr>
+        <w:tabs>
+          <w:tab w:val="num" w:pos="2880"/>
+        </w:tabs>
+        <w:ind w:left="2880" w:hanging="360"/>
+      </w:pPr>
+      <w:rPr>
+        <w:rFonts w:ascii="Wingdings" w:hAnsi="Wingdings" w:hint="default"/>
+        <w:sz w:val="20"/>
+      </w:rPr>
+    </w:lvl>
+    <w:lvl w:ilvl="4" w:tentative="1">
+      <w:start w:val="1"/>
+      <w:numFmt w:val="bullet"/>
+      <w:lvlText w:val=""/>
+      <w:lvlJc w:val="left"/>
+      <w:pPr>
+        <w:tabs>
+          <w:tab w:val="num" w:pos="3600"/>
+        </w:tabs>
+        <w:ind w:left="3600" w:hanging="360"/>
+      </w:pPr>
+      <w:rPr>
+        <w:rFonts w:ascii="Wingdings" w:hAnsi="Wingdings" w:hint="default"/>
+        <w:sz w:val="20"/>
+      </w:rPr>
+    </w:lvl>
+    <w:lvl w:ilvl="5" w:tentative="1">
+      <w:start w:val="1"/>
+      <w:numFmt w:val="bullet"/>
+      <w:lvlText w:val=""/>
+      <w:lvlJc w:val="left"/>
+      <w:pPr>
+        <w:tabs>
+          <w:tab w:val="num" w:pos="4320"/>
+        </w:tabs>
+        <w:ind w:left="4320" w:hanging="360"/>
+      </w:pPr>
+      <w:rPr>
+        <w:rFonts w:ascii="Wingdings" w:hAnsi="Wingdings" w:hint="default"/>
+        <w:sz w:val="20"/>
+      </w:rPr>
+    </w:lvl>
+    <w:lvl w:ilvl="6" w:tentative="1">
+      <w:start w:val="1"/>
+      <w:numFmt w:val="bullet"/>
+      <w:lvlText w:val=""/>
+      <w:lvlJc w:val="left"/>
+      <w:pPr>
+        <w:tabs>
+          <w:tab w:val="num" w:pos="5040"/>
+        </w:tabs>
+        <w:ind w:left="5040" w:hanging="360"/>
+      </w:pPr>
+      <w:rPr>
+        <w:rFonts w:ascii="Wingdings" w:hAnsi="Wingdings" w:hint="default"/>
+        <w:sz w:val="20"/>
+      </w:rPr>
+    </w:lvl>
+    <w:lvl w:ilvl="7" w:tentative="1">
+      <w:start w:val="1"/>
+      <w:numFmt w:val="bullet"/>
+      <w:lvlText w:val=""/>
+      <w:lvlJc w:val="left"/>
+      <w:pPr>
+        <w:tabs>
+          <w:tab w:val="num" w:pos="5760"/>
+        </w:tabs>
+        <w:ind w:left="5760" w:hanging="360"/>
+      </w:pPr>
+      <w:rPr>
+        <w:rFonts w:ascii="Wingdings" w:hAnsi="Wingdings" w:hint="default"/>
+        <w:sz w:val="20"/>
+      </w:rPr>
+    </w:lvl>
+    <w:lvl w:ilvl="8" w:tentative="1">
+      <w:start w:val="1"/>
+      <w:numFmt w:val="bullet"/>
+      <w:lvlText w:val=""/>
+      <w:lvlJc w:val="left"/>
+      <w:pPr>
+        <w:tabs>
+          <w:tab w:val="num" w:pos="6480"/>
+        </w:tabs>
+        <w:ind w:left="6480" w:hanging="360"/>
+      </w:pPr>
+      <w:rPr>
+        <w:rFonts w:ascii="Wingdings" w:hAnsi="Wingdings" w:hint="default"/>
+        <w:sz w:val="20"/>
+      </w:rPr>
+    </w:lvl>
+  </w:abstractNum>
+  <w:abstractNum w:abstractNumId="43" w15:restartNumberingAfterBreak="0">
     <w:nsid w:val="569E2440"/>
     <w:multiLevelType w:val="multilevel"/>
     <w:tmpl w:val="D4EAC738"/>
@@ -14953,7 +17481,7 @@
       </w:rPr>
     </w:lvl>
   </w:abstractNum>
-  <w:abstractNum w:abstractNumId="43" w15:restartNumberingAfterBreak="0">
+  <w:abstractNum w:abstractNumId="44" w15:restartNumberingAfterBreak="0">
     <w:nsid w:val="58307657"/>
     <w:multiLevelType w:val="hybridMultilevel"/>
     <w:tmpl w:val="1CC8892E"/>
@@ -15043,7 +17571,7 @@
       </w:pPr>
     </w:lvl>
   </w:abstractNum>
-  <w:abstractNum w:abstractNumId="44" w15:restartNumberingAfterBreak="0">
+  <w:abstractNum w:abstractNumId="45" w15:restartNumberingAfterBreak="0">
     <w:nsid w:val="5D02688A"/>
     <w:multiLevelType w:val="multilevel"/>
     <w:tmpl w:val="8F68F4B6"/>
@@ -15192,7 +17720,7 @@
       </w:rPr>
     </w:lvl>
   </w:abstractNum>
-  <w:abstractNum w:abstractNumId="45" w15:restartNumberingAfterBreak="0">
+  <w:abstractNum w:abstractNumId="46" w15:restartNumberingAfterBreak="0">
     <w:nsid w:val="64FC7313"/>
     <w:multiLevelType w:val="multilevel"/>
     <w:tmpl w:val="C4801A56"/>
@@ -15341,7 +17869,7 @@
       </w:rPr>
     </w:lvl>
   </w:abstractNum>
-  <w:abstractNum w:abstractNumId="46" w15:restartNumberingAfterBreak="0">
+  <w:abstractNum w:abstractNumId="47" w15:restartNumberingAfterBreak="0">
     <w:nsid w:val="65C33011"/>
     <w:multiLevelType w:val="multilevel"/>
     <w:tmpl w:val="7D2ED3A2"/>
@@ -15490,7 +18018,7 @@
       </w:rPr>
     </w:lvl>
   </w:abstractNum>
-  <w:abstractNum w:abstractNumId="47" w15:restartNumberingAfterBreak="0">
+  <w:abstractNum w:abstractNumId="48" w15:restartNumberingAfterBreak="0">
     <w:nsid w:val="663554AB"/>
     <w:multiLevelType w:val="multilevel"/>
     <w:tmpl w:val="C1241928"/>
@@ -15639,7 +18167,7 @@
       </w:rPr>
     </w:lvl>
   </w:abstractNum>
-  <w:abstractNum w:abstractNumId="48" w15:restartNumberingAfterBreak="0">
+  <w:abstractNum w:abstractNumId="49" w15:restartNumberingAfterBreak="0">
     <w:nsid w:val="68066F23"/>
     <w:multiLevelType w:val="hybridMultilevel"/>
     <w:tmpl w:val="BFE65050"/>
@@ -15728,7 +18256,7 @@
       </w:pPr>
     </w:lvl>
   </w:abstractNum>
-  <w:abstractNum w:abstractNumId="49" w15:restartNumberingAfterBreak="0">
+  <w:abstractNum w:abstractNumId="50" w15:restartNumberingAfterBreak="0">
     <w:nsid w:val="69860B36"/>
     <w:multiLevelType w:val="hybridMultilevel"/>
     <w:tmpl w:val="A4EA3F4A"/>
@@ -15841,7 +18369,7 @@
       </w:rPr>
     </w:lvl>
   </w:abstractNum>
-  <w:abstractNum w:abstractNumId="50" w15:restartNumberingAfterBreak="0">
+  <w:abstractNum w:abstractNumId="51" w15:restartNumberingAfterBreak="0">
     <w:nsid w:val="6A2C74D7"/>
     <w:multiLevelType w:val="multilevel"/>
     <w:tmpl w:val="5662792E"/>
@@ -15990,7 +18518,7 @@
       </w:rPr>
     </w:lvl>
   </w:abstractNum>
-  <w:abstractNum w:abstractNumId="51" w15:restartNumberingAfterBreak="0">
+  <w:abstractNum w:abstractNumId="52" w15:restartNumberingAfterBreak="0">
     <w:nsid w:val="6A6B4F62"/>
     <w:multiLevelType w:val="multilevel"/>
     <w:tmpl w:val="E3D61216"/>
@@ -16103,7 +18631,7 @@
       </w:pPr>
     </w:lvl>
   </w:abstractNum>
-  <w:abstractNum w:abstractNumId="52" w15:restartNumberingAfterBreak="0">
+  <w:abstractNum w:abstractNumId="53" w15:restartNumberingAfterBreak="0">
     <w:nsid w:val="6B78229D"/>
     <w:multiLevelType w:val="multilevel"/>
     <w:tmpl w:val="389625CC"/>
@@ -16252,7 +18780,7 @@
       </w:rPr>
     </w:lvl>
   </w:abstractNum>
-  <w:abstractNum w:abstractNumId="53" w15:restartNumberingAfterBreak="0">
+  <w:abstractNum w:abstractNumId="54" w15:restartNumberingAfterBreak="0">
     <w:nsid w:val="6C026746"/>
     <w:multiLevelType w:val="multilevel"/>
     <w:tmpl w:val="83C0F918"/>
@@ -16401,7 +18929,7 @@
       </w:rPr>
     </w:lvl>
   </w:abstractNum>
-  <w:abstractNum w:abstractNumId="54" w15:restartNumberingAfterBreak="0">
+  <w:abstractNum w:abstractNumId="55" w15:restartNumberingAfterBreak="0">
     <w:nsid w:val="6E53332F"/>
     <w:multiLevelType w:val="multilevel"/>
     <w:tmpl w:val="B8BEFA66"/>
@@ -16514,7 +19042,7 @@
       </w:pPr>
     </w:lvl>
   </w:abstractNum>
-  <w:abstractNum w:abstractNumId="55" w15:restartNumberingAfterBreak="0">
+  <w:abstractNum w:abstractNumId="56" w15:restartNumberingAfterBreak="0">
     <w:nsid w:val="6E661D08"/>
     <w:multiLevelType w:val="multilevel"/>
     <w:tmpl w:val="F8428F20"/>
@@ -16627,7 +19155,7 @@
       </w:pPr>
     </w:lvl>
   </w:abstractNum>
-  <w:abstractNum w:abstractNumId="56" w15:restartNumberingAfterBreak="0">
+  <w:abstractNum w:abstractNumId="57" w15:restartNumberingAfterBreak="0">
     <w:nsid w:val="706233DF"/>
     <w:multiLevelType w:val="hybridMultilevel"/>
     <w:tmpl w:val="048CBACE"/>
@@ -16716,7 +19244,7 @@
       </w:pPr>
     </w:lvl>
   </w:abstractNum>
-  <w:abstractNum w:abstractNumId="57" w15:restartNumberingAfterBreak="0">
+  <w:abstractNum w:abstractNumId="58" w15:restartNumberingAfterBreak="0">
     <w:nsid w:val="77252636"/>
     <w:multiLevelType w:val="multilevel"/>
     <w:tmpl w:val="5504CEEA"/>
@@ -16865,7 +19393,7 @@
       </w:rPr>
     </w:lvl>
   </w:abstractNum>
-  <w:abstractNum w:abstractNumId="58" w15:restartNumberingAfterBreak="0">
+  <w:abstractNum w:abstractNumId="59" w15:restartNumberingAfterBreak="0">
     <w:nsid w:val="7A4152B6"/>
     <w:multiLevelType w:val="multilevel"/>
     <w:tmpl w:val="CA4070AE"/>
@@ -16978,7 +19506,7 @@
       </w:pPr>
     </w:lvl>
   </w:abstractNum>
-  <w:abstractNum w:abstractNumId="59" w15:restartNumberingAfterBreak="0">
+  <w:abstractNum w:abstractNumId="60" w15:restartNumberingAfterBreak="0">
     <w:nsid w:val="7FA41006"/>
     <w:multiLevelType w:val="multilevel"/>
     <w:tmpl w:val="F822BBCE"/>
@@ -17143,22 +19671,22 @@
     <w:abstractNumId w:val="5"/>
   </w:num>
   <w:num w:numId="6" w16cid:durableId="579873076">
-    <w:abstractNumId w:val="48"/>
+    <w:abstractNumId w:val="49"/>
   </w:num>
   <w:num w:numId="7" w16cid:durableId="489835939">
     <w:abstractNumId w:val="28"/>
   </w:num>
   <w:num w:numId="8" w16cid:durableId="301928088">
-    <w:abstractNumId w:val="56"/>
+    <w:abstractNumId w:val="57"/>
   </w:num>
   <w:num w:numId="9" w16cid:durableId="345642637">
-    <w:abstractNumId w:val="42"/>
+    <w:abstractNumId w:val="43"/>
   </w:num>
   <w:num w:numId="10" w16cid:durableId="1798254941">
-    <w:abstractNumId w:val="49"/>
+    <w:abstractNumId w:val="50"/>
   </w:num>
   <w:num w:numId="11" w16cid:durableId="459223895">
-    <w:abstractNumId w:val="58"/>
+    <w:abstractNumId w:val="59"/>
   </w:num>
   <w:num w:numId="12" w16cid:durableId="1248928026">
     <w:abstractNumId w:val="12"/>
@@ -17167,7 +19695,7 @@
     <w:abstractNumId w:val="31"/>
   </w:num>
   <w:num w:numId="14" w16cid:durableId="506791240">
-    <w:abstractNumId w:val="50"/>
+    <w:abstractNumId w:val="51"/>
   </w:num>
   <w:num w:numId="15" w16cid:durableId="1522278532">
     <w:abstractNumId w:val="14"/>
@@ -17200,16 +19728,16 @@
     <w:abstractNumId w:val="30"/>
   </w:num>
   <w:num w:numId="25" w16cid:durableId="1392731588">
-    <w:abstractNumId w:val="54"/>
+    <w:abstractNumId w:val="55"/>
   </w:num>
   <w:num w:numId="26" w16cid:durableId="1527521105">
-    <w:abstractNumId w:val="53"/>
+    <w:abstractNumId w:val="54"/>
   </w:num>
   <w:num w:numId="27" w16cid:durableId="808941208">
     <w:abstractNumId w:val="38"/>
   </w:num>
   <w:num w:numId="28" w16cid:durableId="1291012284">
-    <w:abstractNumId w:val="47"/>
+    <w:abstractNumId w:val="48"/>
   </w:num>
   <w:num w:numId="29" w16cid:durableId="828323597">
     <w:abstractNumId w:val="6"/>
@@ -17230,16 +19758,16 @@
     <w:abstractNumId w:val="18"/>
   </w:num>
   <w:num w:numId="35" w16cid:durableId="1112941112">
-    <w:abstractNumId w:val="59"/>
+    <w:abstractNumId w:val="60"/>
   </w:num>
   <w:num w:numId="36" w16cid:durableId="1076903386">
-    <w:abstractNumId w:val="57"/>
+    <w:abstractNumId w:val="58"/>
   </w:num>
   <w:num w:numId="37" w16cid:durableId="1923639868">
     <w:abstractNumId w:val="20"/>
   </w:num>
   <w:num w:numId="38" w16cid:durableId="1515683471">
-    <w:abstractNumId w:val="44"/>
+    <w:abstractNumId w:val="45"/>
   </w:num>
   <w:num w:numId="39" w16cid:durableId="980574975">
     <w:abstractNumId w:val="15"/>
@@ -17260,7 +19788,7 @@
     <w:abstractNumId w:val="25"/>
   </w:num>
   <w:num w:numId="45" w16cid:durableId="1203522794">
-    <w:abstractNumId w:val="52"/>
+    <w:abstractNumId w:val="53"/>
   </w:num>
   <w:num w:numId="46" w16cid:durableId="807478367">
     <w:abstractNumId w:val="36"/>
@@ -17269,13 +19797,13 @@
     <w:abstractNumId w:val="17"/>
   </w:num>
   <w:num w:numId="48" w16cid:durableId="1446802229">
-    <w:abstractNumId w:val="45"/>
+    <w:abstractNumId w:val="46"/>
   </w:num>
   <w:num w:numId="49" w16cid:durableId="119612121">
     <w:abstractNumId w:val="34"/>
   </w:num>
   <w:num w:numId="50" w16cid:durableId="676541054">
-    <w:abstractNumId w:val="55"/>
+    <w:abstractNumId w:val="56"/>
   </w:num>
   <w:num w:numId="51" w16cid:durableId="1513839183">
     <w:abstractNumId w:val="41"/>
@@ -17284,13 +19812,13 @@
     <w:abstractNumId w:val="35"/>
   </w:num>
   <w:num w:numId="53" w16cid:durableId="1319844497">
-    <w:abstractNumId w:val="51"/>
+    <w:abstractNumId w:val="52"/>
   </w:num>
   <w:num w:numId="54" w16cid:durableId="1820418717">
     <w:abstractNumId w:val="7"/>
   </w:num>
   <w:num w:numId="55" w16cid:durableId="1403529754">
-    <w:abstractNumId w:val="46"/>
+    <w:abstractNumId w:val="47"/>
   </w:num>
   <w:num w:numId="56" w16cid:durableId="1737707899">
     <w:abstractNumId w:val="27"/>
@@ -17390,6 +19918,15 @@
   </w:num>
   <w:num w:numId="61" w16cid:durableId="24184509">
     <w:abstractNumId w:val="0"/>
+  </w:num>
+  <w:num w:numId="62" w16cid:durableId="72168686">
+    <w:abstractNumId w:val="44"/>
+  </w:num>
+  <w:num w:numId="63" w16cid:durableId="924067435">
+    <w:abstractNumId w:val="2"/>
+  </w:num>
+  <w:num w:numId="64" w16cid:durableId="953287032">
+    <w:abstractNumId w:val="0"/>
     <w:lvlOverride w:ilvl="0"/>
     <w:lvlOverride w:ilvl="1"/>
     <w:lvlOverride w:ilvl="2"/>
@@ -17400,11 +19937,8 @@
     <w:lvlOverride w:ilvl="7"/>
     <w:lvlOverride w:ilvl="8"/>
   </w:num>
-  <w:num w:numId="62" w16cid:durableId="72168686">
-    <w:abstractNumId w:val="43"/>
-  </w:num>
-  <w:num w:numId="63" w16cid:durableId="924067435">
-    <w:abstractNumId w:val="2"/>
+  <w:num w:numId="65" w16cid:durableId="1957515957">
+    <w:abstractNumId w:val="42"/>
   </w:num>
   <w:numIdMacAtCleanup w:val="3"/>
 </w:numbering>
@@ -18447,6 +20981,71 @@
       </w:tblBorders>
     </w:tblPr>
   </w:style>
+  <w:style w:type="paragraph" w:customStyle="1" w:styleId="Compact">
+    <w:name w:val="Compact"/>
+    <w:basedOn w:val="BodyText"/>
+    <w:qFormat/>
+    <w:rsid w:val="00FE0C6D"/>
+    <w:pPr>
+      <w:spacing w:before="36" w:after="36"/>
+      <w:ind w:right="0"/>
+      <w:jc w:val="left"/>
+    </w:pPr>
+    <w:rPr>
+      <w:sz w:val="24"/>
+      <w:szCs w:val="24"/>
+      <w:lang w:val="en-US"/>
+    </w:rPr>
+  </w:style>
+  <w:style w:type="character" w:customStyle="1" w:styleId="VerbatimChar">
+    <w:name w:val="Verbatim Char"/>
+    <w:basedOn w:val="DefaultParagraphFont"/>
+    <w:link w:val="SourceCode"/>
+    <w:locked/>
+    <w:rsid w:val="00FE0C6D"/>
+    <w:rPr>
+      <w:rFonts w:ascii="Consolas" w:hAnsi="Consolas"/>
+    </w:rPr>
+  </w:style>
+  <w:style w:type="paragraph" w:customStyle="1" w:styleId="SourceCode">
+    <w:name w:val="Source Code"/>
+    <w:basedOn w:val="Normal"/>
+    <w:link w:val="VerbatimChar"/>
+    <w:rsid w:val="00FE0C6D"/>
+    <w:pPr>
+      <w:wordWrap w:val="0"/>
+      <w:spacing w:before="0" w:after="200"/>
+      <w:ind w:right="0"/>
+      <w:jc w:val="left"/>
+    </w:pPr>
+    <w:rPr>
+      <w:rFonts w:ascii="Consolas" w:hAnsi="Consolas"/>
+      <w:lang w:val="fr-FR"/>
+    </w:rPr>
+  </w:style>
+  <w:style w:type="paragraph" w:styleId="BodyText">
+    <w:name w:val="Body Text"/>
+    <w:basedOn w:val="Normal"/>
+    <w:link w:val="BodyTextChar"/>
+    <w:uiPriority w:val="99"/>
+    <w:semiHidden/>
+    <w:unhideWhenUsed/>
+    <w:rsid w:val="00FE0C6D"/>
+    <w:pPr>
+      <w:spacing w:after="120"/>
+    </w:pPr>
+  </w:style>
+  <w:style w:type="character" w:customStyle="1" w:styleId="BodyTextChar">
+    <w:name w:val="Body Text Char"/>
+    <w:basedOn w:val="DefaultParagraphFont"/>
+    <w:link w:val="BodyText"/>
+    <w:uiPriority w:val="99"/>
+    <w:semiHidden/>
+    <w:rsid w:val="00FE0C6D"/>
+    <w:rPr>
+      <w:lang w:val="en-GB"/>
+    </w:rPr>
+  </w:style>
 </w:styles>
 </file>
 

</xml_diff>

<commit_message>
More info on how to install and run
</commit_message>
<xml_diff>
--- a/Non-Books/HandyBot.docx
+++ b/Non-Books/HandyBot.docx
@@ -35,7 +35,7 @@
           <w:noProof/>
         </w:rPr>
         <w:drawing>
-          <wp:inline distT="0" distB="0" distL="0" distR="0" wp14:anchorId="21C245CF" wp14:editId="47781932">
+          <wp:inline distT="0" distB="0" distL="0" distR="0" wp14:anchorId="21C245CF" wp14:editId="553628F3">
             <wp:extent cx="5342549" cy="3218495"/>
             <wp:effectExtent l="0" t="0" r="0" b="1270"/>
             <wp:docPr id="660968027" name="Picture 1" descr="System Architecture"/>
@@ -8304,13 +8304,7 @@
         </w:rPr>
       </w:pPr>
     </w:p>
-    <w:p>
-      <w:pPr>
-        <w:rPr>
-          <w:lang w:val="fr-FR"/>
-        </w:rPr>
-      </w:pPr>
-    </w:p>
+    <w:p/>
     <w:p>
       <w:pPr>
         <w:pStyle w:val="Heading2"/>
@@ -8680,9 +8674,18 @@
     <w:p>
       <w:pPr>
         <w:pStyle w:val="Code"/>
-      </w:pPr>
-      <w:r>
-        <w:t xml:space="preserve">    CameraInfo, '/camera/camera/color/camera_info', 10</w:t>
+        <w:rPr>
+          <w:lang w:val="pt-PT"/>
+        </w:rPr>
+      </w:pPr>
+      <w:r>
+        <w:t xml:space="preserve">    </w:t>
+      </w:r>
+      <w:r>
+        <w:rPr>
+          <w:lang w:val="pt-PT"/>
+        </w:rPr>
+        <w:t>CameraInfo, '/camera/camera/color/camera_info', 10</w:t>
       </w:r>
     </w:p>
     <w:p>
@@ -8704,9 +8707,18 @@
     <w:p>
       <w:pPr>
         <w:pStyle w:val="Code"/>
-      </w:pPr>
-      <w:r>
-        <w:t xml:space="preserve">    CameraInfo, '/camera/camera/depth/camera_info', 10  </w:t>
+        <w:rPr>
+          <w:lang w:val="pt-PT"/>
+        </w:rPr>
+      </w:pPr>
+      <w:r>
+        <w:t xml:space="preserve">    </w:t>
+      </w:r>
+      <w:r>
+        <w:rPr>
+          <w:lang w:val="pt-PT"/>
+        </w:rPr>
+        <w:t xml:space="preserve">CameraInfo, '/camera/camera/depth/camera_info', 10  </w:t>
       </w:r>
     </w:p>
     <w:p>
@@ -11934,6 +11946,1718 @@
     </w:p>
     <w:p/>
     <w:p/>
+    <w:p>
+      <w:pPr>
+        <w:pStyle w:val="Heading1"/>
+      </w:pPr>
+      <w:r>
+        <w:lastRenderedPageBreak/>
+        <w:t>How to install and run</w:t>
+      </w:r>
+    </w:p>
+    <w:p>
+      <w:pPr>
+        <w:rPr>
+          <w:i/>
+          <w:iCs/>
+        </w:rPr>
+      </w:pPr>
+      <w:r>
+        <w:rPr>
+          <w:i/>
+          <w:iCs/>
+        </w:rPr>
+        <w:t xml:space="preserve">Q: </w:t>
+      </w:r>
+      <w:r>
+        <w:rPr>
+          <w:i/>
+          <w:iCs/>
+        </w:rPr>
+        <w:t>Can you give me the steps necessary to install/configure and run a gazebo simulation (with depth camera) for this tabletop_handybot project?</w:t>
+      </w:r>
+    </w:p>
+    <w:p>
+      <w:pPr>
+        <w:rPr>
+          <w:i/>
+          <w:iCs/>
+        </w:rPr>
+      </w:pPr>
+      <w:r>
+        <w:rPr>
+          <w:i/>
+          <w:iCs/>
+        </w:rPr>
+        <w:t>T</w:t>
+      </w:r>
+      <w:r>
+        <w:rPr>
+          <w:i/>
+          <w:iCs/>
+        </w:rPr>
+        <w:t>he idea is to have a robot arm simulation, and be able to send messages to tell it to pick objects</w:t>
+      </w:r>
+    </w:p>
+    <w:p/>
+    <w:p>
+      <w:pPr>
+        <w:pStyle w:val="Heading2"/>
+      </w:pPr>
+      <w:r>
+        <w:t>1. Prerequisites Installation</w:t>
+      </w:r>
+    </w:p>
+    <w:p>
+      <w:pPr>
+        <w:rPr>
+          <w:b/>
+          <w:bCs/>
+        </w:rPr>
+      </w:pPr>
+      <w:r>
+        <w:rPr>
+          <w:b/>
+          <w:bCs/>
+        </w:rPr>
+        <w:t>Install ROS 2 Jazzy and Dependencies</w:t>
+      </w:r>
+    </w:p>
+    <w:p>
+      <w:pPr>
+        <w:pStyle w:val="Code"/>
+      </w:pPr>
+      <w:r>
+        <w:t># Install ROS 2 Jazzy (Ubuntu 22.04/24.04)</w:t>
+      </w:r>
+    </w:p>
+    <w:p>
+      <w:pPr>
+        <w:pStyle w:val="Code"/>
+      </w:pPr>
+      <w:r>
+        <w:t>sudo apt update</w:t>
+      </w:r>
+    </w:p>
+    <w:p>
+      <w:pPr>
+        <w:pStyle w:val="Code"/>
+      </w:pPr>
+      <w:r>
+        <w:t>sudo apt install software-properties-common</w:t>
+      </w:r>
+    </w:p>
+    <w:p>
+      <w:pPr>
+        <w:pStyle w:val="Code"/>
+      </w:pPr>
+      <w:r>
+        <w:t>sudo add-apt-repository universe</w:t>
+      </w:r>
+    </w:p>
+    <w:p>
+      <w:pPr>
+        <w:pStyle w:val="Code"/>
+      </w:pPr>
+      <w:r>
+        <w:t>sudo apt update &amp;&amp; sudo apt install curl -y</w:t>
+      </w:r>
+    </w:p>
+    <w:p>
+      <w:pPr>
+        <w:pStyle w:val="Code"/>
+      </w:pPr>
+      <w:r>
+        <w:t>sudo curl -sSL https://raw.githubusercontent.com/ros/rosdistro/master/ros.asc | sudo apt-key add -</w:t>
+      </w:r>
+    </w:p>
+    <w:p>
+      <w:pPr>
+        <w:pStyle w:val="Code"/>
+      </w:pPr>
+      <w:r>
+        <w:t>sudo sh -c 'echo "deb http://packages.ros.org/ros2/ubuntu $(lsb_release -cs) main" &gt; /etc/apt/sources.list.d/ros2-latest.list'</w:t>
+      </w:r>
+    </w:p>
+    <w:p>
+      <w:pPr>
+        <w:pStyle w:val="Code"/>
+      </w:pPr>
+      <w:r>
+        <w:t>sudo apt update</w:t>
+      </w:r>
+    </w:p>
+    <w:p>
+      <w:pPr>
+        <w:pStyle w:val="Code"/>
+      </w:pPr>
+      <w:r>
+        <w:t>sudo apt install ros-jazzy-desktop ros-jazzy-gazebo-* ros-jazzy-controller-manager ros-jazzy-moveit*</w:t>
+      </w:r>
+    </w:p>
+    <w:p>
+      <w:pPr>
+        <w:pStyle w:val="Code"/>
+      </w:pPr>
+    </w:p>
+    <w:p>
+      <w:pPr>
+        <w:pStyle w:val="Code"/>
+      </w:pPr>
+      <w:r>
+        <w:t># Install additional tools</w:t>
+      </w:r>
+    </w:p>
+    <w:p>
+      <w:pPr>
+        <w:pStyle w:val="Code"/>
+      </w:pPr>
+      <w:r>
+        <w:t>sudo apt install python3-pip python3-venv python3-colcon-common-extensions</w:t>
+      </w:r>
+    </w:p>
+    <w:p>
+      <w:pPr>
+        <w:pStyle w:val="Code"/>
+        <w:rPr>
+          <w:lang w:val="pt-PT"/>
+        </w:rPr>
+      </w:pPr>
+      <w:r>
+        <w:rPr>
+          <w:highlight w:val="yellow"/>
+          <w:lang w:val="pt-PT"/>
+        </w:rPr>
+        <w:t>sudo apt install ros-jazzy-ros-gz-bridge ros-jazzy-ros-gz-sim</w:t>
+      </w:r>
+    </w:p>
+    <w:p>
+      <w:pPr>
+        <w:rPr>
+          <w:lang w:val="pt-PT"/>
+        </w:rPr>
+      </w:pPr>
+    </w:p>
+    <w:p>
+      <w:pPr>
+        <w:rPr>
+          <w:b/>
+          <w:bCs/>
+        </w:rPr>
+      </w:pPr>
+      <w:r>
+        <w:rPr>
+          <w:b/>
+          <w:bCs/>
+        </w:rPr>
+        <w:t>Install Python Environment Management</w:t>
+      </w:r>
+    </w:p>
+    <w:p>
+      <w:pPr>
+        <w:pStyle w:val="Code"/>
+      </w:pPr>
+      <w:r>
+        <w:t># Install pyenv for Python version management</w:t>
+      </w:r>
+    </w:p>
+    <w:p>
+      <w:pPr>
+        <w:pStyle w:val="Code"/>
+      </w:pPr>
+      <w:r>
+        <w:t>curl https://pyenv.run | bash</w:t>
+      </w:r>
+    </w:p>
+    <w:p>
+      <w:pPr>
+        <w:pStyle w:val="Code"/>
+      </w:pPr>
+      <w:r>
+        <w:t># Add to ~/.bashrc and restart terminal</w:t>
+      </w:r>
+    </w:p>
+    <w:p>
+      <w:pPr>
+        <w:pStyle w:val="Code"/>
+      </w:pPr>
+      <w:r>
+        <w:t>pyenv install 3.10.12</w:t>
+      </w:r>
+    </w:p>
+    <w:p>
+      <w:pPr>
+        <w:pStyle w:val="Code"/>
+      </w:pPr>
+      <w:r>
+        <w:t>pyenv global 3.10.12</w:t>
+      </w:r>
+    </w:p>
+    <w:p/>
+    <w:p>
+      <w:pPr>
+        <w:pStyle w:val="Heading2"/>
+      </w:pPr>
+      <w:r>
+        <w:t>2. Workspace Setup</w:t>
+      </w:r>
+    </w:p>
+    <w:p>
+      <w:pPr>
+        <w:rPr>
+          <w:b/>
+          <w:bCs/>
+        </w:rPr>
+      </w:pPr>
+      <w:r>
+        <w:rPr>
+          <w:b/>
+          <w:bCs/>
+        </w:rPr>
+        <w:t>Clone and Import Dependencies</w:t>
+      </w:r>
+    </w:p>
+    <w:p>
+      <w:pPr>
+        <w:pStyle w:val="Code"/>
+      </w:pPr>
+      <w:r>
+        <w:t># Navigate to your workspace</w:t>
+      </w:r>
+    </w:p>
+    <w:p>
+      <w:pPr>
+        <w:pStyle w:val="Code"/>
+      </w:pPr>
+      <w:r>
+        <w:t>cd "</w:t>
+      </w:r>
+      <w:r>
+        <w:t>…</w:t>
+      </w:r>
+      <w:r>
+        <w:t>\tabletop handybot Uly"</w:t>
+      </w:r>
+    </w:p>
+    <w:p>
+      <w:pPr>
+        <w:pStyle w:val="Code"/>
+      </w:pPr>
+    </w:p>
+    <w:p>
+      <w:pPr>
+        <w:pStyle w:val="Code"/>
+      </w:pPr>
+      <w:r>
+        <w:t># Import all required repositories (they're already imported based on directory structure)</w:t>
+      </w:r>
+    </w:p>
+    <w:p>
+      <w:pPr>
+        <w:pStyle w:val="Code"/>
+      </w:pPr>
+      <w:r>
+        <w:t># If needed, re-import with:</w:t>
+      </w:r>
+    </w:p>
+    <w:p>
+      <w:pPr>
+        <w:pStyle w:val="Code"/>
+      </w:pPr>
+      <w:r>
+        <w:t># vcs import . --input tabletop-handybot.repos</w:t>
+      </w:r>
+    </w:p>
+    <w:p/>
+    <w:p>
+      <w:pPr>
+        <w:rPr>
+          <w:b/>
+          <w:bCs/>
+        </w:rPr>
+      </w:pPr>
+      <w:r>
+        <w:rPr>
+          <w:b/>
+          <w:bCs/>
+        </w:rPr>
+        <w:t>Create Python Virtual Environment</w:t>
+      </w:r>
+    </w:p>
+    <w:p>
+      <w:pPr>
+        <w:pStyle w:val="Code"/>
+      </w:pPr>
+      <w:r>
+        <w:t># Create virtual environment for the project</w:t>
+      </w:r>
+    </w:p>
+    <w:p>
+      <w:pPr>
+        <w:pStyle w:val="Code"/>
+      </w:pPr>
+      <w:r>
+        <w:t>pyenv virtualenv 3.10.12 handybot</w:t>
+      </w:r>
+    </w:p>
+    <w:p>
+      <w:pPr>
+        <w:pStyle w:val="Code"/>
+      </w:pPr>
+      <w:r>
+        <w:t>pyenv activate handybot</w:t>
+      </w:r>
+    </w:p>
+    <w:p>
+      <w:pPr>
+        <w:pStyle w:val="Code"/>
+      </w:pPr>
+    </w:p>
+    <w:p>
+      <w:pPr>
+        <w:pStyle w:val="Code"/>
+      </w:pPr>
+      <w:r>
+        <w:t># Install Python dependencies</w:t>
+      </w:r>
+    </w:p>
+    <w:p>
+      <w:pPr>
+        <w:pStyle w:val="Code"/>
+      </w:pPr>
+      <w:r>
+        <w:t>pip install -r requirements.txt</w:t>
+      </w:r>
+    </w:p>
+    <w:p/>
+    <w:p>
+      <w:pPr>
+        <w:rPr>
+          <w:b/>
+          <w:bCs/>
+        </w:rPr>
+      </w:pPr>
+      <w:r>
+        <w:rPr>
+          <w:b/>
+          <w:bCs/>
+        </w:rPr>
+        <w:t>Setup Grounded-Segment-Anything</w:t>
+      </w:r>
+    </w:p>
+    <w:p>
+      <w:pPr>
+        <w:pStyle w:val="Code"/>
+      </w:pPr>
+      <w:r>
+        <w:t>cd ./Grounded-Segment-Anything/Grounded-Segment-Anything/</w:t>
+      </w:r>
+    </w:p>
+    <w:p>
+      <w:pPr>
+        <w:pStyle w:val="Code"/>
+      </w:pPr>
+      <w:r>
+        <w:t>pip install -r requirements.txt</w:t>
+      </w:r>
+    </w:p>
+    <w:p>
+      <w:pPr>
+        <w:pStyle w:val="Code"/>
+      </w:pPr>
+      <w:r>
+        <w:t># Follow additional GSA setup instructions for models</w:t>
+      </w:r>
+    </w:p>
+    <w:p>
+      <w:pPr>
+        <w:pStyle w:val="Code"/>
+      </w:pPr>
+      <w:r>
+        <w:t>cd ../..</w:t>
+      </w:r>
+    </w:p>
+    <w:p/>
+    <w:p>
+      <w:pPr>
+        <w:pStyle w:val="Heading2"/>
+      </w:pPr>
+      <w:r>
+        <w:t>3. Build ROS 2 Packages</w:t>
+      </w:r>
+    </w:p>
+    <w:p>
+      <w:pPr>
+        <w:pStyle w:val="Code"/>
+      </w:pPr>
+      <w:r>
+        <w:t># Source ROS 2 Jazzy environment</w:t>
+      </w:r>
+    </w:p>
+    <w:p>
+      <w:pPr>
+        <w:pStyle w:val="Code"/>
+      </w:pPr>
+      <w:r>
+        <w:t>source /opt/ros/jazzy/setup.bash</w:t>
+      </w:r>
+    </w:p>
+    <w:p>
+      <w:pPr>
+        <w:pStyle w:val="Code"/>
+      </w:pPr>
+    </w:p>
+    <w:p>
+      <w:pPr>
+        <w:pStyle w:val="Code"/>
+      </w:pPr>
+      <w:r>
+        <w:t># Build all required packages</w:t>
+      </w:r>
+    </w:p>
+    <w:p>
+      <w:pPr>
+        <w:pStyle w:val="Code"/>
+      </w:pPr>
+      <w:r>
+        <w:lastRenderedPageBreak/>
+        <w:t>colcon build --packages-select \</w:t>
+      </w:r>
+    </w:p>
+    <w:p>
+      <w:pPr>
+        <w:pStyle w:val="Code"/>
+      </w:pPr>
+      <w:r>
+        <w:t xml:space="preserve">  annin_ar4_driver \</w:t>
+      </w:r>
+    </w:p>
+    <w:p>
+      <w:pPr>
+        <w:pStyle w:val="Code"/>
+      </w:pPr>
+      <w:r>
+        <w:t xml:space="preserve">  annin_ar4_gazebo \</w:t>
+      </w:r>
+    </w:p>
+    <w:p>
+      <w:pPr>
+        <w:pStyle w:val="Code"/>
+      </w:pPr>
+      <w:r>
+        <w:t xml:space="preserve">  annin_ar4_moveit_config \</w:t>
+      </w:r>
+    </w:p>
+    <w:p>
+      <w:pPr>
+        <w:pStyle w:val="Code"/>
+      </w:pPr>
+      <w:r>
+        <w:t xml:space="preserve">  annin_ar4_description \</w:t>
+      </w:r>
+    </w:p>
+    <w:p>
+      <w:pPr>
+        <w:pStyle w:val="Code"/>
+      </w:pPr>
+      <w:r>
+        <w:t xml:space="preserve">  easy_handeye2 \</w:t>
+      </w:r>
+    </w:p>
+    <w:p>
+      <w:pPr>
+        <w:pStyle w:val="Code"/>
+      </w:pPr>
+      <w:r>
+        <w:t xml:space="preserve">  ros2_aruco \</w:t>
+      </w:r>
+    </w:p>
+    <w:p>
+      <w:pPr>
+        <w:pStyle w:val="Code"/>
+      </w:pPr>
+      <w:r>
+        <w:t xml:space="preserve">  pymoveit2 \</w:t>
+      </w:r>
+    </w:p>
+    <w:p>
+      <w:pPr>
+        <w:pStyle w:val="Code"/>
+      </w:pPr>
+      <w:r>
+        <w:t xml:space="preserve">  tabletop_handybot</w:t>
+      </w:r>
+    </w:p>
+    <w:p>
+      <w:pPr>
+        <w:pStyle w:val="Code"/>
+      </w:pPr>
+    </w:p>
+    <w:p>
+      <w:pPr>
+        <w:pStyle w:val="Code"/>
+      </w:pPr>
+      <w:r>
+        <w:t># Source the workspace</w:t>
+      </w:r>
+    </w:p>
+    <w:p>
+      <w:pPr>
+        <w:pStyle w:val="Code"/>
+      </w:pPr>
+      <w:r>
+        <w:t>source install/setup.bash</w:t>
+      </w:r>
+    </w:p>
+    <w:p/>
+    <w:p>
+      <w:pPr>
+        <w:pStyle w:val="Heading2"/>
+      </w:pPr>
+      <w:r>
+        <w:t>4. Environment Configuration</w:t>
+      </w:r>
+    </w:p>
+    <w:p>
+      <w:pPr>
+        <w:rPr>
+          <w:b/>
+          <w:bCs/>
+        </w:rPr>
+      </w:pPr>
+      <w:r>
+        <w:rPr>
+          <w:b/>
+          <w:bCs/>
+        </w:rPr>
+        <w:t>Set OpenAI API Key (Required for Voice Commands)</w:t>
+      </w:r>
+    </w:p>
+    <w:p>
+      <w:pPr>
+        <w:pStyle w:val="Code"/>
+      </w:pPr>
+      <w:r>
+        <w:t># Add to ~/.bashrc or set temporarily</w:t>
+      </w:r>
+    </w:p>
+    <w:p>
+      <w:pPr>
+        <w:pStyle w:val="Code"/>
+      </w:pPr>
+      <w:r>
+        <w:t>export OPENAI_API_KEY="your_openai_api_key_here"</w:t>
+      </w:r>
+    </w:p>
+    <w:p/>
+    <w:p>
+      <w:pPr>
+        <w:pStyle w:val="Heading2"/>
+      </w:pPr>
+      <w:r>
+        <w:t>5. Running the Gazebo Simulation</w:t>
+      </w:r>
+    </w:p>
+    <w:p>
+      <w:pPr>
+        <w:rPr>
+          <w:b/>
+          <w:bCs/>
+        </w:rPr>
+      </w:pPr>
+      <w:r>
+        <w:rPr>
+          <w:b/>
+          <w:bCs/>
+        </w:rPr>
+        <w:t>Option 1: Basic Simulation (No Camera)</w:t>
+      </w:r>
+    </w:p>
+    <w:p>
+      <w:pPr>
+        <w:pStyle w:val="Code"/>
+      </w:pPr>
+      <w:r>
+        <w:t># Source the workspace</w:t>
+      </w:r>
+    </w:p>
+    <w:p>
+      <w:pPr>
+        <w:pStyle w:val="Code"/>
+      </w:pPr>
+      <w:r>
+        <w:t>source install/setup.bash</w:t>
+      </w:r>
+    </w:p>
+    <w:p>
+      <w:pPr>
+        <w:pStyle w:val="Small"/>
+      </w:pPr>
+    </w:p>
+    <w:p>
+      <w:pPr>
+        <w:pStyle w:val="Code"/>
+      </w:pPr>
+      <w:r>
+        <w:t># Launch basic simulation</w:t>
+      </w:r>
+    </w:p>
+    <w:p>
+      <w:pPr>
+        <w:pStyle w:val="Code"/>
+      </w:pPr>
+      <w:r>
+        <w:t>ros2 launch tabletop_handybot sim_only.launch.py</w:t>
+      </w:r>
+    </w:p>
+    <w:p/>
+    <w:p>
+      <w:pPr>
+        <w:rPr>
+          <w:b/>
+          <w:bCs/>
+        </w:rPr>
+      </w:pPr>
+      <w:r>
+        <w:rPr>
+          <w:b/>
+          <w:bCs/>
+        </w:rPr>
+        <w:t>Option 2: Full Simulation with Depth Camera (Recommended)</w:t>
+      </w:r>
+    </w:p>
+    <w:p>
+      <w:pPr>
+        <w:pStyle w:val="Code"/>
+      </w:pPr>
+      <w:r>
+        <w:t># Source the workspace</w:t>
+      </w:r>
+    </w:p>
+    <w:p>
+      <w:pPr>
+        <w:pStyle w:val="Code"/>
+      </w:pPr>
+      <w:r>
+        <w:t>source install/setup.bash</w:t>
+      </w:r>
+    </w:p>
+    <w:p>
+      <w:pPr>
+        <w:pStyle w:val="Small"/>
+      </w:pPr>
+    </w:p>
+    <w:p>
+      <w:pPr>
+        <w:pStyle w:val="Code"/>
+      </w:pPr>
+      <w:r>
+        <w:t># Launch simulation with camera for vision testing</w:t>
+      </w:r>
+    </w:p>
+    <w:p>
+      <w:pPr>
+        <w:pStyle w:val="Code"/>
+      </w:pPr>
+      <w:r>
+        <w:t>ros2 launch tabletop_handybot sim_only.launch.py enable_sim_camera:=true</w:t>
+      </w:r>
+    </w:p>
+    <w:p/>
+    <w:p>
+      <w:pPr>
+        <w:rPr>
+          <w:b/>
+          <w:bCs/>
+        </w:rPr>
+      </w:pPr>
+      <w:r>
+        <w:rPr>
+          <w:b/>
+          <w:bCs/>
+        </w:rPr>
+        <w:t>Option 3: Alternative Launch Method</w:t>
+      </w:r>
+    </w:p>
+    <w:p>
+      <w:pPr>
+        <w:pStyle w:val="Code"/>
+      </w:pPr>
+      <w:r>
+        <w:t># Use the main launch file in simulation mode</w:t>
+      </w:r>
+    </w:p>
+    <w:p>
+      <w:pPr>
+        <w:pStyle w:val="Code"/>
+      </w:pPr>
+      <w:r>
+        <w:t>ros2 launch tabletop_handybot run.launch.py simulation:=true use_sim_time:=true</w:t>
+      </w:r>
+    </w:p>
+    <w:p/>
+    <w:p>
+      <w:pPr>
+        <w:pStyle w:val="Heading2"/>
+      </w:pPr>
+      <w:r>
+        <w:t>6. Testing the System</w:t>
+      </w:r>
+    </w:p>
+    <w:p>
+      <w:pPr>
+        <w:pStyle w:val="Heading3"/>
+      </w:pPr>
+      <w:r>
+        <w:t>Verify the Simulation is Running</w:t>
+      </w:r>
+    </w:p>
+    <w:p>
+      <w:pPr>
+        <w:pStyle w:val="Code"/>
+      </w:pPr>
+      <w:r>
+        <w:t># Check available topics</w:t>
+      </w:r>
+    </w:p>
+    <w:p>
+      <w:pPr>
+        <w:pStyle w:val="Code"/>
+      </w:pPr>
+      <w:r>
+        <w:t>ros2 topic list</w:t>
+      </w:r>
+    </w:p>
+    <w:p>
+      <w:pPr>
+        <w:pStyle w:val="Small"/>
+      </w:pPr>
+    </w:p>
+    <w:p>
+      <w:pPr>
+        <w:pStyle w:val="Code"/>
+      </w:pPr>
+      <w:r>
+        <w:t># You should see topics like:</w:t>
+      </w:r>
+    </w:p>
+    <w:p>
+      <w:pPr>
+        <w:pStyle w:val="Code"/>
+      </w:pPr>
+      <w:r>
+        <w:t># /camera/camera/color/image_raw</w:t>
+      </w:r>
+    </w:p>
+    <w:p>
+      <w:pPr>
+        <w:pStyle w:val="Code"/>
+      </w:pPr>
+      <w:r>
+        <w:t># /camera/camera/depth/image_rect_raw</w:t>
+      </w:r>
+    </w:p>
+    <w:p>
+      <w:pPr>
+        <w:pStyle w:val="Code"/>
+      </w:pPr>
+      <w:r>
+        <w:t># /joint_states</w:t>
+      </w:r>
+    </w:p>
+    <w:p>
+      <w:pPr>
+        <w:pStyle w:val="Code"/>
+      </w:pPr>
+      <w:r>
+        <w:t># /move_group/status</w:t>
+      </w:r>
+    </w:p>
+    <w:p>
+      <w:pPr>
+        <w:pStyle w:val="Code"/>
+      </w:pPr>
+      <w:r>
+        <w:t># /prompt</w:t>
+      </w:r>
+    </w:p>
+    <w:p>
+      <w:pPr>
+        <w:pStyle w:val="Code"/>
+      </w:pPr>
+      <w:r>
+        <w:t># /listen</w:t>
+      </w:r>
+    </w:p>
+    <w:p/>
+    <w:p>
+      <w:pPr>
+        <w:pStyle w:val="Heading3"/>
+      </w:pPr>
+      <w:r>
+        <w:t>Test Robot Control</w:t>
+      </w:r>
+    </w:p>
+    <w:p>
+      <w:pPr>
+        <w:pStyle w:val="Code"/>
+      </w:pPr>
+      <w:r>
+        <w:t># Send a text command to pick objects</w:t>
+      </w:r>
+    </w:p>
+    <w:p>
+      <w:pPr>
+        <w:pStyle w:val="Code"/>
+      </w:pPr>
+      <w:r>
+        <w:t>ros2 topic pub --once /prompt std_msgs/msg/String "data: 'put the red cube in the container'"</w:t>
+      </w:r>
+    </w:p>
+    <w:p>
+      <w:pPr>
+        <w:pStyle w:val="Code"/>
+      </w:pPr>
+    </w:p>
+    <w:p>
+      <w:pPr>
+        <w:pStyle w:val="Code"/>
+      </w:pPr>
+      <w:r>
+        <w:t># Trigger voice input (requires microphone)</w:t>
+      </w:r>
+    </w:p>
+    <w:p>
+      <w:pPr>
+        <w:pStyle w:val="Code"/>
+      </w:pPr>
+      <w:r>
+        <w:t>ros2 topic pub --once /listen std_msgs/msg/Empty "{}"</w:t>
+      </w:r>
+    </w:p>
+    <w:p/>
+    <w:p>
+      <w:pPr>
+        <w:pStyle w:val="Heading3"/>
+      </w:pPr>
+      <w:r>
+        <w:t>Verify Camera Data</w:t>
+      </w:r>
+    </w:p>
+    <w:p>
+      <w:pPr>
+        <w:pStyle w:val="Code"/>
+      </w:pPr>
+      <w:r>
+        <w:t># Check camera images (install if needed: sudo apt install ros-jazzy-rqt-image-view)</w:t>
+      </w:r>
+    </w:p>
+    <w:p>
+      <w:pPr>
+        <w:pStyle w:val="Code"/>
+      </w:pPr>
+      <w:r>
+        <w:lastRenderedPageBreak/>
+        <w:t>ros2 run rqt_image_view rqt_image_view</w:t>
+      </w:r>
+    </w:p>
+    <w:p>
+      <w:pPr>
+        <w:pStyle w:val="Code"/>
+      </w:pPr>
+    </w:p>
+    <w:p>
+      <w:pPr>
+        <w:pStyle w:val="Code"/>
+      </w:pPr>
+      <w:r>
+        <w:t># Check depth data</w:t>
+      </w:r>
+    </w:p>
+    <w:p>
+      <w:pPr>
+        <w:pStyle w:val="Code"/>
+      </w:pPr>
+      <w:r>
+        <w:t>ros2 topic echo /camera/camera/depth/image_rect_raw --field data[0]</w:t>
+      </w:r>
+    </w:p>
+    <w:p/>
+    <w:p>
+      <w:pPr>
+        <w:pStyle w:val="Heading2"/>
+      </w:pPr>
+      <w:r>
+        <w:t>7. Understanding What's Running</w:t>
+      </w:r>
+    </w:p>
+    <w:p>
+      <w:r>
+        <w:t>When you use si</w:t>
+      </w:r>
+      <w:r>
+        <w:rPr>
+          <w:rStyle w:val="CodeChar"/>
+        </w:rPr>
+        <w:t xml:space="preserve">m_only.launch.py enable_sim_camera:=true, </w:t>
+      </w:r>
+      <w:r>
+        <w:t>the system launches:</w:t>
+      </w:r>
+    </w:p>
+    <w:p>
+      <w:pPr>
+        <w:numPr>
+          <w:ilvl w:val="0"/>
+          <w:numId w:val="68"/>
+        </w:numPr>
+      </w:pPr>
+      <w:r>
+        <w:rPr>
+          <w:b/>
+          <w:bCs/>
+        </w:rPr>
+        <w:t>Gazebo Physics Simulation</w:t>
+      </w:r>
+      <w:r>
+        <w:t> with a custom world containing:</w:t>
+      </w:r>
+    </w:p>
+    <w:p>
+      <w:pPr>
+        <w:numPr>
+          <w:ilvl w:val="1"/>
+          <w:numId w:val="68"/>
+        </w:numPr>
+      </w:pPr>
+      <w:r>
+        <w:t>AR4 robot arm with gripper</w:t>
+      </w:r>
+    </w:p>
+    <w:p>
+      <w:pPr>
+        <w:numPr>
+          <w:ilvl w:val="1"/>
+          <w:numId w:val="68"/>
+        </w:numPr>
+      </w:pPr>
+      <w:r>
+        <w:t>Table with objects (red cube, blue sphere)</w:t>
+      </w:r>
+    </w:p>
+    <w:p>
+      <w:pPr>
+        <w:numPr>
+          <w:ilvl w:val="1"/>
+          <w:numId w:val="68"/>
+        </w:numPr>
+      </w:pPr>
+      <w:r>
+        <w:t>Simulated RealSense camera with RGB + Depth</w:t>
+      </w:r>
+    </w:p>
+    <w:p>
+      <w:pPr>
+        <w:numPr>
+          <w:ilvl w:val="0"/>
+          <w:numId w:val="68"/>
+        </w:numPr>
+      </w:pPr>
+      <w:r>
+        <w:rPr>
+          <w:b/>
+          <w:bCs/>
+        </w:rPr>
+        <w:t>Robot Control Stack</w:t>
+      </w:r>
+      <w:r>
+        <w:t>:</w:t>
+      </w:r>
+    </w:p>
+    <w:p>
+      <w:pPr>
+        <w:numPr>
+          <w:ilvl w:val="1"/>
+          <w:numId w:val="68"/>
+        </w:numPr>
+      </w:pPr>
+      <w:r>
+        <w:rPr>
+          <w:rStyle w:val="CodeChar"/>
+        </w:rPr>
+        <w:t>joint_state_broadcaster</w:t>
+      </w:r>
+      <w:r>
+        <w:t> - Publishes robot joint positions</w:t>
+      </w:r>
+    </w:p>
+    <w:p>
+      <w:pPr>
+        <w:numPr>
+          <w:ilvl w:val="1"/>
+          <w:numId w:val="68"/>
+        </w:numPr>
+      </w:pPr>
+      <w:r>
+        <w:rPr>
+          <w:rStyle w:val="CodeChar"/>
+        </w:rPr>
+        <w:t>joint_trajectory_controller</w:t>
+      </w:r>
+      <w:r>
+        <w:t> - Controls arm movement</w:t>
+      </w:r>
+    </w:p>
+    <w:p>
+      <w:pPr>
+        <w:numPr>
+          <w:ilvl w:val="1"/>
+          <w:numId w:val="68"/>
+        </w:numPr>
+      </w:pPr>
+      <w:r>
+        <w:rPr>
+          <w:rStyle w:val="CodeChar"/>
+        </w:rPr>
+        <w:t>gripper_controller</w:t>
+      </w:r>
+      <w:r>
+        <w:t> - Controls gripper open/close</w:t>
+      </w:r>
+    </w:p>
+    <w:p>
+      <w:pPr>
+        <w:numPr>
+          <w:ilvl w:val="1"/>
+          <w:numId w:val="68"/>
+        </w:numPr>
+      </w:pPr>
+      <w:r>
+        <w:t>MoveIt motion planning</w:t>
+      </w:r>
+    </w:p>
+    <w:p>
+      <w:pPr>
+        <w:numPr>
+          <w:ilvl w:val="0"/>
+          <w:numId w:val="68"/>
+        </w:numPr>
+      </w:pPr>
+      <w:r>
+        <w:rPr>
+          <w:b/>
+          <w:bCs/>
+        </w:rPr>
+        <w:t>Vision System</w:t>
+      </w:r>
+      <w:r>
+        <w:t>:</w:t>
+      </w:r>
+    </w:p>
+    <w:p>
+      <w:pPr>
+        <w:numPr>
+          <w:ilvl w:val="1"/>
+          <w:numId w:val="68"/>
+        </w:numPr>
+      </w:pPr>
+      <w:r>
+        <w:t>Simulated camera publishes to same topics as real RealSense</w:t>
+      </w:r>
+    </w:p>
+    <w:p>
+      <w:pPr>
+        <w:numPr>
+          <w:ilvl w:val="1"/>
+          <w:numId w:val="68"/>
+        </w:numPr>
+      </w:pPr>
+      <w:r>
+        <w:t>Camera info publisher with realistic calibration parameters</w:t>
+      </w:r>
+    </w:p>
+    <w:p>
+      <w:pPr>
+        <w:numPr>
+          <w:ilvl w:val="1"/>
+          <w:numId w:val="68"/>
+        </w:numPr>
+      </w:pPr>
+      <w:r>
+        <w:t>TF transforms for camera coordinate frames</w:t>
+      </w:r>
+    </w:p>
+    <w:p>
+      <w:pPr>
+        <w:numPr>
+          <w:ilvl w:val="0"/>
+          <w:numId w:val="68"/>
+        </w:numPr>
+      </w:pPr>
+      <w:r>
+        <w:rPr>
+          <w:b/>
+          <w:bCs/>
+        </w:rPr>
+        <w:t>Application Nodes</w:t>
+      </w:r>
+      <w:r>
+        <w:t>:</w:t>
+      </w:r>
+    </w:p>
+    <w:p>
+      <w:pPr>
+        <w:numPr>
+          <w:ilvl w:val="1"/>
+          <w:numId w:val="68"/>
+        </w:numPr>
+      </w:pPr>
+      <w:hyperlink r:id="rId26" w:anchor="L0-L972" w:tgtFrame="_blank" w:history="1">
+        <w:r>
+          <w:rPr>
+            <w:rStyle w:val="Hyperlink"/>
+          </w:rPr>
+          <w:t>tabletop_handybot_node</w:t>
+        </w:r>
+      </w:hyperlink>
+      <w:r>
+        <w:t> - Main perception and manipulation logic</w:t>
+      </w:r>
+    </w:p>
+    <w:p>
+      <w:pPr>
+        <w:numPr>
+          <w:ilvl w:val="1"/>
+          <w:numId w:val="68"/>
+        </w:numPr>
+      </w:pPr>
+      <w:hyperlink r:id="rId27" w:anchor="L0-L39" w:tgtFrame="_blank" w:history="1">
+        <w:r>
+          <w:rPr>
+            <w:rStyle w:val="Hyperlink"/>
+          </w:rPr>
+          <w:t>audio_prompt_node</w:t>
+        </w:r>
+      </w:hyperlink>
+      <w:r>
+        <w:t> - Voice command interface</w:t>
+      </w:r>
+    </w:p>
+    <w:p/>
+    <w:p>
+      <w:pPr>
+        <w:pStyle w:val="Heading2"/>
+      </w:pPr>
+      <w:r>
+        <w:t>8. Key Features</w:t>
+      </w:r>
+    </w:p>
+    <w:p>
+      <w:pPr>
+        <w:numPr>
+          <w:ilvl w:val="0"/>
+          <w:numId w:val="69"/>
+        </w:numPr>
+      </w:pPr>
+      <w:r>
+        <w:rPr>
+          <w:b/>
+          <w:bCs/>
+        </w:rPr>
+        <w:t>Real-time Physics</w:t>
+      </w:r>
+      <w:r>
+        <w:t>: Objects respond to robot manipulation</w:t>
+      </w:r>
+    </w:p>
+    <w:p>
+      <w:pPr>
+        <w:numPr>
+          <w:ilvl w:val="0"/>
+          <w:numId w:val="69"/>
+        </w:numPr>
+      </w:pPr>
+      <w:r>
+        <w:rPr>
+          <w:b/>
+          <w:bCs/>
+        </w:rPr>
+        <w:t>Realistic Camera</w:t>
+      </w:r>
+      <w:r>
+        <w:t>: RGB + Depth images generated from 3D scene</w:t>
+      </w:r>
+    </w:p>
+    <w:p>
+      <w:pPr>
+        <w:numPr>
+          <w:ilvl w:val="0"/>
+          <w:numId w:val="69"/>
+        </w:numPr>
+      </w:pPr>
+      <w:r>
+        <w:rPr>
+          <w:b/>
+          <w:bCs/>
+        </w:rPr>
+        <w:t>Same API as Hardware</w:t>
+      </w:r>
+      <w:r>
+        <w:t>: Uses identical ROS topics as physical robot</w:t>
+      </w:r>
+    </w:p>
+    <w:p>
+      <w:pPr>
+        <w:numPr>
+          <w:ilvl w:val="0"/>
+          <w:numId w:val="69"/>
+        </w:numPr>
+      </w:pPr>
+      <w:r>
+        <w:rPr>
+          <w:b/>
+          <w:bCs/>
+        </w:rPr>
+        <w:t>Voice Control</w:t>
+      </w:r>
+      <w:r>
+        <w:t>: Send commands via microphone or text prompts</w:t>
+      </w:r>
+    </w:p>
+    <w:p>
+      <w:pPr>
+        <w:numPr>
+          <w:ilvl w:val="0"/>
+          <w:numId w:val="69"/>
+        </w:numPr>
+      </w:pPr>
+      <w:r>
+        <w:rPr>
+          <w:b/>
+          <w:bCs/>
+        </w:rPr>
+        <w:t>Visual Feedback</w:t>
+      </w:r>
+      <w:r>
+        <w:t>: See robot actions in Gazebo and camera views</w:t>
+      </w:r>
+    </w:p>
+    <w:p>
+      <w:pPr>
+        <w:numPr>
+          <w:ilvl w:val="0"/>
+          <w:numId w:val="69"/>
+        </w:numPr>
+      </w:pPr>
+      <w:r>
+        <w:rPr>
+          <w:b/>
+          <w:bCs/>
+        </w:rPr>
+        <w:t>Zero-shot Detection</w:t>
+      </w:r>
+      <w:r>
+        <w:t>: Uses Grounding DINO + SAM for object recognition</w:t>
+      </w:r>
+    </w:p>
+    <w:p/>
+    <w:p>
+      <w:pPr>
+        <w:pStyle w:val="Heading2"/>
+      </w:pPr>
+      <w:r>
+        <w:t>9. Troubleshooting</w:t>
+      </w:r>
+    </w:p>
+    <w:p>
+      <w:pPr>
+        <w:pStyle w:val="Heading3"/>
+      </w:pPr>
+      <w:r>
+        <w:t>Common Issues:</w:t>
+      </w:r>
+    </w:p>
+    <w:p>
+      <w:pPr>
+        <w:pStyle w:val="Code"/>
+      </w:pPr>
+      <w:r>
+        <w:t># If Gazebo fails to start</w:t>
+      </w:r>
+    </w:p>
+    <w:p>
+      <w:pPr>
+        <w:pStyle w:val="Code"/>
+        <w:rPr>
+          <w:lang w:val="pt-PT"/>
+        </w:rPr>
+      </w:pPr>
+      <w:r>
+        <w:rPr>
+          <w:lang w:val="pt-PT"/>
+        </w:rPr>
+        <w:t>sudo apt install ros-jazzy-ros-gz-bridge ros-jazzy-ros-gz-sim</w:t>
+      </w:r>
+    </w:p>
+    <w:p>
+      <w:pPr>
+        <w:pStyle w:val="Code"/>
+        <w:rPr>
+          <w:lang w:val="pt-PT"/>
+        </w:rPr>
+      </w:pPr>
+    </w:p>
+    <w:p>
+      <w:pPr>
+        <w:pStyle w:val="Code"/>
+      </w:pPr>
+      <w:r>
+        <w:t># If Python virtual environment issues</w:t>
+      </w:r>
+    </w:p>
+    <w:p>
+      <w:pPr>
+        <w:pStyle w:val="Code"/>
+      </w:pPr>
+      <w:r>
+        <w:t>pyenv activate handybot</w:t>
+      </w:r>
+    </w:p>
+    <w:p>
+      <w:pPr>
+        <w:pStyle w:val="Code"/>
+      </w:pPr>
+      <w:r>
+        <w:t>pip install -r requirements.txt</w:t>
+      </w:r>
+    </w:p>
+    <w:p>
+      <w:pPr>
+        <w:pStyle w:val="Code"/>
+      </w:pPr>
+    </w:p>
+    <w:p>
+      <w:pPr>
+        <w:pStyle w:val="Code"/>
+      </w:pPr>
+      <w:r>
+        <w:t># If AR4 packages not found</w:t>
+      </w:r>
+    </w:p>
+    <w:p>
+      <w:pPr>
+        <w:pStyle w:val="Code"/>
+      </w:pPr>
+      <w:r>
+        <w:t>colcon build --packages-select annin_ar4_*</w:t>
+      </w:r>
+    </w:p>
+    <w:p>
+      <w:pPr>
+        <w:pStyle w:val="Code"/>
+      </w:pPr>
+      <w:r>
+        <w:t>source install/setup.bash</w:t>
+      </w:r>
+    </w:p>
+    <w:p>
+      <w:pPr>
+        <w:pStyle w:val="Code"/>
+      </w:pPr>
+    </w:p>
+    <w:p>
+      <w:pPr>
+        <w:pStyle w:val="Code"/>
+      </w:pPr>
+      <w:r>
+        <w:t># Check if all controllers are loaded</w:t>
+      </w:r>
+    </w:p>
+    <w:p>
+      <w:pPr>
+        <w:pStyle w:val="Code"/>
+      </w:pPr>
+      <w:r>
+        <w:t>ros2 control list_controllers</w:t>
+      </w:r>
+    </w:p>
+    <w:p/>
+    <w:p>
+      <w:pPr>
+        <w:pStyle w:val="Heading3"/>
+      </w:pPr>
+      <w:r>
+        <w:t>ROS 2 Jazzy Specific Notes:</w:t>
+      </w:r>
+    </w:p>
+    <w:p>
+      <w:pPr>
+        <w:numPr>
+          <w:ilvl w:val="0"/>
+          <w:numId w:val="70"/>
+        </w:numPr>
+      </w:pPr>
+      <w:r>
+        <w:t>Gazebo integration uses the newer </w:t>
+      </w:r>
+      <w:r>
+        <w:rPr>
+          <w:rStyle w:val="CodeChar"/>
+        </w:rPr>
+        <w:t>ros-gz packages</w:t>
+      </w:r>
+      <w:r>
+        <w:t xml:space="preserve"> instead of </w:t>
+      </w:r>
+      <w:r>
+        <w:rPr>
+          <w:rStyle w:val="CodeChar"/>
+        </w:rPr>
+        <w:t>gazebo_ros</w:t>
+      </w:r>
+    </w:p>
+    <w:p>
+      <w:pPr>
+        <w:numPr>
+          <w:ilvl w:val="0"/>
+          <w:numId w:val="70"/>
+        </w:numPr>
+      </w:pPr>
+      <w:r>
+        <w:t>Some MoveIt packages may have different names in Jazzy - install with</w:t>
+      </w:r>
+      <w:r>
+        <w:t>:</w:t>
+      </w:r>
+      <w:r>
+        <w:t> </w:t>
+      </w:r>
+      <w:r>
+        <w:rPr>
+          <w:rStyle w:val="CodeChar"/>
+        </w:rPr>
+        <w:t>ros-jazzy-moveit*</w:t>
+      </w:r>
+    </w:p>
+    <w:p>
+      <w:pPr>
+        <w:numPr>
+          <w:ilvl w:val="0"/>
+          <w:numId w:val="70"/>
+        </w:numPr>
+      </w:pPr>
+      <w:r>
+        <w:t>Camera bridge topics remain the same but underlying Gazebo integration is updated</w:t>
+      </w:r>
+    </w:p>
+    <w:p>
+      <w:pPr>
+        <w:numPr>
+          <w:ilvl w:val="0"/>
+          <w:numId w:val="70"/>
+        </w:numPr>
+      </w:pPr>
+      <w:r>
+        <w:t>All ROS topic interfaces and launch file syntax remain compatible</w:t>
+      </w:r>
+    </w:p>
+    <w:p/>
+    <w:p/>
+    <w:p>
+      <w:pPr>
+        <w:pStyle w:val="Heading2"/>
+      </w:pPr>
+      <w:r>
+        <w:t>Gazebo Harmonic Compatibility Assessment</w:t>
+      </w:r>
+    </w:p>
+    <w:p/>
+    <w:p>
+      <w:pPr>
+        <w:pStyle w:val="Heading3"/>
+      </w:pPr>
+      <w:r>
+        <w:t>Minor Compatibility Updates Needed:</w:t>
+      </w:r>
+    </w:p>
+    <w:p>
+      <w:pPr>
+        <w:numPr>
+          <w:ilvl w:val="0"/>
+          <w:numId w:val="71"/>
+        </w:numPr>
+      </w:pPr>
+      <w:r>
+        <w:rPr>
+          <w:b/>
+          <w:bCs/>
+        </w:rPr>
+        <w:t>Physics Engine Specification</w:t>
+      </w:r>
+      <w:r>
+        <w:t>: The current code specifies:</w:t>
+      </w:r>
+    </w:p>
+    <w:p>
+      <w:pPr>
+        <w:pStyle w:val="Code"/>
+      </w:pPr>
+      <w:r>
+        <w:t>'gz_args': f'-r -v 4 --physics-engine gz-physics-bullet-featherstone-plugin {world_file}'</w:t>
+      </w:r>
+    </w:p>
+    <w:p>
+      <w:r>
+        <w:t>In Gazebo Harmonic, the physics engine name might need updating.</w:t>
+      </w:r>
+    </w:p>
+    <w:p>
+      <w:r>
+        <w:t>Recommendation</w:t>
+      </w:r>
+      <w:r>
+        <w:t>:</w:t>
+      </w:r>
+    </w:p>
+    <w:p>
+      <w:r>
+        <w:rPr>
+          <w:b/>
+          <w:bCs/>
+        </w:rPr>
+        <w:t>Verify Installation</w:t>
+      </w:r>
+      <w:r>
+        <w:t>: Confirm that the gz-physics-bullet-featherstone-plugin package is installed in your Gazebo Harmonic environment.</w:t>
+      </w:r>
+    </w:p>
+    <w:p/>
+    <w:p>
+      <w:r>
+        <w:t>For production or complex robotics applications, the default DART engine is often recommended for its maturity</w:t>
+      </w:r>
+      <w:r>
+        <w:t>. If we want to use DART, we would have a simplification:</w:t>
+      </w:r>
+    </w:p>
+    <w:p>
+      <w:pPr>
+        <w:pStyle w:val="Code"/>
+      </w:pPr>
+      <w:r>
+        <w:t>'gz_args': f'-r -v 4 {world_file}',</w:t>
+      </w:r>
+    </w:p>
+    <w:p/>
+    <w:p/>
+    <w:p>
+      <w:pPr>
+        <w:numPr>
+          <w:ilvl w:val="0"/>
+          <w:numId w:val="71"/>
+        </w:numPr>
+      </w:pPr>
+      <w:r>
+        <w:rPr>
+          <w:b/>
+          <w:bCs/>
+        </w:rPr>
+        <w:t>World File Sensors</w:t>
+      </w:r>
+      <w:r>
+        <w:t>: The </w:t>
+      </w:r>
+      <w:hyperlink r:id="rId28" w:tgtFrame="_blank" w:history="1">
+        <w:r>
+          <w:rPr>
+            <w:rStyle w:val="Hyperlink"/>
+          </w:rPr>
+          <w:t>world file</w:t>
+        </w:r>
+      </w:hyperlink>
+      <w:r>
+        <w:t> uses plugin names that should work with Harmonic but may need verification:</w:t>
+      </w:r>
+    </w:p>
+    <w:p>
+      <w:pPr>
+        <w:pStyle w:val="Code"/>
+      </w:pPr>
+      <w:r>
+        <w:t>&lt;plugin filename="gz-sim-camera-system" name="gz::sim::systems::Camera"&gt;</w:t>
+      </w:r>
+    </w:p>
+    <w:p>
+      <w:pPr>
+        <w:pStyle w:val="Code"/>
+      </w:pPr>
+      <w:r>
+        <w:t>&lt;plugin filename="gz-sim-depth-camera-system" name="gz::sim::systems::DepthCamera"&gt;</w:t>
+      </w:r>
+    </w:p>
+    <w:p>
+      <w:pPr>
+        <w:rPr>
+          <w:b/>
+          <w:bCs/>
+        </w:rPr>
+      </w:pPr>
+    </w:p>
+    <w:p>
+      <w:pPr>
+        <w:pStyle w:val="Heading3"/>
+      </w:pPr>
+      <w:r>
+        <w:t>Installation for Gazebo Harmonic:</w:t>
+      </w:r>
+    </w:p>
+    <w:p>
+      <w:pPr>
+        <w:pStyle w:val="Code"/>
+      </w:pPr>
+      <w:r>
+        <w:t># For ROS 2 Jazzy + Gazebo Harmonic</w:t>
+      </w:r>
+    </w:p>
+    <w:p>
+      <w:pPr>
+        <w:pStyle w:val="Code"/>
+        <w:rPr>
+          <w:lang w:val="pt-PT"/>
+        </w:rPr>
+      </w:pPr>
+      <w:r>
+        <w:rPr>
+          <w:lang w:val="pt-PT"/>
+        </w:rPr>
+        <w:t>sudo apt install ros-jazzy-ros-gz-bridge ros-jazzy-ros-gz-sim</w:t>
+      </w:r>
+    </w:p>
+    <w:p>
+      <w:pPr>
+        <w:pStyle w:val="Code"/>
+      </w:pPr>
+      <w:r>
+        <w:t>sudo apt install gz-harmonic</w:t>
+      </w:r>
+    </w:p>
+    <w:p>
+      <w:pPr>
+        <w:pStyle w:val="Code"/>
+      </w:pPr>
+    </w:p>
+    <w:p>
+      <w:pPr>
+        <w:pStyle w:val="Code"/>
+      </w:pPr>
+      <w:r>
+        <w:t># The bridge packages should automatically work with Harmo</w:t>
+      </w:r>
+      <w:r>
+        <w:t>nic</w:t>
+      </w:r>
+    </w:p>
+    <w:p/>
     <w:p/>
     <w:sectPr>
       <w:pgSz w:w="11906" w:h="16838"/>
@@ -13136,6 +14860,123 @@
     </w:lvl>
   </w:abstractNum>
   <w:abstractNum w:abstractNumId="10" w15:restartNumberingAfterBreak="0">
+    <w:nsid w:val="0A2156A8"/>
+    <w:multiLevelType w:val="multilevel"/>
+    <w:tmpl w:val="7022507E"/>
+    <w:lvl w:ilvl="0">
+      <w:start w:val="1"/>
+      <w:numFmt w:val="decimal"/>
+      <w:lvlText w:val="%1."/>
+      <w:lvlJc w:val="left"/>
+      <w:pPr>
+        <w:tabs>
+          <w:tab w:val="num" w:pos="720"/>
+        </w:tabs>
+        <w:ind w:left="720" w:hanging="360"/>
+      </w:pPr>
+    </w:lvl>
+    <w:lvl w:ilvl="1">
+      <w:start w:val="1"/>
+      <w:numFmt w:val="bullet"/>
+      <w:lvlText w:val="o"/>
+      <w:lvlJc w:val="left"/>
+      <w:pPr>
+        <w:tabs>
+          <w:tab w:val="num" w:pos="1440"/>
+        </w:tabs>
+        <w:ind w:left="1440" w:hanging="360"/>
+      </w:pPr>
+      <w:rPr>
+        <w:rFonts w:ascii="Courier New" w:hAnsi="Courier New" w:hint="default"/>
+        <w:sz w:val="20"/>
+      </w:rPr>
+    </w:lvl>
+    <w:lvl w:ilvl="2" w:tentative="1">
+      <w:start w:val="1"/>
+      <w:numFmt w:val="decimal"/>
+      <w:lvlText w:val="%3."/>
+      <w:lvlJc w:val="left"/>
+      <w:pPr>
+        <w:tabs>
+          <w:tab w:val="num" w:pos="2160"/>
+        </w:tabs>
+        <w:ind w:left="2160" w:hanging="360"/>
+      </w:pPr>
+    </w:lvl>
+    <w:lvl w:ilvl="3" w:tentative="1">
+      <w:start w:val="1"/>
+      <w:numFmt w:val="decimal"/>
+      <w:lvlText w:val="%4."/>
+      <w:lvlJc w:val="left"/>
+      <w:pPr>
+        <w:tabs>
+          <w:tab w:val="num" w:pos="2880"/>
+        </w:tabs>
+        <w:ind w:left="2880" w:hanging="360"/>
+      </w:pPr>
+    </w:lvl>
+    <w:lvl w:ilvl="4" w:tentative="1">
+      <w:start w:val="1"/>
+      <w:numFmt w:val="decimal"/>
+      <w:lvlText w:val="%5."/>
+      <w:lvlJc w:val="left"/>
+      <w:pPr>
+        <w:tabs>
+          <w:tab w:val="num" w:pos="3600"/>
+        </w:tabs>
+        <w:ind w:left="3600" w:hanging="360"/>
+      </w:pPr>
+    </w:lvl>
+    <w:lvl w:ilvl="5" w:tentative="1">
+      <w:start w:val="1"/>
+      <w:numFmt w:val="decimal"/>
+      <w:lvlText w:val="%6."/>
+      <w:lvlJc w:val="left"/>
+      <w:pPr>
+        <w:tabs>
+          <w:tab w:val="num" w:pos="4320"/>
+        </w:tabs>
+        <w:ind w:left="4320" w:hanging="360"/>
+      </w:pPr>
+    </w:lvl>
+    <w:lvl w:ilvl="6" w:tentative="1">
+      <w:start w:val="1"/>
+      <w:numFmt w:val="decimal"/>
+      <w:lvlText w:val="%7."/>
+      <w:lvlJc w:val="left"/>
+      <w:pPr>
+        <w:tabs>
+          <w:tab w:val="num" w:pos="5040"/>
+        </w:tabs>
+        <w:ind w:left="5040" w:hanging="360"/>
+      </w:pPr>
+    </w:lvl>
+    <w:lvl w:ilvl="7" w:tentative="1">
+      <w:start w:val="1"/>
+      <w:numFmt w:val="decimal"/>
+      <w:lvlText w:val="%8."/>
+      <w:lvlJc w:val="left"/>
+      <w:pPr>
+        <w:tabs>
+          <w:tab w:val="num" w:pos="5760"/>
+        </w:tabs>
+        <w:ind w:left="5760" w:hanging="360"/>
+      </w:pPr>
+    </w:lvl>
+    <w:lvl w:ilvl="8" w:tentative="1">
+      <w:start w:val="1"/>
+      <w:numFmt w:val="decimal"/>
+      <w:lvlText w:val="%9."/>
+      <w:lvlJc w:val="left"/>
+      <w:pPr>
+        <w:tabs>
+          <w:tab w:val="num" w:pos="6480"/>
+        </w:tabs>
+        <w:ind w:left="6480" w:hanging="360"/>
+      </w:pPr>
+    </w:lvl>
+  </w:abstractNum>
+  <w:abstractNum w:abstractNumId="11" w15:restartNumberingAfterBreak="0">
     <w:nsid w:val="0AFF1B09"/>
     <w:multiLevelType w:val="hybridMultilevel"/>
     <w:tmpl w:val="A2EA6FD0"/>
@@ -13221,7 +15062,7 @@
       </w:pPr>
     </w:lvl>
   </w:abstractNum>
-  <w:abstractNum w:abstractNumId="11" w15:restartNumberingAfterBreak="0">
+  <w:abstractNum w:abstractNumId="12" w15:restartNumberingAfterBreak="0">
     <w:nsid w:val="0C7C2D74"/>
     <w:multiLevelType w:val="multilevel"/>
     <w:tmpl w:val="EB863CF4"/>
@@ -13370,7 +15211,7 @@
       </w:rPr>
     </w:lvl>
   </w:abstractNum>
-  <w:abstractNum w:abstractNumId="12" w15:restartNumberingAfterBreak="0">
+  <w:abstractNum w:abstractNumId="13" w15:restartNumberingAfterBreak="0">
     <w:nsid w:val="0E574164"/>
     <w:multiLevelType w:val="hybridMultilevel"/>
     <w:tmpl w:val="9454FB60"/>
@@ -13456,7 +15297,7 @@
       </w:pPr>
     </w:lvl>
   </w:abstractNum>
-  <w:abstractNum w:abstractNumId="13" w15:restartNumberingAfterBreak="0">
+  <w:abstractNum w:abstractNumId="14" w15:restartNumberingAfterBreak="0">
     <w:nsid w:val="0F6960FE"/>
     <w:multiLevelType w:val="multilevel"/>
     <w:tmpl w:val="80BAF12E"/>
@@ -13605,7 +15446,7 @@
       </w:rPr>
     </w:lvl>
   </w:abstractNum>
-  <w:abstractNum w:abstractNumId="14" w15:restartNumberingAfterBreak="0">
+  <w:abstractNum w:abstractNumId="15" w15:restartNumberingAfterBreak="0">
     <w:nsid w:val="1138511A"/>
     <w:multiLevelType w:val="multilevel"/>
     <w:tmpl w:val="33A6EF22"/>
@@ -13718,7 +15559,7 @@
       </w:pPr>
     </w:lvl>
   </w:abstractNum>
-  <w:abstractNum w:abstractNumId="15" w15:restartNumberingAfterBreak="0">
+  <w:abstractNum w:abstractNumId="16" w15:restartNumberingAfterBreak="0">
     <w:nsid w:val="11506ED0"/>
     <w:multiLevelType w:val="multilevel"/>
     <w:tmpl w:val="E200B072"/>
@@ -13867,7 +15708,7 @@
       </w:rPr>
     </w:lvl>
   </w:abstractNum>
-  <w:abstractNum w:abstractNumId="16" w15:restartNumberingAfterBreak="0">
+  <w:abstractNum w:abstractNumId="17" w15:restartNumberingAfterBreak="0">
     <w:nsid w:val="1210321F"/>
     <w:multiLevelType w:val="multilevel"/>
     <w:tmpl w:val="05FCFA8E"/>
@@ -14016,7 +15857,7 @@
       </w:rPr>
     </w:lvl>
   </w:abstractNum>
-  <w:abstractNum w:abstractNumId="17" w15:restartNumberingAfterBreak="0">
+  <w:abstractNum w:abstractNumId="18" w15:restartNumberingAfterBreak="0">
     <w:nsid w:val="14204BE5"/>
     <w:multiLevelType w:val="multilevel"/>
     <w:tmpl w:val="870AE97E"/>
@@ -14129,7 +15970,7 @@
       </w:pPr>
     </w:lvl>
   </w:abstractNum>
-  <w:abstractNum w:abstractNumId="18" w15:restartNumberingAfterBreak="0">
+  <w:abstractNum w:abstractNumId="19" w15:restartNumberingAfterBreak="0">
     <w:nsid w:val="173D310C"/>
     <w:multiLevelType w:val="multilevel"/>
     <w:tmpl w:val="CB2CF52A"/>
@@ -14278,7 +16119,7 @@
       </w:rPr>
     </w:lvl>
   </w:abstractNum>
-  <w:abstractNum w:abstractNumId="19" w15:restartNumberingAfterBreak="0">
+  <w:abstractNum w:abstractNumId="20" w15:restartNumberingAfterBreak="0">
     <w:nsid w:val="18813256"/>
     <w:multiLevelType w:val="multilevel"/>
     <w:tmpl w:val="9F6C7F52"/>
@@ -14427,7 +16268,7 @@
       </w:rPr>
     </w:lvl>
   </w:abstractNum>
-  <w:abstractNum w:abstractNumId="20" w15:restartNumberingAfterBreak="0">
+  <w:abstractNum w:abstractNumId="21" w15:restartNumberingAfterBreak="0">
     <w:nsid w:val="1B2E7946"/>
     <w:multiLevelType w:val="multilevel"/>
     <w:tmpl w:val="88BAB818"/>
@@ -14576,7 +16417,7 @@
       </w:rPr>
     </w:lvl>
   </w:abstractNum>
-  <w:abstractNum w:abstractNumId="21" w15:restartNumberingAfterBreak="0">
+  <w:abstractNum w:abstractNumId="22" w15:restartNumberingAfterBreak="0">
     <w:nsid w:val="1EBA7B45"/>
     <w:multiLevelType w:val="multilevel"/>
     <w:tmpl w:val="AFD27D6C"/>
@@ -14725,7 +16566,7 @@
       </w:rPr>
     </w:lvl>
   </w:abstractNum>
-  <w:abstractNum w:abstractNumId="22" w15:restartNumberingAfterBreak="0">
+  <w:abstractNum w:abstractNumId="23" w15:restartNumberingAfterBreak="0">
     <w:nsid w:val="21AF6CC7"/>
     <w:multiLevelType w:val="hybridMultilevel"/>
     <w:tmpl w:val="E0141500"/>
@@ -14838,7 +16679,7 @@
       </w:rPr>
     </w:lvl>
   </w:abstractNum>
-  <w:abstractNum w:abstractNumId="23" w15:restartNumberingAfterBreak="0">
+  <w:abstractNum w:abstractNumId="24" w15:restartNumberingAfterBreak="0">
     <w:nsid w:val="22E852D1"/>
     <w:multiLevelType w:val="multilevel"/>
     <w:tmpl w:val="E496CB9A"/>
@@ -14951,7 +16792,7 @@
       </w:pPr>
     </w:lvl>
   </w:abstractNum>
-  <w:abstractNum w:abstractNumId="24" w15:restartNumberingAfterBreak="0">
+  <w:abstractNum w:abstractNumId="25" w15:restartNumberingAfterBreak="0">
     <w:nsid w:val="25BA7CEF"/>
     <w:multiLevelType w:val="hybridMultilevel"/>
     <w:tmpl w:val="4CEA3230"/>
@@ -15037,7 +16878,7 @@
       </w:pPr>
     </w:lvl>
   </w:abstractNum>
-  <w:abstractNum w:abstractNumId="25" w15:restartNumberingAfterBreak="0">
+  <w:abstractNum w:abstractNumId="26" w15:restartNumberingAfterBreak="0">
     <w:nsid w:val="27BD3BDA"/>
     <w:multiLevelType w:val="multilevel"/>
     <w:tmpl w:val="B2D0831C"/>
@@ -15150,7 +16991,7 @@
       </w:pPr>
     </w:lvl>
   </w:abstractNum>
-  <w:abstractNum w:abstractNumId="26" w15:restartNumberingAfterBreak="0">
+  <w:abstractNum w:abstractNumId="27" w15:restartNumberingAfterBreak="0">
     <w:nsid w:val="295154F8"/>
     <w:multiLevelType w:val="hybridMultilevel"/>
     <w:tmpl w:val="E6BEC1A2"/>
@@ -15263,7 +17104,7 @@
       </w:rPr>
     </w:lvl>
   </w:abstractNum>
-  <w:abstractNum w:abstractNumId="27" w15:restartNumberingAfterBreak="0">
+  <w:abstractNum w:abstractNumId="28" w15:restartNumberingAfterBreak="0">
     <w:nsid w:val="2AE83B7F"/>
     <w:multiLevelType w:val="hybridMultilevel"/>
     <w:tmpl w:val="61266A42"/>
@@ -15376,7 +17217,7 @@
       </w:rPr>
     </w:lvl>
   </w:abstractNum>
-  <w:abstractNum w:abstractNumId="28" w15:restartNumberingAfterBreak="0">
+  <w:abstractNum w:abstractNumId="29" w15:restartNumberingAfterBreak="0">
     <w:nsid w:val="2D141406"/>
     <w:multiLevelType w:val="hybridMultilevel"/>
     <w:tmpl w:val="CDCCB18A"/>
@@ -15462,7 +17303,7 @@
       </w:pPr>
     </w:lvl>
   </w:abstractNum>
-  <w:abstractNum w:abstractNumId="29" w15:restartNumberingAfterBreak="0">
+  <w:abstractNum w:abstractNumId="30" w15:restartNumberingAfterBreak="0">
     <w:nsid w:val="2D6771A1"/>
     <w:multiLevelType w:val="multilevel"/>
     <w:tmpl w:val="154426F8"/>
@@ -15575,7 +17416,7 @@
       </w:pPr>
     </w:lvl>
   </w:abstractNum>
-  <w:abstractNum w:abstractNumId="30" w15:restartNumberingAfterBreak="0">
+  <w:abstractNum w:abstractNumId="31" w15:restartNumberingAfterBreak="0">
     <w:nsid w:val="2F64526F"/>
     <w:multiLevelType w:val="multilevel"/>
     <w:tmpl w:val="5066E7C2"/>
@@ -15688,7 +17529,7 @@
       </w:pPr>
     </w:lvl>
   </w:abstractNum>
-  <w:abstractNum w:abstractNumId="31" w15:restartNumberingAfterBreak="0">
+  <w:abstractNum w:abstractNumId="32" w15:restartNumberingAfterBreak="0">
     <w:nsid w:val="30D8133A"/>
     <w:multiLevelType w:val="multilevel"/>
     <w:tmpl w:val="859407CA"/>
@@ -15837,7 +17678,156 @@
       </w:rPr>
     </w:lvl>
   </w:abstractNum>
-  <w:abstractNum w:abstractNumId="32" w15:restartNumberingAfterBreak="0">
+  <w:abstractNum w:abstractNumId="33" w15:restartNumberingAfterBreak="0">
+    <w:nsid w:val="35BA6B46"/>
+    <w:multiLevelType w:val="multilevel"/>
+    <w:tmpl w:val="6EC85A1E"/>
+    <w:lvl w:ilvl="0">
+      <w:start w:val="1"/>
+      <w:numFmt w:val="bullet"/>
+      <w:lvlText w:val=""/>
+      <w:lvlJc w:val="left"/>
+      <w:pPr>
+        <w:tabs>
+          <w:tab w:val="num" w:pos="720"/>
+        </w:tabs>
+        <w:ind w:left="720" w:hanging="360"/>
+      </w:pPr>
+      <w:rPr>
+        <w:rFonts w:ascii="Symbol" w:hAnsi="Symbol" w:hint="default"/>
+        <w:sz w:val="20"/>
+      </w:rPr>
+    </w:lvl>
+    <w:lvl w:ilvl="1" w:tentative="1">
+      <w:start w:val="1"/>
+      <w:numFmt w:val="bullet"/>
+      <w:lvlText w:val="o"/>
+      <w:lvlJc w:val="left"/>
+      <w:pPr>
+        <w:tabs>
+          <w:tab w:val="num" w:pos="1440"/>
+        </w:tabs>
+        <w:ind w:left="1440" w:hanging="360"/>
+      </w:pPr>
+      <w:rPr>
+        <w:rFonts w:ascii="Courier New" w:hAnsi="Courier New" w:hint="default"/>
+        <w:sz w:val="20"/>
+      </w:rPr>
+    </w:lvl>
+    <w:lvl w:ilvl="2" w:tentative="1">
+      <w:start w:val="1"/>
+      <w:numFmt w:val="bullet"/>
+      <w:lvlText w:val=""/>
+      <w:lvlJc w:val="left"/>
+      <w:pPr>
+        <w:tabs>
+          <w:tab w:val="num" w:pos="2160"/>
+        </w:tabs>
+        <w:ind w:left="2160" w:hanging="360"/>
+      </w:pPr>
+      <w:rPr>
+        <w:rFonts w:ascii="Wingdings" w:hAnsi="Wingdings" w:hint="default"/>
+        <w:sz w:val="20"/>
+      </w:rPr>
+    </w:lvl>
+    <w:lvl w:ilvl="3" w:tentative="1">
+      <w:start w:val="1"/>
+      <w:numFmt w:val="bullet"/>
+      <w:lvlText w:val=""/>
+      <w:lvlJc w:val="left"/>
+      <w:pPr>
+        <w:tabs>
+          <w:tab w:val="num" w:pos="2880"/>
+        </w:tabs>
+        <w:ind w:left="2880" w:hanging="360"/>
+      </w:pPr>
+      <w:rPr>
+        <w:rFonts w:ascii="Wingdings" w:hAnsi="Wingdings" w:hint="default"/>
+        <w:sz w:val="20"/>
+      </w:rPr>
+    </w:lvl>
+    <w:lvl w:ilvl="4" w:tentative="1">
+      <w:start w:val="1"/>
+      <w:numFmt w:val="bullet"/>
+      <w:lvlText w:val=""/>
+      <w:lvlJc w:val="left"/>
+      <w:pPr>
+        <w:tabs>
+          <w:tab w:val="num" w:pos="3600"/>
+        </w:tabs>
+        <w:ind w:left="3600" w:hanging="360"/>
+      </w:pPr>
+      <w:rPr>
+        <w:rFonts w:ascii="Wingdings" w:hAnsi="Wingdings" w:hint="default"/>
+        <w:sz w:val="20"/>
+      </w:rPr>
+    </w:lvl>
+    <w:lvl w:ilvl="5" w:tentative="1">
+      <w:start w:val="1"/>
+      <w:numFmt w:val="bullet"/>
+      <w:lvlText w:val=""/>
+      <w:lvlJc w:val="left"/>
+      <w:pPr>
+        <w:tabs>
+          <w:tab w:val="num" w:pos="4320"/>
+        </w:tabs>
+        <w:ind w:left="4320" w:hanging="360"/>
+      </w:pPr>
+      <w:rPr>
+        <w:rFonts w:ascii="Wingdings" w:hAnsi="Wingdings" w:hint="default"/>
+        <w:sz w:val="20"/>
+      </w:rPr>
+    </w:lvl>
+    <w:lvl w:ilvl="6" w:tentative="1">
+      <w:start w:val="1"/>
+      <w:numFmt w:val="bullet"/>
+      <w:lvlText w:val=""/>
+      <w:lvlJc w:val="left"/>
+      <w:pPr>
+        <w:tabs>
+          <w:tab w:val="num" w:pos="5040"/>
+        </w:tabs>
+        <w:ind w:left="5040" w:hanging="360"/>
+      </w:pPr>
+      <w:rPr>
+        <w:rFonts w:ascii="Wingdings" w:hAnsi="Wingdings" w:hint="default"/>
+        <w:sz w:val="20"/>
+      </w:rPr>
+    </w:lvl>
+    <w:lvl w:ilvl="7" w:tentative="1">
+      <w:start w:val="1"/>
+      <w:numFmt w:val="bullet"/>
+      <w:lvlText w:val=""/>
+      <w:lvlJc w:val="left"/>
+      <w:pPr>
+        <w:tabs>
+          <w:tab w:val="num" w:pos="5760"/>
+        </w:tabs>
+        <w:ind w:left="5760" w:hanging="360"/>
+      </w:pPr>
+      <w:rPr>
+        <w:rFonts w:ascii="Wingdings" w:hAnsi="Wingdings" w:hint="default"/>
+        <w:sz w:val="20"/>
+      </w:rPr>
+    </w:lvl>
+    <w:lvl w:ilvl="8" w:tentative="1">
+      <w:start w:val="1"/>
+      <w:numFmt w:val="bullet"/>
+      <w:lvlText w:val=""/>
+      <w:lvlJc w:val="left"/>
+      <w:pPr>
+        <w:tabs>
+          <w:tab w:val="num" w:pos="6480"/>
+        </w:tabs>
+        <w:ind w:left="6480" w:hanging="360"/>
+      </w:pPr>
+      <w:rPr>
+        <w:rFonts w:ascii="Wingdings" w:hAnsi="Wingdings" w:hint="default"/>
+        <w:sz w:val="20"/>
+      </w:rPr>
+    </w:lvl>
+  </w:abstractNum>
+  <w:abstractNum w:abstractNumId="34" w15:restartNumberingAfterBreak="0">
     <w:nsid w:val="396877C5"/>
     <w:multiLevelType w:val="hybridMultilevel"/>
     <w:tmpl w:val="45729772"/>
@@ -15950,7 +17940,7 @@
       </w:rPr>
     </w:lvl>
   </w:abstractNum>
-  <w:abstractNum w:abstractNumId="33" w15:restartNumberingAfterBreak="0">
+  <w:abstractNum w:abstractNumId="35" w15:restartNumberingAfterBreak="0">
     <w:nsid w:val="39FA5F5A"/>
     <w:multiLevelType w:val="multilevel"/>
     <w:tmpl w:val="9EEC7102"/>
@@ -16099,7 +18089,120 @@
       </w:rPr>
     </w:lvl>
   </w:abstractNum>
-  <w:abstractNum w:abstractNumId="34" w15:restartNumberingAfterBreak="0">
+  <w:abstractNum w:abstractNumId="36" w15:restartNumberingAfterBreak="0">
+    <w:nsid w:val="3B3C3262"/>
+    <w:multiLevelType w:val="multilevel"/>
+    <w:tmpl w:val="3850CC2C"/>
+    <w:lvl w:ilvl="0">
+      <w:start w:val="1"/>
+      <w:numFmt w:val="decimal"/>
+      <w:lvlText w:val="%1."/>
+      <w:lvlJc w:val="left"/>
+      <w:pPr>
+        <w:tabs>
+          <w:tab w:val="num" w:pos="720"/>
+        </w:tabs>
+        <w:ind w:left="720" w:hanging="360"/>
+      </w:pPr>
+    </w:lvl>
+    <w:lvl w:ilvl="1" w:tentative="1">
+      <w:start w:val="1"/>
+      <w:numFmt w:val="decimal"/>
+      <w:lvlText w:val="%2."/>
+      <w:lvlJc w:val="left"/>
+      <w:pPr>
+        <w:tabs>
+          <w:tab w:val="num" w:pos="1440"/>
+        </w:tabs>
+        <w:ind w:left="1440" w:hanging="360"/>
+      </w:pPr>
+    </w:lvl>
+    <w:lvl w:ilvl="2" w:tentative="1">
+      <w:start w:val="1"/>
+      <w:numFmt w:val="decimal"/>
+      <w:lvlText w:val="%3."/>
+      <w:lvlJc w:val="left"/>
+      <w:pPr>
+        <w:tabs>
+          <w:tab w:val="num" w:pos="2160"/>
+        </w:tabs>
+        <w:ind w:left="2160" w:hanging="360"/>
+      </w:pPr>
+    </w:lvl>
+    <w:lvl w:ilvl="3" w:tentative="1">
+      <w:start w:val="1"/>
+      <w:numFmt w:val="decimal"/>
+      <w:lvlText w:val="%4."/>
+      <w:lvlJc w:val="left"/>
+      <w:pPr>
+        <w:tabs>
+          <w:tab w:val="num" w:pos="2880"/>
+        </w:tabs>
+        <w:ind w:left="2880" w:hanging="360"/>
+      </w:pPr>
+    </w:lvl>
+    <w:lvl w:ilvl="4" w:tentative="1">
+      <w:start w:val="1"/>
+      <w:numFmt w:val="decimal"/>
+      <w:lvlText w:val="%5."/>
+      <w:lvlJc w:val="left"/>
+      <w:pPr>
+        <w:tabs>
+          <w:tab w:val="num" w:pos="3600"/>
+        </w:tabs>
+        <w:ind w:left="3600" w:hanging="360"/>
+      </w:pPr>
+    </w:lvl>
+    <w:lvl w:ilvl="5" w:tentative="1">
+      <w:start w:val="1"/>
+      <w:numFmt w:val="decimal"/>
+      <w:lvlText w:val="%6."/>
+      <w:lvlJc w:val="left"/>
+      <w:pPr>
+        <w:tabs>
+          <w:tab w:val="num" w:pos="4320"/>
+        </w:tabs>
+        <w:ind w:left="4320" w:hanging="360"/>
+      </w:pPr>
+    </w:lvl>
+    <w:lvl w:ilvl="6" w:tentative="1">
+      <w:start w:val="1"/>
+      <w:numFmt w:val="decimal"/>
+      <w:lvlText w:val="%7."/>
+      <w:lvlJc w:val="left"/>
+      <w:pPr>
+        <w:tabs>
+          <w:tab w:val="num" w:pos="5040"/>
+        </w:tabs>
+        <w:ind w:left="5040" w:hanging="360"/>
+      </w:pPr>
+    </w:lvl>
+    <w:lvl w:ilvl="7" w:tentative="1">
+      <w:start w:val="1"/>
+      <w:numFmt w:val="decimal"/>
+      <w:lvlText w:val="%8."/>
+      <w:lvlJc w:val="left"/>
+      <w:pPr>
+        <w:tabs>
+          <w:tab w:val="num" w:pos="5760"/>
+        </w:tabs>
+        <w:ind w:left="5760" w:hanging="360"/>
+      </w:pPr>
+    </w:lvl>
+    <w:lvl w:ilvl="8" w:tentative="1">
+      <w:start w:val="1"/>
+      <w:numFmt w:val="decimal"/>
+      <w:lvlText w:val="%9."/>
+      <w:lvlJc w:val="left"/>
+      <w:pPr>
+        <w:tabs>
+          <w:tab w:val="num" w:pos="6480"/>
+        </w:tabs>
+        <w:ind w:left="6480" w:hanging="360"/>
+      </w:pPr>
+    </w:lvl>
+  </w:abstractNum>
+  <w:abstractNum w:abstractNumId="37" w15:restartNumberingAfterBreak="0">
     <w:nsid w:val="3B5E3E19"/>
     <w:multiLevelType w:val="multilevel"/>
     <w:tmpl w:val="28E0A51E"/>
@@ -16248,7 +18351,7 @@
       </w:rPr>
     </w:lvl>
   </w:abstractNum>
-  <w:abstractNum w:abstractNumId="35" w15:restartNumberingAfterBreak="0">
+  <w:abstractNum w:abstractNumId="38" w15:restartNumberingAfterBreak="0">
     <w:nsid w:val="3F2F266F"/>
     <w:multiLevelType w:val="multilevel"/>
     <w:tmpl w:val="47029B42"/>
@@ -16397,7 +18500,7 @@
       </w:rPr>
     </w:lvl>
   </w:abstractNum>
-  <w:abstractNum w:abstractNumId="36" w15:restartNumberingAfterBreak="0">
+  <w:abstractNum w:abstractNumId="39" w15:restartNumberingAfterBreak="0">
     <w:nsid w:val="45406291"/>
     <w:multiLevelType w:val="multilevel"/>
     <w:tmpl w:val="67189F14"/>
@@ -16510,7 +18613,7 @@
       </w:pPr>
     </w:lvl>
   </w:abstractNum>
-  <w:abstractNum w:abstractNumId="37" w15:restartNumberingAfterBreak="0">
+  <w:abstractNum w:abstractNumId="40" w15:restartNumberingAfterBreak="0">
     <w:nsid w:val="475000FB"/>
     <w:multiLevelType w:val="multilevel"/>
     <w:tmpl w:val="8F203504"/>
@@ -16623,7 +18726,7 @@
       </w:pPr>
     </w:lvl>
   </w:abstractNum>
-  <w:abstractNum w:abstractNumId="38" w15:restartNumberingAfterBreak="0">
+  <w:abstractNum w:abstractNumId="41" w15:restartNumberingAfterBreak="0">
     <w:nsid w:val="4BCF0105"/>
     <w:multiLevelType w:val="multilevel"/>
     <w:tmpl w:val="A23424DC"/>
@@ -16736,7 +18839,7 @@
       </w:pPr>
     </w:lvl>
   </w:abstractNum>
-  <w:abstractNum w:abstractNumId="39" w15:restartNumberingAfterBreak="0">
+  <w:abstractNum w:abstractNumId="42" w15:restartNumberingAfterBreak="0">
     <w:nsid w:val="4CD261DD"/>
     <w:multiLevelType w:val="multilevel"/>
     <w:tmpl w:val="35882B02"/>
@@ -16885,7 +18988,7 @@
       </w:rPr>
     </w:lvl>
   </w:abstractNum>
-  <w:abstractNum w:abstractNumId="40" w15:restartNumberingAfterBreak="0">
+  <w:abstractNum w:abstractNumId="43" w15:restartNumberingAfterBreak="0">
     <w:nsid w:val="51266028"/>
     <w:multiLevelType w:val="multilevel"/>
     <w:tmpl w:val="4D0AD1CA"/>
@@ -17034,7 +19137,120 @@
       </w:rPr>
     </w:lvl>
   </w:abstractNum>
-  <w:abstractNum w:abstractNumId="41" w15:restartNumberingAfterBreak="0">
+  <w:abstractNum w:abstractNumId="44" w15:restartNumberingAfterBreak="0">
+    <w:nsid w:val="52862647"/>
+    <w:multiLevelType w:val="multilevel"/>
+    <w:tmpl w:val="6182146C"/>
+    <w:lvl w:ilvl="0">
+      <w:start w:val="1"/>
+      <w:numFmt w:val="decimal"/>
+      <w:lvlText w:val="%1."/>
+      <w:lvlJc w:val="left"/>
+      <w:pPr>
+        <w:tabs>
+          <w:tab w:val="num" w:pos="720"/>
+        </w:tabs>
+        <w:ind w:left="720" w:hanging="360"/>
+      </w:pPr>
+    </w:lvl>
+    <w:lvl w:ilvl="1" w:tentative="1">
+      <w:start w:val="1"/>
+      <w:numFmt w:val="decimal"/>
+      <w:lvlText w:val="%2."/>
+      <w:lvlJc w:val="left"/>
+      <w:pPr>
+        <w:tabs>
+          <w:tab w:val="num" w:pos="1440"/>
+        </w:tabs>
+        <w:ind w:left="1440" w:hanging="360"/>
+      </w:pPr>
+    </w:lvl>
+    <w:lvl w:ilvl="2" w:tentative="1">
+      <w:start w:val="1"/>
+      <w:numFmt w:val="decimal"/>
+      <w:lvlText w:val="%3."/>
+      <w:lvlJc w:val="left"/>
+      <w:pPr>
+        <w:tabs>
+          <w:tab w:val="num" w:pos="2160"/>
+        </w:tabs>
+        <w:ind w:left="2160" w:hanging="360"/>
+      </w:pPr>
+    </w:lvl>
+    <w:lvl w:ilvl="3" w:tentative="1">
+      <w:start w:val="1"/>
+      <w:numFmt w:val="decimal"/>
+      <w:lvlText w:val="%4."/>
+      <w:lvlJc w:val="left"/>
+      <w:pPr>
+        <w:tabs>
+          <w:tab w:val="num" w:pos="2880"/>
+        </w:tabs>
+        <w:ind w:left="2880" w:hanging="360"/>
+      </w:pPr>
+    </w:lvl>
+    <w:lvl w:ilvl="4" w:tentative="1">
+      <w:start w:val="1"/>
+      <w:numFmt w:val="decimal"/>
+      <w:lvlText w:val="%5."/>
+      <w:lvlJc w:val="left"/>
+      <w:pPr>
+        <w:tabs>
+          <w:tab w:val="num" w:pos="3600"/>
+        </w:tabs>
+        <w:ind w:left="3600" w:hanging="360"/>
+      </w:pPr>
+    </w:lvl>
+    <w:lvl w:ilvl="5" w:tentative="1">
+      <w:start w:val="1"/>
+      <w:numFmt w:val="decimal"/>
+      <w:lvlText w:val="%6."/>
+      <w:lvlJc w:val="left"/>
+      <w:pPr>
+        <w:tabs>
+          <w:tab w:val="num" w:pos="4320"/>
+        </w:tabs>
+        <w:ind w:left="4320" w:hanging="360"/>
+      </w:pPr>
+    </w:lvl>
+    <w:lvl w:ilvl="6" w:tentative="1">
+      <w:start w:val="1"/>
+      <w:numFmt w:val="decimal"/>
+      <w:lvlText w:val="%7."/>
+      <w:lvlJc w:val="left"/>
+      <w:pPr>
+        <w:tabs>
+          <w:tab w:val="num" w:pos="5040"/>
+        </w:tabs>
+        <w:ind w:left="5040" w:hanging="360"/>
+      </w:pPr>
+    </w:lvl>
+    <w:lvl w:ilvl="7" w:tentative="1">
+      <w:start w:val="1"/>
+      <w:numFmt w:val="decimal"/>
+      <w:lvlText w:val="%8."/>
+      <w:lvlJc w:val="left"/>
+      <w:pPr>
+        <w:tabs>
+          <w:tab w:val="num" w:pos="5760"/>
+        </w:tabs>
+        <w:ind w:left="5760" w:hanging="360"/>
+      </w:pPr>
+    </w:lvl>
+    <w:lvl w:ilvl="8" w:tentative="1">
+      <w:start w:val="1"/>
+      <w:numFmt w:val="decimal"/>
+      <w:lvlText w:val="%9."/>
+      <w:lvlJc w:val="left"/>
+      <w:pPr>
+        <w:tabs>
+          <w:tab w:val="num" w:pos="6480"/>
+        </w:tabs>
+        <w:ind w:left="6480" w:hanging="360"/>
+      </w:pPr>
+    </w:lvl>
+  </w:abstractNum>
+  <w:abstractNum w:abstractNumId="45" w15:restartNumberingAfterBreak="0">
     <w:nsid w:val="52B65317"/>
     <w:multiLevelType w:val="multilevel"/>
     <w:tmpl w:val="B63CCAA4"/>
@@ -17183,7 +19399,7 @@
       </w:rPr>
     </w:lvl>
   </w:abstractNum>
-  <w:abstractNum w:abstractNumId="42" w15:restartNumberingAfterBreak="0">
+  <w:abstractNum w:abstractNumId="46" w15:restartNumberingAfterBreak="0">
     <w:nsid w:val="530243E8"/>
     <w:multiLevelType w:val="multilevel"/>
     <w:tmpl w:val="A3C0881A"/>
@@ -17332,7 +19548,7 @@
       </w:rPr>
     </w:lvl>
   </w:abstractNum>
-  <w:abstractNum w:abstractNumId="43" w15:restartNumberingAfterBreak="0">
+  <w:abstractNum w:abstractNumId="47" w15:restartNumberingAfterBreak="0">
     <w:nsid w:val="569E2440"/>
     <w:multiLevelType w:val="multilevel"/>
     <w:tmpl w:val="D4EAC738"/>
@@ -17481,7 +19697,7 @@
       </w:rPr>
     </w:lvl>
   </w:abstractNum>
-  <w:abstractNum w:abstractNumId="44" w15:restartNumberingAfterBreak="0">
+  <w:abstractNum w:abstractNumId="48" w15:restartNumberingAfterBreak="0">
     <w:nsid w:val="58307657"/>
     <w:multiLevelType w:val="hybridMultilevel"/>
     <w:tmpl w:val="1CC8892E"/>
@@ -17571,7 +19787,156 @@
       </w:pPr>
     </w:lvl>
   </w:abstractNum>
-  <w:abstractNum w:abstractNumId="45" w15:restartNumberingAfterBreak="0">
+  <w:abstractNum w:abstractNumId="49" w15:restartNumberingAfterBreak="0">
+    <w:nsid w:val="5C6838E9"/>
+    <w:multiLevelType w:val="multilevel"/>
+    <w:tmpl w:val="22D49E80"/>
+    <w:lvl w:ilvl="0">
+      <w:start w:val="1"/>
+      <w:numFmt w:val="bullet"/>
+      <w:lvlText w:val=""/>
+      <w:lvlJc w:val="left"/>
+      <w:pPr>
+        <w:tabs>
+          <w:tab w:val="num" w:pos="720"/>
+        </w:tabs>
+        <w:ind w:left="720" w:hanging="360"/>
+      </w:pPr>
+      <w:rPr>
+        <w:rFonts w:ascii="Symbol" w:hAnsi="Symbol" w:hint="default"/>
+        <w:sz w:val="20"/>
+      </w:rPr>
+    </w:lvl>
+    <w:lvl w:ilvl="1" w:tentative="1">
+      <w:start w:val="1"/>
+      <w:numFmt w:val="bullet"/>
+      <w:lvlText w:val="o"/>
+      <w:lvlJc w:val="left"/>
+      <w:pPr>
+        <w:tabs>
+          <w:tab w:val="num" w:pos="1440"/>
+        </w:tabs>
+        <w:ind w:left="1440" w:hanging="360"/>
+      </w:pPr>
+      <w:rPr>
+        <w:rFonts w:ascii="Courier New" w:hAnsi="Courier New" w:hint="default"/>
+        <w:sz w:val="20"/>
+      </w:rPr>
+    </w:lvl>
+    <w:lvl w:ilvl="2" w:tentative="1">
+      <w:start w:val="1"/>
+      <w:numFmt w:val="bullet"/>
+      <w:lvlText w:val=""/>
+      <w:lvlJc w:val="left"/>
+      <w:pPr>
+        <w:tabs>
+          <w:tab w:val="num" w:pos="2160"/>
+        </w:tabs>
+        <w:ind w:left="2160" w:hanging="360"/>
+      </w:pPr>
+      <w:rPr>
+        <w:rFonts w:ascii="Wingdings" w:hAnsi="Wingdings" w:hint="default"/>
+        <w:sz w:val="20"/>
+      </w:rPr>
+    </w:lvl>
+    <w:lvl w:ilvl="3" w:tentative="1">
+      <w:start w:val="1"/>
+      <w:numFmt w:val="bullet"/>
+      <w:lvlText w:val=""/>
+      <w:lvlJc w:val="left"/>
+      <w:pPr>
+        <w:tabs>
+          <w:tab w:val="num" w:pos="2880"/>
+        </w:tabs>
+        <w:ind w:left="2880" w:hanging="360"/>
+      </w:pPr>
+      <w:rPr>
+        <w:rFonts w:ascii="Wingdings" w:hAnsi="Wingdings" w:hint="default"/>
+        <w:sz w:val="20"/>
+      </w:rPr>
+    </w:lvl>
+    <w:lvl w:ilvl="4" w:tentative="1">
+      <w:start w:val="1"/>
+      <w:numFmt w:val="bullet"/>
+      <w:lvlText w:val=""/>
+      <w:lvlJc w:val="left"/>
+      <w:pPr>
+        <w:tabs>
+          <w:tab w:val="num" w:pos="3600"/>
+        </w:tabs>
+        <w:ind w:left="3600" w:hanging="360"/>
+      </w:pPr>
+      <w:rPr>
+        <w:rFonts w:ascii="Wingdings" w:hAnsi="Wingdings" w:hint="default"/>
+        <w:sz w:val="20"/>
+      </w:rPr>
+    </w:lvl>
+    <w:lvl w:ilvl="5" w:tentative="1">
+      <w:start w:val="1"/>
+      <w:numFmt w:val="bullet"/>
+      <w:lvlText w:val=""/>
+      <w:lvlJc w:val="left"/>
+      <w:pPr>
+        <w:tabs>
+          <w:tab w:val="num" w:pos="4320"/>
+        </w:tabs>
+        <w:ind w:left="4320" w:hanging="360"/>
+      </w:pPr>
+      <w:rPr>
+        <w:rFonts w:ascii="Wingdings" w:hAnsi="Wingdings" w:hint="default"/>
+        <w:sz w:val="20"/>
+      </w:rPr>
+    </w:lvl>
+    <w:lvl w:ilvl="6" w:tentative="1">
+      <w:start w:val="1"/>
+      <w:numFmt w:val="bullet"/>
+      <w:lvlText w:val=""/>
+      <w:lvlJc w:val="left"/>
+      <w:pPr>
+        <w:tabs>
+          <w:tab w:val="num" w:pos="5040"/>
+        </w:tabs>
+        <w:ind w:left="5040" w:hanging="360"/>
+      </w:pPr>
+      <w:rPr>
+        <w:rFonts w:ascii="Wingdings" w:hAnsi="Wingdings" w:hint="default"/>
+        <w:sz w:val="20"/>
+      </w:rPr>
+    </w:lvl>
+    <w:lvl w:ilvl="7" w:tentative="1">
+      <w:start w:val="1"/>
+      <w:numFmt w:val="bullet"/>
+      <w:lvlText w:val=""/>
+      <w:lvlJc w:val="left"/>
+      <w:pPr>
+        <w:tabs>
+          <w:tab w:val="num" w:pos="5760"/>
+        </w:tabs>
+        <w:ind w:left="5760" w:hanging="360"/>
+      </w:pPr>
+      <w:rPr>
+        <w:rFonts w:ascii="Wingdings" w:hAnsi="Wingdings" w:hint="default"/>
+        <w:sz w:val="20"/>
+      </w:rPr>
+    </w:lvl>
+    <w:lvl w:ilvl="8" w:tentative="1">
+      <w:start w:val="1"/>
+      <w:numFmt w:val="bullet"/>
+      <w:lvlText w:val=""/>
+      <w:lvlJc w:val="left"/>
+      <w:pPr>
+        <w:tabs>
+          <w:tab w:val="num" w:pos="6480"/>
+        </w:tabs>
+        <w:ind w:left="6480" w:hanging="360"/>
+      </w:pPr>
+      <w:rPr>
+        <w:rFonts w:ascii="Wingdings" w:hAnsi="Wingdings" w:hint="default"/>
+        <w:sz w:val="20"/>
+      </w:rPr>
+    </w:lvl>
+  </w:abstractNum>
+  <w:abstractNum w:abstractNumId="50" w15:restartNumberingAfterBreak="0">
     <w:nsid w:val="5D02688A"/>
     <w:multiLevelType w:val="multilevel"/>
     <w:tmpl w:val="8F68F4B6"/>
@@ -17720,7 +20085,7 @@
       </w:rPr>
     </w:lvl>
   </w:abstractNum>
-  <w:abstractNum w:abstractNumId="46" w15:restartNumberingAfterBreak="0">
+  <w:abstractNum w:abstractNumId="51" w15:restartNumberingAfterBreak="0">
     <w:nsid w:val="64FC7313"/>
     <w:multiLevelType w:val="multilevel"/>
     <w:tmpl w:val="C4801A56"/>
@@ -17869,7 +20234,7 @@
       </w:rPr>
     </w:lvl>
   </w:abstractNum>
-  <w:abstractNum w:abstractNumId="47" w15:restartNumberingAfterBreak="0">
+  <w:abstractNum w:abstractNumId="52" w15:restartNumberingAfterBreak="0">
     <w:nsid w:val="65C33011"/>
     <w:multiLevelType w:val="multilevel"/>
     <w:tmpl w:val="7D2ED3A2"/>
@@ -18018,7 +20383,7 @@
       </w:rPr>
     </w:lvl>
   </w:abstractNum>
-  <w:abstractNum w:abstractNumId="48" w15:restartNumberingAfterBreak="0">
+  <w:abstractNum w:abstractNumId="53" w15:restartNumberingAfterBreak="0">
     <w:nsid w:val="663554AB"/>
     <w:multiLevelType w:val="multilevel"/>
     <w:tmpl w:val="C1241928"/>
@@ -18167,7 +20532,7 @@
       </w:rPr>
     </w:lvl>
   </w:abstractNum>
-  <w:abstractNum w:abstractNumId="49" w15:restartNumberingAfterBreak="0">
+  <w:abstractNum w:abstractNumId="54" w15:restartNumberingAfterBreak="0">
     <w:nsid w:val="68066F23"/>
     <w:multiLevelType w:val="hybridMultilevel"/>
     <w:tmpl w:val="BFE65050"/>
@@ -18256,7 +20621,7 @@
       </w:pPr>
     </w:lvl>
   </w:abstractNum>
-  <w:abstractNum w:abstractNumId="50" w15:restartNumberingAfterBreak="0">
+  <w:abstractNum w:abstractNumId="55" w15:restartNumberingAfterBreak="0">
     <w:nsid w:val="69860B36"/>
     <w:multiLevelType w:val="hybridMultilevel"/>
     <w:tmpl w:val="A4EA3F4A"/>
@@ -18369,7 +20734,7 @@
       </w:rPr>
     </w:lvl>
   </w:abstractNum>
-  <w:abstractNum w:abstractNumId="51" w15:restartNumberingAfterBreak="0">
+  <w:abstractNum w:abstractNumId="56" w15:restartNumberingAfterBreak="0">
     <w:nsid w:val="6A2C74D7"/>
     <w:multiLevelType w:val="multilevel"/>
     <w:tmpl w:val="5662792E"/>
@@ -18518,7 +20883,7 @@
       </w:rPr>
     </w:lvl>
   </w:abstractNum>
-  <w:abstractNum w:abstractNumId="52" w15:restartNumberingAfterBreak="0">
+  <w:abstractNum w:abstractNumId="57" w15:restartNumberingAfterBreak="0">
     <w:nsid w:val="6A6B4F62"/>
     <w:multiLevelType w:val="multilevel"/>
     <w:tmpl w:val="E3D61216"/>
@@ -18631,7 +20996,7 @@
       </w:pPr>
     </w:lvl>
   </w:abstractNum>
-  <w:abstractNum w:abstractNumId="53" w15:restartNumberingAfterBreak="0">
+  <w:abstractNum w:abstractNumId="58" w15:restartNumberingAfterBreak="0">
     <w:nsid w:val="6B78229D"/>
     <w:multiLevelType w:val="multilevel"/>
     <w:tmpl w:val="389625CC"/>
@@ -18780,7 +21145,7 @@
       </w:rPr>
     </w:lvl>
   </w:abstractNum>
-  <w:abstractNum w:abstractNumId="54" w15:restartNumberingAfterBreak="0">
+  <w:abstractNum w:abstractNumId="59" w15:restartNumberingAfterBreak="0">
     <w:nsid w:val="6C026746"/>
     <w:multiLevelType w:val="multilevel"/>
     <w:tmpl w:val="83C0F918"/>
@@ -18929,7 +21294,7 @@
       </w:rPr>
     </w:lvl>
   </w:abstractNum>
-  <w:abstractNum w:abstractNumId="55" w15:restartNumberingAfterBreak="0">
+  <w:abstractNum w:abstractNumId="60" w15:restartNumberingAfterBreak="0">
     <w:nsid w:val="6E53332F"/>
     <w:multiLevelType w:val="multilevel"/>
     <w:tmpl w:val="B8BEFA66"/>
@@ -19042,7 +21407,7 @@
       </w:pPr>
     </w:lvl>
   </w:abstractNum>
-  <w:abstractNum w:abstractNumId="56" w15:restartNumberingAfterBreak="0">
+  <w:abstractNum w:abstractNumId="61" w15:restartNumberingAfterBreak="0">
     <w:nsid w:val="6E661D08"/>
     <w:multiLevelType w:val="multilevel"/>
     <w:tmpl w:val="F8428F20"/>
@@ -19155,7 +21520,124 @@
       </w:pPr>
     </w:lvl>
   </w:abstractNum>
-  <w:abstractNum w:abstractNumId="57" w15:restartNumberingAfterBreak="0">
+  <w:abstractNum w:abstractNumId="62" w15:restartNumberingAfterBreak="0">
+    <w:nsid w:val="6EC3107E"/>
+    <w:multiLevelType w:val="multilevel"/>
+    <w:tmpl w:val="D348318A"/>
+    <w:lvl w:ilvl="0">
+      <w:start w:val="1"/>
+      <w:numFmt w:val="decimal"/>
+      <w:lvlText w:val="%1."/>
+      <w:lvlJc w:val="left"/>
+      <w:pPr>
+        <w:tabs>
+          <w:tab w:val="num" w:pos="720"/>
+        </w:tabs>
+        <w:ind w:left="720" w:hanging="360"/>
+      </w:pPr>
+    </w:lvl>
+    <w:lvl w:ilvl="1">
+      <w:start w:val="1"/>
+      <w:numFmt w:val="bullet"/>
+      <w:lvlText w:val="o"/>
+      <w:lvlJc w:val="left"/>
+      <w:pPr>
+        <w:tabs>
+          <w:tab w:val="num" w:pos="1440"/>
+        </w:tabs>
+        <w:ind w:left="1440" w:hanging="360"/>
+      </w:pPr>
+      <w:rPr>
+        <w:rFonts w:ascii="Courier New" w:hAnsi="Courier New" w:hint="default"/>
+        <w:sz w:val="20"/>
+      </w:rPr>
+    </w:lvl>
+    <w:lvl w:ilvl="2" w:tentative="1">
+      <w:start w:val="1"/>
+      <w:numFmt w:val="decimal"/>
+      <w:lvlText w:val="%3."/>
+      <w:lvlJc w:val="left"/>
+      <w:pPr>
+        <w:tabs>
+          <w:tab w:val="num" w:pos="2160"/>
+        </w:tabs>
+        <w:ind w:left="2160" w:hanging="360"/>
+      </w:pPr>
+    </w:lvl>
+    <w:lvl w:ilvl="3" w:tentative="1">
+      <w:start w:val="1"/>
+      <w:numFmt w:val="decimal"/>
+      <w:lvlText w:val="%4."/>
+      <w:lvlJc w:val="left"/>
+      <w:pPr>
+        <w:tabs>
+          <w:tab w:val="num" w:pos="2880"/>
+        </w:tabs>
+        <w:ind w:left="2880" w:hanging="360"/>
+      </w:pPr>
+    </w:lvl>
+    <w:lvl w:ilvl="4" w:tentative="1">
+      <w:start w:val="1"/>
+      <w:numFmt w:val="decimal"/>
+      <w:lvlText w:val="%5."/>
+      <w:lvlJc w:val="left"/>
+      <w:pPr>
+        <w:tabs>
+          <w:tab w:val="num" w:pos="3600"/>
+        </w:tabs>
+        <w:ind w:left="3600" w:hanging="360"/>
+      </w:pPr>
+    </w:lvl>
+    <w:lvl w:ilvl="5" w:tentative="1">
+      <w:start w:val="1"/>
+      <w:numFmt w:val="decimal"/>
+      <w:lvlText w:val="%6."/>
+      <w:lvlJc w:val="left"/>
+      <w:pPr>
+        <w:tabs>
+          <w:tab w:val="num" w:pos="4320"/>
+        </w:tabs>
+        <w:ind w:left="4320" w:hanging="360"/>
+      </w:pPr>
+    </w:lvl>
+    <w:lvl w:ilvl="6" w:tentative="1">
+      <w:start w:val="1"/>
+      <w:numFmt w:val="decimal"/>
+      <w:lvlText w:val="%7."/>
+      <w:lvlJc w:val="left"/>
+      <w:pPr>
+        <w:tabs>
+          <w:tab w:val="num" w:pos="5040"/>
+        </w:tabs>
+        <w:ind w:left="5040" w:hanging="360"/>
+      </w:pPr>
+    </w:lvl>
+    <w:lvl w:ilvl="7" w:tentative="1">
+      <w:start w:val="1"/>
+      <w:numFmt w:val="decimal"/>
+      <w:lvlText w:val="%8."/>
+      <w:lvlJc w:val="left"/>
+      <w:pPr>
+        <w:tabs>
+          <w:tab w:val="num" w:pos="5760"/>
+        </w:tabs>
+        <w:ind w:left="5760" w:hanging="360"/>
+      </w:pPr>
+    </w:lvl>
+    <w:lvl w:ilvl="8" w:tentative="1">
+      <w:start w:val="1"/>
+      <w:numFmt w:val="decimal"/>
+      <w:lvlText w:val="%9."/>
+      <w:lvlJc w:val="left"/>
+      <w:pPr>
+        <w:tabs>
+          <w:tab w:val="num" w:pos="6480"/>
+        </w:tabs>
+        <w:ind w:left="6480" w:hanging="360"/>
+      </w:pPr>
+    </w:lvl>
+  </w:abstractNum>
+  <w:abstractNum w:abstractNumId="63" w15:restartNumberingAfterBreak="0">
     <w:nsid w:val="706233DF"/>
     <w:multiLevelType w:val="hybridMultilevel"/>
     <w:tmpl w:val="048CBACE"/>
@@ -19244,7 +21726,7 @@
       </w:pPr>
     </w:lvl>
   </w:abstractNum>
-  <w:abstractNum w:abstractNumId="58" w15:restartNumberingAfterBreak="0">
+  <w:abstractNum w:abstractNumId="64" w15:restartNumberingAfterBreak="0">
     <w:nsid w:val="77252636"/>
     <w:multiLevelType w:val="multilevel"/>
     <w:tmpl w:val="5504CEEA"/>
@@ -19393,7 +21875,7 @@
       </w:rPr>
     </w:lvl>
   </w:abstractNum>
-  <w:abstractNum w:abstractNumId="59" w15:restartNumberingAfterBreak="0">
+  <w:abstractNum w:abstractNumId="65" w15:restartNumberingAfterBreak="0">
     <w:nsid w:val="7A4152B6"/>
     <w:multiLevelType w:val="multilevel"/>
     <w:tmpl w:val="CA4070AE"/>
@@ -19506,7 +21988,156 @@
       </w:pPr>
     </w:lvl>
   </w:abstractNum>
-  <w:abstractNum w:abstractNumId="60" w15:restartNumberingAfterBreak="0">
+  <w:abstractNum w:abstractNumId="66" w15:restartNumberingAfterBreak="0">
+    <w:nsid w:val="7C04064C"/>
+    <w:multiLevelType w:val="multilevel"/>
+    <w:tmpl w:val="68528E44"/>
+    <w:lvl w:ilvl="0">
+      <w:start w:val="1"/>
+      <w:numFmt w:val="bullet"/>
+      <w:lvlText w:val=""/>
+      <w:lvlJc w:val="left"/>
+      <w:pPr>
+        <w:tabs>
+          <w:tab w:val="num" w:pos="720"/>
+        </w:tabs>
+        <w:ind w:left="720" w:hanging="360"/>
+      </w:pPr>
+      <w:rPr>
+        <w:rFonts w:ascii="Symbol" w:hAnsi="Symbol" w:hint="default"/>
+        <w:sz w:val="20"/>
+      </w:rPr>
+    </w:lvl>
+    <w:lvl w:ilvl="1" w:tentative="1">
+      <w:start w:val="1"/>
+      <w:numFmt w:val="bullet"/>
+      <w:lvlText w:val="o"/>
+      <w:lvlJc w:val="left"/>
+      <w:pPr>
+        <w:tabs>
+          <w:tab w:val="num" w:pos="1440"/>
+        </w:tabs>
+        <w:ind w:left="1440" w:hanging="360"/>
+      </w:pPr>
+      <w:rPr>
+        <w:rFonts w:ascii="Courier New" w:hAnsi="Courier New" w:hint="default"/>
+        <w:sz w:val="20"/>
+      </w:rPr>
+    </w:lvl>
+    <w:lvl w:ilvl="2" w:tentative="1">
+      <w:start w:val="1"/>
+      <w:numFmt w:val="bullet"/>
+      <w:lvlText w:val=""/>
+      <w:lvlJc w:val="left"/>
+      <w:pPr>
+        <w:tabs>
+          <w:tab w:val="num" w:pos="2160"/>
+        </w:tabs>
+        <w:ind w:left="2160" w:hanging="360"/>
+      </w:pPr>
+      <w:rPr>
+        <w:rFonts w:ascii="Wingdings" w:hAnsi="Wingdings" w:hint="default"/>
+        <w:sz w:val="20"/>
+      </w:rPr>
+    </w:lvl>
+    <w:lvl w:ilvl="3" w:tentative="1">
+      <w:start w:val="1"/>
+      <w:numFmt w:val="bullet"/>
+      <w:lvlText w:val=""/>
+      <w:lvlJc w:val="left"/>
+      <w:pPr>
+        <w:tabs>
+          <w:tab w:val="num" w:pos="2880"/>
+        </w:tabs>
+        <w:ind w:left="2880" w:hanging="360"/>
+      </w:pPr>
+      <w:rPr>
+        <w:rFonts w:ascii="Wingdings" w:hAnsi="Wingdings" w:hint="default"/>
+        <w:sz w:val="20"/>
+      </w:rPr>
+    </w:lvl>
+    <w:lvl w:ilvl="4" w:tentative="1">
+      <w:start w:val="1"/>
+      <w:numFmt w:val="bullet"/>
+      <w:lvlText w:val=""/>
+      <w:lvlJc w:val="left"/>
+      <w:pPr>
+        <w:tabs>
+          <w:tab w:val="num" w:pos="3600"/>
+        </w:tabs>
+        <w:ind w:left="3600" w:hanging="360"/>
+      </w:pPr>
+      <w:rPr>
+        <w:rFonts w:ascii="Wingdings" w:hAnsi="Wingdings" w:hint="default"/>
+        <w:sz w:val="20"/>
+      </w:rPr>
+    </w:lvl>
+    <w:lvl w:ilvl="5" w:tentative="1">
+      <w:start w:val="1"/>
+      <w:numFmt w:val="bullet"/>
+      <w:lvlText w:val=""/>
+      <w:lvlJc w:val="left"/>
+      <w:pPr>
+        <w:tabs>
+          <w:tab w:val="num" w:pos="4320"/>
+        </w:tabs>
+        <w:ind w:left="4320" w:hanging="360"/>
+      </w:pPr>
+      <w:rPr>
+        <w:rFonts w:ascii="Wingdings" w:hAnsi="Wingdings" w:hint="default"/>
+        <w:sz w:val="20"/>
+      </w:rPr>
+    </w:lvl>
+    <w:lvl w:ilvl="6" w:tentative="1">
+      <w:start w:val="1"/>
+      <w:numFmt w:val="bullet"/>
+      <w:lvlText w:val=""/>
+      <w:lvlJc w:val="left"/>
+      <w:pPr>
+        <w:tabs>
+          <w:tab w:val="num" w:pos="5040"/>
+        </w:tabs>
+        <w:ind w:left="5040" w:hanging="360"/>
+      </w:pPr>
+      <w:rPr>
+        <w:rFonts w:ascii="Wingdings" w:hAnsi="Wingdings" w:hint="default"/>
+        <w:sz w:val="20"/>
+      </w:rPr>
+    </w:lvl>
+    <w:lvl w:ilvl="7" w:tentative="1">
+      <w:start w:val="1"/>
+      <w:numFmt w:val="bullet"/>
+      <w:lvlText w:val=""/>
+      <w:lvlJc w:val="left"/>
+      <w:pPr>
+        <w:tabs>
+          <w:tab w:val="num" w:pos="5760"/>
+        </w:tabs>
+        <w:ind w:left="5760" w:hanging="360"/>
+      </w:pPr>
+      <w:rPr>
+        <w:rFonts w:ascii="Wingdings" w:hAnsi="Wingdings" w:hint="default"/>
+        <w:sz w:val="20"/>
+      </w:rPr>
+    </w:lvl>
+    <w:lvl w:ilvl="8" w:tentative="1">
+      <w:start w:val="1"/>
+      <w:numFmt w:val="bullet"/>
+      <w:lvlText w:val=""/>
+      <w:lvlJc w:val="left"/>
+      <w:pPr>
+        <w:tabs>
+          <w:tab w:val="num" w:pos="6480"/>
+        </w:tabs>
+        <w:ind w:left="6480" w:hanging="360"/>
+      </w:pPr>
+      <w:rPr>
+        <w:rFonts w:ascii="Wingdings" w:hAnsi="Wingdings" w:hint="default"/>
+        <w:sz w:val="20"/>
+      </w:rPr>
+    </w:lvl>
+  </w:abstractNum>
+  <w:abstractNum w:abstractNumId="67" w15:restartNumberingAfterBreak="0">
     <w:nsid w:val="7FA41006"/>
     <w:multiLevelType w:val="multilevel"/>
     <w:tmpl w:val="F822BBCE"/>
@@ -19656,10 +22287,10 @@
     </w:lvl>
   </w:abstractNum>
   <w:num w:numId="1" w16cid:durableId="1894272890">
-    <w:abstractNumId w:val="32"/>
+    <w:abstractNumId w:val="34"/>
   </w:num>
   <w:num w:numId="2" w16cid:durableId="356272126">
-    <w:abstractNumId w:val="22"/>
+    <w:abstractNumId w:val="23"/>
   </w:num>
   <w:num w:numId="3" w16cid:durableId="446317955">
     <w:abstractNumId w:val="3"/>
@@ -19671,82 +22302,82 @@
     <w:abstractNumId w:val="5"/>
   </w:num>
   <w:num w:numId="6" w16cid:durableId="579873076">
-    <w:abstractNumId w:val="49"/>
+    <w:abstractNumId w:val="54"/>
   </w:num>
   <w:num w:numId="7" w16cid:durableId="489835939">
-    <w:abstractNumId w:val="28"/>
+    <w:abstractNumId w:val="29"/>
   </w:num>
   <w:num w:numId="8" w16cid:durableId="301928088">
-    <w:abstractNumId w:val="57"/>
+    <w:abstractNumId w:val="63"/>
   </w:num>
   <w:num w:numId="9" w16cid:durableId="345642637">
-    <w:abstractNumId w:val="43"/>
+    <w:abstractNumId w:val="47"/>
   </w:num>
   <w:num w:numId="10" w16cid:durableId="1798254941">
-    <w:abstractNumId w:val="50"/>
+    <w:abstractNumId w:val="55"/>
   </w:num>
   <w:num w:numId="11" w16cid:durableId="459223895">
+    <w:abstractNumId w:val="65"/>
+  </w:num>
+  <w:num w:numId="12" w16cid:durableId="1248928026">
+    <w:abstractNumId w:val="13"/>
+  </w:num>
+  <w:num w:numId="13" w16cid:durableId="395663341">
+    <w:abstractNumId w:val="32"/>
+  </w:num>
+  <w:num w:numId="14" w16cid:durableId="506791240">
+    <w:abstractNumId w:val="56"/>
+  </w:num>
+  <w:num w:numId="15" w16cid:durableId="1522278532">
+    <w:abstractNumId w:val="15"/>
+  </w:num>
+  <w:num w:numId="16" w16cid:durableId="366566512">
+    <w:abstractNumId w:val="11"/>
+  </w:num>
+  <w:num w:numId="17" w16cid:durableId="372584111">
+    <w:abstractNumId w:val="22"/>
+  </w:num>
+  <w:num w:numId="18" w16cid:durableId="1735085585">
+    <w:abstractNumId w:val="25"/>
+  </w:num>
+  <w:num w:numId="19" w16cid:durableId="1509562716">
+    <w:abstractNumId w:val="12"/>
+  </w:num>
+  <w:num w:numId="20" w16cid:durableId="824249328">
+    <w:abstractNumId w:val="27"/>
+  </w:num>
+  <w:num w:numId="21" w16cid:durableId="1696079408">
+    <w:abstractNumId w:val="20"/>
+  </w:num>
+  <w:num w:numId="22" w16cid:durableId="524901185">
+    <w:abstractNumId w:val="42"/>
+  </w:num>
+  <w:num w:numId="23" w16cid:durableId="1438596296">
+    <w:abstractNumId w:val="17"/>
+  </w:num>
+  <w:num w:numId="24" w16cid:durableId="1450053227">
+    <w:abstractNumId w:val="31"/>
+  </w:num>
+  <w:num w:numId="25" w16cid:durableId="1392731588">
+    <w:abstractNumId w:val="60"/>
+  </w:num>
+  <w:num w:numId="26" w16cid:durableId="1527521105">
     <w:abstractNumId w:val="59"/>
   </w:num>
-  <w:num w:numId="12" w16cid:durableId="1248928026">
-    <w:abstractNumId w:val="12"/>
-  </w:num>
-  <w:num w:numId="13" w16cid:durableId="395663341">
-    <w:abstractNumId w:val="31"/>
-  </w:num>
-  <w:num w:numId="14" w16cid:durableId="506791240">
-    <w:abstractNumId w:val="51"/>
-  </w:num>
-  <w:num w:numId="15" w16cid:durableId="1522278532">
-    <w:abstractNumId w:val="14"/>
-  </w:num>
-  <w:num w:numId="16" w16cid:durableId="366566512">
-    <w:abstractNumId w:val="10"/>
-  </w:num>
-  <w:num w:numId="17" w16cid:durableId="372584111">
-    <w:abstractNumId w:val="21"/>
-  </w:num>
-  <w:num w:numId="18" w16cid:durableId="1735085585">
-    <w:abstractNumId w:val="24"/>
-  </w:num>
-  <w:num w:numId="19" w16cid:durableId="1509562716">
-    <w:abstractNumId w:val="11"/>
-  </w:num>
-  <w:num w:numId="20" w16cid:durableId="824249328">
-    <w:abstractNumId w:val="26"/>
-  </w:num>
-  <w:num w:numId="21" w16cid:durableId="1696079408">
-    <w:abstractNumId w:val="19"/>
-  </w:num>
-  <w:num w:numId="22" w16cid:durableId="524901185">
-    <w:abstractNumId w:val="39"/>
-  </w:num>
-  <w:num w:numId="23" w16cid:durableId="1438596296">
-    <w:abstractNumId w:val="16"/>
-  </w:num>
-  <w:num w:numId="24" w16cid:durableId="1450053227">
-    <w:abstractNumId w:val="30"/>
-  </w:num>
-  <w:num w:numId="25" w16cid:durableId="1392731588">
-    <w:abstractNumId w:val="55"/>
-  </w:num>
-  <w:num w:numId="26" w16cid:durableId="1527521105">
-    <w:abstractNumId w:val="54"/>
-  </w:num>
   <w:num w:numId="27" w16cid:durableId="808941208">
-    <w:abstractNumId w:val="38"/>
+    <w:abstractNumId w:val="41"/>
   </w:num>
   <w:num w:numId="28" w16cid:durableId="1291012284">
-    <w:abstractNumId w:val="48"/>
+    <w:abstractNumId w:val="53"/>
   </w:num>
   <w:num w:numId="29" w16cid:durableId="828323597">
     <w:abstractNumId w:val="6"/>
   </w:num>
   <w:num w:numId="30" w16cid:durableId="1769696725">
-    <w:abstractNumId w:val="33"/>
+    <w:abstractNumId w:val="35"/>
   </w:num>
   <w:num w:numId="31" w16cid:durableId="1422877152">
-    <w:abstractNumId w:val="40"/>
+    <w:abstractNumId w:val="43"/>
   </w:num>
   <w:num w:numId="32" w16cid:durableId="999190078">
     <w:abstractNumId w:val="9"/>
@@ -19755,73 +22386,73 @@
     <w:abstractNumId w:val="8"/>
   </w:num>
   <w:num w:numId="34" w16cid:durableId="1715497700">
+    <w:abstractNumId w:val="19"/>
+  </w:num>
+  <w:num w:numId="35" w16cid:durableId="1112941112">
+    <w:abstractNumId w:val="67"/>
+  </w:num>
+  <w:num w:numId="36" w16cid:durableId="1076903386">
+    <w:abstractNumId w:val="64"/>
+  </w:num>
+  <w:num w:numId="37" w16cid:durableId="1923639868">
+    <w:abstractNumId w:val="21"/>
+  </w:num>
+  <w:num w:numId="38" w16cid:durableId="1515683471">
+    <w:abstractNumId w:val="50"/>
+  </w:num>
+  <w:num w:numId="39" w16cid:durableId="980574975">
+    <w:abstractNumId w:val="16"/>
+  </w:num>
+  <w:num w:numId="40" w16cid:durableId="897399920">
+    <w:abstractNumId w:val="24"/>
+  </w:num>
+  <w:num w:numId="41" w16cid:durableId="514072396">
+    <w:abstractNumId w:val="30"/>
+  </w:num>
+  <w:num w:numId="42" w16cid:durableId="2044675514">
+    <w:abstractNumId w:val="14"/>
+  </w:num>
+  <w:num w:numId="43" w16cid:durableId="371226037">
+    <w:abstractNumId w:val="40"/>
+  </w:num>
+  <w:num w:numId="44" w16cid:durableId="725690593">
+    <w:abstractNumId w:val="26"/>
+  </w:num>
+  <w:num w:numId="45" w16cid:durableId="1203522794">
+    <w:abstractNumId w:val="58"/>
+  </w:num>
+  <w:num w:numId="46" w16cid:durableId="807478367">
+    <w:abstractNumId w:val="39"/>
+  </w:num>
+  <w:num w:numId="47" w16cid:durableId="489103024">
     <w:abstractNumId w:val="18"/>
   </w:num>
-  <w:num w:numId="35" w16cid:durableId="1112941112">
-    <w:abstractNumId w:val="60"/>
+  <w:num w:numId="48" w16cid:durableId="1446802229">
+    <w:abstractNumId w:val="51"/>
   </w:num>
-  <w:num w:numId="36" w16cid:durableId="1076903386">
-    <w:abstractNumId w:val="58"/>
+  <w:num w:numId="49" w16cid:durableId="119612121">
+    <w:abstractNumId w:val="37"/>
   </w:num>
-  <w:num w:numId="37" w16cid:durableId="1923639868">
-    <w:abstractNumId w:val="20"/>
+  <w:num w:numId="50" w16cid:durableId="676541054">
+    <w:abstractNumId w:val="61"/>
   </w:num>
-  <w:num w:numId="38" w16cid:durableId="1515683471">
+  <w:num w:numId="51" w16cid:durableId="1513839183">
     <w:abstractNumId w:val="45"/>
   </w:num>
-  <w:num w:numId="39" w16cid:durableId="980574975">
-    <w:abstractNumId w:val="15"/>
-  </w:num>
-  <w:num w:numId="40" w16cid:durableId="897399920">
-    <w:abstractNumId w:val="23"/>
-  </w:num>
-  <w:num w:numId="41" w16cid:durableId="514072396">
-    <w:abstractNumId w:val="29"/>
-  </w:num>
-  <w:num w:numId="42" w16cid:durableId="2044675514">
-    <w:abstractNumId w:val="13"/>
-  </w:num>
-  <w:num w:numId="43" w16cid:durableId="371226037">
-    <w:abstractNumId w:val="37"/>
-  </w:num>
-  <w:num w:numId="44" w16cid:durableId="725690593">
-    <w:abstractNumId w:val="25"/>
-  </w:num>
-  <w:num w:numId="45" w16cid:durableId="1203522794">
-    <w:abstractNumId w:val="53"/>
-  </w:num>
-  <w:num w:numId="46" w16cid:durableId="807478367">
-    <w:abstractNumId w:val="36"/>
-  </w:num>
-  <w:num w:numId="47" w16cid:durableId="489103024">
-    <w:abstractNumId w:val="17"/>
-  </w:num>
-  <w:num w:numId="48" w16cid:durableId="1446802229">
-    <w:abstractNumId w:val="46"/>
-  </w:num>
-  <w:num w:numId="49" w16cid:durableId="119612121">
-    <w:abstractNumId w:val="34"/>
-  </w:num>
-  <w:num w:numId="50" w16cid:durableId="676541054">
-    <w:abstractNumId w:val="56"/>
-  </w:num>
-  <w:num w:numId="51" w16cid:durableId="1513839183">
-    <w:abstractNumId w:val="41"/>
-  </w:num>
   <w:num w:numId="52" w16cid:durableId="1620145582">
-    <w:abstractNumId w:val="35"/>
+    <w:abstractNumId w:val="38"/>
   </w:num>
   <w:num w:numId="53" w16cid:durableId="1319844497">
-    <w:abstractNumId w:val="52"/>
+    <w:abstractNumId w:val="57"/>
   </w:num>
   <w:num w:numId="54" w16cid:durableId="1820418717">
     <w:abstractNumId w:val="7"/>
   </w:num>
   <w:num w:numId="55" w16cid:durableId="1403529754">
-    <w:abstractNumId w:val="47"/>
+    <w:abstractNumId w:val="52"/>
   </w:num>
   <w:num w:numId="56" w16cid:durableId="1737707899">
-    <w:abstractNumId w:val="27"/>
+    <w:abstractNumId w:val="28"/>
   </w:num>
   <w:num w:numId="57" w16cid:durableId="1577472938">
     <w:abstractNumId w:val="4"/>
@@ -19920,25 +22551,37 @@
     <w:abstractNumId w:val="0"/>
   </w:num>
   <w:num w:numId="62" w16cid:durableId="72168686">
-    <w:abstractNumId w:val="44"/>
+    <w:abstractNumId w:val="48"/>
   </w:num>
   <w:num w:numId="63" w16cid:durableId="924067435">
     <w:abstractNumId w:val="2"/>
   </w:num>
   <w:num w:numId="64" w16cid:durableId="953287032">
     <w:abstractNumId w:val="0"/>
-    <w:lvlOverride w:ilvl="0"/>
-    <w:lvlOverride w:ilvl="1"/>
-    <w:lvlOverride w:ilvl="2"/>
-    <w:lvlOverride w:ilvl="3"/>
-    <w:lvlOverride w:ilvl="4"/>
-    <w:lvlOverride w:ilvl="5"/>
-    <w:lvlOverride w:ilvl="6"/>
-    <w:lvlOverride w:ilvl="7"/>
-    <w:lvlOverride w:ilvl="8"/>
   </w:num>
   <w:num w:numId="65" w16cid:durableId="1957515957">
-    <w:abstractNumId w:val="42"/>
+    <w:abstractNumId w:val="46"/>
+  </w:num>
+  <w:num w:numId="66" w16cid:durableId="1175074308">
+    <w:abstractNumId w:val="10"/>
+  </w:num>
+  <w:num w:numId="67" w16cid:durableId="371348503">
+    <w:abstractNumId w:val="66"/>
+  </w:num>
+  <w:num w:numId="68" w16cid:durableId="2023822335">
+    <w:abstractNumId w:val="62"/>
+  </w:num>
+  <w:num w:numId="69" w16cid:durableId="217516864">
+    <w:abstractNumId w:val="49"/>
+  </w:num>
+  <w:num w:numId="70" w16cid:durableId="1445348510">
+    <w:abstractNumId w:val="33"/>
+  </w:num>
+  <w:num w:numId="71" w16cid:durableId="884293642">
+    <w:abstractNumId w:val="36"/>
+  </w:num>
+  <w:num w:numId="72" w16cid:durableId="2099980537">
+    <w:abstractNumId w:val="44"/>
   </w:num>
   <w:numIdMacAtCleanup w:val="3"/>
 </w:numbering>

</xml_diff>